<commit_message>
Update HelpWindow image inside Word doc
</commit_message>
<xml_diff>
--- a/docs/User Guide.docx
+++ b/docs/User Guide.docx
@@ -1,6 +1,6 @@
 
 <file path=word/document.xml><?xml version="1.0" encoding="utf-8"?>
-<w:document xmlns:wpc="http://schemas.microsoft.com/office/word/2010/wordprocessingCanvas" xmlns:mo="http://schemas.microsoft.com/office/mac/office/2008/main" xmlns:mc="http://schemas.openxmlformats.org/markup-compatibility/2006" xmlns:mv="urn:schemas-microsoft-com:mac:vml" xmlns:o="urn:schemas-microsoft-com:office:office" xmlns:r="http://schemas.openxmlformats.org/officeDocument/2006/relationships" xmlns:m="http://schemas.openxmlformats.org/officeDocument/2006/math" xmlns:v="urn:schemas-microsoft-com:vml" xmlns:wp14="http://schemas.microsoft.com/office/word/2010/wordprocessingDrawing" xmlns:wp="http://schemas.openxmlformats.org/drawingml/2006/wordprocessingDrawing" xmlns:w10="urn:schemas-microsoft-com:office:word" xmlns:w="http://schemas.openxmlformats.org/wordprocessingml/2006/main" xmlns:w14="http://schemas.microsoft.com/office/word/2010/wordml" xmlns:wpg="http://schemas.microsoft.com/office/word/2010/wordprocessingGroup" xmlns:wpi="http://schemas.microsoft.com/office/word/2010/wordprocessingInk" xmlns:wne="http://schemas.microsoft.com/office/word/2006/wordml" xmlns:wps="http://schemas.microsoft.com/office/word/2010/wordprocessingShape" mc:Ignorable="w14 wp14">
+<w:document xmlns:wpc="http://schemas.microsoft.com/office/word/2010/wordprocessingCanvas" xmlns:mc="http://schemas.openxmlformats.org/markup-compatibility/2006" xmlns:o="urn:schemas-microsoft-com:office:office" xmlns:r="http://schemas.openxmlformats.org/officeDocument/2006/relationships" xmlns:m="http://schemas.openxmlformats.org/officeDocument/2006/math" xmlns:v="urn:schemas-microsoft-com:vml" xmlns:wp14="http://schemas.microsoft.com/office/word/2010/wordprocessingDrawing" xmlns:wp="http://schemas.openxmlformats.org/drawingml/2006/wordprocessingDrawing" xmlns:w10="urn:schemas-microsoft-com:office:word" xmlns:w="http://schemas.openxmlformats.org/wordprocessingml/2006/main" xmlns:w14="http://schemas.microsoft.com/office/word/2010/wordml" xmlns:w15="http://schemas.microsoft.com/office/word/2012/wordml" xmlns:wpg="http://schemas.microsoft.com/office/word/2010/wordprocessingGroup" xmlns:wpi="http://schemas.microsoft.com/office/word/2010/wordprocessingInk" xmlns:wne="http://schemas.microsoft.com/office/word/2006/wordml" xmlns:wps="http://schemas.microsoft.com/office/word/2010/wordprocessingShape" mc:Ignorable="w14 w15 wp14">
   <w:body>
     <w:p>
       <w:pPr>
@@ -138,8 +138,6 @@
         </w:rPr>
         <w:t>Features</w:t>
       </w:r>
-      <w:bookmarkStart w:id="0" w:name="_GoBack"/>
-      <w:bookmarkEnd w:id="0"/>
     </w:p>
     <w:p>
       <w:pPr>
@@ -382,7 +380,7 @@
           <w:color w:val="000000"/>
           <w:sz w:val="24"/>
           <w:szCs w:val="24"/>
-          <w:lang w:val="en-US"/>
+          <w:lang w:eastAsia="zh-CN"/>
         </w:rPr>
         <w:drawing>
           <wp:inline distT="0" distB="0" distL="0" distR="0" wp14:anchorId="35E3934B" wp14:editId="03C98DC7">
@@ -402,7 +400,7 @@
                     </pic:cNvPicPr>
                   </pic:nvPicPr>
                   <pic:blipFill>
-                    <a:blip r:embed="rId9">
+                    <a:blip r:embed="rId8">
                       <a:extLst>
                         <a:ext uri="{28A0092B-C50C-407E-A947-70E740481C1C}">
                           <a14:useLocalDpi xmlns:a14="http://schemas.microsoft.com/office/drawing/2010/main" val="0"/>
@@ -541,6 +539,7 @@
         <w:rPr>
           <w:rFonts w:ascii="Helvetica" w:eastAsia="Times New Roman" w:hAnsi="Helvetica" w:cs="Times New Roman"/>
           <w:noProof/>
+          <w:lang w:val="en-SG" w:eastAsia="zh-CN"/>
         </w:rPr>
         <w:drawing>
           <wp:inline distT="0" distB="0" distL="0" distR="0" wp14:anchorId="43992C47" wp14:editId="4F193927">
@@ -560,7 +559,7 @@
                     </pic:cNvPicPr>
                   </pic:nvPicPr>
                   <pic:blipFill>
-                    <a:blip r:embed="rId10" cstate="print">
+                    <a:blip r:embed="rId9" cstate="print">
                       <a:extLst>
                         <a:ext uri="{28A0092B-C50C-407E-A947-70E740481C1C}">
                           <a14:useLocalDpi xmlns:a14="http://schemas.microsoft.com/office/drawing/2010/main"/>
@@ -1041,6 +1040,7 @@
           <w:szCs w:val="36"/>
           <w:lang w:val="en-SG"/>
         </w:rPr>
+        <w:lastRenderedPageBreak/>
         <w:t>Quick Start</w:t>
       </w:r>
     </w:p>
@@ -1091,6 +1091,7 @@
         <w:rPr>
           <w:rFonts w:ascii="Helvetica" w:hAnsi="Helvetica"/>
           <w:noProof/>
+          <w:lang w:val="en-SG" w:eastAsia="zh-CN"/>
         </w:rPr>
         <w:drawing>
           <wp:inline distT="0" distB="0" distL="0" distR="0" wp14:anchorId="115E5B4D" wp14:editId="5DB90186">
@@ -1110,7 +1111,7 @@
                     </pic:cNvPicPr>
                   </pic:nvPicPr>
                   <pic:blipFill>
-                    <a:blip r:embed="rId11">
+                    <a:blip r:embed="rId10">
                       <a:extLst>
                         <a:ext uri="{28A0092B-C50C-407E-A947-70E740481C1C}">
                           <a14:useLocalDpi xmlns:a14="http://schemas.microsoft.com/office/drawing/2010/main"/>
@@ -1242,6 +1243,7 @@
       <w:r>
         <w:rPr>
           <w:noProof/>
+          <w:lang w:val="en-SG" w:eastAsia="zh-CN"/>
         </w:rPr>
         <w:drawing>
           <wp:inline distT="0" distB="0" distL="0" distR="0" wp14:anchorId="4080A7EC" wp14:editId="01A85EB1">
@@ -1261,7 +1263,7 @@
                     </pic:cNvPicPr>
                   </pic:nvPicPr>
                   <pic:blipFill>
-                    <a:blip r:embed="rId12">
+                    <a:blip r:embed="rId11">
                       <a:extLst>
                         <a:ext uri="{28A0092B-C50C-407E-A947-70E740481C1C}">
                           <a14:useLocalDpi xmlns:a14="http://schemas.microsoft.com/office/drawing/2010/main"/>
@@ -1476,6 +1478,7 @@
       <w:r>
         <w:rPr>
           <w:noProof/>
+          <w:lang w:val="en-SG" w:eastAsia="zh-CN"/>
         </w:rPr>
         <w:drawing>
           <wp:inline distT="0" distB="0" distL="0" distR="0" wp14:anchorId="1FBDC5D0" wp14:editId="4253B375">
@@ -1495,7 +1498,7 @@
                     </pic:cNvPicPr>
                   </pic:nvPicPr>
                   <pic:blipFill>
-                    <a:blip r:embed="rId13">
+                    <a:blip r:embed="rId12">
                       <a:extLst>
                         <a:ext uri="{28A0092B-C50C-407E-A947-70E740481C1C}">
                           <a14:useLocalDpi xmlns:a14="http://schemas.microsoft.com/office/drawing/2010/main"/>
@@ -1574,6 +1577,7 @@
         <w:rPr>
           <w:rFonts w:ascii="Helvetica" w:hAnsi="Helvetica"/>
         </w:rPr>
+        <w:lastRenderedPageBreak/>
         <w:t>Some example commands you can try:</w:t>
       </w:r>
     </w:p>
@@ -1953,6 +1957,7 @@
           <w:b/>
           <w:noProof/>
           <w:sz w:val="28"/>
+          <w:lang w:val="en-SG" w:eastAsia="zh-CN"/>
         </w:rPr>
         <w:drawing>
           <wp:inline distT="0" distB="0" distL="0" distR="0" wp14:anchorId="491519A0" wp14:editId="1A55597B">
@@ -1972,7 +1977,7 @@
                     </pic:cNvPicPr>
                   </pic:nvPicPr>
                   <pic:blipFill>
-                    <a:blip r:embed="rId14">
+                    <a:blip r:embed="rId13">
                       <a:extLst>
                         <a:ext uri="{28A0092B-C50C-407E-A947-70E740481C1C}">
                           <a14:useLocalDpi xmlns:a14="http://schemas.microsoft.com/office/drawing/2010/main"/>
@@ -2138,6 +2143,7 @@
         <w:spacing w:line="276" w:lineRule="auto"/>
         <w:rPr>
           <w:rFonts w:ascii="Helvetica" w:hAnsi="Helvetica"/>
+          <w:lang w:val="en-SG"/>
         </w:rPr>
       </w:pPr>
       <w:r>
@@ -2148,14 +2154,15 @@
       </w:r>
       <w:r>
         <w:rPr>
-          <w:rFonts w:ascii="Helvetica" w:hAnsi="Helvetica" w:cs="Helvetica"/>
+          <w:rFonts w:ascii="Helvetica" w:hAnsi="Helvetica"/>
           <w:noProof/>
+          <w:lang w:val="en-SG" w:eastAsia="zh-CN"/>
         </w:rPr>
         <w:drawing>
-          <wp:inline distT="0" distB="0" distL="0" distR="0" wp14:anchorId="02D18826" wp14:editId="6317D3C8">
-            <wp:extent cx="5402721" cy="2726871"/>
-            <wp:effectExtent l="0" t="0" r="7620" b="0"/>
-            <wp:docPr id="153" name="Picture 153"/>
+          <wp:inline distT="0" distB="0" distL="0" distR="0" wp14:anchorId="086C3FF1" wp14:editId="4BBBA2BA">
+            <wp:extent cx="5727700" cy="2965941"/>
+            <wp:effectExtent l="0" t="0" r="6350" b="6350"/>
+            <wp:docPr id="2" name="Picture 2" descr="C:\Users\tan\Desktop\UIhelp.png"/>
             <wp:cNvGraphicFramePr>
               <a:graphicFrameLocks xmlns:a="http://schemas.openxmlformats.org/drawingml/2006/main" noChangeAspect="1"/>
             </wp:cNvGraphicFramePr>
@@ -2163,16 +2170,16 @@
               <a:graphicData uri="http://schemas.openxmlformats.org/drawingml/2006/picture">
                 <pic:pic xmlns:pic="http://schemas.openxmlformats.org/drawingml/2006/picture">
                   <pic:nvPicPr>
-                    <pic:cNvPr id="0" name="Picture 153"/>
+                    <pic:cNvPr id="0" name="Picture 1" descr="C:\Users\tan\Desktop\UIhelp.png"/>
                     <pic:cNvPicPr>
                       <a:picLocks noChangeAspect="1" noChangeArrowheads="1"/>
                     </pic:cNvPicPr>
                   </pic:nvPicPr>
                   <pic:blipFill>
-                    <a:blip r:embed="rId15" cstate="print">
+                    <a:blip r:embed="rId14">
                       <a:extLst>
                         <a:ext uri="{28A0092B-C50C-407E-A947-70E740481C1C}">
-                          <a14:useLocalDpi xmlns:a14="http://schemas.microsoft.com/office/drawing/2010/main"/>
+                          <a14:useLocalDpi xmlns:a14="http://schemas.microsoft.com/office/drawing/2010/main" val="0"/>
                         </a:ext>
                       </a:extLst>
                     </a:blip>
@@ -2184,7 +2191,7 @@
                   <pic:spPr bwMode="auto">
                     <a:xfrm>
                       <a:off x="0" y="0"/>
-                      <a:ext cx="5403422" cy="2727225"/>
+                      <a:ext cx="5727700" cy="2965941"/>
                     </a:xfrm>
                     <a:prstGeom prst="rect">
                       <a:avLst/>
@@ -2200,6 +2207,8 @@
           </wp:inline>
         </w:drawing>
       </w:r>
+      <w:bookmarkStart w:id="0" w:name="_GoBack"/>
+      <w:bookmarkEnd w:id="0"/>
     </w:p>
     <w:p>
       <w:pPr>
@@ -2261,6 +2270,7 @@
         <w:rPr>
           <w:rFonts w:ascii="Helvetica" w:hAnsi="Helvetica"/>
         </w:rPr>
+        <w:lastRenderedPageBreak/>
         <w:br w:type="page"/>
       </w:r>
     </w:p>
@@ -2405,6 +2415,7 @@
         <w:rPr>
           <w:rFonts w:ascii="Helvetica" w:hAnsi="Helvetica"/>
           <w:noProof/>
+          <w:lang w:val="en-SG" w:eastAsia="zh-CN"/>
         </w:rPr>
         <w:drawing>
           <wp:inline distT="0" distB="0" distL="0" distR="0" wp14:anchorId="278DB729" wp14:editId="76C63F91">
@@ -2424,7 +2435,7 @@
                     </pic:cNvPicPr>
                   </pic:nvPicPr>
                   <pic:blipFill>
-                    <a:blip r:embed="rId16">
+                    <a:blip r:embed="rId15">
                       <a:extLst>
                         <a:ext uri="{28A0092B-C50C-407E-A947-70E740481C1C}">
                           <a14:useLocalDpi xmlns:a14="http://schemas.microsoft.com/office/drawing/2010/main"/>
@@ -2556,6 +2567,7 @@
         <w:rPr>
           <w:rFonts w:ascii="Helvetica" w:hAnsi="Helvetica"/>
           <w:noProof/>
+          <w:lang w:val="en-SG" w:eastAsia="zh-CN"/>
         </w:rPr>
         <w:drawing>
           <wp:inline distT="0" distB="0" distL="0" distR="0" wp14:anchorId="44F202A1" wp14:editId="71306A64">
@@ -2575,7 +2587,7 @@
                     </pic:cNvPicPr>
                   </pic:nvPicPr>
                   <pic:blipFill rotWithShape="1">
-                    <a:blip r:embed="rId17" cstate="print">
+                    <a:blip r:embed="rId16" cstate="print">
                       <a:extLst>
                         <a:ext uri="{28A0092B-C50C-407E-A947-70E740481C1C}">
                           <a14:useLocalDpi xmlns:a14="http://schemas.microsoft.com/office/drawing/2010/main"/>
@@ -2599,7 +2611,7 @@
                     </a:ln>
                     <a:extLst>
                       <a:ext uri="{53640926-AAD7-44d8-BBD7-CCE9431645EC}">
-                        <a14:shadowObscured xmlns:a14="http://schemas.microsoft.com/office/drawing/2010/main"/>
+                        <a14:shadowObscured xmlns:a14="http://schemas.microsoft.com/office/drawing/2010/main" xmlns:w="http://schemas.openxmlformats.org/wordprocessingml/2006/main" xmlns:w10="urn:schemas-microsoft-com:office:word" xmlns:v="urn:schemas-microsoft-com:vml" xmlns:o="urn:schemas-microsoft-com:office:office" xmlns:mv="urn:schemas-microsoft-com:mac:vml" xmlns:mo="http://schemas.microsoft.com/office/mac/office/2008/main" xmlns=""/>
                       </a:ext>
                     </a:extLst>
                   </pic:spPr>
@@ -2680,6 +2692,7 @@
           <w:b/>
           <w:sz w:val="28"/>
         </w:rPr>
+        <w:lastRenderedPageBreak/>
         <w:t xml:space="preserve">View </w:t>
       </w:r>
       <w:r>
@@ -2823,6 +2836,7 @@
         <w:rPr>
           <w:rFonts w:ascii="Helvetica" w:hAnsi="Helvetica"/>
           <w:noProof/>
+          <w:lang w:val="en-SG" w:eastAsia="zh-CN"/>
         </w:rPr>
         <w:drawing>
           <wp:inline distT="0" distB="0" distL="0" distR="0" wp14:anchorId="38E0EC70" wp14:editId="72361773">
@@ -2842,7 +2856,7 @@
                     </pic:cNvPicPr>
                   </pic:nvPicPr>
                   <pic:blipFill>
-                    <a:blip r:embed="rId18">
+                    <a:blip r:embed="rId17">
                       <a:extLst>
                         <a:ext uri="{28A0092B-C50C-407E-A947-70E740481C1C}">
                           <a14:useLocalDpi xmlns:a14="http://schemas.microsoft.com/office/drawing/2010/main"/>
@@ -2990,6 +3004,7 @@
         <w:rPr>
           <w:rFonts w:ascii="Helvetica" w:hAnsi="Helvetica" w:cs="Helvetica"/>
           <w:noProof/>
+          <w:lang w:val="en-SG" w:eastAsia="zh-CN"/>
         </w:rPr>
         <w:drawing>
           <wp:inline distT="0" distB="0" distL="0" distR="0" wp14:anchorId="0D228C1F" wp14:editId="19ACC399">
@@ -3009,7 +3024,7 @@
                     </pic:cNvPicPr>
                   </pic:nvPicPr>
                   <pic:blipFill rotWithShape="1">
-                    <a:blip r:embed="rId19" cstate="print">
+                    <a:blip r:embed="rId18" cstate="print">
                       <a:extLst>
                         <a:ext uri="{28A0092B-C50C-407E-A947-70E740481C1C}">
                           <a14:useLocalDpi xmlns:a14="http://schemas.microsoft.com/office/drawing/2010/main"/>
@@ -3033,7 +3048,7 @@
                     </a:ln>
                     <a:extLst>
                       <a:ext uri="{53640926-AAD7-44d8-BBD7-CCE9431645EC}">
-                        <a14:shadowObscured xmlns:a14="http://schemas.microsoft.com/office/drawing/2010/main"/>
+                        <a14:shadowObscured xmlns:a14="http://schemas.microsoft.com/office/drawing/2010/main" xmlns:w="http://schemas.openxmlformats.org/wordprocessingml/2006/main" xmlns:w10="urn:schemas-microsoft-com:office:word" xmlns:v="urn:schemas-microsoft-com:vml" xmlns:o="urn:schemas-microsoft-com:office:office" xmlns:mv="urn:schemas-microsoft-com:mac:vml" xmlns:mo="http://schemas.microsoft.com/office/mac/office/2008/main" xmlns=""/>
                       </a:ext>
                     </a:extLst>
                   </pic:spPr>
@@ -3116,6 +3131,7 @@
           <w:b/>
           <w:sz w:val="28"/>
         </w:rPr>
+        <w:lastRenderedPageBreak/>
         <w:t xml:space="preserve">View </w:t>
       </w:r>
       <w:r>
@@ -3344,6 +3360,7 @@
       <w:r>
         <w:rPr>
           <w:noProof/>
+          <w:lang w:val="en-SG" w:eastAsia="zh-CN"/>
         </w:rPr>
         <w:drawing>
           <wp:inline distT="0" distB="0" distL="0" distR="0" wp14:anchorId="51E020AF" wp14:editId="262E566A">
@@ -3363,7 +3380,7 @@
                     </pic:cNvPicPr>
                   </pic:nvPicPr>
                   <pic:blipFill rotWithShape="1">
-                    <a:blip r:embed="rId20" cstate="print">
+                    <a:blip r:embed="rId19" cstate="print">
                       <a:extLst>
                         <a:ext uri="{28A0092B-C50C-407E-A947-70E740481C1C}">
                           <a14:useLocalDpi xmlns:a14="http://schemas.microsoft.com/office/drawing/2010/main"/>
@@ -3387,7 +3404,7 @@
                     </a:ln>
                     <a:extLst>
                       <a:ext uri="{53640926-AAD7-44d8-BBD7-CCE9431645EC}">
-                        <a14:shadowObscured xmlns:a14="http://schemas.microsoft.com/office/drawing/2010/main"/>
+                        <a14:shadowObscured xmlns:a14="http://schemas.microsoft.com/office/drawing/2010/main" xmlns:w="http://schemas.openxmlformats.org/wordprocessingml/2006/main" xmlns:w10="urn:schemas-microsoft-com:office:word" xmlns:v="urn:schemas-microsoft-com:vml" xmlns:o="urn:schemas-microsoft-com:office:office" xmlns:mv="urn:schemas-microsoft-com:mac:vml" xmlns:mo="http://schemas.microsoft.com/office/mac/office/2008/main" xmlns=""/>
                       </a:ext>
                     </a:extLst>
                   </pic:spPr>
@@ -3468,6 +3485,7 @@
           <w:b/>
           <w:sz w:val="28"/>
         </w:rPr>
+        <w:lastRenderedPageBreak/>
         <w:t xml:space="preserve">View </w:t>
       </w:r>
       <w:r>
@@ -3690,6 +3708,7 @@
         <w:rPr>
           <w:rFonts w:ascii="Helvetica" w:hAnsi="Helvetica" w:cs="Helvetica"/>
           <w:noProof/>
+          <w:lang w:val="en-SG" w:eastAsia="zh-CN"/>
         </w:rPr>
         <w:drawing>
           <wp:inline distT="0" distB="0" distL="0" distR="0" wp14:anchorId="1120CFCC" wp14:editId="7DA677C7">
@@ -3709,7 +3728,7 @@
                     </pic:cNvPicPr>
                   </pic:nvPicPr>
                   <pic:blipFill rotWithShape="1">
-                    <a:blip r:embed="rId21" cstate="print">
+                    <a:blip r:embed="rId20" cstate="print">
                       <a:extLst>
                         <a:ext uri="{28A0092B-C50C-407E-A947-70E740481C1C}">
                           <a14:useLocalDpi xmlns:a14="http://schemas.microsoft.com/office/drawing/2010/main"/>
@@ -3733,7 +3752,7 @@
                     </a:ln>
                     <a:extLst>
                       <a:ext uri="{53640926-AAD7-44d8-BBD7-CCE9431645EC}">
-                        <a14:shadowObscured xmlns:a14="http://schemas.microsoft.com/office/drawing/2010/main"/>
+                        <a14:shadowObscured xmlns:a14="http://schemas.microsoft.com/office/drawing/2010/main" xmlns:w="http://schemas.openxmlformats.org/wordprocessingml/2006/main" xmlns:w10="urn:schemas-microsoft-com:office:word" xmlns:v="urn:schemas-microsoft-com:vml" xmlns:o="urn:schemas-microsoft-com:office:office" xmlns:mv="urn:schemas-microsoft-com:mac:vml" xmlns:mo="http://schemas.microsoft.com/office/mac/office/2008/main" xmlns=""/>
                       </a:ext>
                     </a:extLst>
                   </pic:spPr>
@@ -3814,6 +3833,7 @@
           <w:b/>
           <w:sz w:val="28"/>
         </w:rPr>
+        <w:lastRenderedPageBreak/>
         <w:t>Add</w:t>
       </w:r>
       <w:r>
@@ -4009,6 +4029,7 @@
         <w:rPr>
           <w:rFonts w:ascii="Helvetica" w:hAnsi="Helvetica"/>
           <w:noProof/>
+          <w:lang w:val="en-SG" w:eastAsia="zh-CN"/>
         </w:rPr>
         <w:drawing>
           <wp:inline distT="0" distB="0" distL="0" distR="0" wp14:anchorId="4F9C1738" wp14:editId="20D8735E">
@@ -4028,7 +4049,7 @@
                     </pic:cNvPicPr>
                   </pic:nvPicPr>
                   <pic:blipFill>
-                    <a:blip r:embed="rId22">
+                    <a:blip r:embed="rId21">
                       <a:extLst>
                         <a:ext uri="{28A0092B-C50C-407E-A947-70E740481C1C}">
                           <a14:useLocalDpi xmlns:a14="http://schemas.microsoft.com/office/drawing/2010/main"/>
@@ -4173,6 +4194,7 @@
         <w:rPr>
           <w:rFonts w:ascii="Helvetica" w:hAnsi="Helvetica" w:cs="Helvetica"/>
           <w:noProof/>
+          <w:lang w:val="en-SG" w:eastAsia="zh-CN"/>
         </w:rPr>
         <w:drawing>
           <wp:inline distT="0" distB="0" distL="0" distR="0" wp14:anchorId="2539B7A6" wp14:editId="314B568C">
@@ -4192,7 +4214,7 @@
                     </pic:cNvPicPr>
                   </pic:nvPicPr>
                   <pic:blipFill rotWithShape="1">
-                    <a:blip r:embed="rId23" cstate="print">
+                    <a:blip r:embed="rId22" cstate="print">
                       <a:extLst>
                         <a:ext uri="{28A0092B-C50C-407E-A947-70E740481C1C}">
                           <a14:useLocalDpi xmlns:a14="http://schemas.microsoft.com/office/drawing/2010/main"/>
@@ -4216,7 +4238,7 @@
                     </a:ln>
                     <a:extLst>
                       <a:ext uri="{53640926-AAD7-44d8-BBD7-CCE9431645EC}">
-                        <a14:shadowObscured xmlns:a14="http://schemas.microsoft.com/office/drawing/2010/main"/>
+                        <a14:shadowObscured xmlns:a14="http://schemas.microsoft.com/office/drawing/2010/main" xmlns:w="http://schemas.openxmlformats.org/wordprocessingml/2006/main" xmlns:w10="urn:schemas-microsoft-com:office:word" xmlns:v="urn:schemas-microsoft-com:vml" xmlns:o="urn:schemas-microsoft-com:office:office" xmlns:mv="urn:schemas-microsoft-com:mac:vml" xmlns:mo="http://schemas.microsoft.com/office/mac/office/2008/main" xmlns=""/>
                       </a:ext>
                     </a:extLst>
                   </pic:spPr>
@@ -4303,6 +4325,7 @@
           <w:rFonts w:ascii="Helvetica" w:hAnsi="Helvetica"/>
           <w:b/>
         </w:rPr>
+        <w:lastRenderedPageBreak/>
         <w:t>Example</w:t>
       </w:r>
       <w:r>
@@ -4388,6 +4411,7 @@
       <w:r>
         <w:rPr>
           <w:noProof/>
+          <w:lang w:val="en-SG" w:eastAsia="zh-CN"/>
         </w:rPr>
         <w:drawing>
           <wp:inline distT="0" distB="0" distL="0" distR="0" wp14:anchorId="09BE62E4" wp14:editId="3D580BC4">
@@ -4407,7 +4431,7 @@
                     </pic:cNvPicPr>
                   </pic:nvPicPr>
                   <pic:blipFill rotWithShape="1">
-                    <a:blip r:embed="rId24" cstate="print">
+                    <a:blip r:embed="rId23" cstate="print">
                       <a:extLst>
                         <a:ext uri="{28A0092B-C50C-407E-A947-70E740481C1C}">
                           <a14:useLocalDpi xmlns:a14="http://schemas.microsoft.com/office/drawing/2010/main"/>
@@ -4431,7 +4455,7 @@
                     </a:ln>
                     <a:extLst>
                       <a:ext uri="{53640926-AAD7-44d8-BBD7-CCE9431645EC}">
-                        <a14:shadowObscured xmlns:a14="http://schemas.microsoft.com/office/drawing/2010/main"/>
+                        <a14:shadowObscured xmlns:a14="http://schemas.microsoft.com/office/drawing/2010/main" xmlns:w="http://schemas.openxmlformats.org/wordprocessingml/2006/main" xmlns:w10="urn:schemas-microsoft-com:office:word" xmlns:v="urn:schemas-microsoft-com:vml" xmlns:o="urn:schemas-microsoft-com:office:office" xmlns:mv="urn:schemas-microsoft-com:mac:vml" xmlns:mo="http://schemas.microsoft.com/office/mac/office/2008/main" xmlns=""/>
                       </a:ext>
                     </a:extLst>
                   </pic:spPr>
@@ -4506,6 +4530,7 @@
           <w:rFonts w:ascii="Helvetica" w:hAnsi="Helvetica"/>
           <w:b/>
         </w:rPr>
+        <w:lastRenderedPageBreak/>
         <w:t>Example</w:t>
       </w:r>
       <w:r>
@@ -4586,6 +4611,7 @@
         <w:rPr>
           <w:rFonts w:ascii="Helvetica" w:hAnsi="Helvetica" w:cs="Helvetica"/>
           <w:noProof/>
+          <w:lang w:val="en-SG" w:eastAsia="zh-CN"/>
         </w:rPr>
         <w:drawing>
           <wp:inline distT="0" distB="0" distL="0" distR="0" wp14:anchorId="445DE7AF" wp14:editId="694E8CA5">
@@ -4605,7 +4631,7 @@
                     </pic:cNvPicPr>
                   </pic:nvPicPr>
                   <pic:blipFill rotWithShape="1">
-                    <a:blip r:embed="rId25" cstate="print">
+                    <a:blip r:embed="rId24" cstate="print">
                       <a:extLst>
                         <a:ext uri="{28A0092B-C50C-407E-A947-70E740481C1C}">
                           <a14:useLocalDpi xmlns:a14="http://schemas.microsoft.com/office/drawing/2010/main"/>
@@ -4629,7 +4655,7 @@
                     </a:ln>
                     <a:extLst>
                       <a:ext uri="{53640926-AAD7-44d8-BBD7-CCE9431645EC}">
-                        <a14:shadowObscured xmlns:a14="http://schemas.microsoft.com/office/drawing/2010/main"/>
+                        <a14:shadowObscured xmlns:a14="http://schemas.microsoft.com/office/drawing/2010/main" xmlns:w="http://schemas.openxmlformats.org/wordprocessingml/2006/main" xmlns:w10="urn:schemas-microsoft-com:office:word" xmlns:v="urn:schemas-microsoft-com:vml" xmlns:o="urn:schemas-microsoft-com:office:office" xmlns:mv="urn:schemas-microsoft-com:mac:vml" xmlns:mo="http://schemas.microsoft.com/office/mac/office/2008/main" xmlns=""/>
                       </a:ext>
                     </a:extLst>
                   </pic:spPr>
@@ -4712,6 +4738,7 @@
           <w:b/>
           <w:sz w:val="28"/>
         </w:rPr>
+        <w:lastRenderedPageBreak/>
         <w:t>Find T</w:t>
       </w:r>
       <w:r>
@@ -4911,6 +4938,7 @@
           <w:rFonts w:ascii="Helvetica" w:hAnsi="Helvetica"/>
           <w:noProof/>
           <w:color w:val="0000FF"/>
+          <w:lang w:val="en-SG" w:eastAsia="zh-CN"/>
         </w:rPr>
         <w:drawing>
           <wp:inline distT="0" distB="0" distL="0" distR="0" wp14:anchorId="37C3FB7D" wp14:editId="2DC12F3C">
@@ -4930,7 +4958,7 @@
                     </pic:cNvPicPr>
                   </pic:nvPicPr>
                   <pic:blipFill rotWithShape="1">
-                    <a:blip r:embed="rId26" cstate="print">
+                    <a:blip r:embed="rId25" cstate="print">
                       <a:extLst>
                         <a:ext uri="{28A0092B-C50C-407E-A947-70E740481C1C}">
                           <a14:useLocalDpi xmlns:a14="http://schemas.microsoft.com/office/drawing/2010/main"/>
@@ -4954,7 +4982,7 @@
                     </a:ln>
                     <a:extLst>
                       <a:ext uri="{53640926-AAD7-44d8-BBD7-CCE9431645EC}">
-                        <a14:shadowObscured xmlns:a14="http://schemas.microsoft.com/office/drawing/2010/main"/>
+                        <a14:shadowObscured xmlns:a14="http://schemas.microsoft.com/office/drawing/2010/main" xmlns:w="http://schemas.openxmlformats.org/wordprocessingml/2006/main" xmlns:w10="urn:schemas-microsoft-com:office:word" xmlns:v="urn:schemas-microsoft-com:vml" xmlns:o="urn:schemas-microsoft-com:office:office" xmlns:mv="urn:schemas-microsoft-com:mac:vml" xmlns:mo="http://schemas.microsoft.com/office/mac/office/2008/main" xmlns=""/>
                       </a:ext>
                     </a:extLst>
                   </pic:spPr>
@@ -5041,6 +5069,7 @@
           <w:rFonts w:ascii="Helvetica" w:hAnsi="Helvetica"/>
           <w:b/>
         </w:rPr>
+        <w:lastRenderedPageBreak/>
         <w:t>Example:</w:t>
       </w:r>
     </w:p>
@@ -5110,6 +5139,7 @@
           <w:rFonts w:ascii="Helvetica" w:hAnsi="Helvetica"/>
           <w:noProof/>
           <w:color w:val="0000FF"/>
+          <w:lang w:val="en-SG" w:eastAsia="zh-CN"/>
         </w:rPr>
         <w:drawing>
           <wp:inline distT="0" distB="0" distL="0" distR="0" wp14:anchorId="00ED94C0" wp14:editId="35704698">
@@ -5129,7 +5159,7 @@
                     </pic:cNvPicPr>
                   </pic:nvPicPr>
                   <pic:blipFill rotWithShape="1">
-                    <a:blip r:embed="rId26" cstate="print">
+                    <a:blip r:embed="rId25" cstate="print">
                       <a:extLst>
                         <a:ext uri="{28A0092B-C50C-407E-A947-70E740481C1C}">
                           <a14:useLocalDpi xmlns:a14="http://schemas.microsoft.com/office/drawing/2010/main"/>
@@ -5153,7 +5183,7 @@
                     </a:ln>
                     <a:extLst>
                       <a:ext uri="{53640926-AAD7-44d8-BBD7-CCE9431645EC}">
-                        <a14:shadowObscured xmlns:a14="http://schemas.microsoft.com/office/drawing/2010/main"/>
+                        <a14:shadowObscured xmlns:a14="http://schemas.microsoft.com/office/drawing/2010/main" xmlns:w="http://schemas.openxmlformats.org/wordprocessingml/2006/main" xmlns:w10="urn:schemas-microsoft-com:office:word" xmlns:v="urn:schemas-microsoft-com:vml" xmlns:o="urn:schemas-microsoft-com:office:office" xmlns:mv="urn:schemas-microsoft-com:mac:vml" xmlns:mo="http://schemas.microsoft.com/office/mac/office/2008/main" xmlns=""/>
                       </a:ext>
                     </a:extLst>
                   </pic:spPr>
@@ -5246,6 +5276,7 @@
           <w:b/>
           <w:sz w:val="28"/>
         </w:rPr>
+        <w:lastRenderedPageBreak/>
         <w:t>Edit Task</w:t>
       </w:r>
       <w:r>
@@ -5379,6 +5410,7 @@
         <w:rPr>
           <w:rFonts w:ascii="Helvetica" w:hAnsi="Helvetica"/>
           <w:noProof/>
+          <w:lang w:val="en-SG" w:eastAsia="zh-CN"/>
         </w:rPr>
         <w:drawing>
           <wp:inline distT="0" distB="0" distL="0" distR="0" wp14:anchorId="589BF0BA" wp14:editId="1B3B15E4">
@@ -5398,7 +5430,7 @@
                     </pic:cNvPicPr>
                   </pic:nvPicPr>
                   <pic:blipFill>
-                    <a:blip r:embed="rId27">
+                    <a:blip r:embed="rId26">
                       <a:extLst>
                         <a:ext uri="{28A0092B-C50C-407E-A947-70E740481C1C}">
                           <a14:useLocalDpi xmlns:a14="http://schemas.microsoft.com/office/drawing/2010/main"/>
@@ -5528,6 +5560,7 @@
         <w:rPr>
           <w:rFonts w:ascii="Helvetica" w:hAnsi="Helvetica"/>
           <w:noProof/>
+          <w:lang w:val="en-SG" w:eastAsia="zh-CN"/>
         </w:rPr>
         <w:drawing>
           <wp:inline distT="0" distB="0" distL="0" distR="0" wp14:anchorId="7A1698B8" wp14:editId="06E7F8F4">
@@ -5547,7 +5580,7 @@
                     </pic:cNvPicPr>
                   </pic:nvPicPr>
                   <pic:blipFill rotWithShape="1">
-                    <a:blip r:embed="rId28" cstate="print">
+                    <a:blip r:embed="rId27" cstate="print">
                       <a:extLst>
                         <a:ext uri="{28A0092B-C50C-407E-A947-70E740481C1C}">
                           <a14:useLocalDpi xmlns:a14="http://schemas.microsoft.com/office/drawing/2010/main"/>
@@ -5571,7 +5604,7 @@
                     </a:ln>
                     <a:extLst>
                       <a:ext uri="{53640926-AAD7-44d8-BBD7-CCE9431645EC}">
-                        <a14:shadowObscured xmlns:a14="http://schemas.microsoft.com/office/drawing/2010/main"/>
+                        <a14:shadowObscured xmlns:a14="http://schemas.microsoft.com/office/drawing/2010/main" xmlns:w="http://schemas.openxmlformats.org/wordprocessingml/2006/main" xmlns:w10="urn:schemas-microsoft-com:office:word" xmlns:v="urn:schemas-microsoft-com:vml" xmlns:o="urn:schemas-microsoft-com:office:office" xmlns:mv="urn:schemas-microsoft-com:mac:vml" xmlns:mo="http://schemas.microsoft.com/office/mac/office/2008/main" xmlns=""/>
                       </a:ext>
                     </a:extLst>
                   </pic:spPr>
@@ -5648,12 +5681,14 @@
         <w:rPr>
           <w:rFonts w:ascii="Helvetica" w:hAnsi="Helvetica"/>
         </w:rPr>
+        <w:lastRenderedPageBreak/>
         <w:tab/>
       </w:r>
       <w:r>
         <w:rPr>
           <w:rFonts w:ascii="Helvetica" w:hAnsi="Helvetica"/>
           <w:noProof/>
+          <w:lang w:val="en-SG" w:eastAsia="zh-CN"/>
         </w:rPr>
         <w:drawing>
           <wp:inline distT="0" distB="0" distL="0" distR="0" wp14:anchorId="1F5E7837" wp14:editId="035C2EE0">
@@ -5673,7 +5708,7 @@
                     </pic:cNvPicPr>
                   </pic:nvPicPr>
                   <pic:blipFill>
-                    <a:blip r:embed="rId29">
+                    <a:blip r:embed="rId28">
                       <a:extLst>
                         <a:ext uri="{28A0092B-C50C-407E-A947-70E740481C1C}">
                           <a14:useLocalDpi xmlns:a14="http://schemas.microsoft.com/office/drawing/2010/main"/>
@@ -5834,6 +5869,7 @@
         <w:rPr>
           <w:rFonts w:ascii="Helvetica" w:hAnsi="Helvetica" w:cs="Helvetica"/>
           <w:noProof/>
+          <w:lang w:val="en-SG" w:eastAsia="zh-CN"/>
         </w:rPr>
         <w:drawing>
           <wp:inline distT="0" distB="0" distL="0" distR="0" wp14:anchorId="1CFBC437" wp14:editId="1B626AC4">
@@ -5853,7 +5889,7 @@
                     </pic:cNvPicPr>
                   </pic:nvPicPr>
                   <pic:blipFill rotWithShape="1">
-                    <a:blip r:embed="rId30" cstate="print">
+                    <a:blip r:embed="rId29" cstate="print">
                       <a:extLst>
                         <a:ext uri="{28A0092B-C50C-407E-A947-70E740481C1C}">
                           <a14:useLocalDpi xmlns:a14="http://schemas.microsoft.com/office/drawing/2010/main"/>
@@ -5877,7 +5913,7 @@
                     </a:ln>
                     <a:extLst>
                       <a:ext uri="{53640926-AAD7-44d8-BBD7-CCE9431645EC}">
-                        <a14:shadowObscured xmlns:a14="http://schemas.microsoft.com/office/drawing/2010/main"/>
+                        <a14:shadowObscured xmlns:a14="http://schemas.microsoft.com/office/drawing/2010/main" xmlns:w="http://schemas.openxmlformats.org/wordprocessingml/2006/main" xmlns:w10="urn:schemas-microsoft-com:office:word" xmlns:v="urn:schemas-microsoft-com:vml" xmlns:o="urn:schemas-microsoft-com:office:office" xmlns:mv="urn:schemas-microsoft-com:mac:vml" xmlns:mo="http://schemas.microsoft.com/office/mac/office/2008/main" xmlns=""/>
                       </a:ext>
                     </a:extLst>
                   </pic:spPr>
@@ -5964,6 +6000,7 @@
           <w:b/>
           <w:sz w:val="28"/>
         </w:rPr>
+        <w:lastRenderedPageBreak/>
         <w:t>Delete Task</w:t>
       </w:r>
       <w:r>
@@ -6073,6 +6110,7 @@
         <w:rPr>
           <w:rFonts w:ascii="Helvetica" w:hAnsi="Helvetica"/>
           <w:noProof/>
+          <w:lang w:val="en-SG" w:eastAsia="zh-CN"/>
         </w:rPr>
         <w:drawing>
           <wp:inline distT="0" distB="0" distL="0" distR="0" wp14:anchorId="790B19C4" wp14:editId="4FF19FFF">
@@ -6092,7 +6130,7 @@
                     </pic:cNvPicPr>
                   </pic:nvPicPr>
                   <pic:blipFill>
-                    <a:blip r:embed="rId31">
+                    <a:blip r:embed="rId30">
                       <a:extLst>
                         <a:ext uri="{28A0092B-C50C-407E-A947-70E740481C1C}">
                           <a14:useLocalDpi xmlns:a14="http://schemas.microsoft.com/office/drawing/2010/main"/>
@@ -6265,6 +6303,7 @@
         <w:rPr>
           <w:rFonts w:ascii="Helvetica" w:hAnsi="Helvetica" w:cs="Helvetica"/>
           <w:noProof/>
+          <w:lang w:val="en-SG" w:eastAsia="zh-CN"/>
         </w:rPr>
         <w:drawing>
           <wp:inline distT="0" distB="0" distL="0" distR="0" wp14:anchorId="4FC699D5" wp14:editId="7D719AD8">
@@ -6284,7 +6323,7 @@
                     </pic:cNvPicPr>
                   </pic:nvPicPr>
                   <pic:blipFill rotWithShape="1">
-                    <a:blip r:embed="rId32" cstate="print">
+                    <a:blip r:embed="rId31" cstate="print">
                       <a:extLst>
                         <a:ext uri="{28A0092B-C50C-407E-A947-70E740481C1C}">
                           <a14:useLocalDpi xmlns:a14="http://schemas.microsoft.com/office/drawing/2010/main"/>
@@ -6308,7 +6347,7 @@
                     </a:ln>
                     <a:extLst>
                       <a:ext uri="{53640926-AAD7-44d8-BBD7-CCE9431645EC}">
-                        <a14:shadowObscured xmlns:a14="http://schemas.microsoft.com/office/drawing/2010/main"/>
+                        <a14:shadowObscured xmlns:a14="http://schemas.microsoft.com/office/drawing/2010/main" xmlns:w="http://schemas.openxmlformats.org/wordprocessingml/2006/main" xmlns:w10="urn:schemas-microsoft-com:office:word" xmlns:v="urn:schemas-microsoft-com:vml" xmlns:o="urn:schemas-microsoft-com:office:office" xmlns:mv="urn:schemas-microsoft-com:mac:vml" xmlns:mo="http://schemas.microsoft.com/office/mac/office/2008/main" xmlns=""/>
                       </a:ext>
                     </a:extLst>
                   </pic:spPr>
@@ -6387,6 +6426,7 @@
           <w:rFonts w:ascii="Helvetica" w:hAnsi="Helvetica"/>
           <w:b/>
         </w:rPr>
+        <w:lastRenderedPageBreak/>
         <w:t>Example:</w:t>
       </w:r>
     </w:p>
@@ -6488,6 +6528,7 @@
         <w:rPr>
           <w:rFonts w:ascii="Helvetica" w:hAnsi="Helvetica" w:cs="Helvetica"/>
           <w:noProof/>
+          <w:lang w:val="en-SG" w:eastAsia="zh-CN"/>
         </w:rPr>
         <w:drawing>
           <wp:inline distT="0" distB="0" distL="0" distR="0" wp14:anchorId="34FC382D" wp14:editId="50279ED2">
@@ -6507,7 +6548,7 @@
                     </pic:cNvPicPr>
                   </pic:nvPicPr>
                   <pic:blipFill rotWithShape="1">
-                    <a:blip r:embed="rId33" cstate="print">
+                    <a:blip r:embed="rId32" cstate="print">
                       <a:extLst>
                         <a:ext uri="{28A0092B-C50C-407E-A947-70E740481C1C}">
                           <a14:useLocalDpi xmlns:a14="http://schemas.microsoft.com/office/drawing/2010/main"/>
@@ -6531,7 +6572,7 @@
                     </a:ln>
                     <a:extLst>
                       <a:ext uri="{53640926-AAD7-44d8-BBD7-CCE9431645EC}">
-                        <a14:shadowObscured xmlns:a14="http://schemas.microsoft.com/office/drawing/2010/main"/>
+                        <a14:shadowObscured xmlns:a14="http://schemas.microsoft.com/office/drawing/2010/main" xmlns:w="http://schemas.openxmlformats.org/wordprocessingml/2006/main" xmlns:w10="urn:schemas-microsoft-com:office:word" xmlns:v="urn:schemas-microsoft-com:vml" xmlns:o="urn:schemas-microsoft-com:office:office" xmlns:mv="urn:schemas-microsoft-com:mac:vml" xmlns:mo="http://schemas.microsoft.com/office/mac/office/2008/main" xmlns=""/>
                       </a:ext>
                     </a:extLst>
                   </pic:spPr>
@@ -6612,6 +6653,7 @@
           <w:b/>
           <w:sz w:val="28"/>
         </w:rPr>
+        <w:lastRenderedPageBreak/>
         <w:t>Mark Task as Done</w:t>
       </w:r>
       <w:r>
@@ -6727,6 +6769,7 @@
         <w:rPr>
           <w:rFonts w:ascii="Helvetica" w:hAnsi="Helvetica"/>
           <w:noProof/>
+          <w:lang w:val="en-SG" w:eastAsia="zh-CN"/>
         </w:rPr>
         <w:drawing>
           <wp:inline distT="0" distB="0" distL="0" distR="0" wp14:anchorId="6DF78343" wp14:editId="0FB22CE4">
@@ -6746,7 +6789,7 @@
                     </pic:cNvPicPr>
                   </pic:nvPicPr>
                   <pic:blipFill>
-                    <a:blip r:embed="rId34">
+                    <a:blip r:embed="rId33">
                       <a:extLst>
                         <a:ext uri="{28A0092B-C50C-407E-A947-70E740481C1C}">
                           <a14:useLocalDpi xmlns:a14="http://schemas.microsoft.com/office/drawing/2010/main"/>
@@ -6915,6 +6958,7 @@
         <w:rPr>
           <w:rFonts w:ascii="Helvetica" w:hAnsi="Helvetica" w:cs="Helvetica"/>
           <w:noProof/>
+          <w:lang w:val="en-SG" w:eastAsia="zh-CN"/>
         </w:rPr>
         <w:drawing>
           <wp:inline distT="0" distB="0" distL="0" distR="0" wp14:anchorId="50058F6D" wp14:editId="46D3FC2D">
@@ -6934,7 +6978,7 @@
                     </pic:cNvPicPr>
                   </pic:nvPicPr>
                   <pic:blipFill rotWithShape="1">
-                    <a:blip r:embed="rId35" cstate="print">
+                    <a:blip r:embed="rId34" cstate="print">
                       <a:extLst>
                         <a:ext uri="{28A0092B-C50C-407E-A947-70E740481C1C}">
                           <a14:useLocalDpi xmlns:a14="http://schemas.microsoft.com/office/drawing/2010/main"/>
@@ -6958,7 +7002,7 @@
                     </a:ln>
                     <a:extLst>
                       <a:ext uri="{53640926-AAD7-44d8-BBD7-CCE9431645EC}">
-                        <a14:shadowObscured xmlns:a14="http://schemas.microsoft.com/office/drawing/2010/main"/>
+                        <a14:shadowObscured xmlns:a14="http://schemas.microsoft.com/office/drawing/2010/main" xmlns:w="http://schemas.openxmlformats.org/wordprocessingml/2006/main" xmlns:w10="urn:schemas-microsoft-com:office:word" xmlns:v="urn:schemas-microsoft-com:vml" xmlns:o="urn:schemas-microsoft-com:office:office" xmlns:mv="urn:schemas-microsoft-com:mac:vml" xmlns:mo="http://schemas.microsoft.com/office/mac/office/2008/main" xmlns=""/>
                       </a:ext>
                     </a:extLst>
                   </pic:spPr>
@@ -7037,6 +7081,7 @@
           <w:rFonts w:ascii="Helvetica" w:hAnsi="Helvetica"/>
           <w:b/>
         </w:rPr>
+        <w:lastRenderedPageBreak/>
         <w:t>Example:</w:t>
       </w:r>
     </w:p>
@@ -7151,6 +7196,7 @@
         <w:rPr>
           <w:rFonts w:ascii="Helvetica" w:hAnsi="Helvetica" w:cs="Helvetica"/>
           <w:noProof/>
+          <w:lang w:val="en-SG" w:eastAsia="zh-CN"/>
         </w:rPr>
         <w:drawing>
           <wp:inline distT="0" distB="0" distL="0" distR="0" wp14:anchorId="2532E34E" wp14:editId="06310D99">
@@ -7170,7 +7216,7 @@
                     </pic:cNvPicPr>
                   </pic:nvPicPr>
                   <pic:blipFill rotWithShape="1">
-                    <a:blip r:embed="rId36" cstate="print">
+                    <a:blip r:embed="rId35" cstate="print">
                       <a:extLst>
                         <a:ext uri="{28A0092B-C50C-407E-A947-70E740481C1C}">
                           <a14:useLocalDpi xmlns:a14="http://schemas.microsoft.com/office/drawing/2010/main"/>
@@ -7194,7 +7240,7 @@
                     </a:ln>
                     <a:extLst>
                       <a:ext uri="{53640926-AAD7-44d8-BBD7-CCE9431645EC}">
-                        <a14:shadowObscured xmlns:a14="http://schemas.microsoft.com/office/drawing/2010/main"/>
+                        <a14:shadowObscured xmlns:a14="http://schemas.microsoft.com/office/drawing/2010/main" xmlns:w="http://schemas.openxmlformats.org/wordprocessingml/2006/main" xmlns:w10="urn:schemas-microsoft-com:office:word" xmlns:v="urn:schemas-microsoft-com:vml" xmlns:o="urn:schemas-microsoft-com:office:office" xmlns:mv="urn:schemas-microsoft-com:mac:vml" xmlns:mo="http://schemas.microsoft.com/office/mac/office/2008/main" xmlns=""/>
                       </a:ext>
                     </a:extLst>
                   </pic:spPr>
@@ -7275,6 +7321,7 @@
           <w:b/>
           <w:sz w:val="28"/>
         </w:rPr>
+        <w:lastRenderedPageBreak/>
         <w:t>Undo Previous Action</w:t>
       </w:r>
       <w:r>
@@ -7497,6 +7544,7 @@
         <w:rPr>
           <w:rFonts w:ascii="Helvetica" w:hAnsi="Helvetica" w:cs="Helvetica"/>
           <w:noProof/>
+          <w:lang w:val="en-SG" w:eastAsia="zh-CN"/>
         </w:rPr>
         <w:drawing>
           <wp:inline distT="0" distB="0" distL="0" distR="0" wp14:anchorId="61F7B98D" wp14:editId="0DBF78C8">
@@ -7516,7 +7564,7 @@
                     </pic:cNvPicPr>
                   </pic:nvPicPr>
                   <pic:blipFill rotWithShape="1">
-                    <a:blip r:embed="rId37" cstate="print">
+                    <a:blip r:embed="rId36" cstate="print">
                       <a:extLst>
                         <a:ext uri="{28A0092B-C50C-407E-A947-70E740481C1C}">
                           <a14:useLocalDpi xmlns:a14="http://schemas.microsoft.com/office/drawing/2010/main"/>
@@ -7540,7 +7588,7 @@
                     </a:ln>
                     <a:extLst>
                       <a:ext uri="{53640926-AAD7-44d8-BBD7-CCE9431645EC}">
-                        <a14:shadowObscured xmlns:a14="http://schemas.microsoft.com/office/drawing/2010/main"/>
+                        <a14:shadowObscured xmlns:a14="http://schemas.microsoft.com/office/drawing/2010/main" xmlns:w="http://schemas.openxmlformats.org/wordprocessingml/2006/main" xmlns:w10="urn:schemas-microsoft-com:office:word" xmlns:v="urn:schemas-microsoft-com:vml" xmlns:o="urn:schemas-microsoft-com:office:office" xmlns:mv="urn:schemas-microsoft-com:mac:vml" xmlns:mo="http://schemas.microsoft.com/office/mac/office/2008/main" xmlns=""/>
                       </a:ext>
                     </a:extLst>
                   </pic:spPr>
@@ -7621,6 +7669,7 @@
           <w:b/>
           <w:sz w:val="28"/>
         </w:rPr>
+        <w:lastRenderedPageBreak/>
         <w:t>Redo Previous Undo</w:t>
       </w:r>
       <w:r>
@@ -7818,6 +7867,7 @@
         <w:rPr>
           <w:rFonts w:ascii="Helvetica" w:hAnsi="Helvetica" w:cs="Helvetica"/>
           <w:noProof/>
+          <w:lang w:val="en-SG" w:eastAsia="zh-CN"/>
         </w:rPr>
         <w:drawing>
           <wp:inline distT="0" distB="0" distL="0" distR="0" wp14:anchorId="77DCD923" wp14:editId="57878539">
@@ -7837,7 +7887,7 @@
                     </pic:cNvPicPr>
                   </pic:nvPicPr>
                   <pic:blipFill rotWithShape="1">
-                    <a:blip r:embed="rId38" cstate="print">
+                    <a:blip r:embed="rId37" cstate="print">
                       <a:extLst>
                         <a:ext uri="{28A0092B-C50C-407E-A947-70E740481C1C}">
                           <a14:useLocalDpi xmlns:a14="http://schemas.microsoft.com/office/drawing/2010/main"/>
@@ -7861,7 +7911,7 @@
                     </a:ln>
                     <a:extLst>
                       <a:ext uri="{53640926-AAD7-44d8-BBD7-CCE9431645EC}">
-                        <a14:shadowObscured xmlns:a14="http://schemas.microsoft.com/office/drawing/2010/main"/>
+                        <a14:shadowObscured xmlns:a14="http://schemas.microsoft.com/office/drawing/2010/main" xmlns:w="http://schemas.openxmlformats.org/wordprocessingml/2006/main" xmlns:w10="urn:schemas-microsoft-com:office:word" xmlns:v="urn:schemas-microsoft-com:vml" xmlns:o="urn:schemas-microsoft-com:office:office" xmlns:mv="urn:schemas-microsoft-com:mac:vml" xmlns:mo="http://schemas.microsoft.com/office/mac/office/2008/main" xmlns=""/>
                       </a:ext>
                     </a:extLst>
                   </pic:spPr>
@@ -7938,6 +7988,7 @@
         <w:rPr>
           <w:rFonts w:ascii="Helvetica" w:hAnsi="Helvetica"/>
           <w:noProof/>
+          <w:lang w:val="en-SG" w:eastAsia="zh-CN"/>
         </w:rPr>
         <w:drawing>
           <wp:inline distT="0" distB="0" distL="0" distR="0" wp14:anchorId="23886D0C" wp14:editId="5D21C7AA">
@@ -7957,7 +8008,7 @@
                     </pic:cNvPicPr>
                   </pic:nvPicPr>
                   <pic:blipFill>
-                    <a:blip r:embed="rId39">
+                    <a:blip r:embed="rId38">
                       <a:extLst>
                         <a:ext uri="{28A0092B-C50C-407E-A947-70E740481C1C}">
                           <a14:useLocalDpi xmlns:a14="http://schemas.microsoft.com/office/drawing/2010/main" val="0"/>
@@ -8041,6 +8092,7 @@
         <w:rPr>
           <w:rFonts w:ascii="Helvetica" w:hAnsi="Helvetica"/>
         </w:rPr>
+        <w:lastRenderedPageBreak/>
         <w:t>Format:</w:t>
       </w:r>
       <w:r>
@@ -8523,6 +8575,7 @@
           <w:rFonts w:ascii="Helvetica" w:eastAsia="Times New Roman" w:hAnsi="Helvetica" w:cs="Times New Roman"/>
           <w:color w:val="000000"/>
         </w:rPr>
+        <w:lastRenderedPageBreak/>
         <w:t>FAQ</w:t>
       </w:r>
     </w:p>
@@ -9836,7 +9889,7 @@
       </w:pPr>
     </w:p>
     <w:sectPr>
-      <w:footerReference w:type="default" r:id="rId40"/>
+      <w:footerReference w:type="default" r:id="rId39"/>
       <w:pgSz w:w="11900" w:h="16840"/>
       <w:pgMar w:top="1440" w:right="1440" w:bottom="1440" w:left="1440" w:header="708" w:footer="708" w:gutter="0"/>
       <w:cols w:space="708"/>
@@ -9847,7 +9900,7 @@
 </file>
 
 <file path=word/endnotes.xml><?xml version="1.0" encoding="utf-8"?>
-<w:endnotes xmlns:wpc="http://schemas.microsoft.com/office/word/2010/wordprocessingCanvas" xmlns:mo="http://schemas.microsoft.com/office/mac/office/2008/main" xmlns:mc="http://schemas.openxmlformats.org/markup-compatibility/2006" xmlns:mv="urn:schemas-microsoft-com:mac:vml" xmlns:o="urn:schemas-microsoft-com:office:office" xmlns:r="http://schemas.openxmlformats.org/officeDocument/2006/relationships" xmlns:m="http://schemas.openxmlformats.org/officeDocument/2006/math" xmlns:v="urn:schemas-microsoft-com:vml" xmlns:wp14="http://schemas.microsoft.com/office/word/2010/wordprocessingDrawing" xmlns:wp="http://schemas.openxmlformats.org/drawingml/2006/wordprocessingDrawing" xmlns:w10="urn:schemas-microsoft-com:office:word" xmlns:w="http://schemas.openxmlformats.org/wordprocessingml/2006/main" xmlns:w14="http://schemas.microsoft.com/office/word/2010/wordml" xmlns:wpg="http://schemas.microsoft.com/office/word/2010/wordprocessingGroup" xmlns:wpi="http://schemas.microsoft.com/office/word/2010/wordprocessingInk" xmlns:wne="http://schemas.microsoft.com/office/word/2006/wordml" xmlns:wps="http://schemas.microsoft.com/office/word/2010/wordprocessingShape" mc:Ignorable="w14 wp14">
+<w:endnotes xmlns:wpc="http://schemas.microsoft.com/office/word/2010/wordprocessingCanvas" xmlns:mc="http://schemas.openxmlformats.org/markup-compatibility/2006" xmlns:o="urn:schemas-microsoft-com:office:office" xmlns:r="http://schemas.openxmlformats.org/officeDocument/2006/relationships" xmlns:m="http://schemas.openxmlformats.org/officeDocument/2006/math" xmlns:v="urn:schemas-microsoft-com:vml" xmlns:wp14="http://schemas.microsoft.com/office/word/2010/wordprocessingDrawing" xmlns:wp="http://schemas.openxmlformats.org/drawingml/2006/wordprocessingDrawing" xmlns:w10="urn:schemas-microsoft-com:office:word" xmlns:w="http://schemas.openxmlformats.org/wordprocessingml/2006/main" xmlns:w14="http://schemas.microsoft.com/office/word/2010/wordml" xmlns:w15="http://schemas.microsoft.com/office/word/2012/wordml" xmlns:wpg="http://schemas.microsoft.com/office/word/2010/wordprocessingGroup" xmlns:wpi="http://schemas.microsoft.com/office/word/2010/wordprocessingInk" xmlns:wne="http://schemas.microsoft.com/office/word/2006/wordml" xmlns:wps="http://schemas.microsoft.com/office/word/2010/wordprocessingShape" mc:Ignorable="w14 w15 wp14">
   <w:endnote w:type="separator" w:id="-1">
     <w:p>
       <w:r>
@@ -9866,7 +9919,7 @@
 </file>
 
 <file path=word/footer1.xml><?xml version="1.0" encoding="utf-8"?>
-<w:ftr xmlns:wpc="http://schemas.microsoft.com/office/word/2010/wordprocessingCanvas" xmlns:mo="http://schemas.microsoft.com/office/mac/office/2008/main" xmlns:mc="http://schemas.openxmlformats.org/markup-compatibility/2006" xmlns:mv="urn:schemas-microsoft-com:mac:vml" xmlns:o="urn:schemas-microsoft-com:office:office" xmlns:r="http://schemas.openxmlformats.org/officeDocument/2006/relationships" xmlns:m="http://schemas.openxmlformats.org/officeDocument/2006/math" xmlns:v="urn:schemas-microsoft-com:vml" xmlns:wp14="http://schemas.microsoft.com/office/word/2010/wordprocessingDrawing" xmlns:wp="http://schemas.openxmlformats.org/drawingml/2006/wordprocessingDrawing" xmlns:w10="urn:schemas-microsoft-com:office:word" xmlns:w="http://schemas.openxmlformats.org/wordprocessingml/2006/main" xmlns:w14="http://schemas.microsoft.com/office/word/2010/wordml" xmlns:wpg="http://schemas.microsoft.com/office/word/2010/wordprocessingGroup" xmlns:wpi="http://schemas.microsoft.com/office/word/2010/wordprocessingInk" xmlns:wne="http://schemas.microsoft.com/office/word/2006/wordml" xmlns:wps="http://schemas.microsoft.com/office/word/2010/wordprocessingShape" mc:Ignorable="w14 wp14">
+<w:ftr xmlns:wpc="http://schemas.microsoft.com/office/word/2010/wordprocessingCanvas" xmlns:mc="http://schemas.openxmlformats.org/markup-compatibility/2006" xmlns:o="urn:schemas-microsoft-com:office:office" xmlns:r="http://schemas.openxmlformats.org/officeDocument/2006/relationships" xmlns:m="http://schemas.openxmlformats.org/officeDocument/2006/math" xmlns:v="urn:schemas-microsoft-com:vml" xmlns:wp14="http://schemas.microsoft.com/office/word/2010/wordprocessingDrawing" xmlns:wp="http://schemas.openxmlformats.org/drawingml/2006/wordprocessingDrawing" xmlns:w10="urn:schemas-microsoft-com:office:word" xmlns:w="http://schemas.openxmlformats.org/wordprocessingml/2006/main" xmlns:w14="http://schemas.microsoft.com/office/word/2010/wordml" xmlns:w15="http://schemas.microsoft.com/office/word/2012/wordml" xmlns:wpg="http://schemas.microsoft.com/office/word/2010/wordprocessingGroup" xmlns:wpi="http://schemas.microsoft.com/office/word/2010/wordprocessingInk" xmlns:wne="http://schemas.microsoft.com/office/word/2006/wordml" xmlns:wps="http://schemas.microsoft.com/office/word/2010/wordprocessingShape" mc:Ignorable="w14 w15 wp14">
   <w:tbl>
     <w:tblPr>
       <w:tblW w:w="5000" w:type="pct"/>
@@ -10006,7 +10059,7 @@
 </file>
 
 <file path=word/footnotes.xml><?xml version="1.0" encoding="utf-8"?>
-<w:footnotes xmlns:wpc="http://schemas.microsoft.com/office/word/2010/wordprocessingCanvas" xmlns:mo="http://schemas.microsoft.com/office/mac/office/2008/main" xmlns:mc="http://schemas.openxmlformats.org/markup-compatibility/2006" xmlns:mv="urn:schemas-microsoft-com:mac:vml" xmlns:o="urn:schemas-microsoft-com:office:office" xmlns:r="http://schemas.openxmlformats.org/officeDocument/2006/relationships" xmlns:m="http://schemas.openxmlformats.org/officeDocument/2006/math" xmlns:v="urn:schemas-microsoft-com:vml" xmlns:wp14="http://schemas.microsoft.com/office/word/2010/wordprocessingDrawing" xmlns:wp="http://schemas.openxmlformats.org/drawingml/2006/wordprocessingDrawing" xmlns:w10="urn:schemas-microsoft-com:office:word" xmlns:w="http://schemas.openxmlformats.org/wordprocessingml/2006/main" xmlns:w14="http://schemas.microsoft.com/office/word/2010/wordml" xmlns:wpg="http://schemas.microsoft.com/office/word/2010/wordprocessingGroup" xmlns:wpi="http://schemas.microsoft.com/office/word/2010/wordprocessingInk" xmlns:wne="http://schemas.microsoft.com/office/word/2006/wordml" xmlns:wps="http://schemas.microsoft.com/office/word/2010/wordprocessingShape" mc:Ignorable="w14 wp14">
+<w:footnotes xmlns:wpc="http://schemas.microsoft.com/office/word/2010/wordprocessingCanvas" xmlns:mc="http://schemas.openxmlformats.org/markup-compatibility/2006" xmlns:o="urn:schemas-microsoft-com:office:office" xmlns:r="http://schemas.openxmlformats.org/officeDocument/2006/relationships" xmlns:m="http://schemas.openxmlformats.org/officeDocument/2006/math" xmlns:v="urn:schemas-microsoft-com:vml" xmlns:wp14="http://schemas.microsoft.com/office/word/2010/wordprocessingDrawing" xmlns:wp="http://schemas.openxmlformats.org/drawingml/2006/wordprocessingDrawing" xmlns:w10="urn:schemas-microsoft-com:office:word" xmlns:w="http://schemas.openxmlformats.org/wordprocessingml/2006/main" xmlns:w14="http://schemas.microsoft.com/office/word/2010/wordml" xmlns:w15="http://schemas.microsoft.com/office/word/2012/wordml" xmlns:wpg="http://schemas.microsoft.com/office/word/2010/wordprocessingGroup" xmlns:wpi="http://schemas.microsoft.com/office/word/2010/wordprocessingInk" xmlns:wne="http://schemas.microsoft.com/office/word/2006/wordml" xmlns:wps="http://schemas.microsoft.com/office/word/2010/wordprocessingShape" mc:Ignorable="w14 w15 wp14">
   <w:footnote w:type="separator" w:id="-1">
     <w:p>
       <w:r>
@@ -10025,8 +10078,8 @@
 </file>
 
 <file path=word/numbering.xml><?xml version="1.0" encoding="utf-8"?>
-<w:numbering xmlns:wpc="http://schemas.microsoft.com/office/word/2010/wordprocessingCanvas" xmlns:mo="http://schemas.microsoft.com/office/mac/office/2008/main" xmlns:mc="http://schemas.openxmlformats.org/markup-compatibility/2006" xmlns:mv="urn:schemas-microsoft-com:mac:vml" xmlns:o="urn:schemas-microsoft-com:office:office" xmlns:r="http://schemas.openxmlformats.org/officeDocument/2006/relationships" xmlns:m="http://schemas.openxmlformats.org/officeDocument/2006/math" xmlns:v="urn:schemas-microsoft-com:vml" xmlns:wp14="http://schemas.microsoft.com/office/word/2010/wordprocessingDrawing" xmlns:wp="http://schemas.openxmlformats.org/drawingml/2006/wordprocessingDrawing" xmlns:w10="urn:schemas-microsoft-com:office:word" xmlns:w="http://schemas.openxmlformats.org/wordprocessingml/2006/main" xmlns:w14="http://schemas.microsoft.com/office/word/2010/wordml" xmlns:wpg="http://schemas.microsoft.com/office/word/2010/wordprocessingGroup" xmlns:wpi="http://schemas.microsoft.com/office/word/2010/wordprocessingInk" xmlns:wne="http://schemas.microsoft.com/office/word/2006/wordml" xmlns:wps="http://schemas.microsoft.com/office/word/2010/wordprocessingShape" mc:Ignorable="w14 wp14">
-  <w:abstractNum w:abstractNumId="0">
+<w:numbering xmlns:wpc="http://schemas.microsoft.com/office/word/2010/wordprocessingCanvas" xmlns:mc="http://schemas.openxmlformats.org/markup-compatibility/2006" xmlns:o="urn:schemas-microsoft-com:office:office" xmlns:r="http://schemas.openxmlformats.org/officeDocument/2006/relationships" xmlns:m="http://schemas.openxmlformats.org/officeDocument/2006/math" xmlns:v="urn:schemas-microsoft-com:vml" xmlns:wp14="http://schemas.microsoft.com/office/word/2010/wordprocessingDrawing" xmlns:wp="http://schemas.openxmlformats.org/drawingml/2006/wordprocessingDrawing" xmlns:w10="urn:schemas-microsoft-com:office:word" xmlns:w="http://schemas.openxmlformats.org/wordprocessingml/2006/main" xmlns:w14="http://schemas.microsoft.com/office/word/2010/wordml" xmlns:w15="http://schemas.microsoft.com/office/word/2012/wordml" xmlns:wpg="http://schemas.microsoft.com/office/word/2010/wordprocessingGroup" xmlns:wpi="http://schemas.microsoft.com/office/word/2010/wordprocessingInk" xmlns:wne="http://schemas.microsoft.com/office/word/2006/wordml" xmlns:wps="http://schemas.microsoft.com/office/word/2010/wordprocessingShape" mc:Ignorable="w14 w15 wp14">
+  <w:abstractNum w:abstractNumId="0" w15:restartNumberingAfterBreak="0">
     <w:nsid w:val="00000001"/>
     <w:multiLevelType w:val="hybridMultilevel"/>
     <w:tmpl w:val="00000001"/>
@@ -10084,7 +10137,7 @@
       <w:lvlJc w:val="left"/>
     </w:lvl>
   </w:abstractNum>
-  <w:abstractNum w:abstractNumId="1">
+  <w:abstractNum w:abstractNumId="1" w15:restartNumberingAfterBreak="0">
     <w:nsid w:val="01EC5EB4"/>
     <w:multiLevelType w:val="hybridMultilevel"/>
     <w:tmpl w:val="0C1831CC"/>
@@ -10176,7 +10229,7 @@
       </w:pPr>
     </w:lvl>
   </w:abstractNum>
-  <w:abstractNum w:abstractNumId="2">
+  <w:abstractNum w:abstractNumId="2" w15:restartNumberingAfterBreak="0">
     <w:nsid w:val="0E590F09"/>
     <w:multiLevelType w:val="multilevel"/>
     <w:tmpl w:val="C88C28D0"/>
@@ -10265,7 +10318,7 @@
       </w:pPr>
     </w:lvl>
   </w:abstractNum>
-  <w:abstractNum w:abstractNumId="3">
+  <w:abstractNum w:abstractNumId="3" w15:restartNumberingAfterBreak="0">
     <w:nsid w:val="1E571C61"/>
     <w:multiLevelType w:val="multilevel"/>
     <w:tmpl w:val="D3B69998"/>
@@ -10414,7 +10467,7 @@
       </w:rPr>
     </w:lvl>
   </w:abstractNum>
-  <w:abstractNum w:abstractNumId="4">
+  <w:abstractNum w:abstractNumId="4" w15:restartNumberingAfterBreak="0">
     <w:nsid w:val="2E7D2E6B"/>
     <w:multiLevelType w:val="multilevel"/>
     <w:tmpl w:val="DC64616E"/>
@@ -10527,7 +10580,7 @@
       </w:pPr>
     </w:lvl>
   </w:abstractNum>
-  <w:abstractNum w:abstractNumId="5">
+  <w:abstractNum w:abstractNumId="5" w15:restartNumberingAfterBreak="0">
     <w:nsid w:val="2F337A78"/>
     <w:multiLevelType w:val="hybridMultilevel"/>
     <w:tmpl w:val="E06E7104"/>
@@ -10619,7 +10672,7 @@
       </w:pPr>
     </w:lvl>
   </w:abstractNum>
-  <w:abstractNum w:abstractNumId="6">
+  <w:abstractNum w:abstractNumId="6" w15:restartNumberingAfterBreak="0">
     <w:nsid w:val="452A2142"/>
     <w:multiLevelType w:val="hybridMultilevel"/>
     <w:tmpl w:val="296CA1DE"/>
@@ -10711,7 +10764,7 @@
       </w:pPr>
     </w:lvl>
   </w:abstractNum>
-  <w:abstractNum w:abstractNumId="7">
+  <w:abstractNum w:abstractNumId="7" w15:restartNumberingAfterBreak="0">
     <w:nsid w:val="5F7C6A76"/>
     <w:multiLevelType w:val="multilevel"/>
     <w:tmpl w:val="C88C28D0"/>
@@ -10800,7 +10853,7 @@
       </w:pPr>
     </w:lvl>
   </w:abstractNum>
-  <w:abstractNum w:abstractNumId="8">
+  <w:abstractNum w:abstractNumId="8" w15:restartNumberingAfterBreak="0">
     <w:nsid w:val="7ABF3521"/>
     <w:multiLevelType w:val="multilevel"/>
     <w:tmpl w:val="D3B69998"/>
@@ -10980,7 +11033,7 @@
 </file>
 
 <file path=word/styles.xml><?xml version="1.0" encoding="utf-8"?>
-<w:styles xmlns:mc="http://schemas.openxmlformats.org/markup-compatibility/2006" xmlns:r="http://schemas.openxmlformats.org/officeDocument/2006/relationships" xmlns:w="http://schemas.openxmlformats.org/wordprocessingml/2006/main" xmlns:w14="http://schemas.microsoft.com/office/word/2010/wordml" mc:Ignorable="w14">
+<w:styles xmlns:mc="http://schemas.openxmlformats.org/markup-compatibility/2006" xmlns:r="http://schemas.openxmlformats.org/officeDocument/2006/relationships" xmlns:w="http://schemas.openxmlformats.org/wordprocessingml/2006/main" xmlns:w14="http://schemas.microsoft.com/office/word/2010/wordml" xmlns:w15="http://schemas.microsoft.com/office/word/2012/wordml" mc:Ignorable="w14 w15">
   <w:docDefaults>
     <w:rPrDefault>
       <w:rPr>
@@ -10992,144 +11045,369 @@
     </w:rPrDefault>
     <w:pPrDefault/>
   </w:docDefaults>
-  <w:latentStyles w:defLockedState="0" w:defUIPriority="99" w:defSemiHidden="1" w:defUnhideWhenUsed="1" w:defQFormat="0" w:count="276">
-    <w:lsdException w:name="Normal" w:semiHidden="0" w:uiPriority="0" w:unhideWhenUsed="0" w:qFormat="1"/>
-    <w:lsdException w:name="heading 1" w:semiHidden="0" w:uiPriority="9" w:unhideWhenUsed="0" w:qFormat="1"/>
-    <w:lsdException w:name="heading 2" w:uiPriority="9" w:qFormat="1"/>
-    <w:lsdException w:name="heading 3" w:uiPriority="9" w:qFormat="1"/>
-    <w:lsdException w:name="heading 4" w:uiPriority="9" w:qFormat="1"/>
-    <w:lsdException w:name="heading 5" w:uiPriority="9" w:qFormat="1"/>
-    <w:lsdException w:name="heading 6" w:uiPriority="9" w:qFormat="1"/>
-    <w:lsdException w:name="heading 7" w:uiPriority="9" w:qFormat="1"/>
-    <w:lsdException w:name="heading 8" w:uiPriority="9" w:qFormat="1"/>
-    <w:lsdException w:name="heading 9" w:uiPriority="9" w:qFormat="1"/>
-    <w:lsdException w:name="toc 1" w:uiPriority="39"/>
-    <w:lsdException w:name="toc 2" w:uiPriority="39"/>
-    <w:lsdException w:name="toc 3" w:uiPriority="39"/>
-    <w:lsdException w:name="toc 4" w:uiPriority="39"/>
-    <w:lsdException w:name="toc 5" w:uiPriority="39"/>
-    <w:lsdException w:name="toc 6" w:uiPriority="39"/>
-    <w:lsdException w:name="toc 7" w:uiPriority="39"/>
-    <w:lsdException w:name="toc 8" w:uiPriority="39"/>
-    <w:lsdException w:name="toc 9" w:uiPriority="39"/>
-    <w:lsdException w:name="caption" w:uiPriority="35" w:qFormat="1"/>
-    <w:lsdException w:name="Title" w:semiHidden="0" w:uiPriority="10" w:unhideWhenUsed="0" w:qFormat="1"/>
-    <w:lsdException w:name="Default Paragraph Font" w:uiPriority="1"/>
-    <w:lsdException w:name="Subtitle" w:semiHidden="0" w:uiPriority="11" w:unhideWhenUsed="0" w:qFormat="1"/>
-    <w:lsdException w:name="Strong" w:semiHidden="0" w:uiPriority="22" w:unhideWhenUsed="0" w:qFormat="1"/>
-    <w:lsdException w:name="Emphasis" w:semiHidden="0" w:uiPriority="20" w:unhideWhenUsed="0" w:qFormat="1"/>
-    <w:lsdException w:name="Table Grid" w:semiHidden="0" w:uiPriority="59" w:unhideWhenUsed="0"/>
-    <w:lsdException w:name="Placeholder Text" w:unhideWhenUsed="0"/>
-    <w:lsdException w:name="No Spacing" w:semiHidden="0" w:uiPriority="1" w:unhideWhenUsed="0" w:qFormat="1"/>
-    <w:lsdException w:name="Light Shading" w:semiHidden="0" w:uiPriority="60" w:unhideWhenUsed="0"/>
-    <w:lsdException w:name="Light List" w:semiHidden="0" w:uiPriority="61" w:unhideWhenUsed="0"/>
-    <w:lsdException w:name="Light Grid" w:semiHidden="0" w:uiPriority="62" w:unhideWhenUsed="0"/>
-    <w:lsdException w:name="Medium Shading 1" w:semiHidden="0" w:uiPriority="63" w:unhideWhenUsed="0"/>
-    <w:lsdException w:name="Medium Shading 2" w:semiHidden="0" w:uiPriority="64" w:unhideWhenUsed="0"/>
-    <w:lsdException w:name="Medium List 1" w:semiHidden="0" w:uiPriority="65" w:unhideWhenUsed="0"/>
-    <w:lsdException w:name="Medium List 2" w:semiHidden="0" w:uiPriority="66" w:unhideWhenUsed="0"/>
-    <w:lsdException w:name="Medium Grid 1" w:semiHidden="0" w:uiPriority="67" w:unhideWhenUsed="0"/>
-    <w:lsdException w:name="Medium Grid 2" w:semiHidden="0" w:uiPriority="68" w:unhideWhenUsed="0"/>
-    <w:lsdException w:name="Medium Grid 3" w:semiHidden="0" w:uiPriority="69" w:unhideWhenUsed="0"/>
-    <w:lsdException w:name="Dark List" w:semiHidden="0" w:uiPriority="70" w:unhideWhenUsed="0"/>
-    <w:lsdException w:name="Colorful Shading" w:semiHidden="0" w:uiPriority="71" w:unhideWhenUsed="0"/>
-    <w:lsdException w:name="Colorful List" w:semiHidden="0" w:uiPriority="72" w:unhideWhenUsed="0"/>
-    <w:lsdException w:name="Colorful Grid" w:semiHidden="0" w:uiPriority="73" w:unhideWhenUsed="0"/>
-    <w:lsdException w:name="Light Shading Accent 1" w:semiHidden="0" w:uiPriority="60" w:unhideWhenUsed="0"/>
-    <w:lsdException w:name="Light List Accent 1" w:semiHidden="0" w:uiPriority="61" w:unhideWhenUsed="0"/>
-    <w:lsdException w:name="Light Grid Accent 1" w:semiHidden="0" w:uiPriority="62" w:unhideWhenUsed="0"/>
-    <w:lsdException w:name="Medium Shading 1 Accent 1" w:semiHidden="0" w:uiPriority="63" w:unhideWhenUsed="0"/>
-    <w:lsdException w:name="Medium Shading 2 Accent 1" w:semiHidden="0" w:uiPriority="64" w:unhideWhenUsed="0"/>
-    <w:lsdException w:name="Medium List 1 Accent 1" w:semiHidden="0" w:uiPriority="65" w:unhideWhenUsed="0"/>
-    <w:lsdException w:name="Revision" w:unhideWhenUsed="0"/>
-    <w:lsdException w:name="List Paragraph" w:semiHidden="0" w:uiPriority="34" w:unhideWhenUsed="0" w:qFormat="1"/>
-    <w:lsdException w:name="Quote" w:semiHidden="0" w:uiPriority="29" w:unhideWhenUsed="0" w:qFormat="1"/>
-    <w:lsdException w:name="Intense Quote" w:semiHidden="0" w:uiPriority="30" w:unhideWhenUsed="0" w:qFormat="1"/>
-    <w:lsdException w:name="Medium List 2 Accent 1" w:semiHidden="0" w:uiPriority="66" w:unhideWhenUsed="0"/>
-    <w:lsdException w:name="Medium Grid 1 Accent 1" w:semiHidden="0" w:uiPriority="67" w:unhideWhenUsed="0"/>
-    <w:lsdException w:name="Medium Grid 2 Accent 1" w:semiHidden="0" w:uiPriority="68" w:unhideWhenUsed="0"/>
-    <w:lsdException w:name="Medium Grid 3 Accent 1" w:semiHidden="0" w:uiPriority="69" w:unhideWhenUsed="0"/>
-    <w:lsdException w:name="Dark List Accent 1" w:semiHidden="0" w:uiPriority="70" w:unhideWhenUsed="0"/>
-    <w:lsdException w:name="Colorful Shading Accent 1" w:semiHidden="0" w:uiPriority="71" w:unhideWhenUsed="0"/>
-    <w:lsdException w:name="Colorful List Accent 1" w:semiHidden="0" w:uiPriority="72" w:unhideWhenUsed="0"/>
-    <w:lsdException w:name="Colorful Grid Accent 1" w:semiHidden="0" w:uiPriority="73" w:unhideWhenUsed="0"/>
-    <w:lsdException w:name="Light Shading Accent 2" w:semiHidden="0" w:uiPriority="60" w:unhideWhenUsed="0"/>
-    <w:lsdException w:name="Light List Accent 2" w:semiHidden="0" w:uiPriority="61" w:unhideWhenUsed="0"/>
-    <w:lsdException w:name="Light Grid Accent 2" w:semiHidden="0" w:uiPriority="62" w:unhideWhenUsed="0"/>
-    <w:lsdException w:name="Medium Shading 1 Accent 2" w:semiHidden="0" w:uiPriority="63" w:unhideWhenUsed="0"/>
-    <w:lsdException w:name="Medium Shading 2 Accent 2" w:semiHidden="0" w:uiPriority="64" w:unhideWhenUsed="0"/>
-    <w:lsdException w:name="Medium List 1 Accent 2" w:semiHidden="0" w:uiPriority="65" w:unhideWhenUsed="0"/>
-    <w:lsdException w:name="Medium List 2 Accent 2" w:semiHidden="0" w:uiPriority="66" w:unhideWhenUsed="0"/>
-    <w:lsdException w:name="Medium Grid 1 Accent 2" w:semiHidden="0" w:uiPriority="67" w:unhideWhenUsed="0"/>
-    <w:lsdException w:name="Medium Grid 2 Accent 2" w:semiHidden="0" w:uiPriority="68" w:unhideWhenUsed="0"/>
-    <w:lsdException w:name="Medium Grid 3 Accent 2" w:semiHidden="0" w:uiPriority="69" w:unhideWhenUsed="0"/>
-    <w:lsdException w:name="Dark List Accent 2" w:semiHidden="0" w:uiPriority="70" w:unhideWhenUsed="0"/>
-    <w:lsdException w:name="Colorful Shading Accent 2" w:semiHidden="0" w:uiPriority="71" w:unhideWhenUsed="0"/>
-    <w:lsdException w:name="Colorful List Accent 2" w:semiHidden="0" w:uiPriority="72" w:unhideWhenUsed="0"/>
-    <w:lsdException w:name="Colorful Grid Accent 2" w:semiHidden="0" w:uiPriority="73" w:unhideWhenUsed="0"/>
-    <w:lsdException w:name="Light Shading Accent 3" w:semiHidden="0" w:uiPriority="60" w:unhideWhenUsed="0"/>
-    <w:lsdException w:name="Light List Accent 3" w:semiHidden="0" w:uiPriority="61" w:unhideWhenUsed="0"/>
-    <w:lsdException w:name="Light Grid Accent 3" w:semiHidden="0" w:uiPriority="62" w:unhideWhenUsed="0"/>
-    <w:lsdException w:name="Medium Shading 1 Accent 3" w:semiHidden="0" w:uiPriority="63" w:unhideWhenUsed="0"/>
-    <w:lsdException w:name="Medium Shading 2 Accent 3" w:semiHidden="0" w:uiPriority="64" w:unhideWhenUsed="0"/>
-    <w:lsdException w:name="Medium List 1 Accent 3" w:semiHidden="0" w:uiPriority="65" w:unhideWhenUsed="0"/>
-    <w:lsdException w:name="Medium List 2 Accent 3" w:semiHidden="0" w:uiPriority="66" w:unhideWhenUsed="0"/>
-    <w:lsdException w:name="Medium Grid 1 Accent 3" w:semiHidden="0" w:uiPriority="67" w:unhideWhenUsed="0"/>
-    <w:lsdException w:name="Medium Grid 2 Accent 3" w:semiHidden="0" w:uiPriority="68" w:unhideWhenUsed="0"/>
-    <w:lsdException w:name="Medium Grid 3 Accent 3" w:semiHidden="0" w:uiPriority="69" w:unhideWhenUsed="0"/>
-    <w:lsdException w:name="Dark List Accent 3" w:semiHidden="0" w:uiPriority="70" w:unhideWhenUsed="0"/>
-    <w:lsdException w:name="Colorful Shading Accent 3" w:semiHidden="0" w:uiPriority="71" w:unhideWhenUsed="0"/>
-    <w:lsdException w:name="Colorful List Accent 3" w:semiHidden="0" w:uiPriority="72" w:unhideWhenUsed="0"/>
-    <w:lsdException w:name="Colorful Grid Accent 3" w:semiHidden="0" w:uiPriority="73" w:unhideWhenUsed="0"/>
-    <w:lsdException w:name="Light Shading Accent 4" w:semiHidden="0" w:uiPriority="60" w:unhideWhenUsed="0"/>
-    <w:lsdException w:name="Light List Accent 4" w:semiHidden="0" w:uiPriority="61" w:unhideWhenUsed="0"/>
-    <w:lsdException w:name="Light Grid Accent 4" w:semiHidden="0" w:uiPriority="62" w:unhideWhenUsed="0"/>
-    <w:lsdException w:name="Medium Shading 1 Accent 4" w:semiHidden="0" w:uiPriority="63" w:unhideWhenUsed="0"/>
-    <w:lsdException w:name="Medium Shading 2 Accent 4" w:semiHidden="0" w:uiPriority="64" w:unhideWhenUsed="0"/>
-    <w:lsdException w:name="Medium List 1 Accent 4" w:semiHidden="0" w:uiPriority="65" w:unhideWhenUsed="0"/>
-    <w:lsdException w:name="Medium List 2 Accent 4" w:semiHidden="0" w:uiPriority="66" w:unhideWhenUsed="0"/>
-    <w:lsdException w:name="Medium Grid 1 Accent 4" w:semiHidden="0" w:uiPriority="67" w:unhideWhenUsed="0"/>
-    <w:lsdException w:name="Medium Grid 2 Accent 4" w:semiHidden="0" w:uiPriority="68" w:unhideWhenUsed="0"/>
-    <w:lsdException w:name="Medium Grid 3 Accent 4" w:semiHidden="0" w:uiPriority="69" w:unhideWhenUsed="0"/>
-    <w:lsdException w:name="Dark List Accent 4" w:semiHidden="0" w:uiPriority="70" w:unhideWhenUsed="0"/>
-    <w:lsdException w:name="Colorful Shading Accent 4" w:semiHidden="0" w:uiPriority="71" w:unhideWhenUsed="0"/>
-    <w:lsdException w:name="Colorful List Accent 4" w:semiHidden="0" w:uiPriority="72" w:unhideWhenUsed="0"/>
-    <w:lsdException w:name="Colorful Grid Accent 4" w:semiHidden="0" w:uiPriority="73" w:unhideWhenUsed="0"/>
-    <w:lsdException w:name="Light Shading Accent 5" w:semiHidden="0" w:uiPriority="60" w:unhideWhenUsed="0"/>
-    <w:lsdException w:name="Light List Accent 5" w:semiHidden="0" w:uiPriority="61" w:unhideWhenUsed="0"/>
-    <w:lsdException w:name="Light Grid Accent 5" w:semiHidden="0" w:uiPriority="62" w:unhideWhenUsed="0"/>
-    <w:lsdException w:name="Medium Shading 1 Accent 5" w:semiHidden="0" w:uiPriority="63" w:unhideWhenUsed="0"/>
-    <w:lsdException w:name="Medium Shading 2 Accent 5" w:semiHidden="0" w:uiPriority="64" w:unhideWhenUsed="0"/>
-    <w:lsdException w:name="Medium List 1 Accent 5" w:semiHidden="0" w:uiPriority="65" w:unhideWhenUsed="0"/>
-    <w:lsdException w:name="Medium List 2 Accent 5" w:semiHidden="0" w:uiPriority="66" w:unhideWhenUsed="0"/>
-    <w:lsdException w:name="Medium Grid 1 Accent 5" w:semiHidden="0" w:uiPriority="67" w:unhideWhenUsed="0"/>
-    <w:lsdException w:name="Medium Grid 2 Accent 5" w:semiHidden="0" w:uiPriority="68" w:unhideWhenUsed="0"/>
-    <w:lsdException w:name="Medium Grid 3 Accent 5" w:semiHidden="0" w:uiPriority="69" w:unhideWhenUsed="0"/>
-    <w:lsdException w:name="Dark List Accent 5" w:semiHidden="0" w:uiPriority="70" w:unhideWhenUsed="0"/>
-    <w:lsdException w:name="Colorful Shading Accent 5" w:semiHidden="0" w:uiPriority="71" w:unhideWhenUsed="0"/>
-    <w:lsdException w:name="Colorful List Accent 5" w:semiHidden="0" w:uiPriority="72" w:unhideWhenUsed="0"/>
-    <w:lsdException w:name="Colorful Grid Accent 5" w:semiHidden="0" w:uiPriority="73" w:unhideWhenUsed="0"/>
-    <w:lsdException w:name="Light Shading Accent 6" w:semiHidden="0" w:uiPriority="60" w:unhideWhenUsed="0"/>
-    <w:lsdException w:name="Light List Accent 6" w:semiHidden="0" w:uiPriority="61" w:unhideWhenUsed="0"/>
-    <w:lsdException w:name="Light Grid Accent 6" w:semiHidden="0" w:uiPriority="62" w:unhideWhenUsed="0"/>
-    <w:lsdException w:name="Medium Shading 1 Accent 6" w:semiHidden="0" w:uiPriority="63" w:unhideWhenUsed="0"/>
-    <w:lsdException w:name="Medium Shading 2 Accent 6" w:semiHidden="0" w:uiPriority="64" w:unhideWhenUsed="0"/>
-    <w:lsdException w:name="Medium List 1 Accent 6" w:semiHidden="0" w:uiPriority="65" w:unhideWhenUsed="0"/>
-    <w:lsdException w:name="Medium List 2 Accent 6" w:semiHidden="0" w:uiPriority="66" w:unhideWhenUsed="0"/>
-    <w:lsdException w:name="Medium Grid 1 Accent 6" w:semiHidden="0" w:uiPriority="67" w:unhideWhenUsed="0"/>
-    <w:lsdException w:name="Medium Grid 2 Accent 6" w:semiHidden="0" w:uiPriority="68" w:unhideWhenUsed="0"/>
-    <w:lsdException w:name="Medium Grid 3 Accent 6" w:semiHidden="0" w:uiPriority="69" w:unhideWhenUsed="0"/>
-    <w:lsdException w:name="Dark List Accent 6" w:semiHidden="0" w:uiPriority="70" w:unhideWhenUsed="0"/>
-    <w:lsdException w:name="Colorful Shading Accent 6" w:semiHidden="0" w:uiPriority="71" w:unhideWhenUsed="0"/>
-    <w:lsdException w:name="Colorful List Accent 6" w:semiHidden="0" w:uiPriority="72" w:unhideWhenUsed="0"/>
-    <w:lsdException w:name="Colorful Grid Accent 6" w:semiHidden="0" w:uiPriority="73" w:unhideWhenUsed="0"/>
-    <w:lsdException w:name="Subtle Emphasis" w:semiHidden="0" w:uiPriority="19" w:unhideWhenUsed="0" w:qFormat="1"/>
-    <w:lsdException w:name="Intense Emphasis" w:semiHidden="0" w:uiPriority="21" w:unhideWhenUsed="0" w:qFormat="1"/>
-    <w:lsdException w:name="Subtle Reference" w:semiHidden="0" w:uiPriority="31" w:unhideWhenUsed="0" w:qFormat="1"/>
-    <w:lsdException w:name="Intense Reference" w:semiHidden="0" w:uiPriority="32" w:unhideWhenUsed="0" w:qFormat="1"/>
-    <w:lsdException w:name="Book Title" w:semiHidden="0" w:uiPriority="33" w:unhideWhenUsed="0" w:qFormat="1"/>
-    <w:lsdException w:name="Bibliography" w:uiPriority="37"/>
-    <w:lsdException w:name="TOC Heading" w:uiPriority="39" w:qFormat="1"/>
+  <w:latentStyles w:defLockedState="0" w:defUIPriority="99" w:defSemiHidden="0" w:defUnhideWhenUsed="0" w:defQFormat="0" w:count="371">
+    <w:lsdException w:name="Normal" w:uiPriority="0" w:qFormat="1"/>
+    <w:lsdException w:name="heading 1" w:uiPriority="9" w:qFormat="1"/>
+    <w:lsdException w:name="heading 2" w:semiHidden="1" w:uiPriority="9" w:unhideWhenUsed="1" w:qFormat="1"/>
+    <w:lsdException w:name="heading 3" w:semiHidden="1" w:uiPriority="9" w:unhideWhenUsed="1" w:qFormat="1"/>
+    <w:lsdException w:name="heading 4" w:semiHidden="1" w:uiPriority="9" w:unhideWhenUsed="1" w:qFormat="1"/>
+    <w:lsdException w:name="heading 5" w:semiHidden="1" w:uiPriority="9" w:unhideWhenUsed="1" w:qFormat="1"/>
+    <w:lsdException w:name="heading 6" w:semiHidden="1" w:uiPriority="9" w:unhideWhenUsed="1" w:qFormat="1"/>
+    <w:lsdException w:name="heading 7" w:semiHidden="1" w:uiPriority="9" w:unhideWhenUsed="1" w:qFormat="1"/>
+    <w:lsdException w:name="heading 8" w:semiHidden="1" w:uiPriority="9" w:unhideWhenUsed="1" w:qFormat="1"/>
+    <w:lsdException w:name="heading 9" w:semiHidden="1" w:uiPriority="9" w:unhideWhenUsed="1" w:qFormat="1"/>
+    <w:lsdException w:name="index 1" w:semiHidden="1" w:unhideWhenUsed="1"/>
+    <w:lsdException w:name="index 2" w:semiHidden="1" w:unhideWhenUsed="1"/>
+    <w:lsdException w:name="index 3" w:semiHidden="1" w:unhideWhenUsed="1"/>
+    <w:lsdException w:name="index 4" w:semiHidden="1" w:unhideWhenUsed="1"/>
+    <w:lsdException w:name="index 5" w:semiHidden="1" w:unhideWhenUsed="1"/>
+    <w:lsdException w:name="index 6" w:semiHidden="1" w:unhideWhenUsed="1"/>
+    <w:lsdException w:name="index 7" w:semiHidden="1" w:unhideWhenUsed="1"/>
+    <w:lsdException w:name="index 8" w:semiHidden="1" w:unhideWhenUsed="1"/>
+    <w:lsdException w:name="index 9" w:semiHidden="1" w:unhideWhenUsed="1"/>
+    <w:lsdException w:name="toc 1" w:semiHidden="1" w:uiPriority="39" w:unhideWhenUsed="1"/>
+    <w:lsdException w:name="toc 2" w:semiHidden="1" w:uiPriority="39" w:unhideWhenUsed="1"/>
+    <w:lsdException w:name="toc 3" w:semiHidden="1" w:uiPriority="39" w:unhideWhenUsed="1"/>
+    <w:lsdException w:name="toc 4" w:semiHidden="1" w:uiPriority="39" w:unhideWhenUsed="1"/>
+    <w:lsdException w:name="toc 5" w:semiHidden="1" w:uiPriority="39" w:unhideWhenUsed="1"/>
+    <w:lsdException w:name="toc 6" w:semiHidden="1" w:uiPriority="39" w:unhideWhenUsed="1"/>
+    <w:lsdException w:name="toc 7" w:semiHidden="1" w:uiPriority="39" w:unhideWhenUsed="1"/>
+    <w:lsdException w:name="toc 8" w:semiHidden="1" w:uiPriority="39" w:unhideWhenUsed="1"/>
+    <w:lsdException w:name="toc 9" w:semiHidden="1" w:uiPriority="39" w:unhideWhenUsed="1"/>
+    <w:lsdException w:name="Normal Indent" w:semiHidden="1" w:unhideWhenUsed="1"/>
+    <w:lsdException w:name="footnote text" w:semiHidden="1" w:unhideWhenUsed="1"/>
+    <w:lsdException w:name="annotation text" w:semiHidden="1" w:unhideWhenUsed="1"/>
+    <w:lsdException w:name="header" w:semiHidden="1" w:unhideWhenUsed="1"/>
+    <w:lsdException w:name="footer" w:semiHidden="1" w:unhideWhenUsed="1"/>
+    <w:lsdException w:name="index heading" w:semiHidden="1" w:unhideWhenUsed="1"/>
+    <w:lsdException w:name="caption" w:semiHidden="1" w:uiPriority="35" w:unhideWhenUsed="1" w:qFormat="1"/>
+    <w:lsdException w:name="table of figures" w:semiHidden="1" w:unhideWhenUsed="1"/>
+    <w:lsdException w:name="envelope address" w:semiHidden="1" w:unhideWhenUsed="1"/>
+    <w:lsdException w:name="envelope return" w:semiHidden="1" w:unhideWhenUsed="1"/>
+    <w:lsdException w:name="footnote reference" w:semiHidden="1" w:unhideWhenUsed="1"/>
+    <w:lsdException w:name="annotation reference" w:semiHidden="1" w:unhideWhenUsed="1"/>
+    <w:lsdException w:name="line number" w:semiHidden="1" w:unhideWhenUsed="1"/>
+    <w:lsdException w:name="page number" w:semiHidden="1" w:unhideWhenUsed="1"/>
+    <w:lsdException w:name="endnote reference" w:semiHidden="1" w:unhideWhenUsed="1"/>
+    <w:lsdException w:name="endnote text" w:semiHidden="1" w:unhideWhenUsed="1"/>
+    <w:lsdException w:name="table of authorities" w:semiHidden="1" w:unhideWhenUsed="1"/>
+    <w:lsdException w:name="macro" w:semiHidden="1" w:unhideWhenUsed="1"/>
+    <w:lsdException w:name="toa heading" w:semiHidden="1" w:unhideWhenUsed="1"/>
+    <w:lsdException w:name="List" w:semiHidden="1" w:unhideWhenUsed="1"/>
+    <w:lsdException w:name="List Bullet" w:semiHidden="1" w:unhideWhenUsed="1"/>
+    <w:lsdException w:name="List Number" w:semiHidden="1" w:unhideWhenUsed="1"/>
+    <w:lsdException w:name="List 2" w:semiHidden="1" w:unhideWhenUsed="1"/>
+    <w:lsdException w:name="List 3" w:semiHidden="1" w:unhideWhenUsed="1"/>
+    <w:lsdException w:name="List 4" w:semiHidden="1" w:unhideWhenUsed="1"/>
+    <w:lsdException w:name="List 5" w:semiHidden="1" w:unhideWhenUsed="1"/>
+    <w:lsdException w:name="List Bullet 2" w:semiHidden="1" w:unhideWhenUsed="1"/>
+    <w:lsdException w:name="List Bullet 3" w:semiHidden="1" w:unhideWhenUsed="1"/>
+    <w:lsdException w:name="List Bullet 4" w:semiHidden="1" w:unhideWhenUsed="1"/>
+    <w:lsdException w:name="List Bullet 5" w:semiHidden="1" w:unhideWhenUsed="1"/>
+    <w:lsdException w:name="List Number 2" w:semiHidden="1" w:unhideWhenUsed="1"/>
+    <w:lsdException w:name="List Number 3" w:semiHidden="1" w:unhideWhenUsed="1"/>
+    <w:lsdException w:name="List Number 4" w:semiHidden="1" w:unhideWhenUsed="1"/>
+    <w:lsdException w:name="List Number 5" w:semiHidden="1" w:unhideWhenUsed="1"/>
+    <w:lsdException w:name="Title" w:uiPriority="10" w:qFormat="1"/>
+    <w:lsdException w:name="Closing" w:semiHidden="1" w:unhideWhenUsed="1"/>
+    <w:lsdException w:name="Signature" w:semiHidden="1" w:unhideWhenUsed="1"/>
+    <w:lsdException w:name="Default Paragraph Font" w:semiHidden="1" w:uiPriority="1" w:unhideWhenUsed="1"/>
+    <w:lsdException w:name="Body Text" w:semiHidden="1" w:unhideWhenUsed="1"/>
+    <w:lsdException w:name="Body Text Indent" w:semiHidden="1" w:unhideWhenUsed="1"/>
+    <w:lsdException w:name="List Continue" w:semiHidden="1" w:unhideWhenUsed="1"/>
+    <w:lsdException w:name="List Continue 2" w:semiHidden="1" w:unhideWhenUsed="1"/>
+    <w:lsdException w:name="List Continue 3" w:semiHidden="1" w:unhideWhenUsed="1"/>
+    <w:lsdException w:name="List Continue 4" w:semiHidden="1" w:unhideWhenUsed="1"/>
+    <w:lsdException w:name="List Continue 5" w:semiHidden="1" w:unhideWhenUsed="1"/>
+    <w:lsdException w:name="Message Header" w:semiHidden="1" w:unhideWhenUsed="1"/>
+    <w:lsdException w:name="Subtitle" w:uiPriority="11" w:qFormat="1"/>
+    <w:lsdException w:name="Salutation" w:semiHidden="1" w:unhideWhenUsed="1"/>
+    <w:lsdException w:name="Date" w:semiHidden="1" w:unhideWhenUsed="1"/>
+    <w:lsdException w:name="Body Text First Indent" w:semiHidden="1" w:unhideWhenUsed="1"/>
+    <w:lsdException w:name="Body Text First Indent 2" w:semiHidden="1" w:unhideWhenUsed="1"/>
+    <w:lsdException w:name="Note Heading" w:semiHidden="1" w:unhideWhenUsed="1"/>
+    <w:lsdException w:name="Body Text 2" w:semiHidden="1" w:unhideWhenUsed="1"/>
+    <w:lsdException w:name="Body Text 3" w:semiHidden="1" w:unhideWhenUsed="1"/>
+    <w:lsdException w:name="Body Text Indent 2" w:semiHidden="1" w:unhideWhenUsed="1"/>
+    <w:lsdException w:name="Body Text Indent 3" w:semiHidden="1" w:unhideWhenUsed="1"/>
+    <w:lsdException w:name="Block Text" w:semiHidden="1" w:unhideWhenUsed="1"/>
+    <w:lsdException w:name="Hyperlink" w:semiHidden="1" w:unhideWhenUsed="1"/>
+    <w:lsdException w:name="FollowedHyperlink" w:semiHidden="1" w:unhideWhenUsed="1"/>
+    <w:lsdException w:name="Strong" w:uiPriority="22" w:qFormat="1"/>
+    <w:lsdException w:name="Emphasis" w:uiPriority="20" w:qFormat="1"/>
+    <w:lsdException w:name="Document Map" w:semiHidden="1" w:unhideWhenUsed="1"/>
+    <w:lsdException w:name="Plain Text" w:semiHidden="1" w:unhideWhenUsed="1"/>
+    <w:lsdException w:name="E-mail Signature" w:semiHidden="1" w:unhideWhenUsed="1"/>
+    <w:lsdException w:name="HTML Top of Form" w:semiHidden="1" w:unhideWhenUsed="1"/>
+    <w:lsdException w:name="HTML Bottom of Form" w:semiHidden="1" w:unhideWhenUsed="1"/>
+    <w:lsdException w:name="Normal (Web)" w:semiHidden="1" w:unhideWhenUsed="1"/>
+    <w:lsdException w:name="HTML Acronym" w:semiHidden="1" w:unhideWhenUsed="1"/>
+    <w:lsdException w:name="HTML Address" w:semiHidden="1" w:unhideWhenUsed="1"/>
+    <w:lsdException w:name="HTML Cite" w:semiHidden="1" w:unhideWhenUsed="1"/>
+    <w:lsdException w:name="HTML Code" w:semiHidden="1" w:unhideWhenUsed="1"/>
+    <w:lsdException w:name="HTML Definition" w:semiHidden="1" w:unhideWhenUsed="1"/>
+    <w:lsdException w:name="HTML Keyboard" w:semiHidden="1" w:unhideWhenUsed="1"/>
+    <w:lsdException w:name="HTML Preformatted" w:semiHidden="1" w:unhideWhenUsed="1"/>
+    <w:lsdException w:name="HTML Sample" w:semiHidden="1" w:unhideWhenUsed="1"/>
+    <w:lsdException w:name="HTML Typewriter" w:semiHidden="1" w:unhideWhenUsed="1"/>
+    <w:lsdException w:name="HTML Variable" w:semiHidden="1" w:unhideWhenUsed="1"/>
+    <w:lsdException w:name="Normal Table" w:semiHidden="1" w:unhideWhenUsed="1"/>
+    <w:lsdException w:name="annotation subject" w:semiHidden="1" w:unhideWhenUsed="1"/>
+    <w:lsdException w:name="No List" w:semiHidden="1" w:unhideWhenUsed="1"/>
+    <w:lsdException w:name="Outline List 1" w:semiHidden="1" w:unhideWhenUsed="1"/>
+    <w:lsdException w:name="Outline List 2" w:semiHidden="1" w:unhideWhenUsed="1"/>
+    <w:lsdException w:name="Outline List 3" w:semiHidden="1" w:unhideWhenUsed="1"/>
+    <w:lsdException w:name="Table Simple 1" w:semiHidden="1" w:unhideWhenUsed="1"/>
+    <w:lsdException w:name="Table Simple 2" w:semiHidden="1" w:unhideWhenUsed="1"/>
+    <w:lsdException w:name="Table Simple 3" w:semiHidden="1" w:unhideWhenUsed="1"/>
+    <w:lsdException w:name="Table Classic 1" w:semiHidden="1" w:unhideWhenUsed="1"/>
+    <w:lsdException w:name="Table Classic 2" w:semiHidden="1" w:unhideWhenUsed="1"/>
+    <w:lsdException w:name="Table Classic 3" w:semiHidden="1" w:unhideWhenUsed="1"/>
+    <w:lsdException w:name="Table Classic 4" w:semiHidden="1" w:unhideWhenUsed="1"/>
+    <w:lsdException w:name="Table Colorful 1" w:semiHidden="1" w:unhideWhenUsed="1"/>
+    <w:lsdException w:name="Table Colorful 2" w:semiHidden="1" w:unhideWhenUsed="1"/>
+    <w:lsdException w:name="Table Colorful 3" w:semiHidden="1" w:unhideWhenUsed="1"/>
+    <w:lsdException w:name="Table Columns 1" w:semiHidden="1" w:unhideWhenUsed="1"/>
+    <w:lsdException w:name="Table Columns 2" w:semiHidden="1" w:unhideWhenUsed="1"/>
+    <w:lsdException w:name="Table Columns 3" w:semiHidden="1" w:unhideWhenUsed="1"/>
+    <w:lsdException w:name="Table Columns 4" w:semiHidden="1" w:unhideWhenUsed="1"/>
+    <w:lsdException w:name="Table Columns 5" w:semiHidden="1" w:unhideWhenUsed="1"/>
+    <w:lsdException w:name="Table Grid 1" w:semiHidden="1" w:unhideWhenUsed="1"/>
+    <w:lsdException w:name="Table Grid 2" w:semiHidden="1" w:unhideWhenUsed="1"/>
+    <w:lsdException w:name="Table Grid 3" w:semiHidden="1" w:unhideWhenUsed="1"/>
+    <w:lsdException w:name="Table Grid 4" w:semiHidden="1" w:unhideWhenUsed="1"/>
+    <w:lsdException w:name="Table Grid 5" w:semiHidden="1" w:unhideWhenUsed="1"/>
+    <w:lsdException w:name="Table Grid 6" w:semiHidden="1" w:unhideWhenUsed="1"/>
+    <w:lsdException w:name="Table Grid 7" w:semiHidden="1" w:unhideWhenUsed="1"/>
+    <w:lsdException w:name="Table Grid 8" w:semiHidden="1" w:unhideWhenUsed="1"/>
+    <w:lsdException w:name="Table List 1" w:semiHidden="1" w:unhideWhenUsed="1"/>
+    <w:lsdException w:name="Table List 2" w:semiHidden="1" w:unhideWhenUsed="1"/>
+    <w:lsdException w:name="Table List 3" w:semiHidden="1" w:unhideWhenUsed="1"/>
+    <w:lsdException w:name="Table List 4" w:semiHidden="1" w:unhideWhenUsed="1"/>
+    <w:lsdException w:name="Table List 5" w:semiHidden="1" w:unhideWhenUsed="1"/>
+    <w:lsdException w:name="Table List 6" w:semiHidden="1" w:unhideWhenUsed="1"/>
+    <w:lsdException w:name="Table List 7" w:semiHidden="1" w:unhideWhenUsed="1"/>
+    <w:lsdException w:name="Table List 8" w:semiHidden="1" w:unhideWhenUsed="1"/>
+    <w:lsdException w:name="Table 3D effects 1" w:semiHidden="1" w:unhideWhenUsed="1"/>
+    <w:lsdException w:name="Table 3D effects 2" w:semiHidden="1" w:unhideWhenUsed="1"/>
+    <w:lsdException w:name="Table 3D effects 3" w:semiHidden="1" w:unhideWhenUsed="1"/>
+    <w:lsdException w:name="Table Contemporary" w:semiHidden="1" w:unhideWhenUsed="1"/>
+    <w:lsdException w:name="Table Elegant" w:semiHidden="1" w:unhideWhenUsed="1"/>
+    <w:lsdException w:name="Table Professional" w:semiHidden="1" w:unhideWhenUsed="1"/>
+    <w:lsdException w:name="Table Subtle 1" w:semiHidden="1" w:unhideWhenUsed="1"/>
+    <w:lsdException w:name="Table Subtle 2" w:semiHidden="1" w:unhideWhenUsed="1"/>
+    <w:lsdException w:name="Table Web 1" w:semiHidden="1" w:unhideWhenUsed="1"/>
+    <w:lsdException w:name="Table Web 2" w:semiHidden="1" w:unhideWhenUsed="1"/>
+    <w:lsdException w:name="Table Web 3" w:semiHidden="1" w:unhideWhenUsed="1"/>
+    <w:lsdException w:name="Balloon Text" w:semiHidden="1" w:unhideWhenUsed="1"/>
+    <w:lsdException w:name="Table Grid" w:uiPriority="59"/>
+    <w:lsdException w:name="Table Theme" w:semiHidden="1" w:unhideWhenUsed="1"/>
+    <w:lsdException w:name="Placeholder Text" w:semiHidden="1"/>
+    <w:lsdException w:name="No Spacing" w:uiPriority="1" w:qFormat="1"/>
+    <w:lsdException w:name="Light Shading" w:uiPriority="60"/>
+    <w:lsdException w:name="Light List" w:uiPriority="61"/>
+    <w:lsdException w:name="Light Grid" w:uiPriority="62"/>
+    <w:lsdException w:name="Medium Shading 1" w:uiPriority="63"/>
+    <w:lsdException w:name="Medium Shading 2" w:uiPriority="64"/>
+    <w:lsdException w:name="Medium List 1" w:uiPriority="65"/>
+    <w:lsdException w:name="Medium List 2" w:uiPriority="66"/>
+    <w:lsdException w:name="Medium Grid 1" w:uiPriority="67"/>
+    <w:lsdException w:name="Medium Grid 2" w:uiPriority="68"/>
+    <w:lsdException w:name="Medium Grid 3" w:uiPriority="69"/>
+    <w:lsdException w:name="Dark List" w:uiPriority="70"/>
+    <w:lsdException w:name="Colorful Shading" w:uiPriority="71"/>
+    <w:lsdException w:name="Colorful List" w:uiPriority="72"/>
+    <w:lsdException w:name="Colorful Grid" w:uiPriority="73"/>
+    <w:lsdException w:name="Light Shading Accent 1" w:uiPriority="60"/>
+    <w:lsdException w:name="Light List Accent 1" w:uiPriority="61"/>
+    <w:lsdException w:name="Light Grid Accent 1" w:uiPriority="62"/>
+    <w:lsdException w:name="Medium Shading 1 Accent 1" w:uiPriority="63"/>
+    <w:lsdException w:name="Medium Shading 2 Accent 1" w:uiPriority="64"/>
+    <w:lsdException w:name="Medium List 1 Accent 1" w:uiPriority="65"/>
+    <w:lsdException w:name="Revision" w:semiHidden="1"/>
+    <w:lsdException w:name="List Paragraph" w:uiPriority="34" w:qFormat="1"/>
+    <w:lsdException w:name="Quote" w:uiPriority="29" w:qFormat="1"/>
+    <w:lsdException w:name="Intense Quote" w:uiPriority="30" w:qFormat="1"/>
+    <w:lsdException w:name="Medium List 2 Accent 1" w:uiPriority="66"/>
+    <w:lsdException w:name="Medium Grid 1 Accent 1" w:uiPriority="67"/>
+    <w:lsdException w:name="Medium Grid 2 Accent 1" w:uiPriority="68"/>
+    <w:lsdException w:name="Medium Grid 3 Accent 1" w:uiPriority="69"/>
+    <w:lsdException w:name="Dark List Accent 1" w:uiPriority="70"/>
+    <w:lsdException w:name="Colorful Shading Accent 1" w:uiPriority="71"/>
+    <w:lsdException w:name="Colorful List Accent 1" w:uiPriority="72"/>
+    <w:lsdException w:name="Colorful Grid Accent 1" w:uiPriority="73"/>
+    <w:lsdException w:name="Light Shading Accent 2" w:uiPriority="60"/>
+    <w:lsdException w:name="Light List Accent 2" w:uiPriority="61"/>
+    <w:lsdException w:name="Light Grid Accent 2" w:uiPriority="62"/>
+    <w:lsdException w:name="Medium Shading 1 Accent 2" w:uiPriority="63"/>
+    <w:lsdException w:name="Medium Shading 2 Accent 2" w:uiPriority="64"/>
+    <w:lsdException w:name="Medium List 1 Accent 2" w:uiPriority="65"/>
+    <w:lsdException w:name="Medium List 2 Accent 2" w:uiPriority="66"/>
+    <w:lsdException w:name="Medium Grid 1 Accent 2" w:uiPriority="67"/>
+    <w:lsdException w:name="Medium Grid 2 Accent 2" w:uiPriority="68"/>
+    <w:lsdException w:name="Medium Grid 3 Accent 2" w:uiPriority="69"/>
+    <w:lsdException w:name="Dark List Accent 2" w:uiPriority="70"/>
+    <w:lsdException w:name="Colorful Shading Accent 2" w:uiPriority="71"/>
+    <w:lsdException w:name="Colorful List Accent 2" w:uiPriority="72"/>
+    <w:lsdException w:name="Colorful Grid Accent 2" w:uiPriority="73"/>
+    <w:lsdException w:name="Light Shading Accent 3" w:uiPriority="60"/>
+    <w:lsdException w:name="Light List Accent 3" w:uiPriority="61"/>
+    <w:lsdException w:name="Light Grid Accent 3" w:uiPriority="62"/>
+    <w:lsdException w:name="Medium Shading 1 Accent 3" w:uiPriority="63"/>
+    <w:lsdException w:name="Medium Shading 2 Accent 3" w:uiPriority="64"/>
+    <w:lsdException w:name="Medium List 1 Accent 3" w:uiPriority="65"/>
+    <w:lsdException w:name="Medium List 2 Accent 3" w:uiPriority="66"/>
+    <w:lsdException w:name="Medium Grid 1 Accent 3" w:uiPriority="67"/>
+    <w:lsdException w:name="Medium Grid 2 Accent 3" w:uiPriority="68"/>
+    <w:lsdException w:name="Medium Grid 3 Accent 3" w:uiPriority="69"/>
+    <w:lsdException w:name="Dark List Accent 3" w:uiPriority="70"/>
+    <w:lsdException w:name="Colorful Shading Accent 3" w:uiPriority="71"/>
+    <w:lsdException w:name="Colorful List Accent 3" w:uiPriority="72"/>
+    <w:lsdException w:name="Colorful Grid Accent 3" w:uiPriority="73"/>
+    <w:lsdException w:name="Light Shading Accent 4" w:uiPriority="60"/>
+    <w:lsdException w:name="Light List Accent 4" w:uiPriority="61"/>
+    <w:lsdException w:name="Light Grid Accent 4" w:uiPriority="62"/>
+    <w:lsdException w:name="Medium Shading 1 Accent 4" w:uiPriority="63"/>
+    <w:lsdException w:name="Medium Shading 2 Accent 4" w:uiPriority="64"/>
+    <w:lsdException w:name="Medium List 1 Accent 4" w:uiPriority="65"/>
+    <w:lsdException w:name="Medium List 2 Accent 4" w:uiPriority="66"/>
+    <w:lsdException w:name="Medium Grid 1 Accent 4" w:uiPriority="67"/>
+    <w:lsdException w:name="Medium Grid 2 Accent 4" w:uiPriority="68"/>
+    <w:lsdException w:name="Medium Grid 3 Accent 4" w:uiPriority="69"/>
+    <w:lsdException w:name="Dark List Accent 4" w:uiPriority="70"/>
+    <w:lsdException w:name="Colorful Shading Accent 4" w:uiPriority="71"/>
+    <w:lsdException w:name="Colorful List Accent 4" w:uiPriority="72"/>
+    <w:lsdException w:name="Colorful Grid Accent 4" w:uiPriority="73"/>
+    <w:lsdException w:name="Light Shading Accent 5" w:uiPriority="60"/>
+    <w:lsdException w:name="Light List Accent 5" w:uiPriority="61"/>
+    <w:lsdException w:name="Light Grid Accent 5" w:uiPriority="62"/>
+    <w:lsdException w:name="Medium Shading 1 Accent 5" w:uiPriority="63"/>
+    <w:lsdException w:name="Medium Shading 2 Accent 5" w:uiPriority="64"/>
+    <w:lsdException w:name="Medium List 1 Accent 5" w:uiPriority="65"/>
+    <w:lsdException w:name="Medium List 2 Accent 5" w:uiPriority="66"/>
+    <w:lsdException w:name="Medium Grid 1 Accent 5" w:uiPriority="67"/>
+    <w:lsdException w:name="Medium Grid 2 Accent 5" w:uiPriority="68"/>
+    <w:lsdException w:name="Medium Grid 3 Accent 5" w:uiPriority="69"/>
+    <w:lsdException w:name="Dark List Accent 5" w:uiPriority="70"/>
+    <w:lsdException w:name="Colorful Shading Accent 5" w:uiPriority="71"/>
+    <w:lsdException w:name="Colorful List Accent 5" w:uiPriority="72"/>
+    <w:lsdException w:name="Colorful Grid Accent 5" w:uiPriority="73"/>
+    <w:lsdException w:name="Light Shading Accent 6" w:uiPriority="60"/>
+    <w:lsdException w:name="Light List Accent 6" w:uiPriority="61"/>
+    <w:lsdException w:name="Light Grid Accent 6" w:uiPriority="62"/>
+    <w:lsdException w:name="Medium Shading 1 Accent 6" w:uiPriority="63"/>
+    <w:lsdException w:name="Medium Shading 2 Accent 6" w:uiPriority="64"/>
+    <w:lsdException w:name="Medium List 1 Accent 6" w:uiPriority="65"/>
+    <w:lsdException w:name="Medium List 2 Accent 6" w:uiPriority="66"/>
+    <w:lsdException w:name="Medium Grid 1 Accent 6" w:uiPriority="67"/>
+    <w:lsdException w:name="Medium Grid 2 Accent 6" w:uiPriority="68"/>
+    <w:lsdException w:name="Medium Grid 3 Accent 6" w:uiPriority="69"/>
+    <w:lsdException w:name="Dark List Accent 6" w:uiPriority="70"/>
+    <w:lsdException w:name="Colorful Shading Accent 6" w:uiPriority="71"/>
+    <w:lsdException w:name="Colorful List Accent 6" w:uiPriority="72"/>
+    <w:lsdException w:name="Colorful Grid Accent 6" w:uiPriority="73"/>
+    <w:lsdException w:name="Subtle Emphasis" w:uiPriority="19" w:qFormat="1"/>
+    <w:lsdException w:name="Intense Emphasis" w:uiPriority="21" w:qFormat="1"/>
+    <w:lsdException w:name="Subtle Reference" w:uiPriority="31" w:qFormat="1"/>
+    <w:lsdException w:name="Intense Reference" w:uiPriority="32" w:qFormat="1"/>
+    <w:lsdException w:name="Book Title" w:uiPriority="33" w:qFormat="1"/>
+    <w:lsdException w:name="Bibliography" w:semiHidden="1" w:uiPriority="37" w:unhideWhenUsed="1"/>
+    <w:lsdException w:name="TOC Heading" w:semiHidden="1" w:uiPriority="39" w:unhideWhenUsed="1" w:qFormat="1"/>
+    <w:lsdException w:name="Grid Table 4" w:uiPriority="49"/>
+    <w:lsdException w:name="Grid Table 5 Dark" w:uiPriority="50"/>
+    <w:lsdException w:name="Grid Table 6 Colorful" w:uiPriority="51"/>
+    <w:lsdException w:name="Grid Table 7 Colorful" w:uiPriority="52"/>
+    <w:lsdException w:name="Grid Table 1 Light Accent 1" w:uiPriority="46"/>
+    <w:lsdException w:name="Grid Table 2 Accent 1" w:uiPriority="47"/>
+    <w:lsdException w:name="Grid Table 3 Accent 1" w:uiPriority="48"/>
+    <w:lsdException w:name="Grid Table 4 Accent 1" w:uiPriority="49"/>
+    <w:lsdException w:name="Grid Table 5 Dark Accent 1" w:uiPriority="50"/>
+    <w:lsdException w:name="Grid Table 6 Colorful Accent 1" w:uiPriority="51"/>
+    <w:lsdException w:name="Grid Table 7 Colorful Accent 1" w:uiPriority="52"/>
+    <w:lsdException w:name="Grid Table 1 Light Accent 2" w:uiPriority="46"/>
+    <w:lsdException w:name="Grid Table 2 Accent 2" w:uiPriority="47"/>
+    <w:lsdException w:name="Grid Table 3 Accent 2" w:uiPriority="48"/>
+    <w:lsdException w:name="Grid Table 4 Accent 2" w:uiPriority="49"/>
+    <w:lsdException w:name="Grid Table 5 Dark Accent 2" w:uiPriority="50"/>
+    <w:lsdException w:name="Grid Table 6 Colorful Accent 2" w:uiPriority="51"/>
+    <w:lsdException w:name="Grid Table 7 Colorful Accent 2" w:uiPriority="52"/>
+    <w:lsdException w:name="Grid Table 1 Light Accent 3" w:uiPriority="46"/>
+    <w:lsdException w:name="Grid Table 2 Accent 3" w:uiPriority="47"/>
+    <w:lsdException w:name="Grid Table 3 Accent 3" w:uiPriority="48"/>
+    <w:lsdException w:name="Grid Table 4 Accent 3" w:uiPriority="49"/>
+    <w:lsdException w:name="Grid Table 5 Dark Accent 3" w:uiPriority="50"/>
+    <w:lsdException w:name="Grid Table 6 Colorful Accent 3" w:uiPriority="51"/>
+    <w:lsdException w:name="Grid Table 7 Colorful Accent 3" w:uiPriority="52"/>
+    <w:lsdException w:name="Grid Table 1 Light Accent 4" w:uiPriority="46"/>
+    <w:lsdException w:name="Grid Table 2 Accent 4" w:uiPriority="47"/>
+    <w:lsdException w:name="Grid Table 3 Accent 4" w:uiPriority="48"/>
+    <w:lsdException w:name="Grid Table 4 Accent 4" w:uiPriority="49"/>
+    <w:lsdException w:name="Grid Table 5 Dark Accent 4" w:uiPriority="50"/>
+    <w:lsdException w:name="Grid Table 6 Colorful Accent 4" w:uiPriority="51"/>
+    <w:lsdException w:name="Grid Table 7 Colorful Accent 4" w:uiPriority="52"/>
+    <w:lsdException w:name="Grid Table 1 Light Accent 5" w:uiPriority="46"/>
+    <w:lsdException w:name="Grid Table 2 Accent 5" w:uiPriority="47"/>
+    <w:lsdException w:name="Grid Table 3 Accent 5" w:uiPriority="48"/>
+    <w:lsdException w:name="Grid Table 4 Accent 5" w:uiPriority="49"/>
+    <w:lsdException w:name="Grid Table 5 Dark Accent 5" w:uiPriority="50"/>
+    <w:lsdException w:name="Grid Table 6 Colorful Accent 5" w:uiPriority="51"/>
+    <w:lsdException w:name="Grid Table 7 Colorful Accent 5" w:uiPriority="52"/>
+    <w:lsdException w:name="Grid Table 1 Light Accent 6" w:uiPriority="46"/>
+    <w:lsdException w:name="Grid Table 2 Accent 6" w:uiPriority="47"/>
+    <w:lsdException w:name="Grid Table 3 Accent 6" w:uiPriority="48"/>
+    <w:lsdException w:name="Grid Table 4 Accent 6" w:uiPriority="49"/>
+    <w:lsdException w:name="Grid Table 5 Dark Accent 6" w:uiPriority="50"/>
+    <w:lsdException w:name="Grid Table 6 Colorful Accent 6" w:uiPriority="51"/>
+    <w:lsdException w:name="Grid Table 7 Colorful Accent 6" w:uiPriority="52"/>
+    <w:lsdException w:name="List Table 1 Light" w:uiPriority="46"/>
+    <w:lsdException w:name="List Table 2" w:uiPriority="47"/>
+    <w:lsdException w:name="List Table 3" w:uiPriority="48"/>
+    <w:lsdException w:name="List Table 4" w:uiPriority="49"/>
+    <w:lsdException w:name="List Table 5 Dark" w:uiPriority="50"/>
+    <w:lsdException w:name="List Table 6 Colorful" w:uiPriority="51"/>
+    <w:lsdException w:name="List Table 7 Colorful" w:uiPriority="52"/>
+    <w:lsdException w:name="List Table 1 Light Accent 1" w:uiPriority="46"/>
+    <w:lsdException w:name="List Table 2 Accent 1" w:uiPriority="47"/>
+    <w:lsdException w:name="List Table 3 Accent 1" w:uiPriority="48"/>
+    <w:lsdException w:name="List Table 4 Accent 1" w:uiPriority="49"/>
+    <w:lsdException w:name="List Table 5 Dark Accent 1" w:uiPriority="50"/>
+    <w:lsdException w:name="List Table 6 Colorful Accent 1" w:uiPriority="51"/>
+    <w:lsdException w:name="List Table 7 Colorful Accent 1" w:uiPriority="52"/>
+    <w:lsdException w:name="List Table 1 Light Accent 2" w:uiPriority="46"/>
+    <w:lsdException w:name="List Table 2 Accent 2" w:uiPriority="47"/>
+    <w:lsdException w:name="List Table 3 Accent 2" w:uiPriority="48"/>
+    <w:lsdException w:name="List Table 4 Accent 2" w:uiPriority="49"/>
+    <w:lsdException w:name="List Table 5 Dark Accent 2" w:uiPriority="50"/>
+    <w:lsdException w:name="List Table 6 Colorful Accent 2" w:uiPriority="51"/>
+    <w:lsdException w:name="List Table 7 Colorful Accent 2" w:uiPriority="52"/>
+    <w:lsdException w:name="List Table 1 Light Accent 3" w:uiPriority="46"/>
+    <w:lsdException w:name="List Table 2 Accent 3" w:uiPriority="47"/>
+    <w:lsdException w:name="List Table 3 Accent 3" w:uiPriority="48"/>
+    <w:lsdException w:name="List Table 4 Accent 3" w:uiPriority="49"/>
+    <w:lsdException w:name="List Table 5 Dark Accent 3" w:uiPriority="50"/>
+    <w:lsdException w:name="List Table 6 Colorful Accent 3" w:uiPriority="51"/>
+    <w:lsdException w:name="List Table 7 Colorful Accent 3" w:uiPriority="52"/>
+    <w:lsdException w:name="List Table 1 Light Accent 4" w:uiPriority="46"/>
+    <w:lsdException w:name="List Table 2 Accent 4" w:uiPriority="47"/>
+    <w:lsdException w:name="List Table 3 Accent 4" w:uiPriority="48"/>
+    <w:lsdException w:name="List Table 4 Accent 4" w:uiPriority="49"/>
+    <w:lsdException w:name="List Table 5 Dark Accent 4" w:uiPriority="50"/>
+    <w:lsdException w:name="List Table 6 Colorful Accent 4" w:uiPriority="51"/>
+    <w:lsdException w:name="List Table 7 Colorful Accent 4" w:uiPriority="52"/>
+    <w:lsdException w:name="List Table 1 Light Accent 5" w:uiPriority="46"/>
+    <w:lsdException w:name="List Table 2 Accent 5" w:uiPriority="47"/>
+    <w:lsdException w:name="List Table 3 Accent 5" w:uiPriority="48"/>
+    <w:lsdException w:name="List Table 4 Accent 5" w:uiPriority="49"/>
+    <w:lsdException w:name="List Table 5 Dark Accent 5" w:uiPriority="50"/>
+    <w:lsdException w:name="List Table 6 Colorful Accent 5" w:uiPriority="51"/>
+    <w:lsdException w:name="List Table 7 Colorful Accent 5" w:uiPriority="52"/>
+    <w:lsdException w:name="List Table 1 Light Accent 6" w:uiPriority="46"/>
+    <w:lsdException w:name="List Table 2 Accent 6" w:uiPriority="47"/>
+    <w:lsdException w:name="List Table 3 Accent 6" w:uiPriority="48"/>
+    <w:lsdException w:name="List Table 4 Accent 6" w:uiPriority="49"/>
+    <w:lsdException w:name="List Table 5 Dark Accent 6" w:uiPriority="50"/>
+    <w:lsdException w:name="List Table 6 Colorful Accent 6" w:uiPriority="51"/>
+    <w:lsdException w:name="List Table 7 Colorful Accent 6" w:uiPriority="52"/>
   </w:latentStyles>
   <w:style w:type="paragraph" w:default="1" w:styleId="Normal">
     <w:name w:val="Normal"/>
@@ -11418,7 +11696,6 @@
     <w:uiPriority w:val="59"/>
     <w:rsid w:val="00033AED"/>
     <w:tblPr>
-      <w:tblInd w:w="0" w:type="dxa"/>
       <w:tblBorders>
         <w:top w:val="single" w:sz="4" w:space="0" w:color="auto"/>
         <w:left w:val="single" w:sz="4" w:space="0" w:color="auto"/>
@@ -11427,12 +11704,6 @@
         <w:insideH w:val="single" w:sz="4" w:space="0" w:color="auto"/>
         <w:insideV w:val="single" w:sz="4" w:space="0" w:color="auto"/>
       </w:tblBorders>
-      <w:tblCellMar>
-        <w:top w:w="0" w:type="dxa"/>
-        <w:left w:w="108" w:type="dxa"/>
-        <w:bottom w:w="0" w:type="dxa"/>
-        <w:right w:w="108" w:type="dxa"/>
-      </w:tblCellMar>
     </w:tblPr>
   </w:style>
   <w:style w:type="table" w:styleId="LightList">
@@ -11443,19 +11714,12 @@
     <w:tblPr>
       <w:tblStyleRowBandSize w:val="1"/>
       <w:tblStyleColBandSize w:val="1"/>
-      <w:tblInd w:w="0" w:type="dxa"/>
       <w:tblBorders>
         <w:top w:val="single" w:sz="8" w:space="0" w:color="000000" w:themeColor="text1"/>
         <w:left w:val="single" w:sz="8" w:space="0" w:color="000000" w:themeColor="text1"/>
         <w:bottom w:val="single" w:sz="8" w:space="0" w:color="000000" w:themeColor="text1"/>
         <w:right w:val="single" w:sz="8" w:space="0" w:color="000000" w:themeColor="text1"/>
       </w:tblBorders>
-      <w:tblCellMar>
-        <w:top w:w="0" w:type="dxa"/>
-        <w:left w:w="108" w:type="dxa"/>
-        <w:bottom w:w="0" w:type="dxa"/>
-        <w:right w:w="108" w:type="dxa"/>
-      </w:tblCellMar>
     </w:tblPr>
     <w:tblStylePr w:type="firstRow">
       <w:pPr>
@@ -11532,7 +11796,6 @@
     <w:tblPr>
       <w:tblStyleRowBandSize w:val="1"/>
       <w:tblStyleColBandSize w:val="1"/>
-      <w:tblInd w:w="0" w:type="dxa"/>
       <w:tblBorders>
         <w:top w:val="single" w:sz="8" w:space="0" w:color="404040" w:themeColor="text1" w:themeTint="BF"/>
         <w:left w:val="single" w:sz="8" w:space="0" w:color="404040" w:themeColor="text1" w:themeTint="BF"/>
@@ -11540,12 +11803,6 @@
         <w:right w:val="single" w:sz="8" w:space="0" w:color="404040" w:themeColor="text1" w:themeTint="BF"/>
         <w:insideH w:val="single" w:sz="8" w:space="0" w:color="404040" w:themeColor="text1" w:themeTint="BF"/>
       </w:tblBorders>
-      <w:tblCellMar>
-        <w:top w:w="0" w:type="dxa"/>
-        <w:left w:w="108" w:type="dxa"/>
-        <w:bottom w:w="0" w:type="dxa"/>
-        <w:right w:w="108" w:type="dxa"/>
-      </w:tblCellMar>
     </w:tblPr>
     <w:tblStylePr w:type="firstRow">
       <w:pPr>
@@ -11635,7 +11892,6 @@
     <w:tblPr>
       <w:tblStyleRowBandSize w:val="1"/>
       <w:tblStyleColBandSize w:val="1"/>
-      <w:tblInd w:w="0" w:type="dxa"/>
       <w:tblBorders>
         <w:top w:val="single" w:sz="8" w:space="0" w:color="4F81BD" w:themeColor="accent1"/>
         <w:left w:val="single" w:sz="8" w:space="0" w:color="4F81BD" w:themeColor="accent1"/>
@@ -11644,12 +11900,6 @@
         <w:insideH w:val="single" w:sz="8" w:space="0" w:color="4F81BD" w:themeColor="accent1"/>
         <w:insideV w:val="single" w:sz="8" w:space="0" w:color="4F81BD" w:themeColor="accent1"/>
       </w:tblBorders>
-      <w:tblCellMar>
-        <w:top w:w="0" w:type="dxa"/>
-        <w:left w:w="108" w:type="dxa"/>
-        <w:bottom w:w="0" w:type="dxa"/>
-        <w:right w:w="108" w:type="dxa"/>
-      </w:tblCellMar>
     </w:tblPr>
     <w:tblStylePr w:type="firstRow">
       <w:pPr>
@@ -11765,17 +12015,10 @@
     <w:tblPr>
       <w:tblStyleRowBandSize w:val="1"/>
       <w:tblStyleColBandSize w:val="1"/>
-      <w:tblInd w:w="0" w:type="dxa"/>
       <w:tblBorders>
         <w:top w:val="single" w:sz="8" w:space="0" w:color="F79646" w:themeColor="accent6"/>
         <w:bottom w:val="single" w:sz="8" w:space="0" w:color="F79646" w:themeColor="accent6"/>
       </w:tblBorders>
-      <w:tblCellMar>
-        <w:top w:w="0" w:type="dxa"/>
-        <w:left w:w="108" w:type="dxa"/>
-        <w:bottom w:w="0" w:type="dxa"/>
-        <w:right w:w="108" w:type="dxa"/>
-      </w:tblCellMar>
     </w:tblPr>
     <w:tblStylePr w:type="firstRow">
       <w:pPr>
@@ -11865,995 +12108,10 @@
     <w:tblPr>
       <w:tblStyleRowBandSize w:val="1"/>
       <w:tblStyleColBandSize w:val="1"/>
-      <w:tblInd w:w="0" w:type="dxa"/>
       <w:tblBorders>
         <w:top w:val="single" w:sz="8" w:space="0" w:color="000000" w:themeColor="text1"/>
         <w:bottom w:val="single" w:sz="8" w:space="0" w:color="000000" w:themeColor="text1"/>
       </w:tblBorders>
-      <w:tblCellMar>
-        <w:top w:w="0" w:type="dxa"/>
-        <w:left w:w="108" w:type="dxa"/>
-        <w:bottom w:w="0" w:type="dxa"/>
-        <w:right w:w="108" w:type="dxa"/>
-      </w:tblCellMar>
-    </w:tblPr>
-    <w:tblStylePr w:type="firstRow">
-      <w:pPr>
-        <w:spacing w:before="0" w:after="0" w:line="240" w:lineRule="auto"/>
-      </w:pPr>
-      <w:rPr>
-        <w:b/>
-        <w:bCs/>
-      </w:rPr>
-      <w:tblPr/>
-      <w:tcPr>
-        <w:tcBorders>
-          <w:top w:val="single" w:sz="8" w:space="0" w:color="000000" w:themeColor="text1"/>
-          <w:left w:val="nil"/>
-          <w:bottom w:val="single" w:sz="8" w:space="0" w:color="000000" w:themeColor="text1"/>
-          <w:right w:val="nil"/>
-          <w:insideH w:val="nil"/>
-          <w:insideV w:val="nil"/>
-        </w:tcBorders>
-      </w:tcPr>
-    </w:tblStylePr>
-    <w:tblStylePr w:type="lastRow">
-      <w:pPr>
-        <w:spacing w:before="0" w:after="0" w:line="240" w:lineRule="auto"/>
-      </w:pPr>
-      <w:rPr>
-        <w:b/>
-        <w:bCs/>
-      </w:rPr>
-      <w:tblPr/>
-      <w:tcPr>
-        <w:tcBorders>
-          <w:top w:val="single" w:sz="8" w:space="0" w:color="000000" w:themeColor="text1"/>
-          <w:left w:val="nil"/>
-          <w:bottom w:val="single" w:sz="8" w:space="0" w:color="000000" w:themeColor="text1"/>
-          <w:right w:val="nil"/>
-          <w:insideH w:val="nil"/>
-          <w:insideV w:val="nil"/>
-        </w:tcBorders>
-      </w:tcPr>
-    </w:tblStylePr>
-    <w:tblStylePr w:type="firstCol">
-      <w:rPr>
-        <w:b/>
-        <w:bCs/>
-      </w:rPr>
-    </w:tblStylePr>
-    <w:tblStylePr w:type="lastCol">
-      <w:rPr>
-        <w:b/>
-        <w:bCs/>
-      </w:rPr>
-    </w:tblStylePr>
-    <w:tblStylePr w:type="band1Vert">
-      <w:tblPr/>
-      <w:tcPr>
-        <w:tcBorders>
-          <w:left w:val="nil"/>
-          <w:right w:val="nil"/>
-          <w:insideH w:val="nil"/>
-          <w:insideV w:val="nil"/>
-        </w:tcBorders>
-        <w:shd w:val="clear" w:color="auto" w:fill="C0C0C0" w:themeFill="text1" w:themeFillTint="3F"/>
-      </w:tcPr>
-    </w:tblStylePr>
-    <w:tblStylePr w:type="band1Horz">
-      <w:tblPr/>
-      <w:tcPr>
-        <w:tcBorders>
-          <w:left w:val="nil"/>
-          <w:right w:val="nil"/>
-          <w:insideH w:val="nil"/>
-          <w:insideV w:val="nil"/>
-        </w:tcBorders>
-        <w:shd w:val="clear" w:color="auto" w:fill="C0C0C0" w:themeFill="text1" w:themeFillTint="3F"/>
-      </w:tcPr>
-    </w:tblStylePr>
-  </w:style>
-</w:styles>
-</file>
-
-<file path=word/stylesWithEffects.xml><?xml version="1.0" encoding="utf-8"?>
-<w:styles xmlns:wpc="http://schemas.microsoft.com/office/word/2010/wordprocessingCanvas" xmlns:mo="http://schemas.microsoft.com/office/mac/office/2008/main" xmlns:mc="http://schemas.openxmlformats.org/markup-compatibility/2006" xmlns:mv="urn:schemas-microsoft-com:mac:vml" xmlns:o="urn:schemas-microsoft-com:office:office" xmlns:r="http://schemas.openxmlformats.org/officeDocument/2006/relationships" xmlns:m="http://schemas.openxmlformats.org/officeDocument/2006/math" xmlns:v="urn:schemas-microsoft-com:vml" xmlns:wp14="http://schemas.microsoft.com/office/word/2010/wordprocessingDrawing" xmlns:wp="http://schemas.openxmlformats.org/drawingml/2006/wordprocessingDrawing" xmlns:w10="urn:schemas-microsoft-com:office:word" xmlns:w="http://schemas.openxmlformats.org/wordprocessingml/2006/main" xmlns:w14="http://schemas.microsoft.com/office/word/2010/wordml" xmlns:wpg="http://schemas.microsoft.com/office/word/2010/wordprocessingGroup" xmlns:wpi="http://schemas.microsoft.com/office/word/2010/wordprocessingInk" xmlns:wne="http://schemas.microsoft.com/office/word/2006/wordml" xmlns:wps="http://schemas.microsoft.com/office/word/2010/wordprocessingShape" mc:Ignorable="w14 wp14">
-  <w:docDefaults>
-    <w:rPrDefault>
-      <w:rPr>
-        <w:rFonts w:asciiTheme="minorHAnsi" w:eastAsiaTheme="minorEastAsia" w:hAnsiTheme="minorHAnsi" w:cstheme="minorBidi"/>
-        <w:sz w:val="24"/>
-        <w:szCs w:val="24"/>
-        <w:lang w:val="en-US" w:eastAsia="en-US" w:bidi="ar-SA"/>
-      </w:rPr>
-    </w:rPrDefault>
-    <w:pPrDefault/>
-  </w:docDefaults>
-  <w:latentStyles w:defLockedState="0" w:defUIPriority="99" w:defSemiHidden="1" w:defUnhideWhenUsed="1" w:defQFormat="0" w:count="276">
-    <w:lsdException w:name="Normal" w:semiHidden="0" w:uiPriority="0" w:unhideWhenUsed="0" w:qFormat="1"/>
-    <w:lsdException w:name="heading 1" w:semiHidden="0" w:uiPriority="9" w:unhideWhenUsed="0" w:qFormat="1"/>
-    <w:lsdException w:name="heading 2" w:uiPriority="9" w:qFormat="1"/>
-    <w:lsdException w:name="heading 3" w:uiPriority="9" w:qFormat="1"/>
-    <w:lsdException w:name="heading 4" w:uiPriority="9" w:qFormat="1"/>
-    <w:lsdException w:name="heading 5" w:uiPriority="9" w:qFormat="1"/>
-    <w:lsdException w:name="heading 6" w:uiPriority="9" w:qFormat="1"/>
-    <w:lsdException w:name="heading 7" w:uiPriority="9" w:qFormat="1"/>
-    <w:lsdException w:name="heading 8" w:uiPriority="9" w:qFormat="1"/>
-    <w:lsdException w:name="heading 9" w:uiPriority="9" w:qFormat="1"/>
-    <w:lsdException w:name="toc 1" w:uiPriority="39"/>
-    <w:lsdException w:name="toc 2" w:uiPriority="39"/>
-    <w:lsdException w:name="toc 3" w:uiPriority="39"/>
-    <w:lsdException w:name="toc 4" w:uiPriority="39"/>
-    <w:lsdException w:name="toc 5" w:uiPriority="39"/>
-    <w:lsdException w:name="toc 6" w:uiPriority="39"/>
-    <w:lsdException w:name="toc 7" w:uiPriority="39"/>
-    <w:lsdException w:name="toc 8" w:uiPriority="39"/>
-    <w:lsdException w:name="toc 9" w:uiPriority="39"/>
-    <w:lsdException w:name="caption" w:uiPriority="35" w:qFormat="1"/>
-    <w:lsdException w:name="Title" w:semiHidden="0" w:uiPriority="10" w:unhideWhenUsed="0" w:qFormat="1"/>
-    <w:lsdException w:name="Default Paragraph Font" w:uiPriority="1"/>
-    <w:lsdException w:name="Subtitle" w:semiHidden="0" w:uiPriority="11" w:unhideWhenUsed="0" w:qFormat="1"/>
-    <w:lsdException w:name="Strong" w:semiHidden="0" w:uiPriority="22" w:unhideWhenUsed="0" w:qFormat="1"/>
-    <w:lsdException w:name="Emphasis" w:semiHidden="0" w:uiPriority="20" w:unhideWhenUsed="0" w:qFormat="1"/>
-    <w:lsdException w:name="Table Grid" w:semiHidden="0" w:uiPriority="59" w:unhideWhenUsed="0"/>
-    <w:lsdException w:name="Placeholder Text" w:unhideWhenUsed="0"/>
-    <w:lsdException w:name="No Spacing" w:semiHidden="0" w:uiPriority="1" w:unhideWhenUsed="0" w:qFormat="1"/>
-    <w:lsdException w:name="Light Shading" w:semiHidden="0" w:uiPriority="60" w:unhideWhenUsed="0"/>
-    <w:lsdException w:name="Light List" w:semiHidden="0" w:uiPriority="61" w:unhideWhenUsed="0"/>
-    <w:lsdException w:name="Light Grid" w:semiHidden="0" w:uiPriority="62" w:unhideWhenUsed="0"/>
-    <w:lsdException w:name="Medium Shading 1" w:semiHidden="0" w:uiPriority="63" w:unhideWhenUsed="0"/>
-    <w:lsdException w:name="Medium Shading 2" w:semiHidden="0" w:uiPriority="64" w:unhideWhenUsed="0"/>
-    <w:lsdException w:name="Medium List 1" w:semiHidden="0" w:uiPriority="65" w:unhideWhenUsed="0"/>
-    <w:lsdException w:name="Medium List 2" w:semiHidden="0" w:uiPriority="66" w:unhideWhenUsed="0"/>
-    <w:lsdException w:name="Medium Grid 1" w:semiHidden="0" w:uiPriority="67" w:unhideWhenUsed="0"/>
-    <w:lsdException w:name="Medium Grid 2" w:semiHidden="0" w:uiPriority="68" w:unhideWhenUsed="0"/>
-    <w:lsdException w:name="Medium Grid 3" w:semiHidden="0" w:uiPriority="69" w:unhideWhenUsed="0"/>
-    <w:lsdException w:name="Dark List" w:semiHidden="0" w:uiPriority="70" w:unhideWhenUsed="0"/>
-    <w:lsdException w:name="Colorful Shading" w:semiHidden="0" w:uiPriority="71" w:unhideWhenUsed="0"/>
-    <w:lsdException w:name="Colorful List" w:semiHidden="0" w:uiPriority="72" w:unhideWhenUsed="0"/>
-    <w:lsdException w:name="Colorful Grid" w:semiHidden="0" w:uiPriority="73" w:unhideWhenUsed="0"/>
-    <w:lsdException w:name="Light Shading Accent 1" w:semiHidden="0" w:uiPriority="60" w:unhideWhenUsed="0"/>
-    <w:lsdException w:name="Light List Accent 1" w:semiHidden="0" w:uiPriority="61" w:unhideWhenUsed="0"/>
-    <w:lsdException w:name="Light Grid Accent 1" w:semiHidden="0" w:uiPriority="62" w:unhideWhenUsed="0"/>
-    <w:lsdException w:name="Medium Shading 1 Accent 1" w:semiHidden="0" w:uiPriority="63" w:unhideWhenUsed="0"/>
-    <w:lsdException w:name="Medium Shading 2 Accent 1" w:semiHidden="0" w:uiPriority="64" w:unhideWhenUsed="0"/>
-    <w:lsdException w:name="Medium List 1 Accent 1" w:semiHidden="0" w:uiPriority="65" w:unhideWhenUsed="0"/>
-    <w:lsdException w:name="Revision" w:unhideWhenUsed="0"/>
-    <w:lsdException w:name="List Paragraph" w:semiHidden="0" w:uiPriority="34" w:unhideWhenUsed="0" w:qFormat="1"/>
-    <w:lsdException w:name="Quote" w:semiHidden="0" w:uiPriority="29" w:unhideWhenUsed="0" w:qFormat="1"/>
-    <w:lsdException w:name="Intense Quote" w:semiHidden="0" w:uiPriority="30" w:unhideWhenUsed="0" w:qFormat="1"/>
-    <w:lsdException w:name="Medium List 2 Accent 1" w:semiHidden="0" w:uiPriority="66" w:unhideWhenUsed="0"/>
-    <w:lsdException w:name="Medium Grid 1 Accent 1" w:semiHidden="0" w:uiPriority="67" w:unhideWhenUsed="0"/>
-    <w:lsdException w:name="Medium Grid 2 Accent 1" w:semiHidden="0" w:uiPriority="68" w:unhideWhenUsed="0"/>
-    <w:lsdException w:name="Medium Grid 3 Accent 1" w:semiHidden="0" w:uiPriority="69" w:unhideWhenUsed="0"/>
-    <w:lsdException w:name="Dark List Accent 1" w:semiHidden="0" w:uiPriority="70" w:unhideWhenUsed="0"/>
-    <w:lsdException w:name="Colorful Shading Accent 1" w:semiHidden="0" w:uiPriority="71" w:unhideWhenUsed="0"/>
-    <w:lsdException w:name="Colorful List Accent 1" w:semiHidden="0" w:uiPriority="72" w:unhideWhenUsed="0"/>
-    <w:lsdException w:name="Colorful Grid Accent 1" w:semiHidden="0" w:uiPriority="73" w:unhideWhenUsed="0"/>
-    <w:lsdException w:name="Light Shading Accent 2" w:semiHidden="0" w:uiPriority="60" w:unhideWhenUsed="0"/>
-    <w:lsdException w:name="Light List Accent 2" w:semiHidden="0" w:uiPriority="61" w:unhideWhenUsed="0"/>
-    <w:lsdException w:name="Light Grid Accent 2" w:semiHidden="0" w:uiPriority="62" w:unhideWhenUsed="0"/>
-    <w:lsdException w:name="Medium Shading 1 Accent 2" w:semiHidden="0" w:uiPriority="63" w:unhideWhenUsed="0"/>
-    <w:lsdException w:name="Medium Shading 2 Accent 2" w:semiHidden="0" w:uiPriority="64" w:unhideWhenUsed="0"/>
-    <w:lsdException w:name="Medium List 1 Accent 2" w:semiHidden="0" w:uiPriority="65" w:unhideWhenUsed="0"/>
-    <w:lsdException w:name="Medium List 2 Accent 2" w:semiHidden="0" w:uiPriority="66" w:unhideWhenUsed="0"/>
-    <w:lsdException w:name="Medium Grid 1 Accent 2" w:semiHidden="0" w:uiPriority="67" w:unhideWhenUsed="0"/>
-    <w:lsdException w:name="Medium Grid 2 Accent 2" w:semiHidden="0" w:uiPriority="68" w:unhideWhenUsed="0"/>
-    <w:lsdException w:name="Medium Grid 3 Accent 2" w:semiHidden="0" w:uiPriority="69" w:unhideWhenUsed="0"/>
-    <w:lsdException w:name="Dark List Accent 2" w:semiHidden="0" w:uiPriority="70" w:unhideWhenUsed="0"/>
-    <w:lsdException w:name="Colorful Shading Accent 2" w:semiHidden="0" w:uiPriority="71" w:unhideWhenUsed="0"/>
-    <w:lsdException w:name="Colorful List Accent 2" w:semiHidden="0" w:uiPriority="72" w:unhideWhenUsed="0"/>
-    <w:lsdException w:name="Colorful Grid Accent 2" w:semiHidden="0" w:uiPriority="73" w:unhideWhenUsed="0"/>
-    <w:lsdException w:name="Light Shading Accent 3" w:semiHidden="0" w:uiPriority="60" w:unhideWhenUsed="0"/>
-    <w:lsdException w:name="Light List Accent 3" w:semiHidden="0" w:uiPriority="61" w:unhideWhenUsed="0"/>
-    <w:lsdException w:name="Light Grid Accent 3" w:semiHidden="0" w:uiPriority="62" w:unhideWhenUsed="0"/>
-    <w:lsdException w:name="Medium Shading 1 Accent 3" w:semiHidden="0" w:uiPriority="63" w:unhideWhenUsed="0"/>
-    <w:lsdException w:name="Medium Shading 2 Accent 3" w:semiHidden="0" w:uiPriority="64" w:unhideWhenUsed="0"/>
-    <w:lsdException w:name="Medium List 1 Accent 3" w:semiHidden="0" w:uiPriority="65" w:unhideWhenUsed="0"/>
-    <w:lsdException w:name="Medium List 2 Accent 3" w:semiHidden="0" w:uiPriority="66" w:unhideWhenUsed="0"/>
-    <w:lsdException w:name="Medium Grid 1 Accent 3" w:semiHidden="0" w:uiPriority="67" w:unhideWhenUsed="0"/>
-    <w:lsdException w:name="Medium Grid 2 Accent 3" w:semiHidden="0" w:uiPriority="68" w:unhideWhenUsed="0"/>
-    <w:lsdException w:name="Medium Grid 3 Accent 3" w:semiHidden="0" w:uiPriority="69" w:unhideWhenUsed="0"/>
-    <w:lsdException w:name="Dark List Accent 3" w:semiHidden="0" w:uiPriority="70" w:unhideWhenUsed="0"/>
-    <w:lsdException w:name="Colorful Shading Accent 3" w:semiHidden="0" w:uiPriority="71" w:unhideWhenUsed="0"/>
-    <w:lsdException w:name="Colorful List Accent 3" w:semiHidden="0" w:uiPriority="72" w:unhideWhenUsed="0"/>
-    <w:lsdException w:name="Colorful Grid Accent 3" w:semiHidden="0" w:uiPriority="73" w:unhideWhenUsed="0"/>
-    <w:lsdException w:name="Light Shading Accent 4" w:semiHidden="0" w:uiPriority="60" w:unhideWhenUsed="0"/>
-    <w:lsdException w:name="Light List Accent 4" w:semiHidden="0" w:uiPriority="61" w:unhideWhenUsed="0"/>
-    <w:lsdException w:name="Light Grid Accent 4" w:semiHidden="0" w:uiPriority="62" w:unhideWhenUsed="0"/>
-    <w:lsdException w:name="Medium Shading 1 Accent 4" w:semiHidden="0" w:uiPriority="63" w:unhideWhenUsed="0"/>
-    <w:lsdException w:name="Medium Shading 2 Accent 4" w:semiHidden="0" w:uiPriority="64" w:unhideWhenUsed="0"/>
-    <w:lsdException w:name="Medium List 1 Accent 4" w:semiHidden="0" w:uiPriority="65" w:unhideWhenUsed="0"/>
-    <w:lsdException w:name="Medium List 2 Accent 4" w:semiHidden="0" w:uiPriority="66" w:unhideWhenUsed="0"/>
-    <w:lsdException w:name="Medium Grid 1 Accent 4" w:semiHidden="0" w:uiPriority="67" w:unhideWhenUsed="0"/>
-    <w:lsdException w:name="Medium Grid 2 Accent 4" w:semiHidden="0" w:uiPriority="68" w:unhideWhenUsed="0"/>
-    <w:lsdException w:name="Medium Grid 3 Accent 4" w:semiHidden="0" w:uiPriority="69" w:unhideWhenUsed="0"/>
-    <w:lsdException w:name="Dark List Accent 4" w:semiHidden="0" w:uiPriority="70" w:unhideWhenUsed="0"/>
-    <w:lsdException w:name="Colorful Shading Accent 4" w:semiHidden="0" w:uiPriority="71" w:unhideWhenUsed="0"/>
-    <w:lsdException w:name="Colorful List Accent 4" w:semiHidden="0" w:uiPriority="72" w:unhideWhenUsed="0"/>
-    <w:lsdException w:name="Colorful Grid Accent 4" w:semiHidden="0" w:uiPriority="73" w:unhideWhenUsed="0"/>
-    <w:lsdException w:name="Light Shading Accent 5" w:semiHidden="0" w:uiPriority="60" w:unhideWhenUsed="0"/>
-    <w:lsdException w:name="Light List Accent 5" w:semiHidden="0" w:uiPriority="61" w:unhideWhenUsed="0"/>
-    <w:lsdException w:name="Light Grid Accent 5" w:semiHidden="0" w:uiPriority="62" w:unhideWhenUsed="0"/>
-    <w:lsdException w:name="Medium Shading 1 Accent 5" w:semiHidden="0" w:uiPriority="63" w:unhideWhenUsed="0"/>
-    <w:lsdException w:name="Medium Shading 2 Accent 5" w:semiHidden="0" w:uiPriority="64" w:unhideWhenUsed="0"/>
-    <w:lsdException w:name="Medium List 1 Accent 5" w:semiHidden="0" w:uiPriority="65" w:unhideWhenUsed="0"/>
-    <w:lsdException w:name="Medium List 2 Accent 5" w:semiHidden="0" w:uiPriority="66" w:unhideWhenUsed="0"/>
-    <w:lsdException w:name="Medium Grid 1 Accent 5" w:semiHidden="0" w:uiPriority="67" w:unhideWhenUsed="0"/>
-    <w:lsdException w:name="Medium Grid 2 Accent 5" w:semiHidden="0" w:uiPriority="68" w:unhideWhenUsed="0"/>
-    <w:lsdException w:name="Medium Grid 3 Accent 5" w:semiHidden="0" w:uiPriority="69" w:unhideWhenUsed="0"/>
-    <w:lsdException w:name="Dark List Accent 5" w:semiHidden="0" w:uiPriority="70" w:unhideWhenUsed="0"/>
-    <w:lsdException w:name="Colorful Shading Accent 5" w:semiHidden="0" w:uiPriority="71" w:unhideWhenUsed="0"/>
-    <w:lsdException w:name="Colorful List Accent 5" w:semiHidden="0" w:uiPriority="72" w:unhideWhenUsed="0"/>
-    <w:lsdException w:name="Colorful Grid Accent 5" w:semiHidden="0" w:uiPriority="73" w:unhideWhenUsed="0"/>
-    <w:lsdException w:name="Light Shading Accent 6" w:semiHidden="0" w:uiPriority="60" w:unhideWhenUsed="0"/>
-    <w:lsdException w:name="Light List Accent 6" w:semiHidden="0" w:uiPriority="61" w:unhideWhenUsed="0"/>
-    <w:lsdException w:name="Light Grid Accent 6" w:semiHidden="0" w:uiPriority="62" w:unhideWhenUsed="0"/>
-    <w:lsdException w:name="Medium Shading 1 Accent 6" w:semiHidden="0" w:uiPriority="63" w:unhideWhenUsed="0"/>
-    <w:lsdException w:name="Medium Shading 2 Accent 6" w:semiHidden="0" w:uiPriority="64" w:unhideWhenUsed="0"/>
-    <w:lsdException w:name="Medium List 1 Accent 6" w:semiHidden="0" w:uiPriority="65" w:unhideWhenUsed="0"/>
-    <w:lsdException w:name="Medium List 2 Accent 6" w:semiHidden="0" w:uiPriority="66" w:unhideWhenUsed="0"/>
-    <w:lsdException w:name="Medium Grid 1 Accent 6" w:semiHidden="0" w:uiPriority="67" w:unhideWhenUsed="0"/>
-    <w:lsdException w:name="Medium Grid 2 Accent 6" w:semiHidden="0" w:uiPriority="68" w:unhideWhenUsed="0"/>
-    <w:lsdException w:name="Medium Grid 3 Accent 6" w:semiHidden="0" w:uiPriority="69" w:unhideWhenUsed="0"/>
-    <w:lsdException w:name="Dark List Accent 6" w:semiHidden="0" w:uiPriority="70" w:unhideWhenUsed="0"/>
-    <w:lsdException w:name="Colorful Shading Accent 6" w:semiHidden="0" w:uiPriority="71" w:unhideWhenUsed="0"/>
-    <w:lsdException w:name="Colorful List Accent 6" w:semiHidden="0" w:uiPriority="72" w:unhideWhenUsed="0"/>
-    <w:lsdException w:name="Colorful Grid Accent 6" w:semiHidden="0" w:uiPriority="73" w:unhideWhenUsed="0"/>
-    <w:lsdException w:name="Subtle Emphasis" w:semiHidden="0" w:uiPriority="19" w:unhideWhenUsed="0" w:qFormat="1"/>
-    <w:lsdException w:name="Intense Emphasis" w:semiHidden="0" w:uiPriority="21" w:unhideWhenUsed="0" w:qFormat="1"/>
-    <w:lsdException w:name="Subtle Reference" w:semiHidden="0" w:uiPriority="31" w:unhideWhenUsed="0" w:qFormat="1"/>
-    <w:lsdException w:name="Intense Reference" w:semiHidden="0" w:uiPriority="32" w:unhideWhenUsed="0" w:qFormat="1"/>
-    <w:lsdException w:name="Book Title" w:semiHidden="0" w:uiPriority="33" w:unhideWhenUsed="0" w:qFormat="1"/>
-    <w:lsdException w:name="Bibliography" w:uiPriority="37"/>
-    <w:lsdException w:name="TOC Heading" w:uiPriority="39" w:qFormat="1"/>
-  </w:latentStyles>
-  <w:style w:type="paragraph" w:default="1" w:styleId="Normal">
-    <w:name w:val="Normal"/>
-    <w:qFormat/>
-  </w:style>
-  <w:style w:type="paragraph" w:styleId="Heading1">
-    <w:name w:val="heading 1"/>
-    <w:basedOn w:val="Normal"/>
-    <w:next w:val="Normal"/>
-    <w:link w:val="Heading1Char"/>
-    <w:uiPriority w:val="9"/>
-    <w:qFormat/>
-    <w:rsid w:val="0091287F"/>
-    <w:pPr>
-      <w:keepNext/>
-      <w:keepLines/>
-      <w:spacing w:before="480"/>
-      <w:outlineLvl w:val="0"/>
-    </w:pPr>
-    <w:rPr>
-      <w:rFonts w:asciiTheme="majorHAnsi" w:eastAsiaTheme="majorEastAsia" w:hAnsiTheme="majorHAnsi" w:cstheme="majorBidi"/>
-      <w:b/>
-      <w:bCs/>
-      <w:color w:val="345A8A" w:themeColor="accent1" w:themeShade="B5"/>
-      <w:sz w:val="32"/>
-      <w:szCs w:val="32"/>
-    </w:rPr>
-  </w:style>
-  <w:style w:type="paragraph" w:styleId="Heading2">
-    <w:name w:val="heading 2"/>
-    <w:basedOn w:val="Normal"/>
-    <w:link w:val="Heading2Char"/>
-    <w:uiPriority w:val="9"/>
-    <w:qFormat/>
-    <w:rsid w:val="0091287F"/>
-    <w:pPr>
-      <w:spacing w:before="100" w:beforeAutospacing="1" w:after="100" w:afterAutospacing="1"/>
-      <w:outlineLvl w:val="1"/>
-    </w:pPr>
-    <w:rPr>
-      <w:rFonts w:ascii="Times" w:hAnsi="Times"/>
-      <w:b/>
-      <w:bCs/>
-      <w:sz w:val="36"/>
-      <w:szCs w:val="36"/>
-      <w:lang w:val="en-SG"/>
-    </w:rPr>
-  </w:style>
-  <w:style w:type="character" w:default="1" w:styleId="DefaultParagraphFont">
-    <w:name w:val="Default Paragraph Font"/>
-    <w:uiPriority w:val="1"/>
-    <w:semiHidden/>
-    <w:unhideWhenUsed/>
-  </w:style>
-  <w:style w:type="table" w:default="1" w:styleId="TableNormal">
-    <w:name w:val="Normal Table"/>
-    <w:uiPriority w:val="99"/>
-    <w:semiHidden/>
-    <w:unhideWhenUsed/>
-    <w:tblPr>
-      <w:tblInd w:w="0" w:type="dxa"/>
-      <w:tblCellMar>
-        <w:top w:w="0" w:type="dxa"/>
-        <w:left w:w="108" w:type="dxa"/>
-        <w:bottom w:w="0" w:type="dxa"/>
-        <w:right w:w="108" w:type="dxa"/>
-      </w:tblCellMar>
-    </w:tblPr>
-  </w:style>
-  <w:style w:type="numbering" w:default="1" w:styleId="NoList">
-    <w:name w:val="No List"/>
-    <w:uiPriority w:val="99"/>
-    <w:semiHidden/>
-    <w:unhideWhenUsed/>
-  </w:style>
-  <w:style w:type="paragraph" w:styleId="ListParagraph">
-    <w:name w:val="List Paragraph"/>
-    <w:basedOn w:val="Normal"/>
-    <w:uiPriority w:val="34"/>
-    <w:qFormat/>
-    <w:rsid w:val="0091287F"/>
-    <w:pPr>
-      <w:ind w:left="720"/>
-      <w:contextualSpacing/>
-    </w:pPr>
-  </w:style>
-  <w:style w:type="character" w:customStyle="1" w:styleId="Heading2Char">
-    <w:name w:val="Heading 2 Char"/>
-    <w:basedOn w:val="DefaultParagraphFont"/>
-    <w:link w:val="Heading2"/>
-    <w:uiPriority w:val="9"/>
-    <w:rsid w:val="0091287F"/>
-    <w:rPr>
-      <w:rFonts w:ascii="Times" w:hAnsi="Times"/>
-      <w:b/>
-      <w:bCs/>
-      <w:sz w:val="36"/>
-      <w:szCs w:val="36"/>
-      <w:lang w:val="en-SG"/>
-    </w:rPr>
-  </w:style>
-  <w:style w:type="paragraph" w:styleId="NormalWeb">
-    <w:name w:val="Normal (Web)"/>
-    <w:basedOn w:val="Normal"/>
-    <w:uiPriority w:val="99"/>
-    <w:semiHidden/>
-    <w:unhideWhenUsed/>
-    <w:rsid w:val="0091287F"/>
-    <w:pPr>
-      <w:spacing w:before="100" w:beforeAutospacing="1" w:after="100" w:afterAutospacing="1"/>
-    </w:pPr>
-    <w:rPr>
-      <w:rFonts w:ascii="Times" w:hAnsi="Times" w:cs="Times New Roman"/>
-      <w:sz w:val="20"/>
-      <w:szCs w:val="20"/>
-      <w:lang w:val="en-SG"/>
-    </w:rPr>
-  </w:style>
-  <w:style w:type="character" w:customStyle="1" w:styleId="Heading1Char">
-    <w:name w:val="Heading 1 Char"/>
-    <w:basedOn w:val="DefaultParagraphFont"/>
-    <w:link w:val="Heading1"/>
-    <w:uiPriority w:val="9"/>
-    <w:rsid w:val="0091287F"/>
-    <w:rPr>
-      <w:rFonts w:asciiTheme="majorHAnsi" w:eastAsiaTheme="majorEastAsia" w:hAnsiTheme="majorHAnsi" w:cstheme="majorBidi"/>
-      <w:b/>
-      <w:bCs/>
-      <w:color w:val="345A8A" w:themeColor="accent1" w:themeShade="B5"/>
-      <w:sz w:val="32"/>
-      <w:szCs w:val="32"/>
-    </w:rPr>
-  </w:style>
-  <w:style w:type="character" w:styleId="Hyperlink">
-    <w:name w:val="Hyperlink"/>
-    <w:basedOn w:val="DefaultParagraphFont"/>
-    <w:uiPriority w:val="99"/>
-    <w:semiHidden/>
-    <w:unhideWhenUsed/>
-    <w:rsid w:val="0091287F"/>
-    <w:rPr>
-      <w:color w:val="0000FF"/>
-      <w:u w:val="single"/>
-    </w:rPr>
-  </w:style>
-  <w:style w:type="character" w:customStyle="1" w:styleId="apple-converted-space">
-    <w:name w:val="apple-converted-space"/>
-    <w:basedOn w:val="DefaultParagraphFont"/>
-    <w:rsid w:val="0091287F"/>
-  </w:style>
-  <w:style w:type="paragraph" w:styleId="BalloonText">
-    <w:name w:val="Balloon Text"/>
-    <w:basedOn w:val="Normal"/>
-    <w:link w:val="BalloonTextChar"/>
-    <w:uiPriority w:val="99"/>
-    <w:semiHidden/>
-    <w:unhideWhenUsed/>
-    <w:rsid w:val="0091287F"/>
-    <w:rPr>
-      <w:rFonts w:ascii="Lucida Grande" w:hAnsi="Lucida Grande" w:cs="Lucida Grande"/>
-      <w:sz w:val="18"/>
-      <w:szCs w:val="18"/>
-    </w:rPr>
-  </w:style>
-  <w:style w:type="character" w:customStyle="1" w:styleId="BalloonTextChar">
-    <w:name w:val="Balloon Text Char"/>
-    <w:basedOn w:val="DefaultParagraphFont"/>
-    <w:link w:val="BalloonText"/>
-    <w:uiPriority w:val="99"/>
-    <w:semiHidden/>
-    <w:rsid w:val="0091287F"/>
-    <w:rPr>
-      <w:rFonts w:ascii="Lucida Grande" w:hAnsi="Lucida Grande" w:cs="Lucida Grande"/>
-      <w:sz w:val="18"/>
-      <w:szCs w:val="18"/>
-    </w:rPr>
-  </w:style>
-  <w:style w:type="character" w:styleId="FollowedHyperlink">
-    <w:name w:val="FollowedHyperlink"/>
-    <w:basedOn w:val="DefaultParagraphFont"/>
-    <w:uiPriority w:val="99"/>
-    <w:semiHidden/>
-    <w:unhideWhenUsed/>
-    <w:rsid w:val="0091287F"/>
-    <w:rPr>
-      <w:color w:val="800080" w:themeColor="followedHyperlink"/>
-      <w:u w:val="single"/>
-    </w:rPr>
-  </w:style>
-  <w:style w:type="character" w:styleId="HTMLCode">
-    <w:name w:val="HTML Code"/>
-    <w:basedOn w:val="DefaultParagraphFont"/>
-    <w:uiPriority w:val="99"/>
-    <w:semiHidden/>
-    <w:unhideWhenUsed/>
-    <w:rsid w:val="0007045A"/>
-    <w:rPr>
-      <w:rFonts w:ascii="Courier" w:eastAsiaTheme="minorEastAsia" w:hAnsi="Courier" w:cs="Courier"/>
-      <w:sz w:val="20"/>
-      <w:szCs w:val="20"/>
-    </w:rPr>
-  </w:style>
-  <w:style w:type="paragraph" w:styleId="Caption">
-    <w:name w:val="caption"/>
-    <w:basedOn w:val="Normal"/>
-    <w:next w:val="Normal"/>
-    <w:uiPriority w:val="35"/>
-    <w:unhideWhenUsed/>
-    <w:qFormat/>
-    <w:rsid w:val="003571E5"/>
-    <w:pPr>
-      <w:spacing w:after="200"/>
-    </w:pPr>
-    <w:rPr>
-      <w:b/>
-      <w:bCs/>
-      <w:color w:val="4F81BD" w:themeColor="accent1"/>
-      <w:sz w:val="18"/>
-      <w:szCs w:val="18"/>
-    </w:rPr>
-  </w:style>
-  <w:style w:type="paragraph" w:styleId="Header">
-    <w:name w:val="header"/>
-    <w:basedOn w:val="Normal"/>
-    <w:link w:val="HeaderChar"/>
-    <w:uiPriority w:val="99"/>
-    <w:unhideWhenUsed/>
-    <w:rsid w:val="0081216E"/>
-    <w:pPr>
-      <w:tabs>
-        <w:tab w:val="center" w:pos="4320"/>
-        <w:tab w:val="right" w:pos="8640"/>
-      </w:tabs>
-    </w:pPr>
-  </w:style>
-  <w:style w:type="character" w:customStyle="1" w:styleId="HeaderChar">
-    <w:name w:val="Header Char"/>
-    <w:basedOn w:val="DefaultParagraphFont"/>
-    <w:link w:val="Header"/>
-    <w:uiPriority w:val="99"/>
-    <w:rsid w:val="0081216E"/>
-  </w:style>
-  <w:style w:type="paragraph" w:styleId="Footer">
-    <w:name w:val="footer"/>
-    <w:basedOn w:val="Normal"/>
-    <w:link w:val="FooterChar"/>
-    <w:uiPriority w:val="99"/>
-    <w:unhideWhenUsed/>
-    <w:rsid w:val="0081216E"/>
-    <w:pPr>
-      <w:tabs>
-        <w:tab w:val="center" w:pos="4320"/>
-        <w:tab w:val="right" w:pos="8640"/>
-      </w:tabs>
-    </w:pPr>
-  </w:style>
-  <w:style w:type="character" w:customStyle="1" w:styleId="FooterChar">
-    <w:name w:val="Footer Char"/>
-    <w:basedOn w:val="DefaultParagraphFont"/>
-    <w:link w:val="Footer"/>
-    <w:uiPriority w:val="99"/>
-    <w:rsid w:val="0081216E"/>
-  </w:style>
-  <w:style w:type="character" w:styleId="PageNumber">
-    <w:name w:val="page number"/>
-    <w:basedOn w:val="DefaultParagraphFont"/>
-    <w:uiPriority w:val="99"/>
-    <w:semiHidden/>
-    <w:unhideWhenUsed/>
-    <w:rsid w:val="0081216E"/>
-  </w:style>
-  <w:style w:type="character" w:styleId="Strong">
-    <w:name w:val="Strong"/>
-    <w:basedOn w:val="DefaultParagraphFont"/>
-    <w:uiPriority w:val="22"/>
-    <w:qFormat/>
-    <w:rsid w:val="00033AED"/>
-    <w:rPr>
-      <w:b/>
-      <w:bCs/>
-    </w:rPr>
-  </w:style>
-  <w:style w:type="table" w:styleId="TableGrid">
-    <w:name w:val="Table Grid"/>
-    <w:basedOn w:val="TableNormal"/>
-    <w:uiPriority w:val="59"/>
-    <w:rsid w:val="00033AED"/>
-    <w:tblPr>
-      <w:tblInd w:w="0" w:type="dxa"/>
-      <w:tblBorders>
-        <w:top w:val="single" w:sz="4" w:space="0" w:color="auto"/>
-        <w:left w:val="single" w:sz="4" w:space="0" w:color="auto"/>
-        <w:bottom w:val="single" w:sz="4" w:space="0" w:color="auto"/>
-        <w:right w:val="single" w:sz="4" w:space="0" w:color="auto"/>
-        <w:insideH w:val="single" w:sz="4" w:space="0" w:color="auto"/>
-        <w:insideV w:val="single" w:sz="4" w:space="0" w:color="auto"/>
-      </w:tblBorders>
-      <w:tblCellMar>
-        <w:top w:w="0" w:type="dxa"/>
-        <w:left w:w="108" w:type="dxa"/>
-        <w:bottom w:w="0" w:type="dxa"/>
-        <w:right w:w="108" w:type="dxa"/>
-      </w:tblCellMar>
-    </w:tblPr>
-  </w:style>
-  <w:style w:type="table" w:styleId="LightList">
-    <w:name w:val="Light List"/>
-    <w:basedOn w:val="TableNormal"/>
-    <w:uiPriority w:val="61"/>
-    <w:rsid w:val="00033AED"/>
-    <w:tblPr>
-      <w:tblStyleRowBandSize w:val="1"/>
-      <w:tblStyleColBandSize w:val="1"/>
-      <w:tblInd w:w="0" w:type="dxa"/>
-      <w:tblBorders>
-        <w:top w:val="single" w:sz="8" w:space="0" w:color="000000" w:themeColor="text1"/>
-        <w:left w:val="single" w:sz="8" w:space="0" w:color="000000" w:themeColor="text1"/>
-        <w:bottom w:val="single" w:sz="8" w:space="0" w:color="000000" w:themeColor="text1"/>
-        <w:right w:val="single" w:sz="8" w:space="0" w:color="000000" w:themeColor="text1"/>
-      </w:tblBorders>
-      <w:tblCellMar>
-        <w:top w:w="0" w:type="dxa"/>
-        <w:left w:w="108" w:type="dxa"/>
-        <w:bottom w:w="0" w:type="dxa"/>
-        <w:right w:w="108" w:type="dxa"/>
-      </w:tblCellMar>
-    </w:tblPr>
-    <w:tblStylePr w:type="firstRow">
-      <w:pPr>
-        <w:spacing w:before="0" w:after="0" w:line="240" w:lineRule="auto"/>
-      </w:pPr>
-      <w:rPr>
-        <w:b/>
-        <w:bCs/>
-        <w:color w:val="FFFFFF" w:themeColor="background1"/>
-      </w:rPr>
-      <w:tblPr/>
-      <w:tcPr>
-        <w:shd w:val="clear" w:color="auto" w:fill="000000" w:themeFill="text1"/>
-      </w:tcPr>
-    </w:tblStylePr>
-    <w:tblStylePr w:type="lastRow">
-      <w:pPr>
-        <w:spacing w:before="0" w:after="0" w:line="240" w:lineRule="auto"/>
-      </w:pPr>
-      <w:rPr>
-        <w:b/>
-        <w:bCs/>
-      </w:rPr>
-      <w:tblPr/>
-      <w:tcPr>
-        <w:tcBorders>
-          <w:top w:val="double" w:sz="6" w:space="0" w:color="000000" w:themeColor="text1"/>
-          <w:left w:val="single" w:sz="8" w:space="0" w:color="000000" w:themeColor="text1"/>
-          <w:bottom w:val="single" w:sz="8" w:space="0" w:color="000000" w:themeColor="text1"/>
-          <w:right w:val="single" w:sz="8" w:space="0" w:color="000000" w:themeColor="text1"/>
-        </w:tcBorders>
-      </w:tcPr>
-    </w:tblStylePr>
-    <w:tblStylePr w:type="firstCol">
-      <w:rPr>
-        <w:b/>
-        <w:bCs/>
-      </w:rPr>
-    </w:tblStylePr>
-    <w:tblStylePr w:type="lastCol">
-      <w:rPr>
-        <w:b/>
-        <w:bCs/>
-      </w:rPr>
-    </w:tblStylePr>
-    <w:tblStylePr w:type="band1Vert">
-      <w:tblPr/>
-      <w:tcPr>
-        <w:tcBorders>
-          <w:top w:val="single" w:sz="8" w:space="0" w:color="000000" w:themeColor="text1"/>
-          <w:left w:val="single" w:sz="8" w:space="0" w:color="000000" w:themeColor="text1"/>
-          <w:bottom w:val="single" w:sz="8" w:space="0" w:color="000000" w:themeColor="text1"/>
-          <w:right w:val="single" w:sz="8" w:space="0" w:color="000000" w:themeColor="text1"/>
-        </w:tcBorders>
-      </w:tcPr>
-    </w:tblStylePr>
-    <w:tblStylePr w:type="band1Horz">
-      <w:tblPr/>
-      <w:tcPr>
-        <w:tcBorders>
-          <w:top w:val="single" w:sz="8" w:space="0" w:color="000000" w:themeColor="text1"/>
-          <w:left w:val="single" w:sz="8" w:space="0" w:color="000000" w:themeColor="text1"/>
-          <w:bottom w:val="single" w:sz="8" w:space="0" w:color="000000" w:themeColor="text1"/>
-          <w:right w:val="single" w:sz="8" w:space="0" w:color="000000" w:themeColor="text1"/>
-        </w:tcBorders>
-      </w:tcPr>
-    </w:tblStylePr>
-  </w:style>
-  <w:style w:type="table" w:styleId="MediumShading1">
-    <w:name w:val="Medium Shading 1"/>
-    <w:basedOn w:val="TableNormal"/>
-    <w:uiPriority w:val="63"/>
-    <w:rsid w:val="00033AED"/>
-    <w:tblPr>
-      <w:tblStyleRowBandSize w:val="1"/>
-      <w:tblStyleColBandSize w:val="1"/>
-      <w:tblInd w:w="0" w:type="dxa"/>
-      <w:tblBorders>
-        <w:top w:val="single" w:sz="8" w:space="0" w:color="404040" w:themeColor="text1" w:themeTint="BF"/>
-        <w:left w:val="single" w:sz="8" w:space="0" w:color="404040" w:themeColor="text1" w:themeTint="BF"/>
-        <w:bottom w:val="single" w:sz="8" w:space="0" w:color="404040" w:themeColor="text1" w:themeTint="BF"/>
-        <w:right w:val="single" w:sz="8" w:space="0" w:color="404040" w:themeColor="text1" w:themeTint="BF"/>
-        <w:insideH w:val="single" w:sz="8" w:space="0" w:color="404040" w:themeColor="text1" w:themeTint="BF"/>
-      </w:tblBorders>
-      <w:tblCellMar>
-        <w:top w:w="0" w:type="dxa"/>
-        <w:left w:w="108" w:type="dxa"/>
-        <w:bottom w:w="0" w:type="dxa"/>
-        <w:right w:w="108" w:type="dxa"/>
-      </w:tblCellMar>
-    </w:tblPr>
-    <w:tblStylePr w:type="firstRow">
-      <w:pPr>
-        <w:spacing w:before="0" w:after="0" w:line="240" w:lineRule="auto"/>
-      </w:pPr>
-      <w:rPr>
-        <w:b/>
-        <w:bCs/>
-        <w:color w:val="FFFFFF" w:themeColor="background1"/>
-      </w:rPr>
-      <w:tblPr/>
-      <w:tcPr>
-        <w:tcBorders>
-          <w:top w:val="single" w:sz="8" w:space="0" w:color="404040" w:themeColor="text1" w:themeTint="BF"/>
-          <w:left w:val="single" w:sz="8" w:space="0" w:color="404040" w:themeColor="text1" w:themeTint="BF"/>
-          <w:bottom w:val="single" w:sz="8" w:space="0" w:color="404040" w:themeColor="text1" w:themeTint="BF"/>
-          <w:right w:val="single" w:sz="8" w:space="0" w:color="404040" w:themeColor="text1" w:themeTint="BF"/>
-          <w:insideH w:val="nil"/>
-          <w:insideV w:val="nil"/>
-        </w:tcBorders>
-        <w:shd w:val="clear" w:color="auto" w:fill="000000" w:themeFill="text1"/>
-      </w:tcPr>
-    </w:tblStylePr>
-    <w:tblStylePr w:type="lastRow">
-      <w:pPr>
-        <w:spacing w:before="0" w:after="0" w:line="240" w:lineRule="auto"/>
-      </w:pPr>
-      <w:rPr>
-        <w:b/>
-        <w:bCs/>
-      </w:rPr>
-      <w:tblPr/>
-      <w:tcPr>
-        <w:tcBorders>
-          <w:top w:val="double" w:sz="6" w:space="0" w:color="404040" w:themeColor="text1" w:themeTint="BF"/>
-          <w:left w:val="single" w:sz="8" w:space="0" w:color="404040" w:themeColor="text1" w:themeTint="BF"/>
-          <w:bottom w:val="single" w:sz="8" w:space="0" w:color="404040" w:themeColor="text1" w:themeTint="BF"/>
-          <w:right w:val="single" w:sz="8" w:space="0" w:color="404040" w:themeColor="text1" w:themeTint="BF"/>
-          <w:insideH w:val="nil"/>
-          <w:insideV w:val="nil"/>
-        </w:tcBorders>
-      </w:tcPr>
-    </w:tblStylePr>
-    <w:tblStylePr w:type="firstCol">
-      <w:rPr>
-        <w:b/>
-        <w:bCs/>
-      </w:rPr>
-    </w:tblStylePr>
-    <w:tblStylePr w:type="lastCol">
-      <w:rPr>
-        <w:b/>
-        <w:bCs/>
-      </w:rPr>
-    </w:tblStylePr>
-    <w:tblStylePr w:type="band1Vert">
-      <w:tblPr/>
-      <w:tcPr>
-        <w:shd w:val="clear" w:color="auto" w:fill="C0C0C0" w:themeFill="text1" w:themeFillTint="3F"/>
-      </w:tcPr>
-    </w:tblStylePr>
-    <w:tblStylePr w:type="band1Horz">
-      <w:tblPr/>
-      <w:tcPr>
-        <w:tcBorders>
-          <w:insideH w:val="nil"/>
-          <w:insideV w:val="nil"/>
-        </w:tcBorders>
-        <w:shd w:val="clear" w:color="auto" w:fill="C0C0C0" w:themeFill="text1" w:themeFillTint="3F"/>
-      </w:tcPr>
-    </w:tblStylePr>
-    <w:tblStylePr w:type="band2Horz">
-      <w:tblPr/>
-      <w:tcPr>
-        <w:tcBorders>
-          <w:insideH w:val="nil"/>
-          <w:insideV w:val="nil"/>
-        </w:tcBorders>
-      </w:tcPr>
-    </w:tblStylePr>
-  </w:style>
-  <w:style w:type="table" w:styleId="LightGrid-Accent1">
-    <w:name w:val="Light Grid Accent 1"/>
-    <w:basedOn w:val="TableNormal"/>
-    <w:uiPriority w:val="62"/>
-    <w:rsid w:val="00033AED"/>
-    <w:tblPr>
-      <w:tblStyleRowBandSize w:val="1"/>
-      <w:tblStyleColBandSize w:val="1"/>
-      <w:tblInd w:w="0" w:type="dxa"/>
-      <w:tblBorders>
-        <w:top w:val="single" w:sz="8" w:space="0" w:color="4F81BD" w:themeColor="accent1"/>
-        <w:left w:val="single" w:sz="8" w:space="0" w:color="4F81BD" w:themeColor="accent1"/>
-        <w:bottom w:val="single" w:sz="8" w:space="0" w:color="4F81BD" w:themeColor="accent1"/>
-        <w:right w:val="single" w:sz="8" w:space="0" w:color="4F81BD" w:themeColor="accent1"/>
-        <w:insideH w:val="single" w:sz="8" w:space="0" w:color="4F81BD" w:themeColor="accent1"/>
-        <w:insideV w:val="single" w:sz="8" w:space="0" w:color="4F81BD" w:themeColor="accent1"/>
-      </w:tblBorders>
-      <w:tblCellMar>
-        <w:top w:w="0" w:type="dxa"/>
-        <w:left w:w="108" w:type="dxa"/>
-        <w:bottom w:w="0" w:type="dxa"/>
-        <w:right w:w="108" w:type="dxa"/>
-      </w:tblCellMar>
-    </w:tblPr>
-    <w:tblStylePr w:type="firstRow">
-      <w:pPr>
-        <w:spacing w:before="0" w:after="0" w:line="240" w:lineRule="auto"/>
-      </w:pPr>
-      <w:rPr>
-        <w:rFonts w:asciiTheme="majorHAnsi" w:eastAsiaTheme="majorEastAsia" w:hAnsiTheme="majorHAnsi" w:cstheme="majorBidi"/>
-        <w:b/>
-        <w:bCs/>
-      </w:rPr>
-      <w:tblPr/>
-      <w:tcPr>
-        <w:tcBorders>
-          <w:top w:val="single" w:sz="8" w:space="0" w:color="4F81BD" w:themeColor="accent1"/>
-          <w:left w:val="single" w:sz="8" w:space="0" w:color="4F81BD" w:themeColor="accent1"/>
-          <w:bottom w:val="single" w:sz="18" w:space="0" w:color="4F81BD" w:themeColor="accent1"/>
-          <w:right w:val="single" w:sz="8" w:space="0" w:color="4F81BD" w:themeColor="accent1"/>
-          <w:insideH w:val="nil"/>
-          <w:insideV w:val="single" w:sz="8" w:space="0" w:color="4F81BD" w:themeColor="accent1"/>
-        </w:tcBorders>
-      </w:tcPr>
-    </w:tblStylePr>
-    <w:tblStylePr w:type="lastRow">
-      <w:pPr>
-        <w:spacing w:before="0" w:after="0" w:line="240" w:lineRule="auto"/>
-      </w:pPr>
-      <w:rPr>
-        <w:rFonts w:asciiTheme="majorHAnsi" w:eastAsiaTheme="majorEastAsia" w:hAnsiTheme="majorHAnsi" w:cstheme="majorBidi"/>
-        <w:b/>
-        <w:bCs/>
-      </w:rPr>
-      <w:tblPr/>
-      <w:tcPr>
-        <w:tcBorders>
-          <w:top w:val="double" w:sz="6" w:space="0" w:color="4F81BD" w:themeColor="accent1"/>
-          <w:left w:val="single" w:sz="8" w:space="0" w:color="4F81BD" w:themeColor="accent1"/>
-          <w:bottom w:val="single" w:sz="8" w:space="0" w:color="4F81BD" w:themeColor="accent1"/>
-          <w:right w:val="single" w:sz="8" w:space="0" w:color="4F81BD" w:themeColor="accent1"/>
-          <w:insideH w:val="nil"/>
-          <w:insideV w:val="single" w:sz="8" w:space="0" w:color="4F81BD" w:themeColor="accent1"/>
-        </w:tcBorders>
-      </w:tcPr>
-    </w:tblStylePr>
-    <w:tblStylePr w:type="firstCol">
-      <w:rPr>
-        <w:rFonts w:asciiTheme="majorHAnsi" w:eastAsiaTheme="majorEastAsia" w:hAnsiTheme="majorHAnsi" w:cstheme="majorBidi"/>
-        <w:b/>
-        <w:bCs/>
-      </w:rPr>
-    </w:tblStylePr>
-    <w:tblStylePr w:type="lastCol">
-      <w:rPr>
-        <w:rFonts w:asciiTheme="majorHAnsi" w:eastAsiaTheme="majorEastAsia" w:hAnsiTheme="majorHAnsi" w:cstheme="majorBidi"/>
-        <w:b/>
-        <w:bCs/>
-      </w:rPr>
-      <w:tblPr/>
-      <w:tcPr>
-        <w:tcBorders>
-          <w:top w:val="single" w:sz="8" w:space="0" w:color="4F81BD" w:themeColor="accent1"/>
-          <w:left w:val="single" w:sz="8" w:space="0" w:color="4F81BD" w:themeColor="accent1"/>
-          <w:bottom w:val="single" w:sz="8" w:space="0" w:color="4F81BD" w:themeColor="accent1"/>
-          <w:right w:val="single" w:sz="8" w:space="0" w:color="4F81BD" w:themeColor="accent1"/>
-        </w:tcBorders>
-      </w:tcPr>
-    </w:tblStylePr>
-    <w:tblStylePr w:type="band1Vert">
-      <w:tblPr/>
-      <w:tcPr>
-        <w:tcBorders>
-          <w:top w:val="single" w:sz="8" w:space="0" w:color="4F81BD" w:themeColor="accent1"/>
-          <w:left w:val="single" w:sz="8" w:space="0" w:color="4F81BD" w:themeColor="accent1"/>
-          <w:bottom w:val="single" w:sz="8" w:space="0" w:color="4F81BD" w:themeColor="accent1"/>
-          <w:right w:val="single" w:sz="8" w:space="0" w:color="4F81BD" w:themeColor="accent1"/>
-        </w:tcBorders>
-        <w:shd w:val="clear" w:color="auto" w:fill="D3DFEE" w:themeFill="accent1" w:themeFillTint="3F"/>
-      </w:tcPr>
-    </w:tblStylePr>
-    <w:tblStylePr w:type="band1Horz">
-      <w:tblPr/>
-      <w:tcPr>
-        <w:tcBorders>
-          <w:top w:val="single" w:sz="8" w:space="0" w:color="4F81BD" w:themeColor="accent1"/>
-          <w:left w:val="single" w:sz="8" w:space="0" w:color="4F81BD" w:themeColor="accent1"/>
-          <w:bottom w:val="single" w:sz="8" w:space="0" w:color="4F81BD" w:themeColor="accent1"/>
-          <w:right w:val="single" w:sz="8" w:space="0" w:color="4F81BD" w:themeColor="accent1"/>
-          <w:insideV w:val="single" w:sz="8" w:space="0" w:color="4F81BD" w:themeColor="accent1"/>
-        </w:tcBorders>
-        <w:shd w:val="clear" w:color="auto" w:fill="D3DFEE" w:themeFill="accent1" w:themeFillTint="3F"/>
-      </w:tcPr>
-    </w:tblStylePr>
-    <w:tblStylePr w:type="band2Horz">
-      <w:tblPr/>
-      <w:tcPr>
-        <w:tcBorders>
-          <w:top w:val="single" w:sz="8" w:space="0" w:color="4F81BD" w:themeColor="accent1"/>
-          <w:left w:val="single" w:sz="8" w:space="0" w:color="4F81BD" w:themeColor="accent1"/>
-          <w:bottom w:val="single" w:sz="8" w:space="0" w:color="4F81BD" w:themeColor="accent1"/>
-          <w:right w:val="single" w:sz="8" w:space="0" w:color="4F81BD" w:themeColor="accent1"/>
-          <w:insideV w:val="single" w:sz="8" w:space="0" w:color="4F81BD" w:themeColor="accent1"/>
-        </w:tcBorders>
-      </w:tcPr>
-    </w:tblStylePr>
-  </w:style>
-  <w:style w:type="table" w:styleId="LightShading-Accent6">
-    <w:name w:val="Light Shading Accent 6"/>
-    <w:basedOn w:val="TableNormal"/>
-    <w:uiPriority w:val="60"/>
-    <w:rsid w:val="00033AED"/>
-    <w:rPr>
-      <w:color w:val="E36C0A" w:themeColor="accent6" w:themeShade="BF"/>
-    </w:rPr>
-    <w:tblPr>
-      <w:tblStyleRowBandSize w:val="1"/>
-      <w:tblStyleColBandSize w:val="1"/>
-      <w:tblInd w:w="0" w:type="dxa"/>
-      <w:tblBorders>
-        <w:top w:val="single" w:sz="8" w:space="0" w:color="F79646" w:themeColor="accent6"/>
-        <w:bottom w:val="single" w:sz="8" w:space="0" w:color="F79646" w:themeColor="accent6"/>
-      </w:tblBorders>
-      <w:tblCellMar>
-        <w:top w:w="0" w:type="dxa"/>
-        <w:left w:w="108" w:type="dxa"/>
-        <w:bottom w:w="0" w:type="dxa"/>
-        <w:right w:w="108" w:type="dxa"/>
-      </w:tblCellMar>
-    </w:tblPr>
-    <w:tblStylePr w:type="firstRow">
-      <w:pPr>
-        <w:spacing w:before="0" w:after="0" w:line="240" w:lineRule="auto"/>
-      </w:pPr>
-      <w:rPr>
-        <w:b/>
-        <w:bCs/>
-      </w:rPr>
-      <w:tblPr/>
-      <w:tcPr>
-        <w:tcBorders>
-          <w:top w:val="single" w:sz="8" w:space="0" w:color="F79646" w:themeColor="accent6"/>
-          <w:left w:val="nil"/>
-          <w:bottom w:val="single" w:sz="8" w:space="0" w:color="F79646" w:themeColor="accent6"/>
-          <w:right w:val="nil"/>
-          <w:insideH w:val="nil"/>
-          <w:insideV w:val="nil"/>
-        </w:tcBorders>
-      </w:tcPr>
-    </w:tblStylePr>
-    <w:tblStylePr w:type="lastRow">
-      <w:pPr>
-        <w:spacing w:before="0" w:after="0" w:line="240" w:lineRule="auto"/>
-      </w:pPr>
-      <w:rPr>
-        <w:b/>
-        <w:bCs/>
-      </w:rPr>
-      <w:tblPr/>
-      <w:tcPr>
-        <w:tcBorders>
-          <w:top w:val="single" w:sz="8" w:space="0" w:color="F79646" w:themeColor="accent6"/>
-          <w:left w:val="nil"/>
-          <w:bottom w:val="single" w:sz="8" w:space="0" w:color="F79646" w:themeColor="accent6"/>
-          <w:right w:val="nil"/>
-          <w:insideH w:val="nil"/>
-          <w:insideV w:val="nil"/>
-        </w:tcBorders>
-      </w:tcPr>
-    </w:tblStylePr>
-    <w:tblStylePr w:type="firstCol">
-      <w:rPr>
-        <w:b/>
-        <w:bCs/>
-      </w:rPr>
-    </w:tblStylePr>
-    <w:tblStylePr w:type="lastCol">
-      <w:rPr>
-        <w:b/>
-        <w:bCs/>
-      </w:rPr>
-    </w:tblStylePr>
-    <w:tblStylePr w:type="band1Vert">
-      <w:tblPr/>
-      <w:tcPr>
-        <w:tcBorders>
-          <w:left w:val="nil"/>
-          <w:right w:val="nil"/>
-          <w:insideH w:val="nil"/>
-          <w:insideV w:val="nil"/>
-        </w:tcBorders>
-        <w:shd w:val="clear" w:color="auto" w:fill="FDE4D0" w:themeFill="accent6" w:themeFillTint="3F"/>
-      </w:tcPr>
-    </w:tblStylePr>
-    <w:tblStylePr w:type="band1Horz">
-      <w:tblPr/>
-      <w:tcPr>
-        <w:tcBorders>
-          <w:left w:val="nil"/>
-          <w:right w:val="nil"/>
-          <w:insideH w:val="nil"/>
-          <w:insideV w:val="nil"/>
-        </w:tcBorders>
-        <w:shd w:val="clear" w:color="auto" w:fill="FDE4D0" w:themeFill="accent6" w:themeFillTint="3F"/>
-      </w:tcPr>
-    </w:tblStylePr>
-  </w:style>
-  <w:style w:type="table" w:styleId="LightShading">
-    <w:name w:val="Light Shading"/>
-    <w:basedOn w:val="TableNormal"/>
-    <w:uiPriority w:val="60"/>
-    <w:rsid w:val="00033AED"/>
-    <w:rPr>
-      <w:color w:val="000000" w:themeColor="text1" w:themeShade="BF"/>
-    </w:rPr>
-    <w:tblPr>
-      <w:tblStyleRowBandSize w:val="1"/>
-      <w:tblStyleColBandSize w:val="1"/>
-      <w:tblInd w:w="0" w:type="dxa"/>
-      <w:tblBorders>
-        <w:top w:val="single" w:sz="8" w:space="0" w:color="000000" w:themeColor="text1"/>
-        <w:bottom w:val="single" w:sz="8" w:space="0" w:color="000000" w:themeColor="text1"/>
-      </w:tblBorders>
-      <w:tblCellMar>
-        <w:top w:w="0" w:type="dxa"/>
-        <w:left w:w="108" w:type="dxa"/>
-        <w:bottom w:w="0" w:type="dxa"/>
-        <w:right w:w="108" w:type="dxa"/>
-      </w:tblCellMar>
     </w:tblPr>
     <w:tblStylePr w:type="firstRow">
       <w:pPr>
@@ -12936,7 +12194,7 @@
 </file>
 
 <file path=word/glossary/document.xml><?xml version="1.0" encoding="utf-8"?>
-<w:glossaryDocument xmlns:wpc="http://schemas.microsoft.com/office/word/2010/wordprocessingCanvas" xmlns:mo="http://schemas.microsoft.com/office/mac/office/2008/main" xmlns:mc="http://schemas.openxmlformats.org/markup-compatibility/2006" xmlns:mv="urn:schemas-microsoft-com:mac:vml" xmlns:o="urn:schemas-microsoft-com:office:office" xmlns:r="http://schemas.openxmlformats.org/officeDocument/2006/relationships" xmlns:m="http://schemas.openxmlformats.org/officeDocument/2006/math" xmlns:v="urn:schemas-microsoft-com:vml" xmlns:wp14="http://schemas.microsoft.com/office/word/2010/wordprocessingDrawing" xmlns:wp="http://schemas.openxmlformats.org/drawingml/2006/wordprocessingDrawing" xmlns:w10="urn:schemas-microsoft-com:office:word" xmlns:w="http://schemas.openxmlformats.org/wordprocessingml/2006/main" xmlns:w14="http://schemas.microsoft.com/office/word/2010/wordml" xmlns:wpg="http://schemas.microsoft.com/office/word/2010/wordprocessingGroup" xmlns:wpi="http://schemas.microsoft.com/office/word/2010/wordprocessingInk" xmlns:wne="http://schemas.microsoft.com/office/word/2006/wordml" xmlns:wps="http://schemas.microsoft.com/office/word/2010/wordprocessingShape" mc:Ignorable="w14 wp14">
+<w:glossaryDocument xmlns:wpc="http://schemas.microsoft.com/office/word/2010/wordprocessingCanvas" xmlns:mc="http://schemas.openxmlformats.org/markup-compatibility/2006" xmlns:o="urn:schemas-microsoft-com:office:office" xmlns:r="http://schemas.openxmlformats.org/officeDocument/2006/relationships" xmlns:m="http://schemas.openxmlformats.org/officeDocument/2006/math" xmlns:v="urn:schemas-microsoft-com:vml" xmlns:wp14="http://schemas.microsoft.com/office/word/2010/wordprocessingDrawing" xmlns:wp="http://schemas.openxmlformats.org/drawingml/2006/wordprocessingDrawing" xmlns:w10="urn:schemas-microsoft-com:office:word" xmlns:w="http://schemas.openxmlformats.org/wordprocessingml/2006/main" xmlns:w14="http://schemas.microsoft.com/office/word/2010/wordml" xmlns:w15="http://schemas.microsoft.com/office/word/2012/wordml" xmlns:wpg="http://schemas.microsoft.com/office/word/2010/wordprocessingGroup" xmlns:wpi="http://schemas.microsoft.com/office/word/2010/wordprocessingInk" xmlns:wne="http://schemas.microsoft.com/office/word/2006/wordml" xmlns:wps="http://schemas.microsoft.com/office/word/2010/wordprocessingShape" mc:Ignorable="w14 w15 wp14">
   <w:docParts>
     <w:docPart>
       <w:docPartPr>
@@ -12974,27 +12232,27 @@
 </file>
 
 <file path=word/glossary/fontTable.xml><?xml version="1.0" encoding="utf-8"?>
-<w:fonts xmlns:mc="http://schemas.openxmlformats.org/markup-compatibility/2006" xmlns:r="http://schemas.openxmlformats.org/officeDocument/2006/relationships" xmlns:w="http://schemas.openxmlformats.org/wordprocessingml/2006/main" xmlns:w14="http://schemas.microsoft.com/office/word/2010/wordml" mc:Ignorable="w14">
+<w:fonts xmlns:mc="http://schemas.openxmlformats.org/markup-compatibility/2006" xmlns:r="http://schemas.openxmlformats.org/officeDocument/2006/relationships" xmlns:w="http://schemas.openxmlformats.org/wordprocessingml/2006/main" xmlns:w14="http://schemas.microsoft.com/office/word/2010/wordml" xmlns:w15="http://schemas.microsoft.com/office/word/2012/wordml" mc:Ignorable="w14 w15">
   <w:font w:name="Times New Roman">
     <w:panose1 w:val="02020603050405020304"/>
     <w:charset w:val="00"/>
-    <w:family w:val="auto"/>
+    <w:family w:val="roman"/>
     <w:pitch w:val="variable"/>
-    <w:sig w:usb0="00000003" w:usb1="00000000" w:usb2="00000000" w:usb3="00000000" w:csb0="00000001" w:csb1="00000000"/>
+    <w:sig w:usb0="E0002EFF" w:usb1="C0007843" w:usb2="00000009" w:usb3="00000000" w:csb0="000001FF" w:csb1="00000000"/>
   </w:font>
   <w:font w:name="Symbol">
-    <w:panose1 w:val="00000000000000000000"/>
+    <w:panose1 w:val="05050102010706020507"/>
     <w:charset w:val="02"/>
-    <w:family w:val="auto"/>
+    <w:family w:val="roman"/>
     <w:pitch w:val="variable"/>
     <w:sig w:usb0="00000000" w:usb1="10000000" w:usb2="00000000" w:usb3="00000000" w:csb0="80000000" w:csb1="00000000"/>
   </w:font>
   <w:font w:name="Courier New">
     <w:panose1 w:val="02070309020205020404"/>
     <w:charset w:val="00"/>
-    <w:family w:val="auto"/>
-    <w:pitch w:val="variable"/>
-    <w:sig w:usb0="00000003" w:usb1="00000000" w:usb2="00000000" w:usb3="00000000" w:csb0="00000001" w:csb1="00000000"/>
+    <w:family w:val="modern"/>
+    <w:pitch w:val="fixed"/>
+    <w:sig w:usb0="E0002AFF" w:usb1="C0007843" w:usb2="00000009" w:usb3="00000000" w:csb0="000001FF" w:csb1="00000000"/>
   </w:font>
   <w:font w:name="Wingdings">
     <w:panose1 w:val="05000000000000000000"/>
@@ -13006,73 +12264,73 @@
   <w:font w:name="Cambria">
     <w:panose1 w:val="02040503050406030204"/>
     <w:charset w:val="00"/>
-    <w:family w:val="auto"/>
+    <w:family w:val="roman"/>
     <w:pitch w:val="variable"/>
-    <w:sig w:usb0="00000003" w:usb1="00000000" w:usb2="00000000" w:usb3="00000000" w:csb0="00000001" w:csb1="00000000"/>
+    <w:sig w:usb0="E00002FF" w:usb1="400004FF" w:usb2="00000000" w:usb3="00000000" w:csb0="0000019F" w:csb1="00000000"/>
   </w:font>
-  <w:font w:name="ＭＳ 明朝">
-    <w:panose1 w:val="00000000000000000000"/>
+  <w:font w:name="MS Mincho">
+    <w:altName w:val="ＭＳ 明朝"/>
+    <w:panose1 w:val="02020609040205080304"/>
     <w:charset w:val="80"/>
-    <w:family w:val="roman"/>
-    <w:notTrueType/>
+    <w:family w:val="modern"/>
     <w:pitch w:val="fixed"/>
-    <w:sig w:usb0="00000001" w:usb1="08070000" w:usb2="00000010" w:usb3="00000000" w:csb0="00020000" w:csb1="00000000"/>
+    <w:sig w:usb0="E00002FF" w:usb1="6AC7FDFB" w:usb2="08000012" w:usb3="00000000" w:csb0="0002009F" w:csb1="00000000"/>
   </w:font>
   <w:font w:name="Calibri">
     <w:panose1 w:val="020F0502020204030204"/>
     <w:charset w:val="00"/>
-    <w:family w:val="auto"/>
+    <w:family w:val="swiss"/>
     <w:pitch w:val="variable"/>
-    <w:sig w:usb0="00000003" w:usb1="00000000" w:usb2="00000000" w:usb3="00000000" w:csb0="00000001" w:csb1="00000000"/>
+    <w:sig w:usb0="E00002FF" w:usb1="4000ACFF" w:usb2="00000001" w:usb3="00000000" w:csb0="0000019F" w:csb1="00000000"/>
   </w:font>
-  <w:font w:name="ＭＳ ゴシック">
-    <w:panose1 w:val="00000000000000000000"/>
+  <w:font w:name="MS Gothic">
+    <w:altName w:val="ＭＳ ゴシック"/>
+    <w:panose1 w:val="020B0609070205080204"/>
     <w:charset w:val="80"/>
     <w:family w:val="modern"/>
-    <w:notTrueType/>
     <w:pitch w:val="fixed"/>
-    <w:sig w:usb0="00000001" w:usb1="08070000" w:usb2="00000010" w:usb3="00000000" w:csb0="00020000" w:csb1="00000000"/>
+    <w:sig w:usb0="E00002FF" w:usb1="6AC7FDFB" w:usb2="08000012" w:usb3="00000000" w:csb0="0002009F" w:csb1="00000000"/>
   </w:font>
   <w:font w:name="Times">
-    <w:panose1 w:val="02000500000000000000"/>
+    <w:panose1 w:val="02020603050405020304"/>
     <w:charset w:val="00"/>
-    <w:family w:val="auto"/>
+    <w:family w:val="roman"/>
     <w:pitch w:val="variable"/>
-    <w:sig w:usb0="00000003" w:usb1="00000000" w:usb2="00000000" w:usb3="00000000" w:csb0="00000001" w:csb1="00000000"/>
+    <w:sig w:usb0="E0002EFF" w:usb1="C0007843" w:usb2="00000009" w:usb3="00000000" w:csb0="000001FF" w:csb1="00000000"/>
   </w:font>
   <w:font w:name="Lucida Grande">
-    <w:panose1 w:val="020B0600040502020204"/>
     <w:charset w:val="00"/>
     <w:family w:val="auto"/>
     <w:pitch w:val="variable"/>
     <w:sig w:usb0="E1000AEF" w:usb1="5000A1FF" w:usb2="00000000" w:usb3="00000000" w:csb0="000001BF" w:csb1="00000000"/>
   </w:font>
   <w:font w:name="Courier">
-    <w:panose1 w:val="02000500000000000000"/>
+    <w:panose1 w:val="02070409020205020404"/>
     <w:charset w:val="00"/>
-    <w:family w:val="auto"/>
-    <w:pitch w:val="variable"/>
+    <w:family w:val="modern"/>
+    <w:notTrueType/>
+    <w:pitch w:val="fixed"/>
     <w:sig w:usb0="00000003" w:usb1="00000000" w:usb2="00000000" w:usb3="00000000" w:csb0="00000001" w:csb1="00000000"/>
   </w:font>
   <w:font w:name="Helvetica">
-    <w:panose1 w:val="00000000000000000000"/>
-    <w:charset w:val="00"/>
-    <w:family w:val="auto"/>
-    <w:pitch w:val="variable"/>
-    <w:sig w:usb0="E00002FF" w:usb1="5000785B" w:usb2="00000000" w:usb3="00000000" w:csb0="0000019F" w:csb1="00000000"/>
-  </w:font>
-  <w:font w:name="Arial">
     <w:panose1 w:val="020B0604020202020204"/>
     <w:charset w:val="00"/>
-    <w:family w:val="auto"/>
+    <w:family w:val="swiss"/>
     <w:pitch w:val="variable"/>
     <w:sig w:usb0="E0002AFF" w:usb1="C0007843" w:usb2="00000009" w:usb3="00000000" w:csb0="000001FF" w:csb1="00000000"/>
+  </w:font>
+  <w:font w:name="Calibri Light">
+    <w:panose1 w:val="020F0302020204030204"/>
+    <w:charset w:val="00"/>
+    <w:family w:val="swiss"/>
+    <w:pitch w:val="variable"/>
+    <w:sig w:usb0="A00002EF" w:usb1="4000207B" w:usb2="00000000" w:usb3="00000000" w:csb0="0000019F" w:csb1="00000000"/>
   </w:font>
 </w:fonts>
 </file>
 
 <file path=word/glossary/settings.xml><?xml version="1.0" encoding="utf-8"?>
-<w:settings xmlns:mc="http://schemas.openxmlformats.org/markup-compatibility/2006" xmlns:o="urn:schemas-microsoft-com:office:office" xmlns:r="http://schemas.openxmlformats.org/officeDocument/2006/relationships" xmlns:m="http://schemas.openxmlformats.org/officeDocument/2006/math" xmlns:v="urn:schemas-microsoft-com:vml" xmlns:w10="urn:schemas-microsoft-com:office:word" xmlns:w="http://schemas.openxmlformats.org/wordprocessingml/2006/main" xmlns:w14="http://schemas.microsoft.com/office/word/2010/wordml" xmlns:sl="http://schemas.openxmlformats.org/schemaLibrary/2006/main" mc:Ignorable="w14">
+<w:settings xmlns:mc="http://schemas.openxmlformats.org/markup-compatibility/2006" xmlns:o="urn:schemas-microsoft-com:office:office" xmlns:r="http://schemas.openxmlformats.org/officeDocument/2006/relationships" xmlns:m="http://schemas.openxmlformats.org/officeDocument/2006/math" xmlns:v="urn:schemas-microsoft-com:vml" xmlns:w10="urn:schemas-microsoft-com:office:word" xmlns:w="http://schemas.openxmlformats.org/wordprocessingml/2006/main" xmlns:w14="http://schemas.microsoft.com/office/word/2010/wordml" xmlns:w15="http://schemas.microsoft.com/office/word/2012/wordml" xmlns:sl="http://schemas.openxmlformats.org/schemaLibrary/2006/main" mc:Ignorable="w14 w15">
   <w:view w:val="normal"/>
   <w:defaultTabStop w:val="720"/>
   <w:characterSpacingControl w:val="doNotCompress"/>
@@ -13086,6 +12344,7 @@
   <w:rsids>
     <w:rsidRoot w:val="00950AF8"/>
     <w:rsid w:val="00950AF8"/>
+    <w:rsid w:val="009D2C36"/>
   </w:rsids>
   <m:mathPr>
     <m:mathFont m:val="Cambria Math"/>
@@ -13110,7 +12369,7 @@
 </file>
 
 <file path=word/glossary/styles.xml><?xml version="1.0" encoding="utf-8"?>
-<w:styles xmlns:mc="http://schemas.openxmlformats.org/markup-compatibility/2006" xmlns:r="http://schemas.openxmlformats.org/officeDocument/2006/relationships" xmlns:w="http://schemas.openxmlformats.org/wordprocessingml/2006/main" xmlns:w14="http://schemas.microsoft.com/office/word/2010/wordml" mc:Ignorable="w14">
+<w:styles xmlns:mc="http://schemas.openxmlformats.org/markup-compatibility/2006" xmlns:r="http://schemas.openxmlformats.org/officeDocument/2006/relationships" xmlns:w="http://schemas.openxmlformats.org/wordprocessingml/2006/main" xmlns:w14="http://schemas.microsoft.com/office/word/2010/wordml" xmlns:w15="http://schemas.microsoft.com/office/word/2012/wordml" mc:Ignorable="w14 w15">
   <w:docDefaults>
     <w:rPrDefault>
       <w:rPr>
@@ -13122,334 +12381,369 @@
     </w:rPrDefault>
     <w:pPrDefault/>
   </w:docDefaults>
-  <w:latentStyles w:defLockedState="0" w:defUIPriority="99" w:defSemiHidden="1" w:defUnhideWhenUsed="1" w:defQFormat="0" w:count="276">
-    <w:lsdException w:name="Normal" w:semiHidden="0" w:uiPriority="0" w:unhideWhenUsed="0" w:qFormat="1"/>
-    <w:lsdException w:name="heading 1" w:semiHidden="0" w:uiPriority="9" w:unhideWhenUsed="0" w:qFormat="1"/>
-    <w:lsdException w:name="heading 2" w:uiPriority="9" w:qFormat="1"/>
-    <w:lsdException w:name="heading 3" w:uiPriority="9" w:qFormat="1"/>
-    <w:lsdException w:name="heading 4" w:uiPriority="9" w:qFormat="1"/>
-    <w:lsdException w:name="heading 5" w:uiPriority="9" w:qFormat="1"/>
-    <w:lsdException w:name="heading 6" w:uiPriority="9" w:qFormat="1"/>
-    <w:lsdException w:name="heading 7" w:uiPriority="9" w:qFormat="1"/>
-    <w:lsdException w:name="heading 8" w:uiPriority="9" w:qFormat="1"/>
-    <w:lsdException w:name="heading 9" w:uiPriority="9" w:qFormat="1"/>
-    <w:lsdException w:name="toc 1" w:uiPriority="39"/>
-    <w:lsdException w:name="toc 2" w:uiPriority="39"/>
-    <w:lsdException w:name="toc 3" w:uiPriority="39"/>
-    <w:lsdException w:name="toc 4" w:uiPriority="39"/>
-    <w:lsdException w:name="toc 5" w:uiPriority="39"/>
-    <w:lsdException w:name="toc 6" w:uiPriority="39"/>
-    <w:lsdException w:name="toc 7" w:uiPriority="39"/>
-    <w:lsdException w:name="toc 8" w:uiPriority="39"/>
-    <w:lsdException w:name="toc 9" w:uiPriority="39"/>
-    <w:lsdException w:name="caption" w:uiPriority="35" w:qFormat="1"/>
-    <w:lsdException w:name="Title" w:semiHidden="0" w:uiPriority="10" w:unhideWhenUsed="0" w:qFormat="1"/>
-    <w:lsdException w:name="Default Paragraph Font" w:uiPriority="1"/>
-    <w:lsdException w:name="Subtitle" w:semiHidden="0" w:uiPriority="11" w:unhideWhenUsed="0" w:qFormat="1"/>
-    <w:lsdException w:name="Strong" w:semiHidden="0" w:uiPriority="22" w:unhideWhenUsed="0" w:qFormat="1"/>
-    <w:lsdException w:name="Emphasis" w:semiHidden="0" w:uiPriority="20" w:unhideWhenUsed="0" w:qFormat="1"/>
-    <w:lsdException w:name="Table Grid" w:semiHidden="0" w:uiPriority="59" w:unhideWhenUsed="0"/>
-    <w:lsdException w:name="Placeholder Text" w:unhideWhenUsed="0"/>
-    <w:lsdException w:name="No Spacing" w:semiHidden="0" w:uiPriority="1" w:unhideWhenUsed="0" w:qFormat="1"/>
-    <w:lsdException w:name="Light Shading" w:semiHidden="0" w:uiPriority="60" w:unhideWhenUsed="0"/>
-    <w:lsdException w:name="Light List" w:semiHidden="0" w:uiPriority="61" w:unhideWhenUsed="0"/>
-    <w:lsdException w:name="Light Grid" w:semiHidden="0" w:uiPriority="62" w:unhideWhenUsed="0"/>
-    <w:lsdException w:name="Medium Shading 1" w:semiHidden="0" w:uiPriority="63" w:unhideWhenUsed="0"/>
-    <w:lsdException w:name="Medium Shading 2" w:semiHidden="0" w:uiPriority="64" w:unhideWhenUsed="0"/>
-    <w:lsdException w:name="Medium List 1" w:semiHidden="0" w:uiPriority="65" w:unhideWhenUsed="0"/>
-    <w:lsdException w:name="Medium List 2" w:semiHidden="0" w:uiPriority="66" w:unhideWhenUsed="0"/>
-    <w:lsdException w:name="Medium Grid 1" w:semiHidden="0" w:uiPriority="67" w:unhideWhenUsed="0"/>
-    <w:lsdException w:name="Medium Grid 2" w:semiHidden="0" w:uiPriority="68" w:unhideWhenUsed="0"/>
-    <w:lsdException w:name="Medium Grid 3" w:semiHidden="0" w:uiPriority="69" w:unhideWhenUsed="0"/>
-    <w:lsdException w:name="Dark List" w:semiHidden="0" w:uiPriority="70" w:unhideWhenUsed="0"/>
-    <w:lsdException w:name="Colorful Shading" w:semiHidden="0" w:uiPriority="71" w:unhideWhenUsed="0"/>
-    <w:lsdException w:name="Colorful List" w:semiHidden="0" w:uiPriority="72" w:unhideWhenUsed="0"/>
-    <w:lsdException w:name="Colorful Grid" w:semiHidden="0" w:uiPriority="73" w:unhideWhenUsed="0"/>
-    <w:lsdException w:name="Light Shading Accent 1" w:semiHidden="0" w:uiPriority="60" w:unhideWhenUsed="0"/>
-    <w:lsdException w:name="Light List Accent 1" w:semiHidden="0" w:uiPriority="61" w:unhideWhenUsed="0"/>
-    <w:lsdException w:name="Light Grid Accent 1" w:semiHidden="0" w:uiPriority="62" w:unhideWhenUsed="0"/>
-    <w:lsdException w:name="Medium Shading 1 Accent 1" w:semiHidden="0" w:uiPriority="63" w:unhideWhenUsed="0"/>
-    <w:lsdException w:name="Medium Shading 2 Accent 1" w:semiHidden="0" w:uiPriority="64" w:unhideWhenUsed="0"/>
-    <w:lsdException w:name="Medium List 1 Accent 1" w:semiHidden="0" w:uiPriority="65" w:unhideWhenUsed="0"/>
-    <w:lsdException w:name="Revision" w:unhideWhenUsed="0"/>
-    <w:lsdException w:name="List Paragraph" w:semiHidden="0" w:uiPriority="34" w:unhideWhenUsed="0" w:qFormat="1"/>
-    <w:lsdException w:name="Quote" w:semiHidden="0" w:uiPriority="29" w:unhideWhenUsed="0" w:qFormat="1"/>
-    <w:lsdException w:name="Intense Quote" w:semiHidden="0" w:uiPriority="30" w:unhideWhenUsed="0" w:qFormat="1"/>
-    <w:lsdException w:name="Medium List 2 Accent 1" w:semiHidden="0" w:uiPriority="66" w:unhideWhenUsed="0"/>
-    <w:lsdException w:name="Medium Grid 1 Accent 1" w:semiHidden="0" w:uiPriority="67" w:unhideWhenUsed="0"/>
-    <w:lsdException w:name="Medium Grid 2 Accent 1" w:semiHidden="0" w:uiPriority="68" w:unhideWhenUsed="0"/>
-    <w:lsdException w:name="Medium Grid 3 Accent 1" w:semiHidden="0" w:uiPriority="69" w:unhideWhenUsed="0"/>
-    <w:lsdException w:name="Dark List Accent 1" w:semiHidden="0" w:uiPriority="70" w:unhideWhenUsed="0"/>
-    <w:lsdException w:name="Colorful Shading Accent 1" w:semiHidden="0" w:uiPriority="71" w:unhideWhenUsed="0"/>
-    <w:lsdException w:name="Colorful List Accent 1" w:semiHidden="0" w:uiPriority="72" w:unhideWhenUsed="0"/>
-    <w:lsdException w:name="Colorful Grid Accent 1" w:semiHidden="0" w:uiPriority="73" w:unhideWhenUsed="0"/>
-    <w:lsdException w:name="Light Shading Accent 2" w:semiHidden="0" w:uiPriority="60" w:unhideWhenUsed="0"/>
-    <w:lsdException w:name="Light List Accent 2" w:semiHidden="0" w:uiPriority="61" w:unhideWhenUsed="0"/>
-    <w:lsdException w:name="Light Grid Accent 2" w:semiHidden="0" w:uiPriority="62" w:unhideWhenUsed="0"/>
-    <w:lsdException w:name="Medium Shading 1 Accent 2" w:semiHidden="0" w:uiPriority="63" w:unhideWhenUsed="0"/>
-    <w:lsdException w:name="Medium Shading 2 Accent 2" w:semiHidden="0" w:uiPriority="64" w:unhideWhenUsed="0"/>
-    <w:lsdException w:name="Medium List 1 Accent 2" w:semiHidden="0" w:uiPriority="65" w:unhideWhenUsed="0"/>
-    <w:lsdException w:name="Medium List 2 Accent 2" w:semiHidden="0" w:uiPriority="66" w:unhideWhenUsed="0"/>
-    <w:lsdException w:name="Medium Grid 1 Accent 2" w:semiHidden="0" w:uiPriority="67" w:unhideWhenUsed="0"/>
-    <w:lsdException w:name="Medium Grid 2 Accent 2" w:semiHidden="0" w:uiPriority="68" w:unhideWhenUsed="0"/>
-    <w:lsdException w:name="Medium Grid 3 Accent 2" w:semiHidden="0" w:uiPriority="69" w:unhideWhenUsed="0"/>
-    <w:lsdException w:name="Dark List Accent 2" w:semiHidden="0" w:uiPriority="70" w:unhideWhenUsed="0"/>
-    <w:lsdException w:name="Colorful Shading Accent 2" w:semiHidden="0" w:uiPriority="71" w:unhideWhenUsed="0"/>
-    <w:lsdException w:name="Colorful List Accent 2" w:semiHidden="0" w:uiPriority="72" w:unhideWhenUsed="0"/>
-    <w:lsdException w:name="Colorful Grid Accent 2" w:semiHidden="0" w:uiPriority="73" w:unhideWhenUsed="0"/>
-    <w:lsdException w:name="Light Shading Accent 3" w:semiHidden="0" w:uiPriority="60" w:unhideWhenUsed="0"/>
-    <w:lsdException w:name="Light List Accent 3" w:semiHidden="0" w:uiPriority="61" w:unhideWhenUsed="0"/>
-    <w:lsdException w:name="Light Grid Accent 3" w:semiHidden="0" w:uiPriority="62" w:unhideWhenUsed="0"/>
-    <w:lsdException w:name="Medium Shading 1 Accent 3" w:semiHidden="0" w:uiPriority="63" w:unhideWhenUsed="0"/>
-    <w:lsdException w:name="Medium Shading 2 Accent 3" w:semiHidden="0" w:uiPriority="64" w:unhideWhenUsed="0"/>
-    <w:lsdException w:name="Medium List 1 Accent 3" w:semiHidden="0" w:uiPriority="65" w:unhideWhenUsed="0"/>
-    <w:lsdException w:name="Medium List 2 Accent 3" w:semiHidden="0" w:uiPriority="66" w:unhideWhenUsed="0"/>
-    <w:lsdException w:name="Medium Grid 1 Accent 3" w:semiHidden="0" w:uiPriority="67" w:unhideWhenUsed="0"/>
-    <w:lsdException w:name="Medium Grid 2 Accent 3" w:semiHidden="0" w:uiPriority="68" w:unhideWhenUsed="0"/>
-    <w:lsdException w:name="Medium Grid 3 Accent 3" w:semiHidden="0" w:uiPriority="69" w:unhideWhenUsed="0"/>
-    <w:lsdException w:name="Dark List Accent 3" w:semiHidden="0" w:uiPriority="70" w:unhideWhenUsed="0"/>
-    <w:lsdException w:name="Colorful Shading Accent 3" w:semiHidden="0" w:uiPriority="71" w:unhideWhenUsed="0"/>
-    <w:lsdException w:name="Colorful List Accent 3" w:semiHidden="0" w:uiPriority="72" w:unhideWhenUsed="0"/>
-    <w:lsdException w:name="Colorful Grid Accent 3" w:semiHidden="0" w:uiPriority="73" w:unhideWhenUsed="0"/>
-    <w:lsdException w:name="Light Shading Accent 4" w:semiHidden="0" w:uiPriority="60" w:unhideWhenUsed="0"/>
-    <w:lsdException w:name="Light List Accent 4" w:semiHidden="0" w:uiPriority="61" w:unhideWhenUsed="0"/>
-    <w:lsdException w:name="Light Grid Accent 4" w:semiHidden="0" w:uiPriority="62" w:unhideWhenUsed="0"/>
-    <w:lsdException w:name="Medium Shading 1 Accent 4" w:semiHidden="0" w:uiPriority="63" w:unhideWhenUsed="0"/>
-    <w:lsdException w:name="Medium Shading 2 Accent 4" w:semiHidden="0" w:uiPriority="64" w:unhideWhenUsed="0"/>
-    <w:lsdException w:name="Medium List 1 Accent 4" w:semiHidden="0" w:uiPriority="65" w:unhideWhenUsed="0"/>
-    <w:lsdException w:name="Medium List 2 Accent 4" w:semiHidden="0" w:uiPriority="66" w:unhideWhenUsed="0"/>
-    <w:lsdException w:name="Medium Grid 1 Accent 4" w:semiHidden="0" w:uiPriority="67" w:unhideWhenUsed="0"/>
-    <w:lsdException w:name="Medium Grid 2 Accent 4" w:semiHidden="0" w:uiPriority="68" w:unhideWhenUsed="0"/>
-    <w:lsdException w:name="Medium Grid 3 Accent 4" w:semiHidden="0" w:uiPriority="69" w:unhideWhenUsed="0"/>
-    <w:lsdException w:name="Dark List Accent 4" w:semiHidden="0" w:uiPriority="70" w:unhideWhenUsed="0"/>
-    <w:lsdException w:name="Colorful Shading Accent 4" w:semiHidden="0" w:uiPriority="71" w:unhideWhenUsed="0"/>
-    <w:lsdException w:name="Colorful List Accent 4" w:semiHidden="0" w:uiPriority="72" w:unhideWhenUsed="0"/>
-    <w:lsdException w:name="Colorful Grid Accent 4" w:semiHidden="0" w:uiPriority="73" w:unhideWhenUsed="0"/>
-    <w:lsdException w:name="Light Shading Accent 5" w:semiHidden="0" w:uiPriority="60" w:unhideWhenUsed="0"/>
-    <w:lsdException w:name="Light List Accent 5" w:semiHidden="0" w:uiPriority="61" w:unhideWhenUsed="0"/>
-    <w:lsdException w:name="Light Grid Accent 5" w:semiHidden="0" w:uiPriority="62" w:unhideWhenUsed="0"/>
-    <w:lsdException w:name="Medium Shading 1 Accent 5" w:semiHidden="0" w:uiPriority="63" w:unhideWhenUsed="0"/>
-    <w:lsdException w:name="Medium Shading 2 Accent 5" w:semiHidden="0" w:uiPriority="64" w:unhideWhenUsed="0"/>
-    <w:lsdException w:name="Medium List 1 Accent 5" w:semiHidden="0" w:uiPriority="65" w:unhideWhenUsed="0"/>
-    <w:lsdException w:name="Medium List 2 Accent 5" w:semiHidden="0" w:uiPriority="66" w:unhideWhenUsed="0"/>
-    <w:lsdException w:name="Medium Grid 1 Accent 5" w:semiHidden="0" w:uiPriority="67" w:unhideWhenUsed="0"/>
-    <w:lsdException w:name="Medium Grid 2 Accent 5" w:semiHidden="0" w:uiPriority="68" w:unhideWhenUsed="0"/>
-    <w:lsdException w:name="Medium Grid 3 Accent 5" w:semiHidden="0" w:uiPriority="69" w:unhideWhenUsed="0"/>
-    <w:lsdException w:name="Dark List Accent 5" w:semiHidden="0" w:uiPriority="70" w:unhideWhenUsed="0"/>
-    <w:lsdException w:name="Colorful Shading Accent 5" w:semiHidden="0" w:uiPriority="71" w:unhideWhenUsed="0"/>
-    <w:lsdException w:name="Colorful List Accent 5" w:semiHidden="0" w:uiPriority="72" w:unhideWhenUsed="0"/>
-    <w:lsdException w:name="Colorful Grid Accent 5" w:semiHidden="0" w:uiPriority="73" w:unhideWhenUsed="0"/>
-    <w:lsdException w:name="Light Shading Accent 6" w:semiHidden="0" w:uiPriority="60" w:unhideWhenUsed="0"/>
-    <w:lsdException w:name="Light List Accent 6" w:semiHidden="0" w:uiPriority="61" w:unhideWhenUsed="0"/>
-    <w:lsdException w:name="Light Grid Accent 6" w:semiHidden="0" w:uiPriority="62" w:unhideWhenUsed="0"/>
-    <w:lsdException w:name="Medium Shading 1 Accent 6" w:semiHidden="0" w:uiPriority="63" w:unhideWhenUsed="0"/>
-    <w:lsdException w:name="Medium Shading 2 Accent 6" w:semiHidden="0" w:uiPriority="64" w:unhideWhenUsed="0"/>
-    <w:lsdException w:name="Medium List 1 Accent 6" w:semiHidden="0" w:uiPriority="65" w:unhideWhenUsed="0"/>
-    <w:lsdException w:name="Medium List 2 Accent 6" w:semiHidden="0" w:uiPriority="66" w:unhideWhenUsed="0"/>
-    <w:lsdException w:name="Medium Grid 1 Accent 6" w:semiHidden="0" w:uiPriority="67" w:unhideWhenUsed="0"/>
-    <w:lsdException w:name="Medium Grid 2 Accent 6" w:semiHidden="0" w:uiPriority="68" w:unhideWhenUsed="0"/>
-    <w:lsdException w:name="Medium Grid 3 Accent 6" w:semiHidden="0" w:uiPriority="69" w:unhideWhenUsed="0"/>
-    <w:lsdException w:name="Dark List Accent 6" w:semiHidden="0" w:uiPriority="70" w:unhideWhenUsed="0"/>
-    <w:lsdException w:name="Colorful Shading Accent 6" w:semiHidden="0" w:uiPriority="71" w:unhideWhenUsed="0"/>
-    <w:lsdException w:name="Colorful List Accent 6" w:semiHidden="0" w:uiPriority="72" w:unhideWhenUsed="0"/>
-    <w:lsdException w:name="Colorful Grid Accent 6" w:semiHidden="0" w:uiPriority="73" w:unhideWhenUsed="0"/>
-    <w:lsdException w:name="Subtle Emphasis" w:semiHidden="0" w:uiPriority="19" w:unhideWhenUsed="0" w:qFormat="1"/>
-    <w:lsdException w:name="Intense Emphasis" w:semiHidden="0" w:uiPriority="21" w:unhideWhenUsed="0" w:qFormat="1"/>
-    <w:lsdException w:name="Subtle Reference" w:semiHidden="0" w:uiPriority="31" w:unhideWhenUsed="0" w:qFormat="1"/>
-    <w:lsdException w:name="Intense Reference" w:semiHidden="0" w:uiPriority="32" w:unhideWhenUsed="0" w:qFormat="1"/>
-    <w:lsdException w:name="Book Title" w:semiHidden="0" w:uiPriority="33" w:unhideWhenUsed="0" w:qFormat="1"/>
-    <w:lsdException w:name="Bibliography" w:uiPriority="37"/>
-    <w:lsdException w:name="TOC Heading" w:uiPriority="39" w:qFormat="1"/>
-  </w:latentStyles>
-  <w:style w:type="paragraph" w:default="1" w:styleId="Normal">
-    <w:name w:val="Normal"/>
-    <w:qFormat/>
-  </w:style>
-  <w:style w:type="character" w:default="1" w:styleId="DefaultParagraphFont">
-    <w:name w:val="Default Paragraph Font"/>
-    <w:uiPriority w:val="1"/>
-    <w:semiHidden/>
-    <w:unhideWhenUsed/>
-  </w:style>
-  <w:style w:type="table" w:default="1" w:styleId="TableNormal">
-    <w:name w:val="Normal Table"/>
-    <w:uiPriority w:val="99"/>
-    <w:semiHidden/>
-    <w:unhideWhenUsed/>
-    <w:tblPr>
-      <w:tblInd w:w="0" w:type="dxa"/>
-      <w:tblCellMar>
-        <w:top w:w="0" w:type="dxa"/>
-        <w:left w:w="108" w:type="dxa"/>
-        <w:bottom w:w="0" w:type="dxa"/>
-        <w:right w:w="108" w:type="dxa"/>
-      </w:tblCellMar>
-    </w:tblPr>
-  </w:style>
-  <w:style w:type="numbering" w:default="1" w:styleId="NoList">
-    <w:name w:val="No List"/>
-    <w:uiPriority w:val="99"/>
-    <w:semiHidden/>
-    <w:unhideWhenUsed/>
-  </w:style>
-  <w:style w:type="paragraph" w:customStyle="1" w:styleId="6A72561F21108C46BAE4ED21CFB5F2B0">
-    <w:name w:val="6A72561F21108C46BAE4ED21CFB5F2B0"/>
-    <w:rsid w:val="00950AF8"/>
-  </w:style>
-</w:styles>
-</file>
-
-<file path=word/glossary/stylesWithEffects.xml><?xml version="1.0" encoding="utf-8"?>
-<w:styles xmlns:wpc="http://schemas.microsoft.com/office/word/2010/wordprocessingCanvas" xmlns:mo="http://schemas.microsoft.com/office/mac/office/2008/main" xmlns:mc="http://schemas.openxmlformats.org/markup-compatibility/2006" xmlns:mv="urn:schemas-microsoft-com:mac:vml" xmlns:o="urn:schemas-microsoft-com:office:office" xmlns:r="http://schemas.openxmlformats.org/officeDocument/2006/relationships" xmlns:m="http://schemas.openxmlformats.org/officeDocument/2006/math" xmlns:v="urn:schemas-microsoft-com:vml" xmlns:wp14="http://schemas.microsoft.com/office/word/2010/wordprocessingDrawing" xmlns:wp="http://schemas.openxmlformats.org/drawingml/2006/wordprocessingDrawing" xmlns:w10="urn:schemas-microsoft-com:office:word" xmlns:w="http://schemas.openxmlformats.org/wordprocessingml/2006/main" xmlns:w14="http://schemas.microsoft.com/office/word/2010/wordml" xmlns:wpg="http://schemas.microsoft.com/office/word/2010/wordprocessingGroup" xmlns:wpi="http://schemas.microsoft.com/office/word/2010/wordprocessingInk" xmlns:wne="http://schemas.microsoft.com/office/word/2006/wordml" xmlns:wps="http://schemas.microsoft.com/office/word/2010/wordprocessingShape" mc:Ignorable="w14 wp14">
-  <w:docDefaults>
-    <w:rPrDefault>
-      <w:rPr>
-        <w:rFonts w:asciiTheme="minorHAnsi" w:eastAsiaTheme="minorEastAsia" w:hAnsiTheme="minorHAnsi" w:cstheme="minorBidi"/>
-        <w:sz w:val="24"/>
-        <w:szCs w:val="24"/>
-        <w:lang w:val="en-SG" w:eastAsia="ja-JP" w:bidi="ar-SA"/>
-      </w:rPr>
-    </w:rPrDefault>
-    <w:pPrDefault/>
-  </w:docDefaults>
-  <w:latentStyles w:defLockedState="0" w:defUIPriority="99" w:defSemiHidden="1" w:defUnhideWhenUsed="1" w:defQFormat="0" w:count="276">
-    <w:lsdException w:name="Normal" w:semiHidden="0" w:uiPriority="0" w:unhideWhenUsed="0" w:qFormat="1"/>
-    <w:lsdException w:name="heading 1" w:semiHidden="0" w:uiPriority="9" w:unhideWhenUsed="0" w:qFormat="1"/>
-    <w:lsdException w:name="heading 2" w:uiPriority="9" w:qFormat="1"/>
-    <w:lsdException w:name="heading 3" w:uiPriority="9" w:qFormat="1"/>
-    <w:lsdException w:name="heading 4" w:uiPriority="9" w:qFormat="1"/>
-    <w:lsdException w:name="heading 5" w:uiPriority="9" w:qFormat="1"/>
-    <w:lsdException w:name="heading 6" w:uiPriority="9" w:qFormat="1"/>
-    <w:lsdException w:name="heading 7" w:uiPriority="9" w:qFormat="1"/>
-    <w:lsdException w:name="heading 8" w:uiPriority="9" w:qFormat="1"/>
-    <w:lsdException w:name="heading 9" w:uiPriority="9" w:qFormat="1"/>
-    <w:lsdException w:name="toc 1" w:uiPriority="39"/>
-    <w:lsdException w:name="toc 2" w:uiPriority="39"/>
-    <w:lsdException w:name="toc 3" w:uiPriority="39"/>
-    <w:lsdException w:name="toc 4" w:uiPriority="39"/>
-    <w:lsdException w:name="toc 5" w:uiPriority="39"/>
-    <w:lsdException w:name="toc 6" w:uiPriority="39"/>
-    <w:lsdException w:name="toc 7" w:uiPriority="39"/>
-    <w:lsdException w:name="toc 8" w:uiPriority="39"/>
-    <w:lsdException w:name="toc 9" w:uiPriority="39"/>
-    <w:lsdException w:name="caption" w:uiPriority="35" w:qFormat="1"/>
-    <w:lsdException w:name="Title" w:semiHidden="0" w:uiPriority="10" w:unhideWhenUsed="0" w:qFormat="1"/>
-    <w:lsdException w:name="Default Paragraph Font" w:uiPriority="1"/>
-    <w:lsdException w:name="Subtitle" w:semiHidden="0" w:uiPriority="11" w:unhideWhenUsed="0" w:qFormat="1"/>
-    <w:lsdException w:name="Strong" w:semiHidden="0" w:uiPriority="22" w:unhideWhenUsed="0" w:qFormat="1"/>
-    <w:lsdException w:name="Emphasis" w:semiHidden="0" w:uiPriority="20" w:unhideWhenUsed="0" w:qFormat="1"/>
-    <w:lsdException w:name="Table Grid" w:semiHidden="0" w:uiPriority="59" w:unhideWhenUsed="0"/>
-    <w:lsdException w:name="Placeholder Text" w:unhideWhenUsed="0"/>
-    <w:lsdException w:name="No Spacing" w:semiHidden="0" w:uiPriority="1" w:unhideWhenUsed="0" w:qFormat="1"/>
-    <w:lsdException w:name="Light Shading" w:semiHidden="0" w:uiPriority="60" w:unhideWhenUsed="0"/>
-    <w:lsdException w:name="Light List" w:semiHidden="0" w:uiPriority="61" w:unhideWhenUsed="0"/>
-    <w:lsdException w:name="Light Grid" w:semiHidden="0" w:uiPriority="62" w:unhideWhenUsed="0"/>
-    <w:lsdException w:name="Medium Shading 1" w:semiHidden="0" w:uiPriority="63" w:unhideWhenUsed="0"/>
-    <w:lsdException w:name="Medium Shading 2" w:semiHidden="0" w:uiPriority="64" w:unhideWhenUsed="0"/>
-    <w:lsdException w:name="Medium List 1" w:semiHidden="0" w:uiPriority="65" w:unhideWhenUsed="0"/>
-    <w:lsdException w:name="Medium List 2" w:semiHidden="0" w:uiPriority="66" w:unhideWhenUsed="0"/>
-    <w:lsdException w:name="Medium Grid 1" w:semiHidden="0" w:uiPriority="67" w:unhideWhenUsed="0"/>
-    <w:lsdException w:name="Medium Grid 2" w:semiHidden="0" w:uiPriority="68" w:unhideWhenUsed="0"/>
-    <w:lsdException w:name="Medium Grid 3" w:semiHidden="0" w:uiPriority="69" w:unhideWhenUsed="0"/>
-    <w:lsdException w:name="Dark List" w:semiHidden="0" w:uiPriority="70" w:unhideWhenUsed="0"/>
-    <w:lsdException w:name="Colorful Shading" w:semiHidden="0" w:uiPriority="71" w:unhideWhenUsed="0"/>
-    <w:lsdException w:name="Colorful List" w:semiHidden="0" w:uiPriority="72" w:unhideWhenUsed="0"/>
-    <w:lsdException w:name="Colorful Grid" w:semiHidden="0" w:uiPriority="73" w:unhideWhenUsed="0"/>
-    <w:lsdException w:name="Light Shading Accent 1" w:semiHidden="0" w:uiPriority="60" w:unhideWhenUsed="0"/>
-    <w:lsdException w:name="Light List Accent 1" w:semiHidden="0" w:uiPriority="61" w:unhideWhenUsed="0"/>
-    <w:lsdException w:name="Light Grid Accent 1" w:semiHidden="0" w:uiPriority="62" w:unhideWhenUsed="0"/>
-    <w:lsdException w:name="Medium Shading 1 Accent 1" w:semiHidden="0" w:uiPriority="63" w:unhideWhenUsed="0"/>
-    <w:lsdException w:name="Medium Shading 2 Accent 1" w:semiHidden="0" w:uiPriority="64" w:unhideWhenUsed="0"/>
-    <w:lsdException w:name="Medium List 1 Accent 1" w:semiHidden="0" w:uiPriority="65" w:unhideWhenUsed="0"/>
-    <w:lsdException w:name="Revision" w:unhideWhenUsed="0"/>
-    <w:lsdException w:name="List Paragraph" w:semiHidden="0" w:uiPriority="34" w:unhideWhenUsed="0" w:qFormat="1"/>
-    <w:lsdException w:name="Quote" w:semiHidden="0" w:uiPriority="29" w:unhideWhenUsed="0" w:qFormat="1"/>
-    <w:lsdException w:name="Intense Quote" w:semiHidden="0" w:uiPriority="30" w:unhideWhenUsed="0" w:qFormat="1"/>
-    <w:lsdException w:name="Medium List 2 Accent 1" w:semiHidden="0" w:uiPriority="66" w:unhideWhenUsed="0"/>
-    <w:lsdException w:name="Medium Grid 1 Accent 1" w:semiHidden="0" w:uiPriority="67" w:unhideWhenUsed="0"/>
-    <w:lsdException w:name="Medium Grid 2 Accent 1" w:semiHidden="0" w:uiPriority="68" w:unhideWhenUsed="0"/>
-    <w:lsdException w:name="Medium Grid 3 Accent 1" w:semiHidden="0" w:uiPriority="69" w:unhideWhenUsed="0"/>
-    <w:lsdException w:name="Dark List Accent 1" w:semiHidden="0" w:uiPriority="70" w:unhideWhenUsed="0"/>
-    <w:lsdException w:name="Colorful Shading Accent 1" w:semiHidden="0" w:uiPriority="71" w:unhideWhenUsed="0"/>
-    <w:lsdException w:name="Colorful List Accent 1" w:semiHidden="0" w:uiPriority="72" w:unhideWhenUsed="0"/>
-    <w:lsdException w:name="Colorful Grid Accent 1" w:semiHidden="0" w:uiPriority="73" w:unhideWhenUsed="0"/>
-    <w:lsdException w:name="Light Shading Accent 2" w:semiHidden="0" w:uiPriority="60" w:unhideWhenUsed="0"/>
-    <w:lsdException w:name="Light List Accent 2" w:semiHidden="0" w:uiPriority="61" w:unhideWhenUsed="0"/>
-    <w:lsdException w:name="Light Grid Accent 2" w:semiHidden="0" w:uiPriority="62" w:unhideWhenUsed="0"/>
-    <w:lsdException w:name="Medium Shading 1 Accent 2" w:semiHidden="0" w:uiPriority="63" w:unhideWhenUsed="0"/>
-    <w:lsdException w:name="Medium Shading 2 Accent 2" w:semiHidden="0" w:uiPriority="64" w:unhideWhenUsed="0"/>
-    <w:lsdException w:name="Medium List 1 Accent 2" w:semiHidden="0" w:uiPriority="65" w:unhideWhenUsed="0"/>
-    <w:lsdException w:name="Medium List 2 Accent 2" w:semiHidden="0" w:uiPriority="66" w:unhideWhenUsed="0"/>
-    <w:lsdException w:name="Medium Grid 1 Accent 2" w:semiHidden="0" w:uiPriority="67" w:unhideWhenUsed="0"/>
-    <w:lsdException w:name="Medium Grid 2 Accent 2" w:semiHidden="0" w:uiPriority="68" w:unhideWhenUsed="0"/>
-    <w:lsdException w:name="Medium Grid 3 Accent 2" w:semiHidden="0" w:uiPriority="69" w:unhideWhenUsed="0"/>
-    <w:lsdException w:name="Dark List Accent 2" w:semiHidden="0" w:uiPriority="70" w:unhideWhenUsed="0"/>
-    <w:lsdException w:name="Colorful Shading Accent 2" w:semiHidden="0" w:uiPriority="71" w:unhideWhenUsed="0"/>
-    <w:lsdException w:name="Colorful List Accent 2" w:semiHidden="0" w:uiPriority="72" w:unhideWhenUsed="0"/>
-    <w:lsdException w:name="Colorful Grid Accent 2" w:semiHidden="0" w:uiPriority="73" w:unhideWhenUsed="0"/>
-    <w:lsdException w:name="Light Shading Accent 3" w:semiHidden="0" w:uiPriority="60" w:unhideWhenUsed="0"/>
-    <w:lsdException w:name="Light List Accent 3" w:semiHidden="0" w:uiPriority="61" w:unhideWhenUsed="0"/>
-    <w:lsdException w:name="Light Grid Accent 3" w:semiHidden="0" w:uiPriority="62" w:unhideWhenUsed="0"/>
-    <w:lsdException w:name="Medium Shading 1 Accent 3" w:semiHidden="0" w:uiPriority="63" w:unhideWhenUsed="0"/>
-    <w:lsdException w:name="Medium Shading 2 Accent 3" w:semiHidden="0" w:uiPriority="64" w:unhideWhenUsed="0"/>
-    <w:lsdException w:name="Medium List 1 Accent 3" w:semiHidden="0" w:uiPriority="65" w:unhideWhenUsed="0"/>
-    <w:lsdException w:name="Medium List 2 Accent 3" w:semiHidden="0" w:uiPriority="66" w:unhideWhenUsed="0"/>
-    <w:lsdException w:name="Medium Grid 1 Accent 3" w:semiHidden="0" w:uiPriority="67" w:unhideWhenUsed="0"/>
-    <w:lsdException w:name="Medium Grid 2 Accent 3" w:semiHidden="0" w:uiPriority="68" w:unhideWhenUsed="0"/>
-    <w:lsdException w:name="Medium Grid 3 Accent 3" w:semiHidden="0" w:uiPriority="69" w:unhideWhenUsed="0"/>
-    <w:lsdException w:name="Dark List Accent 3" w:semiHidden="0" w:uiPriority="70" w:unhideWhenUsed="0"/>
-    <w:lsdException w:name="Colorful Shading Accent 3" w:semiHidden="0" w:uiPriority="71" w:unhideWhenUsed="0"/>
-    <w:lsdException w:name="Colorful List Accent 3" w:semiHidden="0" w:uiPriority="72" w:unhideWhenUsed="0"/>
-    <w:lsdException w:name="Colorful Grid Accent 3" w:semiHidden="0" w:uiPriority="73" w:unhideWhenUsed="0"/>
-    <w:lsdException w:name="Light Shading Accent 4" w:semiHidden="0" w:uiPriority="60" w:unhideWhenUsed="0"/>
-    <w:lsdException w:name="Light List Accent 4" w:semiHidden="0" w:uiPriority="61" w:unhideWhenUsed="0"/>
-    <w:lsdException w:name="Light Grid Accent 4" w:semiHidden="0" w:uiPriority="62" w:unhideWhenUsed="0"/>
-    <w:lsdException w:name="Medium Shading 1 Accent 4" w:semiHidden="0" w:uiPriority="63" w:unhideWhenUsed="0"/>
-    <w:lsdException w:name="Medium Shading 2 Accent 4" w:semiHidden="0" w:uiPriority="64" w:unhideWhenUsed="0"/>
-    <w:lsdException w:name="Medium List 1 Accent 4" w:semiHidden="0" w:uiPriority="65" w:unhideWhenUsed="0"/>
-    <w:lsdException w:name="Medium List 2 Accent 4" w:semiHidden="0" w:uiPriority="66" w:unhideWhenUsed="0"/>
-    <w:lsdException w:name="Medium Grid 1 Accent 4" w:semiHidden="0" w:uiPriority="67" w:unhideWhenUsed="0"/>
-    <w:lsdException w:name="Medium Grid 2 Accent 4" w:semiHidden="0" w:uiPriority="68" w:unhideWhenUsed="0"/>
-    <w:lsdException w:name="Medium Grid 3 Accent 4" w:semiHidden="0" w:uiPriority="69" w:unhideWhenUsed="0"/>
-    <w:lsdException w:name="Dark List Accent 4" w:semiHidden="0" w:uiPriority="70" w:unhideWhenUsed="0"/>
-    <w:lsdException w:name="Colorful Shading Accent 4" w:semiHidden="0" w:uiPriority="71" w:unhideWhenUsed="0"/>
-    <w:lsdException w:name="Colorful List Accent 4" w:semiHidden="0" w:uiPriority="72" w:unhideWhenUsed="0"/>
-    <w:lsdException w:name="Colorful Grid Accent 4" w:semiHidden="0" w:uiPriority="73" w:unhideWhenUsed="0"/>
-    <w:lsdException w:name="Light Shading Accent 5" w:semiHidden="0" w:uiPriority="60" w:unhideWhenUsed="0"/>
-    <w:lsdException w:name="Light List Accent 5" w:semiHidden="0" w:uiPriority="61" w:unhideWhenUsed="0"/>
-    <w:lsdException w:name="Light Grid Accent 5" w:semiHidden="0" w:uiPriority="62" w:unhideWhenUsed="0"/>
-    <w:lsdException w:name="Medium Shading 1 Accent 5" w:semiHidden="0" w:uiPriority="63" w:unhideWhenUsed="0"/>
-    <w:lsdException w:name="Medium Shading 2 Accent 5" w:semiHidden="0" w:uiPriority="64" w:unhideWhenUsed="0"/>
-    <w:lsdException w:name="Medium List 1 Accent 5" w:semiHidden="0" w:uiPriority="65" w:unhideWhenUsed="0"/>
-    <w:lsdException w:name="Medium List 2 Accent 5" w:semiHidden="0" w:uiPriority="66" w:unhideWhenUsed="0"/>
-    <w:lsdException w:name="Medium Grid 1 Accent 5" w:semiHidden="0" w:uiPriority="67" w:unhideWhenUsed="0"/>
-    <w:lsdException w:name="Medium Grid 2 Accent 5" w:semiHidden="0" w:uiPriority="68" w:unhideWhenUsed="0"/>
-    <w:lsdException w:name="Medium Grid 3 Accent 5" w:semiHidden="0" w:uiPriority="69" w:unhideWhenUsed="0"/>
-    <w:lsdException w:name="Dark List Accent 5" w:semiHidden="0" w:uiPriority="70" w:unhideWhenUsed="0"/>
-    <w:lsdException w:name="Colorful Shading Accent 5" w:semiHidden="0" w:uiPriority="71" w:unhideWhenUsed="0"/>
-    <w:lsdException w:name="Colorful List Accent 5" w:semiHidden="0" w:uiPriority="72" w:unhideWhenUsed="0"/>
-    <w:lsdException w:name="Colorful Grid Accent 5" w:semiHidden="0" w:uiPriority="73" w:unhideWhenUsed="0"/>
-    <w:lsdException w:name="Light Shading Accent 6" w:semiHidden="0" w:uiPriority="60" w:unhideWhenUsed="0"/>
-    <w:lsdException w:name="Light List Accent 6" w:semiHidden="0" w:uiPriority="61" w:unhideWhenUsed="0"/>
-    <w:lsdException w:name="Light Grid Accent 6" w:semiHidden="0" w:uiPriority="62" w:unhideWhenUsed="0"/>
-    <w:lsdException w:name="Medium Shading 1 Accent 6" w:semiHidden="0" w:uiPriority="63" w:unhideWhenUsed="0"/>
-    <w:lsdException w:name="Medium Shading 2 Accent 6" w:semiHidden="0" w:uiPriority="64" w:unhideWhenUsed="0"/>
-    <w:lsdException w:name="Medium List 1 Accent 6" w:semiHidden="0" w:uiPriority="65" w:unhideWhenUsed="0"/>
-    <w:lsdException w:name="Medium List 2 Accent 6" w:semiHidden="0" w:uiPriority="66" w:unhideWhenUsed="0"/>
-    <w:lsdException w:name="Medium Grid 1 Accent 6" w:semiHidden="0" w:uiPriority="67" w:unhideWhenUsed="0"/>
-    <w:lsdException w:name="Medium Grid 2 Accent 6" w:semiHidden="0" w:uiPriority="68" w:unhideWhenUsed="0"/>
-    <w:lsdException w:name="Medium Grid 3 Accent 6" w:semiHidden="0" w:uiPriority="69" w:unhideWhenUsed="0"/>
-    <w:lsdException w:name="Dark List Accent 6" w:semiHidden="0" w:uiPriority="70" w:unhideWhenUsed="0"/>
-    <w:lsdException w:name="Colorful Shading Accent 6" w:semiHidden="0" w:uiPriority="71" w:unhideWhenUsed="0"/>
-    <w:lsdException w:name="Colorful List Accent 6" w:semiHidden="0" w:uiPriority="72" w:unhideWhenUsed="0"/>
-    <w:lsdException w:name="Colorful Grid Accent 6" w:semiHidden="0" w:uiPriority="73" w:unhideWhenUsed="0"/>
-    <w:lsdException w:name="Subtle Emphasis" w:semiHidden="0" w:uiPriority="19" w:unhideWhenUsed="0" w:qFormat="1"/>
-    <w:lsdException w:name="Intense Emphasis" w:semiHidden="0" w:uiPriority="21" w:unhideWhenUsed="0" w:qFormat="1"/>
-    <w:lsdException w:name="Subtle Reference" w:semiHidden="0" w:uiPriority="31" w:unhideWhenUsed="0" w:qFormat="1"/>
-    <w:lsdException w:name="Intense Reference" w:semiHidden="0" w:uiPriority="32" w:unhideWhenUsed="0" w:qFormat="1"/>
-    <w:lsdException w:name="Book Title" w:semiHidden="0" w:uiPriority="33" w:unhideWhenUsed="0" w:qFormat="1"/>
-    <w:lsdException w:name="Bibliography" w:uiPriority="37"/>
-    <w:lsdException w:name="TOC Heading" w:uiPriority="39" w:qFormat="1"/>
+  <w:latentStyles w:defLockedState="0" w:defUIPriority="99" w:defSemiHidden="0" w:defUnhideWhenUsed="0" w:defQFormat="0" w:count="371">
+    <w:lsdException w:name="Normal" w:uiPriority="0" w:qFormat="1"/>
+    <w:lsdException w:name="heading 1" w:uiPriority="9" w:qFormat="1"/>
+    <w:lsdException w:name="heading 2" w:semiHidden="1" w:uiPriority="9" w:unhideWhenUsed="1" w:qFormat="1"/>
+    <w:lsdException w:name="heading 3" w:semiHidden="1" w:uiPriority="9" w:unhideWhenUsed="1" w:qFormat="1"/>
+    <w:lsdException w:name="heading 4" w:semiHidden="1" w:uiPriority="9" w:unhideWhenUsed="1" w:qFormat="1"/>
+    <w:lsdException w:name="heading 5" w:semiHidden="1" w:uiPriority="9" w:unhideWhenUsed="1" w:qFormat="1"/>
+    <w:lsdException w:name="heading 6" w:semiHidden="1" w:uiPriority="9" w:unhideWhenUsed="1" w:qFormat="1"/>
+    <w:lsdException w:name="heading 7" w:semiHidden="1" w:uiPriority="9" w:unhideWhenUsed="1" w:qFormat="1"/>
+    <w:lsdException w:name="heading 8" w:semiHidden="1" w:uiPriority="9" w:unhideWhenUsed="1" w:qFormat="1"/>
+    <w:lsdException w:name="heading 9" w:semiHidden="1" w:uiPriority="9" w:unhideWhenUsed="1" w:qFormat="1"/>
+    <w:lsdException w:name="index 1" w:semiHidden="1" w:unhideWhenUsed="1"/>
+    <w:lsdException w:name="index 2" w:semiHidden="1" w:unhideWhenUsed="1"/>
+    <w:lsdException w:name="index 3" w:semiHidden="1" w:unhideWhenUsed="1"/>
+    <w:lsdException w:name="index 4" w:semiHidden="1" w:unhideWhenUsed="1"/>
+    <w:lsdException w:name="index 5" w:semiHidden="1" w:unhideWhenUsed="1"/>
+    <w:lsdException w:name="index 6" w:semiHidden="1" w:unhideWhenUsed="1"/>
+    <w:lsdException w:name="index 7" w:semiHidden="1" w:unhideWhenUsed="1"/>
+    <w:lsdException w:name="index 8" w:semiHidden="1" w:unhideWhenUsed="1"/>
+    <w:lsdException w:name="index 9" w:semiHidden="1" w:unhideWhenUsed="1"/>
+    <w:lsdException w:name="toc 1" w:semiHidden="1" w:uiPriority="39" w:unhideWhenUsed="1"/>
+    <w:lsdException w:name="toc 2" w:semiHidden="1" w:uiPriority="39" w:unhideWhenUsed="1"/>
+    <w:lsdException w:name="toc 3" w:semiHidden="1" w:uiPriority="39" w:unhideWhenUsed="1"/>
+    <w:lsdException w:name="toc 4" w:semiHidden="1" w:uiPriority="39" w:unhideWhenUsed="1"/>
+    <w:lsdException w:name="toc 5" w:semiHidden="1" w:uiPriority="39" w:unhideWhenUsed="1"/>
+    <w:lsdException w:name="toc 6" w:semiHidden="1" w:uiPriority="39" w:unhideWhenUsed="1"/>
+    <w:lsdException w:name="toc 7" w:semiHidden="1" w:uiPriority="39" w:unhideWhenUsed="1"/>
+    <w:lsdException w:name="toc 8" w:semiHidden="1" w:uiPriority="39" w:unhideWhenUsed="1"/>
+    <w:lsdException w:name="toc 9" w:semiHidden="1" w:uiPriority="39" w:unhideWhenUsed="1"/>
+    <w:lsdException w:name="Normal Indent" w:semiHidden="1" w:unhideWhenUsed="1"/>
+    <w:lsdException w:name="footnote text" w:semiHidden="1" w:unhideWhenUsed="1"/>
+    <w:lsdException w:name="annotation text" w:semiHidden="1" w:unhideWhenUsed="1"/>
+    <w:lsdException w:name="header" w:semiHidden="1" w:unhideWhenUsed="1"/>
+    <w:lsdException w:name="footer" w:semiHidden="1" w:unhideWhenUsed="1"/>
+    <w:lsdException w:name="index heading" w:semiHidden="1" w:unhideWhenUsed="1"/>
+    <w:lsdException w:name="caption" w:semiHidden="1" w:uiPriority="35" w:unhideWhenUsed="1" w:qFormat="1"/>
+    <w:lsdException w:name="table of figures" w:semiHidden="1" w:unhideWhenUsed="1"/>
+    <w:lsdException w:name="envelope address" w:semiHidden="1" w:unhideWhenUsed="1"/>
+    <w:lsdException w:name="envelope return" w:semiHidden="1" w:unhideWhenUsed="1"/>
+    <w:lsdException w:name="footnote reference" w:semiHidden="1" w:unhideWhenUsed="1"/>
+    <w:lsdException w:name="annotation reference" w:semiHidden="1" w:unhideWhenUsed="1"/>
+    <w:lsdException w:name="line number" w:semiHidden="1" w:unhideWhenUsed="1"/>
+    <w:lsdException w:name="page number" w:semiHidden="1" w:unhideWhenUsed="1"/>
+    <w:lsdException w:name="endnote reference" w:semiHidden="1" w:unhideWhenUsed="1"/>
+    <w:lsdException w:name="endnote text" w:semiHidden="1" w:unhideWhenUsed="1"/>
+    <w:lsdException w:name="table of authorities" w:semiHidden="1" w:unhideWhenUsed="1"/>
+    <w:lsdException w:name="macro" w:semiHidden="1" w:unhideWhenUsed="1"/>
+    <w:lsdException w:name="toa heading" w:semiHidden="1" w:unhideWhenUsed="1"/>
+    <w:lsdException w:name="List" w:semiHidden="1" w:unhideWhenUsed="1"/>
+    <w:lsdException w:name="List Bullet" w:semiHidden="1" w:unhideWhenUsed="1"/>
+    <w:lsdException w:name="List Number" w:semiHidden="1" w:unhideWhenUsed="1"/>
+    <w:lsdException w:name="List 2" w:semiHidden="1" w:unhideWhenUsed="1"/>
+    <w:lsdException w:name="List 3" w:semiHidden="1" w:unhideWhenUsed="1"/>
+    <w:lsdException w:name="List 4" w:semiHidden="1" w:unhideWhenUsed="1"/>
+    <w:lsdException w:name="List 5" w:semiHidden="1" w:unhideWhenUsed="1"/>
+    <w:lsdException w:name="List Bullet 2" w:semiHidden="1" w:unhideWhenUsed="1"/>
+    <w:lsdException w:name="List Bullet 3" w:semiHidden="1" w:unhideWhenUsed="1"/>
+    <w:lsdException w:name="List Bullet 4" w:semiHidden="1" w:unhideWhenUsed="1"/>
+    <w:lsdException w:name="List Bullet 5" w:semiHidden="1" w:unhideWhenUsed="1"/>
+    <w:lsdException w:name="List Number 2" w:semiHidden="1" w:unhideWhenUsed="1"/>
+    <w:lsdException w:name="List Number 3" w:semiHidden="1" w:unhideWhenUsed="1"/>
+    <w:lsdException w:name="List Number 4" w:semiHidden="1" w:unhideWhenUsed="1"/>
+    <w:lsdException w:name="List Number 5" w:semiHidden="1" w:unhideWhenUsed="1"/>
+    <w:lsdException w:name="Title" w:uiPriority="10" w:qFormat="1"/>
+    <w:lsdException w:name="Closing" w:semiHidden="1" w:unhideWhenUsed="1"/>
+    <w:lsdException w:name="Signature" w:semiHidden="1" w:unhideWhenUsed="1"/>
+    <w:lsdException w:name="Default Paragraph Font" w:semiHidden="1" w:uiPriority="1" w:unhideWhenUsed="1"/>
+    <w:lsdException w:name="Body Text" w:semiHidden="1" w:unhideWhenUsed="1"/>
+    <w:lsdException w:name="Body Text Indent" w:semiHidden="1" w:unhideWhenUsed="1"/>
+    <w:lsdException w:name="List Continue" w:semiHidden="1" w:unhideWhenUsed="1"/>
+    <w:lsdException w:name="List Continue 2" w:semiHidden="1" w:unhideWhenUsed="1"/>
+    <w:lsdException w:name="List Continue 3" w:semiHidden="1" w:unhideWhenUsed="1"/>
+    <w:lsdException w:name="List Continue 4" w:semiHidden="1" w:unhideWhenUsed="1"/>
+    <w:lsdException w:name="List Continue 5" w:semiHidden="1" w:unhideWhenUsed="1"/>
+    <w:lsdException w:name="Message Header" w:semiHidden="1" w:unhideWhenUsed="1"/>
+    <w:lsdException w:name="Subtitle" w:uiPriority="11" w:qFormat="1"/>
+    <w:lsdException w:name="Salutation" w:semiHidden="1" w:unhideWhenUsed="1"/>
+    <w:lsdException w:name="Date" w:semiHidden="1" w:unhideWhenUsed="1"/>
+    <w:lsdException w:name="Body Text First Indent" w:semiHidden="1" w:unhideWhenUsed="1"/>
+    <w:lsdException w:name="Body Text First Indent 2" w:semiHidden="1" w:unhideWhenUsed="1"/>
+    <w:lsdException w:name="Note Heading" w:semiHidden="1" w:unhideWhenUsed="1"/>
+    <w:lsdException w:name="Body Text 2" w:semiHidden="1" w:unhideWhenUsed="1"/>
+    <w:lsdException w:name="Body Text 3" w:semiHidden="1" w:unhideWhenUsed="1"/>
+    <w:lsdException w:name="Body Text Indent 2" w:semiHidden="1" w:unhideWhenUsed="1"/>
+    <w:lsdException w:name="Body Text Indent 3" w:semiHidden="1" w:unhideWhenUsed="1"/>
+    <w:lsdException w:name="Block Text" w:semiHidden="1" w:unhideWhenUsed="1"/>
+    <w:lsdException w:name="Hyperlink" w:semiHidden="1" w:unhideWhenUsed="1"/>
+    <w:lsdException w:name="FollowedHyperlink" w:semiHidden="1" w:unhideWhenUsed="1"/>
+    <w:lsdException w:name="Strong" w:uiPriority="22" w:qFormat="1"/>
+    <w:lsdException w:name="Emphasis" w:uiPriority="20" w:qFormat="1"/>
+    <w:lsdException w:name="Document Map" w:semiHidden="1" w:unhideWhenUsed="1"/>
+    <w:lsdException w:name="Plain Text" w:semiHidden="1" w:unhideWhenUsed="1"/>
+    <w:lsdException w:name="E-mail Signature" w:semiHidden="1" w:unhideWhenUsed="1"/>
+    <w:lsdException w:name="HTML Top of Form" w:semiHidden="1" w:unhideWhenUsed="1"/>
+    <w:lsdException w:name="HTML Bottom of Form" w:semiHidden="1" w:unhideWhenUsed="1"/>
+    <w:lsdException w:name="Normal (Web)" w:semiHidden="1" w:unhideWhenUsed="1"/>
+    <w:lsdException w:name="HTML Acronym" w:semiHidden="1" w:unhideWhenUsed="1"/>
+    <w:lsdException w:name="HTML Address" w:semiHidden="1" w:unhideWhenUsed="1"/>
+    <w:lsdException w:name="HTML Cite" w:semiHidden="1" w:unhideWhenUsed="1"/>
+    <w:lsdException w:name="HTML Code" w:semiHidden="1" w:unhideWhenUsed="1"/>
+    <w:lsdException w:name="HTML Definition" w:semiHidden="1" w:unhideWhenUsed="1"/>
+    <w:lsdException w:name="HTML Keyboard" w:semiHidden="1" w:unhideWhenUsed="1"/>
+    <w:lsdException w:name="HTML Preformatted" w:semiHidden="1" w:unhideWhenUsed="1"/>
+    <w:lsdException w:name="HTML Sample" w:semiHidden="1" w:unhideWhenUsed="1"/>
+    <w:lsdException w:name="HTML Typewriter" w:semiHidden="1" w:unhideWhenUsed="1"/>
+    <w:lsdException w:name="HTML Variable" w:semiHidden="1" w:unhideWhenUsed="1"/>
+    <w:lsdException w:name="Normal Table" w:semiHidden="1" w:unhideWhenUsed="1"/>
+    <w:lsdException w:name="annotation subject" w:semiHidden="1" w:unhideWhenUsed="1"/>
+    <w:lsdException w:name="No List" w:semiHidden="1" w:unhideWhenUsed="1"/>
+    <w:lsdException w:name="Outline List 1" w:semiHidden="1" w:unhideWhenUsed="1"/>
+    <w:lsdException w:name="Outline List 2" w:semiHidden="1" w:unhideWhenUsed="1"/>
+    <w:lsdException w:name="Outline List 3" w:semiHidden="1" w:unhideWhenUsed="1"/>
+    <w:lsdException w:name="Table Simple 1" w:semiHidden="1" w:unhideWhenUsed="1"/>
+    <w:lsdException w:name="Table Simple 2" w:semiHidden="1" w:unhideWhenUsed="1"/>
+    <w:lsdException w:name="Table Simple 3" w:semiHidden="1" w:unhideWhenUsed="1"/>
+    <w:lsdException w:name="Table Classic 1" w:semiHidden="1" w:unhideWhenUsed="1"/>
+    <w:lsdException w:name="Table Classic 2" w:semiHidden="1" w:unhideWhenUsed="1"/>
+    <w:lsdException w:name="Table Classic 3" w:semiHidden="1" w:unhideWhenUsed="1"/>
+    <w:lsdException w:name="Table Classic 4" w:semiHidden="1" w:unhideWhenUsed="1"/>
+    <w:lsdException w:name="Table Colorful 1" w:semiHidden="1" w:unhideWhenUsed="1"/>
+    <w:lsdException w:name="Table Colorful 2" w:semiHidden="1" w:unhideWhenUsed="1"/>
+    <w:lsdException w:name="Table Colorful 3" w:semiHidden="1" w:unhideWhenUsed="1"/>
+    <w:lsdException w:name="Table Columns 1" w:semiHidden="1" w:unhideWhenUsed="1"/>
+    <w:lsdException w:name="Table Columns 2" w:semiHidden="1" w:unhideWhenUsed="1"/>
+    <w:lsdException w:name="Table Columns 3" w:semiHidden="1" w:unhideWhenUsed="1"/>
+    <w:lsdException w:name="Table Columns 4" w:semiHidden="1" w:unhideWhenUsed="1"/>
+    <w:lsdException w:name="Table Columns 5" w:semiHidden="1" w:unhideWhenUsed="1"/>
+    <w:lsdException w:name="Table Grid 1" w:semiHidden="1" w:unhideWhenUsed="1"/>
+    <w:lsdException w:name="Table Grid 2" w:semiHidden="1" w:unhideWhenUsed="1"/>
+    <w:lsdException w:name="Table Grid 3" w:semiHidden="1" w:unhideWhenUsed="1"/>
+    <w:lsdException w:name="Table Grid 4" w:semiHidden="1" w:unhideWhenUsed="1"/>
+    <w:lsdException w:name="Table Grid 5" w:semiHidden="1" w:unhideWhenUsed="1"/>
+    <w:lsdException w:name="Table Grid 6" w:semiHidden="1" w:unhideWhenUsed="1"/>
+    <w:lsdException w:name="Table Grid 7" w:semiHidden="1" w:unhideWhenUsed="1"/>
+    <w:lsdException w:name="Table Grid 8" w:semiHidden="1" w:unhideWhenUsed="1"/>
+    <w:lsdException w:name="Table List 1" w:semiHidden="1" w:unhideWhenUsed="1"/>
+    <w:lsdException w:name="Table List 2" w:semiHidden="1" w:unhideWhenUsed="1"/>
+    <w:lsdException w:name="Table List 3" w:semiHidden="1" w:unhideWhenUsed="1"/>
+    <w:lsdException w:name="Table List 4" w:semiHidden="1" w:unhideWhenUsed="1"/>
+    <w:lsdException w:name="Table List 5" w:semiHidden="1" w:unhideWhenUsed="1"/>
+    <w:lsdException w:name="Table List 6" w:semiHidden="1" w:unhideWhenUsed="1"/>
+    <w:lsdException w:name="Table List 7" w:semiHidden="1" w:unhideWhenUsed="1"/>
+    <w:lsdException w:name="Table List 8" w:semiHidden="1" w:unhideWhenUsed="1"/>
+    <w:lsdException w:name="Table 3D effects 1" w:semiHidden="1" w:unhideWhenUsed="1"/>
+    <w:lsdException w:name="Table 3D effects 2" w:semiHidden="1" w:unhideWhenUsed="1"/>
+    <w:lsdException w:name="Table 3D effects 3" w:semiHidden="1" w:unhideWhenUsed="1"/>
+    <w:lsdException w:name="Table Contemporary" w:semiHidden="1" w:unhideWhenUsed="1"/>
+    <w:lsdException w:name="Table Elegant" w:semiHidden="1" w:unhideWhenUsed="1"/>
+    <w:lsdException w:name="Table Professional" w:semiHidden="1" w:unhideWhenUsed="1"/>
+    <w:lsdException w:name="Table Subtle 1" w:semiHidden="1" w:unhideWhenUsed="1"/>
+    <w:lsdException w:name="Table Subtle 2" w:semiHidden="1" w:unhideWhenUsed="1"/>
+    <w:lsdException w:name="Table Web 1" w:semiHidden="1" w:unhideWhenUsed="1"/>
+    <w:lsdException w:name="Table Web 2" w:semiHidden="1" w:unhideWhenUsed="1"/>
+    <w:lsdException w:name="Table Web 3" w:semiHidden="1" w:unhideWhenUsed="1"/>
+    <w:lsdException w:name="Balloon Text" w:semiHidden="1" w:unhideWhenUsed="1"/>
+    <w:lsdException w:name="Table Grid" w:uiPriority="59"/>
+    <w:lsdException w:name="Table Theme" w:semiHidden="1" w:unhideWhenUsed="1"/>
+    <w:lsdException w:name="Placeholder Text" w:semiHidden="1"/>
+    <w:lsdException w:name="No Spacing" w:uiPriority="1" w:qFormat="1"/>
+    <w:lsdException w:name="Light Shading" w:uiPriority="60"/>
+    <w:lsdException w:name="Light List" w:uiPriority="61"/>
+    <w:lsdException w:name="Light Grid" w:uiPriority="62"/>
+    <w:lsdException w:name="Medium Shading 1" w:uiPriority="63"/>
+    <w:lsdException w:name="Medium Shading 2" w:uiPriority="64"/>
+    <w:lsdException w:name="Medium List 1" w:uiPriority="65"/>
+    <w:lsdException w:name="Medium List 2" w:uiPriority="66"/>
+    <w:lsdException w:name="Medium Grid 1" w:uiPriority="67"/>
+    <w:lsdException w:name="Medium Grid 2" w:uiPriority="68"/>
+    <w:lsdException w:name="Medium Grid 3" w:uiPriority="69"/>
+    <w:lsdException w:name="Dark List" w:uiPriority="70"/>
+    <w:lsdException w:name="Colorful Shading" w:uiPriority="71"/>
+    <w:lsdException w:name="Colorful List" w:uiPriority="72"/>
+    <w:lsdException w:name="Colorful Grid" w:uiPriority="73"/>
+    <w:lsdException w:name="Light Shading Accent 1" w:uiPriority="60"/>
+    <w:lsdException w:name="Light List Accent 1" w:uiPriority="61"/>
+    <w:lsdException w:name="Light Grid Accent 1" w:uiPriority="62"/>
+    <w:lsdException w:name="Medium Shading 1 Accent 1" w:uiPriority="63"/>
+    <w:lsdException w:name="Medium Shading 2 Accent 1" w:uiPriority="64"/>
+    <w:lsdException w:name="Medium List 1 Accent 1" w:uiPriority="65"/>
+    <w:lsdException w:name="Revision" w:semiHidden="1"/>
+    <w:lsdException w:name="List Paragraph" w:uiPriority="34" w:qFormat="1"/>
+    <w:lsdException w:name="Quote" w:uiPriority="29" w:qFormat="1"/>
+    <w:lsdException w:name="Intense Quote" w:uiPriority="30" w:qFormat="1"/>
+    <w:lsdException w:name="Medium List 2 Accent 1" w:uiPriority="66"/>
+    <w:lsdException w:name="Medium Grid 1 Accent 1" w:uiPriority="67"/>
+    <w:lsdException w:name="Medium Grid 2 Accent 1" w:uiPriority="68"/>
+    <w:lsdException w:name="Medium Grid 3 Accent 1" w:uiPriority="69"/>
+    <w:lsdException w:name="Dark List Accent 1" w:uiPriority="70"/>
+    <w:lsdException w:name="Colorful Shading Accent 1" w:uiPriority="71"/>
+    <w:lsdException w:name="Colorful List Accent 1" w:uiPriority="72"/>
+    <w:lsdException w:name="Colorful Grid Accent 1" w:uiPriority="73"/>
+    <w:lsdException w:name="Light Shading Accent 2" w:uiPriority="60"/>
+    <w:lsdException w:name="Light List Accent 2" w:uiPriority="61"/>
+    <w:lsdException w:name="Light Grid Accent 2" w:uiPriority="62"/>
+    <w:lsdException w:name="Medium Shading 1 Accent 2" w:uiPriority="63"/>
+    <w:lsdException w:name="Medium Shading 2 Accent 2" w:uiPriority="64"/>
+    <w:lsdException w:name="Medium List 1 Accent 2" w:uiPriority="65"/>
+    <w:lsdException w:name="Medium List 2 Accent 2" w:uiPriority="66"/>
+    <w:lsdException w:name="Medium Grid 1 Accent 2" w:uiPriority="67"/>
+    <w:lsdException w:name="Medium Grid 2 Accent 2" w:uiPriority="68"/>
+    <w:lsdException w:name="Medium Grid 3 Accent 2" w:uiPriority="69"/>
+    <w:lsdException w:name="Dark List Accent 2" w:uiPriority="70"/>
+    <w:lsdException w:name="Colorful Shading Accent 2" w:uiPriority="71"/>
+    <w:lsdException w:name="Colorful List Accent 2" w:uiPriority="72"/>
+    <w:lsdException w:name="Colorful Grid Accent 2" w:uiPriority="73"/>
+    <w:lsdException w:name="Light Shading Accent 3" w:uiPriority="60"/>
+    <w:lsdException w:name="Light List Accent 3" w:uiPriority="61"/>
+    <w:lsdException w:name="Light Grid Accent 3" w:uiPriority="62"/>
+    <w:lsdException w:name="Medium Shading 1 Accent 3" w:uiPriority="63"/>
+    <w:lsdException w:name="Medium Shading 2 Accent 3" w:uiPriority="64"/>
+    <w:lsdException w:name="Medium List 1 Accent 3" w:uiPriority="65"/>
+    <w:lsdException w:name="Medium List 2 Accent 3" w:uiPriority="66"/>
+    <w:lsdException w:name="Medium Grid 1 Accent 3" w:uiPriority="67"/>
+    <w:lsdException w:name="Medium Grid 2 Accent 3" w:uiPriority="68"/>
+    <w:lsdException w:name="Medium Grid 3 Accent 3" w:uiPriority="69"/>
+    <w:lsdException w:name="Dark List Accent 3" w:uiPriority="70"/>
+    <w:lsdException w:name="Colorful Shading Accent 3" w:uiPriority="71"/>
+    <w:lsdException w:name="Colorful List Accent 3" w:uiPriority="72"/>
+    <w:lsdException w:name="Colorful Grid Accent 3" w:uiPriority="73"/>
+    <w:lsdException w:name="Light Shading Accent 4" w:uiPriority="60"/>
+    <w:lsdException w:name="Light List Accent 4" w:uiPriority="61"/>
+    <w:lsdException w:name="Light Grid Accent 4" w:uiPriority="62"/>
+    <w:lsdException w:name="Medium Shading 1 Accent 4" w:uiPriority="63"/>
+    <w:lsdException w:name="Medium Shading 2 Accent 4" w:uiPriority="64"/>
+    <w:lsdException w:name="Medium List 1 Accent 4" w:uiPriority="65"/>
+    <w:lsdException w:name="Medium List 2 Accent 4" w:uiPriority="66"/>
+    <w:lsdException w:name="Medium Grid 1 Accent 4" w:uiPriority="67"/>
+    <w:lsdException w:name="Medium Grid 2 Accent 4" w:uiPriority="68"/>
+    <w:lsdException w:name="Medium Grid 3 Accent 4" w:uiPriority="69"/>
+    <w:lsdException w:name="Dark List Accent 4" w:uiPriority="70"/>
+    <w:lsdException w:name="Colorful Shading Accent 4" w:uiPriority="71"/>
+    <w:lsdException w:name="Colorful List Accent 4" w:uiPriority="72"/>
+    <w:lsdException w:name="Colorful Grid Accent 4" w:uiPriority="73"/>
+    <w:lsdException w:name="Light Shading Accent 5" w:uiPriority="60"/>
+    <w:lsdException w:name="Light List Accent 5" w:uiPriority="61"/>
+    <w:lsdException w:name="Light Grid Accent 5" w:uiPriority="62"/>
+    <w:lsdException w:name="Medium Shading 1 Accent 5" w:uiPriority="63"/>
+    <w:lsdException w:name="Medium Shading 2 Accent 5" w:uiPriority="64"/>
+    <w:lsdException w:name="Medium List 1 Accent 5" w:uiPriority="65"/>
+    <w:lsdException w:name="Medium List 2 Accent 5" w:uiPriority="66"/>
+    <w:lsdException w:name="Medium Grid 1 Accent 5" w:uiPriority="67"/>
+    <w:lsdException w:name="Medium Grid 2 Accent 5" w:uiPriority="68"/>
+    <w:lsdException w:name="Medium Grid 3 Accent 5" w:uiPriority="69"/>
+    <w:lsdException w:name="Dark List Accent 5" w:uiPriority="70"/>
+    <w:lsdException w:name="Colorful Shading Accent 5" w:uiPriority="71"/>
+    <w:lsdException w:name="Colorful List Accent 5" w:uiPriority="72"/>
+    <w:lsdException w:name="Colorful Grid Accent 5" w:uiPriority="73"/>
+    <w:lsdException w:name="Light Shading Accent 6" w:uiPriority="60"/>
+    <w:lsdException w:name="Light List Accent 6" w:uiPriority="61"/>
+    <w:lsdException w:name="Light Grid Accent 6" w:uiPriority="62"/>
+    <w:lsdException w:name="Medium Shading 1 Accent 6" w:uiPriority="63"/>
+    <w:lsdException w:name="Medium Shading 2 Accent 6" w:uiPriority="64"/>
+    <w:lsdException w:name="Medium List 1 Accent 6" w:uiPriority="65"/>
+    <w:lsdException w:name="Medium List 2 Accent 6" w:uiPriority="66"/>
+    <w:lsdException w:name="Medium Grid 1 Accent 6" w:uiPriority="67"/>
+    <w:lsdException w:name="Medium Grid 2 Accent 6" w:uiPriority="68"/>
+    <w:lsdException w:name="Medium Grid 3 Accent 6" w:uiPriority="69"/>
+    <w:lsdException w:name="Dark List Accent 6" w:uiPriority="70"/>
+    <w:lsdException w:name="Colorful Shading Accent 6" w:uiPriority="71"/>
+    <w:lsdException w:name="Colorful List Accent 6" w:uiPriority="72"/>
+    <w:lsdException w:name="Colorful Grid Accent 6" w:uiPriority="73"/>
+    <w:lsdException w:name="Subtle Emphasis" w:uiPriority="19" w:qFormat="1"/>
+    <w:lsdException w:name="Intense Emphasis" w:uiPriority="21" w:qFormat="1"/>
+    <w:lsdException w:name="Subtle Reference" w:uiPriority="31" w:qFormat="1"/>
+    <w:lsdException w:name="Intense Reference" w:uiPriority="32" w:qFormat="1"/>
+    <w:lsdException w:name="Book Title" w:uiPriority="33" w:qFormat="1"/>
+    <w:lsdException w:name="Bibliography" w:semiHidden="1" w:uiPriority="37" w:unhideWhenUsed="1"/>
+    <w:lsdException w:name="TOC Heading" w:semiHidden="1" w:uiPriority="39" w:unhideWhenUsed="1" w:qFormat="1"/>
+    <w:lsdException w:name="Grid Table 4" w:uiPriority="49"/>
+    <w:lsdException w:name="Grid Table 5 Dark" w:uiPriority="50"/>
+    <w:lsdException w:name="Grid Table 6 Colorful" w:uiPriority="51"/>
+    <w:lsdException w:name="Grid Table 7 Colorful" w:uiPriority="52"/>
+    <w:lsdException w:name="Grid Table 1 Light Accent 1" w:uiPriority="46"/>
+    <w:lsdException w:name="Grid Table 2 Accent 1" w:uiPriority="47"/>
+    <w:lsdException w:name="Grid Table 3 Accent 1" w:uiPriority="48"/>
+    <w:lsdException w:name="Grid Table 4 Accent 1" w:uiPriority="49"/>
+    <w:lsdException w:name="Grid Table 5 Dark Accent 1" w:uiPriority="50"/>
+    <w:lsdException w:name="Grid Table 6 Colorful Accent 1" w:uiPriority="51"/>
+    <w:lsdException w:name="Grid Table 7 Colorful Accent 1" w:uiPriority="52"/>
+    <w:lsdException w:name="Grid Table 1 Light Accent 2" w:uiPriority="46"/>
+    <w:lsdException w:name="Grid Table 2 Accent 2" w:uiPriority="47"/>
+    <w:lsdException w:name="Grid Table 3 Accent 2" w:uiPriority="48"/>
+    <w:lsdException w:name="Grid Table 4 Accent 2" w:uiPriority="49"/>
+    <w:lsdException w:name="Grid Table 5 Dark Accent 2" w:uiPriority="50"/>
+    <w:lsdException w:name="Grid Table 6 Colorful Accent 2" w:uiPriority="51"/>
+    <w:lsdException w:name="Grid Table 7 Colorful Accent 2" w:uiPriority="52"/>
+    <w:lsdException w:name="Grid Table 1 Light Accent 3" w:uiPriority="46"/>
+    <w:lsdException w:name="Grid Table 2 Accent 3" w:uiPriority="47"/>
+    <w:lsdException w:name="Grid Table 3 Accent 3" w:uiPriority="48"/>
+    <w:lsdException w:name="Grid Table 4 Accent 3" w:uiPriority="49"/>
+    <w:lsdException w:name="Grid Table 5 Dark Accent 3" w:uiPriority="50"/>
+    <w:lsdException w:name="Grid Table 6 Colorful Accent 3" w:uiPriority="51"/>
+    <w:lsdException w:name="Grid Table 7 Colorful Accent 3" w:uiPriority="52"/>
+    <w:lsdException w:name="Grid Table 1 Light Accent 4" w:uiPriority="46"/>
+    <w:lsdException w:name="Grid Table 2 Accent 4" w:uiPriority="47"/>
+    <w:lsdException w:name="Grid Table 3 Accent 4" w:uiPriority="48"/>
+    <w:lsdException w:name="Grid Table 4 Accent 4" w:uiPriority="49"/>
+    <w:lsdException w:name="Grid Table 5 Dark Accent 4" w:uiPriority="50"/>
+    <w:lsdException w:name="Grid Table 6 Colorful Accent 4" w:uiPriority="51"/>
+    <w:lsdException w:name="Grid Table 7 Colorful Accent 4" w:uiPriority="52"/>
+    <w:lsdException w:name="Grid Table 1 Light Accent 5" w:uiPriority="46"/>
+    <w:lsdException w:name="Grid Table 2 Accent 5" w:uiPriority="47"/>
+    <w:lsdException w:name="Grid Table 3 Accent 5" w:uiPriority="48"/>
+    <w:lsdException w:name="Grid Table 4 Accent 5" w:uiPriority="49"/>
+    <w:lsdException w:name="Grid Table 5 Dark Accent 5" w:uiPriority="50"/>
+    <w:lsdException w:name="Grid Table 6 Colorful Accent 5" w:uiPriority="51"/>
+    <w:lsdException w:name="Grid Table 7 Colorful Accent 5" w:uiPriority="52"/>
+    <w:lsdException w:name="Grid Table 1 Light Accent 6" w:uiPriority="46"/>
+    <w:lsdException w:name="Grid Table 2 Accent 6" w:uiPriority="47"/>
+    <w:lsdException w:name="Grid Table 3 Accent 6" w:uiPriority="48"/>
+    <w:lsdException w:name="Grid Table 4 Accent 6" w:uiPriority="49"/>
+    <w:lsdException w:name="Grid Table 5 Dark Accent 6" w:uiPriority="50"/>
+    <w:lsdException w:name="Grid Table 6 Colorful Accent 6" w:uiPriority="51"/>
+    <w:lsdException w:name="Grid Table 7 Colorful Accent 6" w:uiPriority="52"/>
+    <w:lsdException w:name="List Table 1 Light" w:uiPriority="46"/>
+    <w:lsdException w:name="List Table 2" w:uiPriority="47"/>
+    <w:lsdException w:name="List Table 3" w:uiPriority="48"/>
+    <w:lsdException w:name="List Table 4" w:uiPriority="49"/>
+    <w:lsdException w:name="List Table 5 Dark" w:uiPriority="50"/>
+    <w:lsdException w:name="List Table 6 Colorful" w:uiPriority="51"/>
+    <w:lsdException w:name="List Table 7 Colorful" w:uiPriority="52"/>
+    <w:lsdException w:name="List Table 1 Light Accent 1" w:uiPriority="46"/>
+    <w:lsdException w:name="List Table 2 Accent 1" w:uiPriority="47"/>
+    <w:lsdException w:name="List Table 3 Accent 1" w:uiPriority="48"/>
+    <w:lsdException w:name="List Table 4 Accent 1" w:uiPriority="49"/>
+    <w:lsdException w:name="List Table 5 Dark Accent 1" w:uiPriority="50"/>
+    <w:lsdException w:name="List Table 6 Colorful Accent 1" w:uiPriority="51"/>
+    <w:lsdException w:name="List Table 7 Colorful Accent 1" w:uiPriority="52"/>
+    <w:lsdException w:name="List Table 1 Light Accent 2" w:uiPriority="46"/>
+    <w:lsdException w:name="List Table 2 Accent 2" w:uiPriority="47"/>
+    <w:lsdException w:name="List Table 3 Accent 2" w:uiPriority="48"/>
+    <w:lsdException w:name="List Table 4 Accent 2" w:uiPriority="49"/>
+    <w:lsdException w:name="List Table 5 Dark Accent 2" w:uiPriority="50"/>
+    <w:lsdException w:name="List Table 6 Colorful Accent 2" w:uiPriority="51"/>
+    <w:lsdException w:name="List Table 7 Colorful Accent 2" w:uiPriority="52"/>
+    <w:lsdException w:name="List Table 1 Light Accent 3" w:uiPriority="46"/>
+    <w:lsdException w:name="List Table 2 Accent 3" w:uiPriority="47"/>
+    <w:lsdException w:name="List Table 3 Accent 3" w:uiPriority="48"/>
+    <w:lsdException w:name="List Table 4 Accent 3" w:uiPriority="49"/>
+    <w:lsdException w:name="List Table 5 Dark Accent 3" w:uiPriority="50"/>
+    <w:lsdException w:name="List Table 6 Colorful Accent 3" w:uiPriority="51"/>
+    <w:lsdException w:name="List Table 7 Colorful Accent 3" w:uiPriority="52"/>
+    <w:lsdException w:name="List Table 1 Light Accent 4" w:uiPriority="46"/>
+    <w:lsdException w:name="List Table 2 Accent 4" w:uiPriority="47"/>
+    <w:lsdException w:name="List Table 3 Accent 4" w:uiPriority="48"/>
+    <w:lsdException w:name="List Table 4 Accent 4" w:uiPriority="49"/>
+    <w:lsdException w:name="List Table 5 Dark Accent 4" w:uiPriority="50"/>
+    <w:lsdException w:name="List Table 6 Colorful Accent 4" w:uiPriority="51"/>
+    <w:lsdException w:name="List Table 7 Colorful Accent 4" w:uiPriority="52"/>
+    <w:lsdException w:name="List Table 1 Light Accent 5" w:uiPriority="46"/>
+    <w:lsdException w:name="List Table 2 Accent 5" w:uiPriority="47"/>
+    <w:lsdException w:name="List Table 3 Accent 5" w:uiPriority="48"/>
+    <w:lsdException w:name="List Table 4 Accent 5" w:uiPriority="49"/>
+    <w:lsdException w:name="List Table 5 Dark Accent 5" w:uiPriority="50"/>
+    <w:lsdException w:name="List Table 6 Colorful Accent 5" w:uiPriority="51"/>
+    <w:lsdException w:name="List Table 7 Colorful Accent 5" w:uiPriority="52"/>
+    <w:lsdException w:name="List Table 1 Light Accent 6" w:uiPriority="46"/>
+    <w:lsdException w:name="List Table 2 Accent 6" w:uiPriority="47"/>
+    <w:lsdException w:name="List Table 3 Accent 6" w:uiPriority="48"/>
+    <w:lsdException w:name="List Table 4 Accent 6" w:uiPriority="49"/>
+    <w:lsdException w:name="List Table 5 Dark Accent 6" w:uiPriority="50"/>
+    <w:lsdException w:name="List Table 6 Colorful Accent 6" w:uiPriority="51"/>
+    <w:lsdException w:name="List Table 7 Colorful Accent 6" w:uiPriority="52"/>
   </w:latentStyles>
   <w:style w:type="paragraph" w:default="1" w:styleId="Normal">
     <w:name w:val="Normal"/>
@@ -13490,9 +12784,8 @@
 </file>
 
 <file path=word/glossary/webSettings.xml><?xml version="1.0" encoding="utf-8"?>
-<w:webSettings xmlns:mc="http://schemas.openxmlformats.org/markup-compatibility/2006" xmlns:r="http://schemas.openxmlformats.org/officeDocument/2006/relationships" xmlns:w="http://schemas.openxmlformats.org/wordprocessingml/2006/main" xmlns:w14="http://schemas.microsoft.com/office/word/2010/wordml" mc:Ignorable="w14">
+<w:webSettings xmlns:mc="http://schemas.openxmlformats.org/markup-compatibility/2006" xmlns:r="http://schemas.openxmlformats.org/officeDocument/2006/relationships" xmlns:w="http://schemas.openxmlformats.org/wordprocessingml/2006/main" xmlns:w14="http://schemas.microsoft.com/office/word/2010/wordml" xmlns:w15="http://schemas.microsoft.com/office/word/2012/wordml" mc:Ignorable="w14 w15">
   <w:allowPNG/>
-  <w:doNotSaveAsSingleFile/>
 </w:webSettings>
 </file>
 
@@ -13821,7 +13114,7 @@
 </file>
 
 <file path=customXml/itemProps1.xml><?xml version="1.0" encoding="utf-8"?>
-<ds:datastoreItem xmlns:ds="http://schemas.openxmlformats.org/officeDocument/2006/customXml" ds:itemID="{98FB3BC9-6D47-4E44-8A67-F6CBA4AD448F}">
+<ds:datastoreItem xmlns:ds="http://schemas.openxmlformats.org/officeDocument/2006/customXml" ds:itemID="{9209DB9F-7BBA-4C78-9728-A746E9652F90}">
   <ds:schemaRefs>
     <ds:schemaRef ds:uri="http://schemas.openxmlformats.org/officeDocument/2006/bibliography"/>
   </ds:schemaRefs>

</xml_diff>

<commit_message>
Update UserGuide word doc to correct Figure indexes and a wrong example index
</commit_message>
<xml_diff>
--- a/docs/User Guide.docx
+++ b/docs/User Guide.docx
@@ -1,6 +1,6 @@
 
 <file path=word/document.xml><?xml version="1.0" encoding="utf-8"?>
-<w:document xmlns:wpc="http://schemas.microsoft.com/office/word/2010/wordprocessingCanvas" xmlns:mo="http://schemas.microsoft.com/office/mac/office/2008/main" xmlns:mc="http://schemas.openxmlformats.org/markup-compatibility/2006" xmlns:mv="urn:schemas-microsoft-com:mac:vml" xmlns:o="urn:schemas-microsoft-com:office:office" xmlns:r="http://schemas.openxmlformats.org/officeDocument/2006/relationships" xmlns:m="http://schemas.openxmlformats.org/officeDocument/2006/math" xmlns:v="urn:schemas-microsoft-com:vml" xmlns:wp14="http://schemas.microsoft.com/office/word/2010/wordprocessingDrawing" xmlns:wp="http://schemas.openxmlformats.org/drawingml/2006/wordprocessingDrawing" xmlns:w10="urn:schemas-microsoft-com:office:word" xmlns:w="http://schemas.openxmlformats.org/wordprocessingml/2006/main" xmlns:w14="http://schemas.microsoft.com/office/word/2010/wordml" xmlns:wpg="http://schemas.microsoft.com/office/word/2010/wordprocessingGroup" xmlns:wpi="http://schemas.microsoft.com/office/word/2010/wordprocessingInk" xmlns:wne="http://schemas.microsoft.com/office/word/2006/wordml" xmlns:wps="http://schemas.microsoft.com/office/word/2010/wordprocessingShape" mc:Ignorable="w14 wp14">
+<w:document xmlns:wpc="http://schemas.microsoft.com/office/word/2010/wordprocessingCanvas" xmlns:mo="http://schemas.microsoft.com/office/mac/office/2008/main" xmlns:mc="http://schemas.openxmlformats.org/markup-compatibility/2006" xmlns:mv="urn:schemas-microsoft-com:mac:vml" xmlns:o="urn:schemas-microsoft-com:office:office" xmlns:r="http://schemas.openxmlformats.org/officeDocument/2006/relationships" xmlns:m="http://schemas.openxmlformats.org/officeDocument/2006/math" xmlns:v="urn:schemas-microsoft-com:vml" xmlns:wp14="http://schemas.microsoft.com/office/word/2010/wordprocessingDrawing" xmlns:wp="http://schemas.openxmlformats.org/drawingml/2006/wordprocessingDrawing" xmlns:w10="urn:schemas-microsoft-com:office:word" xmlns:w="http://schemas.openxmlformats.org/wordprocessingml/2006/main" xmlns:w14="http://schemas.microsoft.com/office/word/2010/wordml" xmlns:w15="http://schemas.microsoft.com/office/word/2012/wordml" xmlns:wpg="http://schemas.microsoft.com/office/word/2010/wordprocessingGroup" xmlns:wpi="http://schemas.microsoft.com/office/word/2010/wordprocessingInk" xmlns:wne="http://schemas.microsoft.com/office/word/2006/wordml" xmlns:wps="http://schemas.microsoft.com/office/word/2010/wordprocessingShape" mc:Ignorable="w14 w15 wp14">
   <w:body>
     <w:p>
       <w:pPr>
@@ -138,8 +138,6 @@
         </w:rPr>
         <w:t>Features</w:t>
       </w:r>
-      <w:bookmarkStart w:id="0" w:name="_GoBack"/>
-      <w:bookmarkEnd w:id="0"/>
     </w:p>
     <w:p>
       <w:pPr>
@@ -382,7 +380,7 @@
           <w:color w:val="000000"/>
           <w:sz w:val="24"/>
           <w:szCs w:val="24"/>
-          <w:lang w:val="en-US"/>
+          <w:lang w:val="en-US" w:eastAsia="zh-CN"/>
         </w:rPr>
         <w:drawing>
           <wp:inline distT="0" distB="0" distL="0" distR="0" wp14:anchorId="35E3934B" wp14:editId="03C98DC7">
@@ -402,7 +400,7 @@
                     </pic:cNvPicPr>
                   </pic:nvPicPr>
                   <pic:blipFill>
-                    <a:blip r:embed="rId9">
+                    <a:blip r:embed="rId8">
                       <a:extLst>
                         <a:ext uri="{28A0092B-C50C-407E-A947-70E740481C1C}">
                           <a14:useLocalDpi xmlns:a14="http://schemas.microsoft.com/office/drawing/2010/main" val="0"/>
@@ -541,6 +539,7 @@
         <w:rPr>
           <w:rFonts w:ascii="Helvetica" w:eastAsia="Times New Roman" w:hAnsi="Helvetica" w:cs="Times New Roman"/>
           <w:noProof/>
+          <w:lang w:eastAsia="zh-CN"/>
         </w:rPr>
         <w:drawing>
           <wp:inline distT="0" distB="0" distL="0" distR="0" wp14:anchorId="43992C47" wp14:editId="4F193927">
@@ -560,7 +559,7 @@
                     </pic:cNvPicPr>
                   </pic:nvPicPr>
                   <pic:blipFill>
-                    <a:blip r:embed="rId10" cstate="print">
+                    <a:blip r:embed="rId9" cstate="print">
                       <a:extLst>
                         <a:ext uri="{28A0092B-C50C-407E-A947-70E740481C1C}">
                           <a14:useLocalDpi xmlns:a14="http://schemas.microsoft.com/office/drawing/2010/main"/>
@@ -604,6 +603,48 @@
         <w:autoSpaceDN w:val="0"/>
         <w:adjustRightInd w:val="0"/>
         <w:spacing w:line="276" w:lineRule="auto"/>
+        <w:jc w:val="center"/>
+        <w:rPr>
+          <w:rFonts w:ascii="Helvetica" w:hAnsi="Helvetica" w:cs="Helvetica"/>
+        </w:rPr>
+      </w:pPr>
+    </w:p>
+    <w:p>
+      <w:pPr>
+        <w:pStyle w:val="ListParagraph"/>
+        <w:widowControl w:val="0"/>
+        <w:tabs>
+          <w:tab w:val="left" w:pos="221"/>
+          <w:tab w:val="left" w:pos="720"/>
+        </w:tabs>
+        <w:autoSpaceDE w:val="0"/>
+        <w:autoSpaceDN w:val="0"/>
+        <w:adjustRightInd w:val="0"/>
+        <w:spacing w:line="276" w:lineRule="auto"/>
+        <w:jc w:val="center"/>
+        <w:rPr>
+          <w:rFonts w:ascii="Helvetica" w:hAnsi="Helvetica" w:cs="Helvetica"/>
+        </w:rPr>
+      </w:pPr>
+      <w:r>
+        <w:rPr>
+          <w:rFonts w:ascii="Helvetica" w:hAnsi="Helvetica" w:cs="Helvetica"/>
+        </w:rPr>
+        <w:t>Figure 1: TasKitty Overview</w:t>
+      </w:r>
+    </w:p>
+    <w:p>
+      <w:pPr>
+        <w:pStyle w:val="ListParagraph"/>
+        <w:widowControl w:val="0"/>
+        <w:tabs>
+          <w:tab w:val="left" w:pos="221"/>
+          <w:tab w:val="left" w:pos="720"/>
+        </w:tabs>
+        <w:autoSpaceDE w:val="0"/>
+        <w:autoSpaceDN w:val="0"/>
+        <w:adjustRightInd w:val="0"/>
+        <w:spacing w:line="276" w:lineRule="auto"/>
         <w:rPr>
           <w:rFonts w:ascii="Helvetica" w:hAnsi="Helvetica" w:cs="Helvetica"/>
         </w:rPr>
@@ -1091,6 +1132,7 @@
         <w:rPr>
           <w:rFonts w:ascii="Helvetica" w:hAnsi="Helvetica"/>
           <w:noProof/>
+          <w:lang w:eastAsia="zh-CN"/>
         </w:rPr>
         <w:drawing>
           <wp:inline distT="0" distB="0" distL="0" distR="0" wp14:anchorId="115E5B4D" wp14:editId="5DB90186">
@@ -1110,7 +1152,7 @@
                     </pic:cNvPicPr>
                   </pic:nvPicPr>
                   <pic:blipFill>
-                    <a:blip r:embed="rId11">
+                    <a:blip r:embed="rId10">
                       <a:extLst>
                         <a:ext uri="{28A0092B-C50C-407E-A947-70E740481C1C}">
                           <a14:useLocalDpi xmlns:a14="http://schemas.microsoft.com/office/drawing/2010/main"/>
@@ -1242,6 +1284,7 @@
       <w:r>
         <w:rPr>
           <w:noProof/>
+          <w:lang w:eastAsia="zh-CN"/>
         </w:rPr>
         <w:drawing>
           <wp:inline distT="0" distB="0" distL="0" distR="0" wp14:anchorId="4080A7EC" wp14:editId="01A85EB1">
@@ -1261,7 +1304,7 @@
                     </pic:cNvPicPr>
                   </pic:nvPicPr>
                   <pic:blipFill>
-                    <a:blip r:embed="rId12">
+                    <a:blip r:embed="rId11">
                       <a:extLst>
                         <a:ext uri="{28A0092B-C50C-407E-A947-70E740481C1C}">
                           <a14:useLocalDpi xmlns:a14="http://schemas.microsoft.com/office/drawing/2010/main"/>
@@ -1332,7 +1375,13 @@
         <w:rPr>
           <w:rFonts w:ascii="Helvetica" w:hAnsi="Helvetica"/>
         </w:rPr>
-        <w:t xml:space="preserve">Figure 1: TasKitty </w:t>
+        <w:t>Figure 2</w:t>
+      </w:r>
+      <w:r>
+        <w:rPr>
+          <w:rFonts w:ascii="Helvetica" w:hAnsi="Helvetica"/>
+        </w:rPr>
+        <w:t xml:space="preserve">: TasKitty </w:t>
       </w:r>
       <w:r>
         <w:rPr>
@@ -1476,6 +1525,7 @@
       <w:r>
         <w:rPr>
           <w:noProof/>
+          <w:lang w:eastAsia="zh-CN"/>
         </w:rPr>
         <w:drawing>
           <wp:inline distT="0" distB="0" distL="0" distR="0" wp14:anchorId="1FBDC5D0" wp14:editId="4253B375">
@@ -1495,7 +1545,7 @@
                     </pic:cNvPicPr>
                   </pic:nvPicPr>
                   <pic:blipFill>
-                    <a:blip r:embed="rId13">
+                    <a:blip r:embed="rId12">
                       <a:extLst>
                         <a:ext uri="{28A0092B-C50C-407E-A947-70E740481C1C}">
                           <a14:useLocalDpi xmlns:a14="http://schemas.microsoft.com/office/drawing/2010/main"/>
@@ -1953,6 +2003,7 @@
           <w:b/>
           <w:noProof/>
           <w:sz w:val="28"/>
+          <w:lang w:eastAsia="zh-CN"/>
         </w:rPr>
         <w:drawing>
           <wp:inline distT="0" distB="0" distL="0" distR="0" wp14:anchorId="491519A0" wp14:editId="1A55597B">
@@ -1972,7 +2023,7 @@
                     </pic:cNvPicPr>
                   </pic:nvPicPr>
                   <pic:blipFill>
-                    <a:blip r:embed="rId14">
+                    <a:blip r:embed="rId13">
                       <a:extLst>
                         <a:ext uri="{28A0092B-C50C-407E-A947-70E740481C1C}">
                           <a14:useLocalDpi xmlns:a14="http://schemas.microsoft.com/office/drawing/2010/main"/>
@@ -2150,6 +2201,7 @@
         <w:rPr>
           <w:rFonts w:ascii="Helvetica" w:hAnsi="Helvetica" w:cs="Helvetica"/>
           <w:noProof/>
+          <w:lang w:eastAsia="zh-CN"/>
         </w:rPr>
         <w:drawing>
           <wp:inline distT="0" distB="0" distL="0" distR="0" wp14:anchorId="02D18826" wp14:editId="6317D3C8">
@@ -2169,7 +2221,7 @@
                     </pic:cNvPicPr>
                   </pic:nvPicPr>
                   <pic:blipFill>
-                    <a:blip r:embed="rId15" cstate="print">
+                    <a:blip r:embed="rId14" cstate="print">
                       <a:extLst>
                         <a:ext uri="{28A0092B-C50C-407E-A947-70E740481C1C}">
                           <a14:useLocalDpi xmlns:a14="http://schemas.microsoft.com/office/drawing/2010/main"/>
@@ -2221,7 +2273,7 @@
         <w:rPr>
           <w:rFonts w:ascii="Helvetica" w:hAnsi="Helvetica"/>
         </w:rPr>
-        <w:t>Figure 2</w:t>
+        <w:t>Figure 3</w:t>
       </w:r>
       <w:r>
         <w:rPr>
@@ -2405,6 +2457,7 @@
         <w:rPr>
           <w:rFonts w:ascii="Helvetica" w:hAnsi="Helvetica"/>
           <w:noProof/>
+          <w:lang w:eastAsia="zh-CN"/>
         </w:rPr>
         <w:drawing>
           <wp:inline distT="0" distB="0" distL="0" distR="0" wp14:anchorId="278DB729" wp14:editId="76C63F91">
@@ -2424,7 +2477,7 @@
                     </pic:cNvPicPr>
                   </pic:nvPicPr>
                   <pic:blipFill>
-                    <a:blip r:embed="rId16">
+                    <a:blip r:embed="rId15">
                       <a:extLst>
                         <a:ext uri="{28A0092B-C50C-407E-A947-70E740481C1C}">
                           <a14:useLocalDpi xmlns:a14="http://schemas.microsoft.com/office/drawing/2010/main"/>
@@ -2556,6 +2609,7 @@
         <w:rPr>
           <w:rFonts w:ascii="Helvetica" w:hAnsi="Helvetica"/>
           <w:noProof/>
+          <w:lang w:eastAsia="zh-CN"/>
         </w:rPr>
         <w:drawing>
           <wp:inline distT="0" distB="0" distL="0" distR="0" wp14:anchorId="44F202A1" wp14:editId="71306A64">
@@ -2575,7 +2629,7 @@
                     </pic:cNvPicPr>
                   </pic:nvPicPr>
                   <pic:blipFill rotWithShape="1">
-                    <a:blip r:embed="rId17" cstate="print">
+                    <a:blip r:embed="rId16" cstate="print">
                       <a:extLst>
                         <a:ext uri="{28A0092B-C50C-407E-A947-70E740481C1C}">
                           <a14:useLocalDpi xmlns:a14="http://schemas.microsoft.com/office/drawing/2010/main"/>
@@ -2599,7 +2653,7 @@
                     </a:ln>
                     <a:extLst>
                       <a:ext uri="{53640926-AAD7-44d8-BBD7-CCE9431645EC}">
-                        <a14:shadowObscured xmlns:a14="http://schemas.microsoft.com/office/drawing/2010/main"/>
+                        <a14:shadowObscured xmlns:a14="http://schemas.microsoft.com/office/drawing/2010/main" xmlns:w="http://schemas.openxmlformats.org/wordprocessingml/2006/main" xmlns:w10="urn:schemas-microsoft-com:office:word" xmlns:v="urn:schemas-microsoft-com:vml" xmlns:o="urn:schemas-microsoft-com:office:office" xmlns=""/>
                       </a:ext>
                     </a:extLst>
                   </pic:spPr>
@@ -2630,7 +2684,7 @@
         <w:rPr>
           <w:rFonts w:ascii="Helvetica" w:hAnsi="Helvetica"/>
         </w:rPr>
-        <w:t>Figure 3</w:t>
+        <w:t>Figure 4</w:t>
       </w:r>
       <w:r>
         <w:rPr>
@@ -2823,6 +2877,7 @@
         <w:rPr>
           <w:rFonts w:ascii="Helvetica" w:hAnsi="Helvetica"/>
           <w:noProof/>
+          <w:lang w:eastAsia="zh-CN"/>
         </w:rPr>
         <w:drawing>
           <wp:inline distT="0" distB="0" distL="0" distR="0" wp14:anchorId="38E0EC70" wp14:editId="72361773">
@@ -2842,7 +2897,7 @@
                     </pic:cNvPicPr>
                   </pic:nvPicPr>
                   <pic:blipFill>
-                    <a:blip r:embed="rId18">
+                    <a:blip r:embed="rId17">
                       <a:extLst>
                         <a:ext uri="{28A0092B-C50C-407E-A947-70E740481C1C}">
                           <a14:useLocalDpi xmlns:a14="http://schemas.microsoft.com/office/drawing/2010/main"/>
@@ -2990,6 +3045,7 @@
         <w:rPr>
           <w:rFonts w:ascii="Helvetica" w:hAnsi="Helvetica" w:cs="Helvetica"/>
           <w:noProof/>
+          <w:lang w:eastAsia="zh-CN"/>
         </w:rPr>
         <w:drawing>
           <wp:inline distT="0" distB="0" distL="0" distR="0" wp14:anchorId="0D228C1F" wp14:editId="19ACC399">
@@ -3009,7 +3065,7 @@
                     </pic:cNvPicPr>
                   </pic:nvPicPr>
                   <pic:blipFill rotWithShape="1">
-                    <a:blip r:embed="rId19" cstate="print">
+                    <a:blip r:embed="rId18" cstate="print">
                       <a:extLst>
                         <a:ext uri="{28A0092B-C50C-407E-A947-70E740481C1C}">
                           <a14:useLocalDpi xmlns:a14="http://schemas.microsoft.com/office/drawing/2010/main"/>
@@ -3033,7 +3089,7 @@
                     </a:ln>
                     <a:extLst>
                       <a:ext uri="{53640926-AAD7-44d8-BBD7-CCE9431645EC}">
-                        <a14:shadowObscured xmlns:a14="http://schemas.microsoft.com/office/drawing/2010/main"/>
+                        <a14:shadowObscured xmlns:a14="http://schemas.microsoft.com/office/drawing/2010/main" xmlns:w="http://schemas.openxmlformats.org/wordprocessingml/2006/main" xmlns:w10="urn:schemas-microsoft-com:office:word" xmlns:v="urn:schemas-microsoft-com:vml" xmlns:o="urn:schemas-microsoft-com:office:office" xmlns=""/>
                       </a:ext>
                     </a:extLst>
                   </pic:spPr>
@@ -3064,7 +3120,7 @@
         <w:rPr>
           <w:rFonts w:ascii="Helvetica" w:hAnsi="Helvetica"/>
         </w:rPr>
-        <w:t>Figure 4</w:t>
+        <w:t>Figure 5</w:t>
       </w:r>
       <w:r>
         <w:rPr>
@@ -3344,6 +3400,7 @@
       <w:r>
         <w:rPr>
           <w:noProof/>
+          <w:lang w:eastAsia="zh-CN"/>
         </w:rPr>
         <w:drawing>
           <wp:inline distT="0" distB="0" distL="0" distR="0" wp14:anchorId="51E020AF" wp14:editId="262E566A">
@@ -3363,7 +3420,7 @@
                     </pic:cNvPicPr>
                   </pic:nvPicPr>
                   <pic:blipFill rotWithShape="1">
-                    <a:blip r:embed="rId20" cstate="print">
+                    <a:blip r:embed="rId19" cstate="print">
                       <a:extLst>
                         <a:ext uri="{28A0092B-C50C-407E-A947-70E740481C1C}">
                           <a14:useLocalDpi xmlns:a14="http://schemas.microsoft.com/office/drawing/2010/main"/>
@@ -3387,7 +3444,7 @@
                     </a:ln>
                     <a:extLst>
                       <a:ext uri="{53640926-AAD7-44d8-BBD7-CCE9431645EC}">
-                        <a14:shadowObscured xmlns:a14="http://schemas.microsoft.com/office/drawing/2010/main"/>
+                        <a14:shadowObscured xmlns:a14="http://schemas.microsoft.com/office/drawing/2010/main" xmlns:w="http://schemas.openxmlformats.org/wordprocessingml/2006/main" xmlns:w10="urn:schemas-microsoft-com:office:word" xmlns:v="urn:schemas-microsoft-com:vml" xmlns:o="urn:schemas-microsoft-com:office:office" xmlns=""/>
                       </a:ext>
                     </a:extLst>
                   </pic:spPr>
@@ -3418,7 +3475,7 @@
         <w:rPr>
           <w:rFonts w:ascii="Helvetica" w:hAnsi="Helvetica"/>
         </w:rPr>
-        <w:t>Figure 5</w:t>
+        <w:t>Figure 6</w:t>
       </w:r>
       <w:r>
         <w:rPr>
@@ -3690,6 +3747,7 @@
         <w:rPr>
           <w:rFonts w:ascii="Helvetica" w:hAnsi="Helvetica" w:cs="Helvetica"/>
           <w:noProof/>
+          <w:lang w:eastAsia="zh-CN"/>
         </w:rPr>
         <w:drawing>
           <wp:inline distT="0" distB="0" distL="0" distR="0" wp14:anchorId="1120CFCC" wp14:editId="7DA677C7">
@@ -3709,7 +3767,7 @@
                     </pic:cNvPicPr>
                   </pic:nvPicPr>
                   <pic:blipFill rotWithShape="1">
-                    <a:blip r:embed="rId21" cstate="print">
+                    <a:blip r:embed="rId20" cstate="print">
                       <a:extLst>
                         <a:ext uri="{28A0092B-C50C-407E-A947-70E740481C1C}">
                           <a14:useLocalDpi xmlns:a14="http://schemas.microsoft.com/office/drawing/2010/main"/>
@@ -3733,7 +3791,7 @@
                     </a:ln>
                     <a:extLst>
                       <a:ext uri="{53640926-AAD7-44d8-BBD7-CCE9431645EC}">
-                        <a14:shadowObscured xmlns:a14="http://schemas.microsoft.com/office/drawing/2010/main"/>
+                        <a14:shadowObscured xmlns:a14="http://schemas.microsoft.com/office/drawing/2010/main" xmlns:w="http://schemas.openxmlformats.org/wordprocessingml/2006/main" xmlns:w10="urn:schemas-microsoft-com:office:word" xmlns:v="urn:schemas-microsoft-com:vml" xmlns:o="urn:schemas-microsoft-com:office:office" xmlns=""/>
                       </a:ext>
                     </a:extLst>
                   </pic:spPr>
@@ -3764,7 +3822,7 @@
         <w:rPr>
           <w:rFonts w:ascii="Helvetica" w:hAnsi="Helvetica"/>
         </w:rPr>
-        <w:t>Figure 6</w:t>
+        <w:t>Figure 7</w:t>
       </w:r>
       <w:r>
         <w:rPr>
@@ -4009,6 +4067,7 @@
         <w:rPr>
           <w:rFonts w:ascii="Helvetica" w:hAnsi="Helvetica"/>
           <w:noProof/>
+          <w:lang w:eastAsia="zh-CN"/>
         </w:rPr>
         <w:drawing>
           <wp:inline distT="0" distB="0" distL="0" distR="0" wp14:anchorId="4F9C1738" wp14:editId="20D8735E">
@@ -4028,7 +4087,7 @@
                     </pic:cNvPicPr>
                   </pic:nvPicPr>
                   <pic:blipFill>
-                    <a:blip r:embed="rId22">
+                    <a:blip r:embed="rId21">
                       <a:extLst>
                         <a:ext uri="{28A0092B-C50C-407E-A947-70E740481C1C}">
                           <a14:useLocalDpi xmlns:a14="http://schemas.microsoft.com/office/drawing/2010/main"/>
@@ -4173,6 +4232,7 @@
         <w:rPr>
           <w:rFonts w:ascii="Helvetica" w:hAnsi="Helvetica" w:cs="Helvetica"/>
           <w:noProof/>
+          <w:lang w:eastAsia="zh-CN"/>
         </w:rPr>
         <w:drawing>
           <wp:inline distT="0" distB="0" distL="0" distR="0" wp14:anchorId="2539B7A6" wp14:editId="314B568C">
@@ -4192,7 +4252,7 @@
                     </pic:cNvPicPr>
                   </pic:nvPicPr>
                   <pic:blipFill rotWithShape="1">
-                    <a:blip r:embed="rId23" cstate="print">
+                    <a:blip r:embed="rId22" cstate="print">
                       <a:extLst>
                         <a:ext uri="{28A0092B-C50C-407E-A947-70E740481C1C}">
                           <a14:useLocalDpi xmlns:a14="http://schemas.microsoft.com/office/drawing/2010/main"/>
@@ -4216,7 +4276,7 @@
                     </a:ln>
                     <a:extLst>
                       <a:ext uri="{53640926-AAD7-44d8-BBD7-CCE9431645EC}">
-                        <a14:shadowObscured xmlns:a14="http://schemas.microsoft.com/office/drawing/2010/main"/>
+                        <a14:shadowObscured xmlns:a14="http://schemas.microsoft.com/office/drawing/2010/main" xmlns:w="http://schemas.openxmlformats.org/wordprocessingml/2006/main" xmlns:w10="urn:schemas-microsoft-com:office:word" xmlns:v="urn:schemas-microsoft-com:vml" xmlns:o="urn:schemas-microsoft-com:office:office" xmlns=""/>
                       </a:ext>
                     </a:extLst>
                   </pic:spPr>
@@ -4247,7 +4307,7 @@
         <w:rPr>
           <w:rFonts w:ascii="Helvetica" w:hAnsi="Helvetica"/>
         </w:rPr>
-        <w:t>Figure 7</w:t>
+        <w:t>Figure 8</w:t>
       </w:r>
       <w:r>
         <w:rPr>
@@ -4388,6 +4448,7 @@
       <w:r>
         <w:rPr>
           <w:noProof/>
+          <w:lang w:eastAsia="zh-CN"/>
         </w:rPr>
         <w:drawing>
           <wp:inline distT="0" distB="0" distL="0" distR="0" wp14:anchorId="09BE62E4" wp14:editId="3D580BC4">
@@ -4407,7 +4468,7 @@
                     </pic:cNvPicPr>
                   </pic:nvPicPr>
                   <pic:blipFill rotWithShape="1">
-                    <a:blip r:embed="rId24" cstate="print">
+                    <a:blip r:embed="rId23" cstate="print">
                       <a:extLst>
                         <a:ext uri="{28A0092B-C50C-407E-A947-70E740481C1C}">
                           <a14:useLocalDpi xmlns:a14="http://schemas.microsoft.com/office/drawing/2010/main"/>
@@ -4431,7 +4492,7 @@
                     </a:ln>
                     <a:extLst>
                       <a:ext uri="{53640926-AAD7-44d8-BBD7-CCE9431645EC}">
-                        <a14:shadowObscured xmlns:a14="http://schemas.microsoft.com/office/drawing/2010/main"/>
+                        <a14:shadowObscured xmlns:a14="http://schemas.microsoft.com/office/drawing/2010/main" xmlns:w="http://schemas.openxmlformats.org/wordprocessingml/2006/main" xmlns:w10="urn:schemas-microsoft-com:office:word" xmlns:v="urn:schemas-microsoft-com:vml" xmlns:o="urn:schemas-microsoft-com:office:office" xmlns=""/>
                       </a:ext>
                     </a:extLst>
                   </pic:spPr>
@@ -4462,7 +4523,7 @@
         <w:rPr>
           <w:rFonts w:ascii="Helvetica" w:hAnsi="Helvetica"/>
         </w:rPr>
-        <w:t>Figure 8</w:t>
+        <w:t>Figure 9</w:t>
       </w:r>
       <w:r>
         <w:rPr>
@@ -4586,6 +4647,7 @@
         <w:rPr>
           <w:rFonts w:ascii="Helvetica" w:hAnsi="Helvetica" w:cs="Helvetica"/>
           <w:noProof/>
+          <w:lang w:eastAsia="zh-CN"/>
         </w:rPr>
         <w:drawing>
           <wp:inline distT="0" distB="0" distL="0" distR="0" wp14:anchorId="445DE7AF" wp14:editId="694E8CA5">
@@ -4605,7 +4667,7 @@
                     </pic:cNvPicPr>
                   </pic:nvPicPr>
                   <pic:blipFill rotWithShape="1">
-                    <a:blip r:embed="rId25" cstate="print">
+                    <a:blip r:embed="rId24" cstate="print">
                       <a:extLst>
                         <a:ext uri="{28A0092B-C50C-407E-A947-70E740481C1C}">
                           <a14:useLocalDpi xmlns:a14="http://schemas.microsoft.com/office/drawing/2010/main"/>
@@ -4629,7 +4691,7 @@
                     </a:ln>
                     <a:extLst>
                       <a:ext uri="{53640926-AAD7-44d8-BBD7-CCE9431645EC}">
-                        <a14:shadowObscured xmlns:a14="http://schemas.microsoft.com/office/drawing/2010/main"/>
+                        <a14:shadowObscured xmlns:a14="http://schemas.microsoft.com/office/drawing/2010/main" xmlns:w="http://schemas.openxmlformats.org/wordprocessingml/2006/main" xmlns:w10="urn:schemas-microsoft-com:office:word" xmlns:v="urn:schemas-microsoft-com:vml" xmlns:o="urn:schemas-microsoft-com:office:office" xmlns=""/>
                       </a:ext>
                     </a:extLst>
                   </pic:spPr>
@@ -4660,7 +4722,7 @@
         <w:rPr>
           <w:rFonts w:ascii="Helvetica" w:hAnsi="Helvetica"/>
         </w:rPr>
-        <w:t>Figure 9</w:t>
+        <w:t>Figure 10</w:t>
       </w:r>
       <w:r>
         <w:rPr>
@@ -4911,6 +4973,7 @@
           <w:rFonts w:ascii="Helvetica" w:hAnsi="Helvetica"/>
           <w:noProof/>
           <w:color w:val="0000FF"/>
+          <w:lang w:eastAsia="zh-CN"/>
         </w:rPr>
         <w:drawing>
           <wp:inline distT="0" distB="0" distL="0" distR="0" wp14:anchorId="37C3FB7D" wp14:editId="2DC12F3C">
@@ -4930,7 +4993,7 @@
                     </pic:cNvPicPr>
                   </pic:nvPicPr>
                   <pic:blipFill rotWithShape="1">
-                    <a:blip r:embed="rId26" cstate="print">
+                    <a:blip r:embed="rId25" cstate="print">
                       <a:extLst>
                         <a:ext uri="{28A0092B-C50C-407E-A947-70E740481C1C}">
                           <a14:useLocalDpi xmlns:a14="http://schemas.microsoft.com/office/drawing/2010/main"/>
@@ -4954,7 +5017,7 @@
                     </a:ln>
                     <a:extLst>
                       <a:ext uri="{53640926-AAD7-44d8-BBD7-CCE9431645EC}">
-                        <a14:shadowObscured xmlns:a14="http://schemas.microsoft.com/office/drawing/2010/main"/>
+                        <a14:shadowObscured xmlns:a14="http://schemas.microsoft.com/office/drawing/2010/main" xmlns:w="http://schemas.openxmlformats.org/wordprocessingml/2006/main" xmlns:w10="urn:schemas-microsoft-com:office:word" xmlns:v="urn:schemas-microsoft-com:vml" xmlns:o="urn:schemas-microsoft-com:office:office" xmlns=""/>
                       </a:ext>
                     </a:extLst>
                   </pic:spPr>
@@ -4985,7 +5048,7 @@
         <w:rPr>
           <w:rFonts w:ascii="Helvetica" w:hAnsi="Helvetica"/>
         </w:rPr>
-        <w:t>Figure 10</w:t>
+        <w:t>Figure 11</w:t>
       </w:r>
       <w:r>
         <w:rPr>
@@ -5110,6 +5173,7 @@
           <w:rFonts w:ascii="Helvetica" w:hAnsi="Helvetica"/>
           <w:noProof/>
           <w:color w:val="0000FF"/>
+          <w:lang w:eastAsia="zh-CN"/>
         </w:rPr>
         <w:drawing>
           <wp:inline distT="0" distB="0" distL="0" distR="0" wp14:anchorId="00ED94C0" wp14:editId="35704698">
@@ -5129,7 +5193,7 @@
                     </pic:cNvPicPr>
                   </pic:nvPicPr>
                   <pic:blipFill rotWithShape="1">
-                    <a:blip r:embed="rId26" cstate="print">
+                    <a:blip r:embed="rId25" cstate="print">
                       <a:extLst>
                         <a:ext uri="{28A0092B-C50C-407E-A947-70E740481C1C}">
                           <a14:useLocalDpi xmlns:a14="http://schemas.microsoft.com/office/drawing/2010/main"/>
@@ -5153,7 +5217,7 @@
                     </a:ln>
                     <a:extLst>
                       <a:ext uri="{53640926-AAD7-44d8-BBD7-CCE9431645EC}">
-                        <a14:shadowObscured xmlns:a14="http://schemas.microsoft.com/office/drawing/2010/main"/>
+                        <a14:shadowObscured xmlns:a14="http://schemas.microsoft.com/office/drawing/2010/main" xmlns:w="http://schemas.openxmlformats.org/wordprocessingml/2006/main" xmlns:w10="urn:schemas-microsoft-com:office:word" xmlns:v="urn:schemas-microsoft-com:vml" xmlns:o="urn:schemas-microsoft-com:office:office" xmlns=""/>
                       </a:ext>
                     </a:extLst>
                   </pic:spPr>
@@ -5184,7 +5248,7 @@
         <w:rPr>
           <w:rFonts w:ascii="Helvetica" w:hAnsi="Helvetica"/>
         </w:rPr>
-        <w:t>Figure 11</w:t>
+        <w:t>Figure 12</w:t>
       </w:r>
       <w:r>
         <w:rPr>
@@ -5379,6 +5443,7 @@
         <w:rPr>
           <w:rFonts w:ascii="Helvetica" w:hAnsi="Helvetica"/>
           <w:noProof/>
+          <w:lang w:eastAsia="zh-CN"/>
         </w:rPr>
         <w:drawing>
           <wp:inline distT="0" distB="0" distL="0" distR="0" wp14:anchorId="589BF0BA" wp14:editId="1B3B15E4">
@@ -5398,7 +5463,7 @@
                     </pic:cNvPicPr>
                   </pic:nvPicPr>
                   <pic:blipFill>
-                    <a:blip r:embed="rId27">
+                    <a:blip r:embed="rId26">
                       <a:extLst>
                         <a:ext uri="{28A0092B-C50C-407E-A947-70E740481C1C}">
                           <a14:useLocalDpi xmlns:a14="http://schemas.microsoft.com/office/drawing/2010/main"/>
@@ -5528,6 +5593,7 @@
         <w:rPr>
           <w:rFonts w:ascii="Helvetica" w:hAnsi="Helvetica"/>
           <w:noProof/>
+          <w:lang w:eastAsia="zh-CN"/>
         </w:rPr>
         <w:drawing>
           <wp:inline distT="0" distB="0" distL="0" distR="0" wp14:anchorId="7A1698B8" wp14:editId="06E7F8F4">
@@ -5547,7 +5613,7 @@
                     </pic:cNvPicPr>
                   </pic:nvPicPr>
                   <pic:blipFill rotWithShape="1">
-                    <a:blip r:embed="rId28" cstate="print">
+                    <a:blip r:embed="rId27" cstate="print">
                       <a:extLst>
                         <a:ext uri="{28A0092B-C50C-407E-A947-70E740481C1C}">
                           <a14:useLocalDpi xmlns:a14="http://schemas.microsoft.com/office/drawing/2010/main"/>
@@ -5571,7 +5637,7 @@
                     </a:ln>
                     <a:extLst>
                       <a:ext uri="{53640926-AAD7-44d8-BBD7-CCE9431645EC}">
-                        <a14:shadowObscured xmlns:a14="http://schemas.microsoft.com/office/drawing/2010/main"/>
+                        <a14:shadowObscured xmlns:a14="http://schemas.microsoft.com/office/drawing/2010/main" xmlns:w="http://schemas.openxmlformats.org/wordprocessingml/2006/main" xmlns:w10="urn:schemas-microsoft-com:office:word" xmlns:v="urn:schemas-microsoft-com:vml" xmlns:o="urn:schemas-microsoft-com:office:office" xmlns=""/>
                       </a:ext>
                     </a:extLst>
                   </pic:spPr>
@@ -5602,7 +5668,7 @@
         <w:rPr>
           <w:rFonts w:ascii="Helvetica" w:hAnsi="Helvetica"/>
         </w:rPr>
-        <w:t>Figure 12</w:t>
+        <w:t>Figure 13</w:t>
       </w:r>
       <w:r>
         <w:rPr>
@@ -5654,6 +5720,7 @@
         <w:rPr>
           <w:rFonts w:ascii="Helvetica" w:hAnsi="Helvetica"/>
           <w:noProof/>
+          <w:lang w:eastAsia="zh-CN"/>
         </w:rPr>
         <w:drawing>
           <wp:inline distT="0" distB="0" distL="0" distR="0" wp14:anchorId="1F5E7837" wp14:editId="035C2EE0">
@@ -5673,7 +5740,7 @@
                     </pic:cNvPicPr>
                   </pic:nvPicPr>
                   <pic:blipFill>
-                    <a:blip r:embed="rId29">
+                    <a:blip r:embed="rId28">
                       <a:extLst>
                         <a:ext uri="{28A0092B-C50C-407E-A947-70E740481C1C}">
                           <a14:useLocalDpi xmlns:a14="http://schemas.microsoft.com/office/drawing/2010/main"/>
@@ -5834,6 +5901,7 @@
         <w:rPr>
           <w:rFonts w:ascii="Helvetica" w:hAnsi="Helvetica" w:cs="Helvetica"/>
           <w:noProof/>
+          <w:lang w:eastAsia="zh-CN"/>
         </w:rPr>
         <w:drawing>
           <wp:inline distT="0" distB="0" distL="0" distR="0" wp14:anchorId="1CFBC437" wp14:editId="1B626AC4">
@@ -5853,7 +5921,7 @@
                     </pic:cNvPicPr>
                   </pic:nvPicPr>
                   <pic:blipFill rotWithShape="1">
-                    <a:blip r:embed="rId30" cstate="print">
+                    <a:blip r:embed="rId29" cstate="print">
                       <a:extLst>
                         <a:ext uri="{28A0092B-C50C-407E-A947-70E740481C1C}">
                           <a14:useLocalDpi xmlns:a14="http://schemas.microsoft.com/office/drawing/2010/main"/>
@@ -5877,7 +5945,7 @@
                     </a:ln>
                     <a:extLst>
                       <a:ext uri="{53640926-AAD7-44d8-BBD7-CCE9431645EC}">
-                        <a14:shadowObscured xmlns:a14="http://schemas.microsoft.com/office/drawing/2010/main"/>
+                        <a14:shadowObscured xmlns:a14="http://schemas.microsoft.com/office/drawing/2010/main" xmlns:w="http://schemas.openxmlformats.org/wordprocessingml/2006/main" xmlns:w10="urn:schemas-microsoft-com:office:word" xmlns:v="urn:schemas-microsoft-com:vml" xmlns:o="urn:schemas-microsoft-com:office:office" xmlns=""/>
                       </a:ext>
                     </a:extLst>
                   </pic:spPr>
@@ -5914,7 +5982,7 @@
         <w:rPr>
           <w:rFonts w:ascii="Helvetica" w:hAnsi="Helvetica"/>
         </w:rPr>
-        <w:t xml:space="preserve"> 13</w:t>
+        <w:t xml:space="preserve"> 14</w:t>
       </w:r>
       <w:r>
         <w:rPr>
@@ -6073,6 +6141,7 @@
         <w:rPr>
           <w:rFonts w:ascii="Helvetica" w:hAnsi="Helvetica"/>
           <w:noProof/>
+          <w:lang w:eastAsia="zh-CN"/>
         </w:rPr>
         <w:drawing>
           <wp:inline distT="0" distB="0" distL="0" distR="0" wp14:anchorId="790B19C4" wp14:editId="4FF19FFF">
@@ -6092,7 +6161,7 @@
                     </pic:cNvPicPr>
                   </pic:nvPicPr>
                   <pic:blipFill>
-                    <a:blip r:embed="rId31">
+                    <a:blip r:embed="rId30">
                       <a:extLst>
                         <a:ext uri="{28A0092B-C50C-407E-A947-70E740481C1C}">
                           <a14:useLocalDpi xmlns:a14="http://schemas.microsoft.com/office/drawing/2010/main"/>
@@ -6265,6 +6334,7 @@
         <w:rPr>
           <w:rFonts w:ascii="Helvetica" w:hAnsi="Helvetica" w:cs="Helvetica"/>
           <w:noProof/>
+          <w:lang w:eastAsia="zh-CN"/>
         </w:rPr>
         <w:drawing>
           <wp:inline distT="0" distB="0" distL="0" distR="0" wp14:anchorId="4FC699D5" wp14:editId="7D719AD8">
@@ -6284,7 +6354,7 @@
                     </pic:cNvPicPr>
                   </pic:nvPicPr>
                   <pic:blipFill rotWithShape="1">
-                    <a:blip r:embed="rId32" cstate="print">
+                    <a:blip r:embed="rId31" cstate="print">
                       <a:extLst>
                         <a:ext uri="{28A0092B-C50C-407E-A947-70E740481C1C}">
                           <a14:useLocalDpi xmlns:a14="http://schemas.microsoft.com/office/drawing/2010/main"/>
@@ -6308,7 +6378,7 @@
                     </a:ln>
                     <a:extLst>
                       <a:ext uri="{53640926-AAD7-44d8-BBD7-CCE9431645EC}">
-                        <a14:shadowObscured xmlns:a14="http://schemas.microsoft.com/office/drawing/2010/main"/>
+                        <a14:shadowObscured xmlns:a14="http://schemas.microsoft.com/office/drawing/2010/main" xmlns:w="http://schemas.openxmlformats.org/wordprocessingml/2006/main" xmlns:w10="urn:schemas-microsoft-com:office:word" xmlns:v="urn:schemas-microsoft-com:vml" xmlns:o="urn:schemas-microsoft-com:office:office" xmlns=""/>
                       </a:ext>
                     </a:extLst>
                   </pic:spPr>
@@ -6339,7 +6409,7 @@
         <w:rPr>
           <w:rFonts w:ascii="Helvetica" w:hAnsi="Helvetica"/>
         </w:rPr>
-        <w:t>Figure 14</w:t>
+        <w:t>Figure 15</w:t>
       </w:r>
       <w:r>
         <w:rPr>
@@ -6488,6 +6558,7 @@
         <w:rPr>
           <w:rFonts w:ascii="Helvetica" w:hAnsi="Helvetica" w:cs="Helvetica"/>
           <w:noProof/>
+          <w:lang w:eastAsia="zh-CN"/>
         </w:rPr>
         <w:drawing>
           <wp:inline distT="0" distB="0" distL="0" distR="0" wp14:anchorId="34FC382D" wp14:editId="50279ED2">
@@ -6507,7 +6578,7 @@
                     </pic:cNvPicPr>
                   </pic:nvPicPr>
                   <pic:blipFill rotWithShape="1">
-                    <a:blip r:embed="rId33" cstate="print">
+                    <a:blip r:embed="rId32" cstate="print">
                       <a:extLst>
                         <a:ext uri="{28A0092B-C50C-407E-A947-70E740481C1C}">
                           <a14:useLocalDpi xmlns:a14="http://schemas.microsoft.com/office/drawing/2010/main"/>
@@ -6531,7 +6602,7 @@
                     </a:ln>
                     <a:extLst>
                       <a:ext uri="{53640926-AAD7-44d8-BBD7-CCE9431645EC}">
-                        <a14:shadowObscured xmlns:a14="http://schemas.microsoft.com/office/drawing/2010/main"/>
+                        <a14:shadowObscured xmlns:a14="http://schemas.microsoft.com/office/drawing/2010/main" xmlns:w="http://schemas.openxmlformats.org/wordprocessingml/2006/main" xmlns:w10="urn:schemas-microsoft-com:office:word" xmlns:v="urn:schemas-microsoft-com:vml" xmlns:o="urn:schemas-microsoft-com:office:office" xmlns=""/>
                       </a:ext>
                     </a:extLst>
                   </pic:spPr>
@@ -6562,7 +6633,7 @@
         <w:rPr>
           <w:rFonts w:ascii="Helvetica" w:hAnsi="Helvetica"/>
         </w:rPr>
-        <w:t>Figure 15</w:t>
+        <w:t>Figure 16</w:t>
       </w:r>
       <w:r>
         <w:rPr>
@@ -6727,6 +6798,7 @@
         <w:rPr>
           <w:rFonts w:ascii="Helvetica" w:hAnsi="Helvetica"/>
           <w:noProof/>
+          <w:lang w:eastAsia="zh-CN"/>
         </w:rPr>
         <w:drawing>
           <wp:inline distT="0" distB="0" distL="0" distR="0" wp14:anchorId="6DF78343" wp14:editId="0FB22CE4">
@@ -6746,7 +6818,7 @@
                     </pic:cNvPicPr>
                   </pic:nvPicPr>
                   <pic:blipFill>
-                    <a:blip r:embed="rId34">
+                    <a:blip r:embed="rId33">
                       <a:extLst>
                         <a:ext uri="{28A0092B-C50C-407E-A947-70E740481C1C}">
                           <a14:useLocalDpi xmlns:a14="http://schemas.microsoft.com/office/drawing/2010/main"/>
@@ -6915,6 +6987,7 @@
         <w:rPr>
           <w:rFonts w:ascii="Helvetica" w:hAnsi="Helvetica" w:cs="Helvetica"/>
           <w:noProof/>
+          <w:lang w:eastAsia="zh-CN"/>
         </w:rPr>
         <w:drawing>
           <wp:inline distT="0" distB="0" distL="0" distR="0" wp14:anchorId="50058F6D" wp14:editId="46D3FC2D">
@@ -6934,7 +7007,7 @@
                     </pic:cNvPicPr>
                   </pic:nvPicPr>
                   <pic:blipFill rotWithShape="1">
-                    <a:blip r:embed="rId35" cstate="print">
+                    <a:blip r:embed="rId34" cstate="print">
                       <a:extLst>
                         <a:ext uri="{28A0092B-C50C-407E-A947-70E740481C1C}">
                           <a14:useLocalDpi xmlns:a14="http://schemas.microsoft.com/office/drawing/2010/main"/>
@@ -6958,7 +7031,7 @@
                     </a:ln>
                     <a:extLst>
                       <a:ext uri="{53640926-AAD7-44d8-BBD7-CCE9431645EC}">
-                        <a14:shadowObscured xmlns:a14="http://schemas.microsoft.com/office/drawing/2010/main"/>
+                        <a14:shadowObscured xmlns:a14="http://schemas.microsoft.com/office/drawing/2010/main" xmlns:w="http://schemas.openxmlformats.org/wordprocessingml/2006/main" xmlns:w10="urn:schemas-microsoft-com:office:word" xmlns:v="urn:schemas-microsoft-com:vml" xmlns:o="urn:schemas-microsoft-com:office:office" xmlns=""/>
                       </a:ext>
                     </a:extLst>
                   </pic:spPr>
@@ -6989,7 +7062,7 @@
         <w:rPr>
           <w:rFonts w:ascii="Helvetica" w:hAnsi="Helvetica"/>
         </w:rPr>
-        <w:t>Figure 16</w:t>
+        <w:t>Figure 17</w:t>
       </w:r>
       <w:r>
         <w:rPr>
@@ -7111,7 +7184,13 @@
         <w:rPr>
           <w:rFonts w:ascii="Courier" w:hAnsi="Courier"/>
         </w:rPr>
-        <w:t>d1</w:t>
+        <w:t>t</w:t>
+      </w:r>
+      <w:r>
+        <w:rPr>
+          <w:rFonts w:ascii="Courier" w:hAnsi="Courier"/>
+        </w:rPr>
+        <w:t>1</w:t>
       </w:r>
       <w:r>
         <w:rPr>
@@ -7151,6 +7230,7 @@
         <w:rPr>
           <w:rFonts w:ascii="Helvetica" w:hAnsi="Helvetica" w:cs="Helvetica"/>
           <w:noProof/>
+          <w:lang w:eastAsia="zh-CN"/>
         </w:rPr>
         <w:drawing>
           <wp:inline distT="0" distB="0" distL="0" distR="0" wp14:anchorId="2532E34E" wp14:editId="06310D99">
@@ -7170,7 +7250,7 @@
                     </pic:cNvPicPr>
                   </pic:nvPicPr>
                   <pic:blipFill rotWithShape="1">
-                    <a:blip r:embed="rId36" cstate="print">
+                    <a:blip r:embed="rId35" cstate="print">
                       <a:extLst>
                         <a:ext uri="{28A0092B-C50C-407E-A947-70E740481C1C}">
                           <a14:useLocalDpi xmlns:a14="http://schemas.microsoft.com/office/drawing/2010/main"/>
@@ -7194,7 +7274,7 @@
                     </a:ln>
                     <a:extLst>
                       <a:ext uri="{53640926-AAD7-44d8-BBD7-CCE9431645EC}">
-                        <a14:shadowObscured xmlns:a14="http://schemas.microsoft.com/office/drawing/2010/main"/>
+                        <a14:shadowObscured xmlns:a14="http://schemas.microsoft.com/office/drawing/2010/main" xmlns:w="http://schemas.openxmlformats.org/wordprocessingml/2006/main" xmlns:w10="urn:schemas-microsoft-com:office:word" xmlns:v="urn:schemas-microsoft-com:vml" xmlns:o="urn:schemas-microsoft-com:office:office" xmlns=""/>
                       </a:ext>
                     </a:extLst>
                   </pic:spPr>
@@ -7225,7 +7305,7 @@
         <w:rPr>
           <w:rFonts w:ascii="Helvetica" w:hAnsi="Helvetica"/>
         </w:rPr>
-        <w:t>Figure 17</w:t>
+        <w:t>Figure 18</w:t>
       </w:r>
       <w:r>
         <w:rPr>
@@ -7497,6 +7577,7 @@
         <w:rPr>
           <w:rFonts w:ascii="Helvetica" w:hAnsi="Helvetica" w:cs="Helvetica"/>
           <w:noProof/>
+          <w:lang w:eastAsia="zh-CN"/>
         </w:rPr>
         <w:drawing>
           <wp:inline distT="0" distB="0" distL="0" distR="0" wp14:anchorId="61F7B98D" wp14:editId="0DBF78C8">
@@ -7516,7 +7597,7 @@
                     </pic:cNvPicPr>
                   </pic:nvPicPr>
                   <pic:blipFill rotWithShape="1">
-                    <a:blip r:embed="rId37" cstate="print">
+                    <a:blip r:embed="rId36" cstate="print">
                       <a:extLst>
                         <a:ext uri="{28A0092B-C50C-407E-A947-70E740481C1C}">
                           <a14:useLocalDpi xmlns:a14="http://schemas.microsoft.com/office/drawing/2010/main"/>
@@ -7540,7 +7621,7 @@
                     </a:ln>
                     <a:extLst>
                       <a:ext uri="{53640926-AAD7-44d8-BBD7-CCE9431645EC}">
-                        <a14:shadowObscured xmlns:a14="http://schemas.microsoft.com/office/drawing/2010/main"/>
+                        <a14:shadowObscured xmlns:a14="http://schemas.microsoft.com/office/drawing/2010/main" xmlns:w="http://schemas.openxmlformats.org/wordprocessingml/2006/main" xmlns:w10="urn:schemas-microsoft-com:office:word" xmlns:v="urn:schemas-microsoft-com:vml" xmlns:o="urn:schemas-microsoft-com:office:office" xmlns=""/>
                       </a:ext>
                     </a:extLst>
                   </pic:spPr>
@@ -7571,7 +7652,7 @@
         <w:rPr>
           <w:rFonts w:ascii="Helvetica" w:hAnsi="Helvetica"/>
         </w:rPr>
-        <w:t>Figure 18</w:t>
+        <w:t>Figure 19</w:t>
       </w:r>
       <w:r>
         <w:rPr>
@@ -7818,6 +7899,7 @@
         <w:rPr>
           <w:rFonts w:ascii="Helvetica" w:hAnsi="Helvetica" w:cs="Helvetica"/>
           <w:noProof/>
+          <w:lang w:eastAsia="zh-CN"/>
         </w:rPr>
         <w:drawing>
           <wp:inline distT="0" distB="0" distL="0" distR="0" wp14:anchorId="77DCD923" wp14:editId="57878539">
@@ -7837,7 +7919,7 @@
                     </pic:cNvPicPr>
                   </pic:nvPicPr>
                   <pic:blipFill rotWithShape="1">
-                    <a:blip r:embed="rId38" cstate="print">
+                    <a:blip r:embed="rId37" cstate="print">
                       <a:extLst>
                         <a:ext uri="{28A0092B-C50C-407E-A947-70E740481C1C}">
                           <a14:useLocalDpi xmlns:a14="http://schemas.microsoft.com/office/drawing/2010/main"/>
@@ -7861,7 +7943,7 @@
                     </a:ln>
                     <a:extLst>
                       <a:ext uri="{53640926-AAD7-44d8-BBD7-CCE9431645EC}">
-                        <a14:shadowObscured xmlns:a14="http://schemas.microsoft.com/office/drawing/2010/main"/>
+                        <a14:shadowObscured xmlns:a14="http://schemas.microsoft.com/office/drawing/2010/main" xmlns:w="http://schemas.openxmlformats.org/wordprocessingml/2006/main" xmlns:w10="urn:schemas-microsoft-com:office:word" xmlns:v="urn:schemas-microsoft-com:vml" xmlns:o="urn:schemas-microsoft-com:office:office" xmlns=""/>
                       </a:ext>
                     </a:extLst>
                   </pic:spPr>
@@ -7892,8 +7974,10 @@
         <w:rPr>
           <w:rFonts w:ascii="Helvetica" w:hAnsi="Helvetica"/>
         </w:rPr>
-        <w:t>Figure 19</w:t>
-      </w:r>
+        <w:t>Figure 20</w:t>
+      </w:r>
+      <w:bookmarkStart w:id="0" w:name="_GoBack"/>
+      <w:bookmarkEnd w:id="0"/>
       <w:r>
         <w:rPr>
           <w:rFonts w:ascii="Helvetica" w:hAnsi="Helvetica"/>
@@ -7938,6 +8022,7 @@
         <w:rPr>
           <w:rFonts w:ascii="Helvetica" w:hAnsi="Helvetica"/>
           <w:noProof/>
+          <w:lang w:eastAsia="zh-CN"/>
         </w:rPr>
         <w:drawing>
           <wp:inline distT="0" distB="0" distL="0" distR="0" wp14:anchorId="23886D0C" wp14:editId="5D21C7AA">
@@ -7957,7 +8042,7 @@
                     </pic:cNvPicPr>
                   </pic:nvPicPr>
                   <pic:blipFill>
-                    <a:blip r:embed="rId39">
+                    <a:blip r:embed="rId38">
                       <a:extLst>
                         <a:ext uri="{28A0092B-C50C-407E-A947-70E740481C1C}">
                           <a14:useLocalDpi xmlns:a14="http://schemas.microsoft.com/office/drawing/2010/main" val="0"/>
@@ -9836,7 +9921,7 @@
       </w:pPr>
     </w:p>
     <w:sectPr>
-      <w:footerReference w:type="default" r:id="rId40"/>
+      <w:footerReference w:type="default" r:id="rId39"/>
       <w:pgSz w:w="11900" w:h="16840"/>
       <w:pgMar w:top="1440" w:right="1440" w:bottom="1440" w:left="1440" w:header="708" w:footer="708" w:gutter="0"/>
       <w:cols w:space="708"/>
@@ -9847,7 +9932,7 @@
 </file>
 
 <file path=word/endnotes.xml><?xml version="1.0" encoding="utf-8"?>
-<w:endnotes xmlns:wpc="http://schemas.microsoft.com/office/word/2010/wordprocessingCanvas" xmlns:mo="http://schemas.microsoft.com/office/mac/office/2008/main" xmlns:mc="http://schemas.openxmlformats.org/markup-compatibility/2006" xmlns:mv="urn:schemas-microsoft-com:mac:vml" xmlns:o="urn:schemas-microsoft-com:office:office" xmlns:r="http://schemas.openxmlformats.org/officeDocument/2006/relationships" xmlns:m="http://schemas.openxmlformats.org/officeDocument/2006/math" xmlns:v="urn:schemas-microsoft-com:vml" xmlns:wp14="http://schemas.microsoft.com/office/word/2010/wordprocessingDrawing" xmlns:wp="http://schemas.openxmlformats.org/drawingml/2006/wordprocessingDrawing" xmlns:w10="urn:schemas-microsoft-com:office:word" xmlns:w="http://schemas.openxmlformats.org/wordprocessingml/2006/main" xmlns:w14="http://schemas.microsoft.com/office/word/2010/wordml" xmlns:wpg="http://schemas.microsoft.com/office/word/2010/wordprocessingGroup" xmlns:wpi="http://schemas.microsoft.com/office/word/2010/wordprocessingInk" xmlns:wne="http://schemas.microsoft.com/office/word/2006/wordml" xmlns:wps="http://schemas.microsoft.com/office/word/2010/wordprocessingShape" mc:Ignorable="w14 wp14">
+<w:endnotes xmlns:wpc="http://schemas.microsoft.com/office/word/2010/wordprocessingCanvas" xmlns:mo="http://schemas.microsoft.com/office/mac/office/2008/main" xmlns:mc="http://schemas.openxmlformats.org/markup-compatibility/2006" xmlns:mv="urn:schemas-microsoft-com:mac:vml" xmlns:o="urn:schemas-microsoft-com:office:office" xmlns:r="http://schemas.openxmlformats.org/officeDocument/2006/relationships" xmlns:m="http://schemas.openxmlformats.org/officeDocument/2006/math" xmlns:v="urn:schemas-microsoft-com:vml" xmlns:wp14="http://schemas.microsoft.com/office/word/2010/wordprocessingDrawing" xmlns:wp="http://schemas.openxmlformats.org/drawingml/2006/wordprocessingDrawing" xmlns:w10="urn:schemas-microsoft-com:office:word" xmlns:w="http://schemas.openxmlformats.org/wordprocessingml/2006/main" xmlns:w14="http://schemas.microsoft.com/office/word/2010/wordml" xmlns:w15="http://schemas.microsoft.com/office/word/2012/wordml" xmlns:wpg="http://schemas.microsoft.com/office/word/2010/wordprocessingGroup" xmlns:wpi="http://schemas.microsoft.com/office/word/2010/wordprocessingInk" xmlns:wne="http://schemas.microsoft.com/office/word/2006/wordml" xmlns:wps="http://schemas.microsoft.com/office/word/2010/wordprocessingShape" mc:Ignorable="w14 w15 wp14">
   <w:endnote w:type="separator" w:id="-1">
     <w:p>
       <w:r>
@@ -9866,7 +9951,7 @@
 </file>
 
 <file path=word/footer1.xml><?xml version="1.0" encoding="utf-8"?>
-<w:ftr xmlns:wpc="http://schemas.microsoft.com/office/word/2010/wordprocessingCanvas" xmlns:mo="http://schemas.microsoft.com/office/mac/office/2008/main" xmlns:mc="http://schemas.openxmlformats.org/markup-compatibility/2006" xmlns:mv="urn:schemas-microsoft-com:mac:vml" xmlns:o="urn:schemas-microsoft-com:office:office" xmlns:r="http://schemas.openxmlformats.org/officeDocument/2006/relationships" xmlns:m="http://schemas.openxmlformats.org/officeDocument/2006/math" xmlns:v="urn:schemas-microsoft-com:vml" xmlns:wp14="http://schemas.microsoft.com/office/word/2010/wordprocessingDrawing" xmlns:wp="http://schemas.openxmlformats.org/drawingml/2006/wordprocessingDrawing" xmlns:w10="urn:schemas-microsoft-com:office:word" xmlns:w="http://schemas.openxmlformats.org/wordprocessingml/2006/main" xmlns:w14="http://schemas.microsoft.com/office/word/2010/wordml" xmlns:wpg="http://schemas.microsoft.com/office/word/2010/wordprocessingGroup" xmlns:wpi="http://schemas.microsoft.com/office/word/2010/wordprocessingInk" xmlns:wne="http://schemas.microsoft.com/office/word/2006/wordml" xmlns:wps="http://schemas.microsoft.com/office/word/2010/wordprocessingShape" mc:Ignorable="w14 wp14">
+<w:ftr xmlns:wpc="http://schemas.microsoft.com/office/word/2010/wordprocessingCanvas" xmlns:mo="http://schemas.microsoft.com/office/mac/office/2008/main" xmlns:mc="http://schemas.openxmlformats.org/markup-compatibility/2006" xmlns:mv="urn:schemas-microsoft-com:mac:vml" xmlns:o="urn:schemas-microsoft-com:office:office" xmlns:r="http://schemas.openxmlformats.org/officeDocument/2006/relationships" xmlns:m="http://schemas.openxmlformats.org/officeDocument/2006/math" xmlns:v="urn:schemas-microsoft-com:vml" xmlns:wp14="http://schemas.microsoft.com/office/word/2010/wordprocessingDrawing" xmlns:wp="http://schemas.openxmlformats.org/drawingml/2006/wordprocessingDrawing" xmlns:w10="urn:schemas-microsoft-com:office:word" xmlns:w="http://schemas.openxmlformats.org/wordprocessingml/2006/main" xmlns:w14="http://schemas.microsoft.com/office/word/2010/wordml" xmlns:w15="http://schemas.microsoft.com/office/word/2012/wordml" xmlns:wpg="http://schemas.microsoft.com/office/word/2010/wordprocessingGroup" xmlns:wpi="http://schemas.microsoft.com/office/word/2010/wordprocessingInk" xmlns:wne="http://schemas.microsoft.com/office/word/2006/wordml" xmlns:wps="http://schemas.microsoft.com/office/word/2010/wordprocessingShape" mc:Ignorable="w14 w15 wp14">
   <w:tbl>
     <w:tblPr>
       <w:tblW w:w="5000" w:type="pct"/>
@@ -10006,7 +10091,7 @@
 </file>
 
 <file path=word/footnotes.xml><?xml version="1.0" encoding="utf-8"?>
-<w:footnotes xmlns:wpc="http://schemas.microsoft.com/office/word/2010/wordprocessingCanvas" xmlns:mo="http://schemas.microsoft.com/office/mac/office/2008/main" xmlns:mc="http://schemas.openxmlformats.org/markup-compatibility/2006" xmlns:mv="urn:schemas-microsoft-com:mac:vml" xmlns:o="urn:schemas-microsoft-com:office:office" xmlns:r="http://schemas.openxmlformats.org/officeDocument/2006/relationships" xmlns:m="http://schemas.openxmlformats.org/officeDocument/2006/math" xmlns:v="urn:schemas-microsoft-com:vml" xmlns:wp14="http://schemas.microsoft.com/office/word/2010/wordprocessingDrawing" xmlns:wp="http://schemas.openxmlformats.org/drawingml/2006/wordprocessingDrawing" xmlns:w10="urn:schemas-microsoft-com:office:word" xmlns:w="http://schemas.openxmlformats.org/wordprocessingml/2006/main" xmlns:w14="http://schemas.microsoft.com/office/word/2010/wordml" xmlns:wpg="http://schemas.microsoft.com/office/word/2010/wordprocessingGroup" xmlns:wpi="http://schemas.microsoft.com/office/word/2010/wordprocessingInk" xmlns:wne="http://schemas.microsoft.com/office/word/2006/wordml" xmlns:wps="http://schemas.microsoft.com/office/word/2010/wordprocessingShape" mc:Ignorable="w14 wp14">
+<w:footnotes xmlns:wpc="http://schemas.microsoft.com/office/word/2010/wordprocessingCanvas" xmlns:mo="http://schemas.microsoft.com/office/mac/office/2008/main" xmlns:mc="http://schemas.openxmlformats.org/markup-compatibility/2006" xmlns:mv="urn:schemas-microsoft-com:mac:vml" xmlns:o="urn:schemas-microsoft-com:office:office" xmlns:r="http://schemas.openxmlformats.org/officeDocument/2006/relationships" xmlns:m="http://schemas.openxmlformats.org/officeDocument/2006/math" xmlns:v="urn:schemas-microsoft-com:vml" xmlns:wp14="http://schemas.microsoft.com/office/word/2010/wordprocessingDrawing" xmlns:wp="http://schemas.openxmlformats.org/drawingml/2006/wordprocessingDrawing" xmlns:w10="urn:schemas-microsoft-com:office:word" xmlns:w="http://schemas.openxmlformats.org/wordprocessingml/2006/main" xmlns:w14="http://schemas.microsoft.com/office/word/2010/wordml" xmlns:w15="http://schemas.microsoft.com/office/word/2012/wordml" xmlns:wpg="http://schemas.microsoft.com/office/word/2010/wordprocessingGroup" xmlns:wpi="http://schemas.microsoft.com/office/word/2010/wordprocessingInk" xmlns:wne="http://schemas.microsoft.com/office/word/2006/wordml" xmlns:wps="http://schemas.microsoft.com/office/word/2010/wordprocessingShape" mc:Ignorable="w14 w15 wp14">
   <w:footnote w:type="separator" w:id="-1">
     <w:p>
       <w:r>
@@ -10025,7 +10110,7 @@
 </file>
 
 <file path=word/numbering.xml><?xml version="1.0" encoding="utf-8"?>
-<w:numbering xmlns:wpc="http://schemas.microsoft.com/office/word/2010/wordprocessingCanvas" xmlns:mo="http://schemas.microsoft.com/office/mac/office/2008/main" xmlns:mc="http://schemas.openxmlformats.org/markup-compatibility/2006" xmlns:mv="urn:schemas-microsoft-com:mac:vml" xmlns:o="urn:schemas-microsoft-com:office:office" xmlns:r="http://schemas.openxmlformats.org/officeDocument/2006/relationships" xmlns:m="http://schemas.openxmlformats.org/officeDocument/2006/math" xmlns:v="urn:schemas-microsoft-com:vml" xmlns:wp14="http://schemas.microsoft.com/office/word/2010/wordprocessingDrawing" xmlns:wp="http://schemas.openxmlformats.org/drawingml/2006/wordprocessingDrawing" xmlns:w10="urn:schemas-microsoft-com:office:word" xmlns:w="http://schemas.openxmlformats.org/wordprocessingml/2006/main" xmlns:w14="http://schemas.microsoft.com/office/word/2010/wordml" xmlns:wpg="http://schemas.microsoft.com/office/word/2010/wordprocessingGroup" xmlns:wpi="http://schemas.microsoft.com/office/word/2010/wordprocessingInk" xmlns:wne="http://schemas.microsoft.com/office/word/2006/wordml" xmlns:wps="http://schemas.microsoft.com/office/word/2010/wordprocessingShape" mc:Ignorable="w14 wp14">
+<w:numbering xmlns:wpc="http://schemas.microsoft.com/office/word/2010/wordprocessingCanvas" xmlns:mo="http://schemas.microsoft.com/office/mac/office/2008/main" xmlns:mc="http://schemas.openxmlformats.org/markup-compatibility/2006" xmlns:mv="urn:schemas-microsoft-com:mac:vml" xmlns:o="urn:schemas-microsoft-com:office:office" xmlns:r="http://schemas.openxmlformats.org/officeDocument/2006/relationships" xmlns:m="http://schemas.openxmlformats.org/officeDocument/2006/math" xmlns:v="urn:schemas-microsoft-com:vml" xmlns:wp14="http://schemas.microsoft.com/office/word/2010/wordprocessingDrawing" xmlns:wp="http://schemas.openxmlformats.org/drawingml/2006/wordprocessingDrawing" xmlns:w10="urn:schemas-microsoft-com:office:word" xmlns:w="http://schemas.openxmlformats.org/wordprocessingml/2006/main" xmlns:w14="http://schemas.microsoft.com/office/word/2010/wordml" xmlns:w15="http://schemas.microsoft.com/office/word/2012/wordml" xmlns:wpg="http://schemas.microsoft.com/office/word/2010/wordprocessingGroup" xmlns:wpi="http://schemas.microsoft.com/office/word/2010/wordprocessingInk" xmlns:wne="http://schemas.microsoft.com/office/word/2006/wordml" xmlns:wps="http://schemas.microsoft.com/office/word/2010/wordprocessingShape" mc:Ignorable="w14 w15 wp14">
   <w:abstractNum w:abstractNumId="0">
     <w:nsid w:val="00000001"/>
     <w:multiLevelType w:val="hybridMultilevel"/>
@@ -10980,7 +11065,7 @@
 </file>
 
 <file path=word/styles.xml><?xml version="1.0" encoding="utf-8"?>
-<w:styles xmlns:mc="http://schemas.openxmlformats.org/markup-compatibility/2006" xmlns:r="http://schemas.openxmlformats.org/officeDocument/2006/relationships" xmlns:w="http://schemas.openxmlformats.org/wordprocessingml/2006/main" xmlns:w14="http://schemas.microsoft.com/office/word/2010/wordml" mc:Ignorable="w14">
+<w:styles xmlns:mc="http://schemas.openxmlformats.org/markup-compatibility/2006" xmlns:r="http://schemas.openxmlformats.org/officeDocument/2006/relationships" xmlns:w="http://schemas.openxmlformats.org/wordprocessingml/2006/main" xmlns:w14="http://schemas.microsoft.com/office/word/2010/wordml" xmlns:w15="http://schemas.microsoft.com/office/word/2012/wordml" mc:Ignorable="w14 w15">
   <w:docDefaults>
     <w:rPrDefault>
       <w:rPr>
@@ -10992,144 +11077,389 @@
     </w:rPrDefault>
     <w:pPrDefault/>
   </w:docDefaults>
-  <w:latentStyles w:defLockedState="0" w:defUIPriority="99" w:defSemiHidden="1" w:defUnhideWhenUsed="1" w:defQFormat="0" w:count="276">
-    <w:lsdException w:name="Normal" w:semiHidden="0" w:uiPriority="0" w:unhideWhenUsed="0" w:qFormat="1"/>
-    <w:lsdException w:name="heading 1" w:semiHidden="0" w:uiPriority="9" w:unhideWhenUsed="0" w:qFormat="1"/>
-    <w:lsdException w:name="heading 2" w:uiPriority="9" w:qFormat="1"/>
-    <w:lsdException w:name="heading 3" w:uiPriority="9" w:qFormat="1"/>
-    <w:lsdException w:name="heading 4" w:uiPriority="9" w:qFormat="1"/>
-    <w:lsdException w:name="heading 5" w:uiPriority="9" w:qFormat="1"/>
-    <w:lsdException w:name="heading 6" w:uiPriority="9" w:qFormat="1"/>
-    <w:lsdException w:name="heading 7" w:uiPriority="9" w:qFormat="1"/>
-    <w:lsdException w:name="heading 8" w:uiPriority="9" w:qFormat="1"/>
-    <w:lsdException w:name="heading 9" w:uiPriority="9" w:qFormat="1"/>
-    <w:lsdException w:name="toc 1" w:uiPriority="39"/>
-    <w:lsdException w:name="toc 2" w:uiPriority="39"/>
-    <w:lsdException w:name="toc 3" w:uiPriority="39"/>
-    <w:lsdException w:name="toc 4" w:uiPriority="39"/>
-    <w:lsdException w:name="toc 5" w:uiPriority="39"/>
-    <w:lsdException w:name="toc 6" w:uiPriority="39"/>
-    <w:lsdException w:name="toc 7" w:uiPriority="39"/>
-    <w:lsdException w:name="toc 8" w:uiPriority="39"/>
-    <w:lsdException w:name="toc 9" w:uiPriority="39"/>
-    <w:lsdException w:name="caption" w:uiPriority="35" w:qFormat="1"/>
-    <w:lsdException w:name="Title" w:semiHidden="0" w:uiPriority="10" w:unhideWhenUsed="0" w:qFormat="1"/>
-    <w:lsdException w:name="Default Paragraph Font" w:uiPriority="1"/>
-    <w:lsdException w:name="Subtitle" w:semiHidden="0" w:uiPriority="11" w:unhideWhenUsed="0" w:qFormat="1"/>
-    <w:lsdException w:name="Strong" w:semiHidden="0" w:uiPriority="22" w:unhideWhenUsed="0" w:qFormat="1"/>
-    <w:lsdException w:name="Emphasis" w:semiHidden="0" w:uiPriority="20" w:unhideWhenUsed="0" w:qFormat="1"/>
-    <w:lsdException w:name="Table Grid" w:semiHidden="0" w:uiPriority="59" w:unhideWhenUsed="0"/>
-    <w:lsdException w:name="Placeholder Text" w:unhideWhenUsed="0"/>
-    <w:lsdException w:name="No Spacing" w:semiHidden="0" w:uiPriority="1" w:unhideWhenUsed="0" w:qFormat="1"/>
-    <w:lsdException w:name="Light Shading" w:semiHidden="0" w:uiPriority="60" w:unhideWhenUsed="0"/>
-    <w:lsdException w:name="Light List" w:semiHidden="0" w:uiPriority="61" w:unhideWhenUsed="0"/>
-    <w:lsdException w:name="Light Grid" w:semiHidden="0" w:uiPriority="62" w:unhideWhenUsed="0"/>
-    <w:lsdException w:name="Medium Shading 1" w:semiHidden="0" w:uiPriority="63" w:unhideWhenUsed="0"/>
-    <w:lsdException w:name="Medium Shading 2" w:semiHidden="0" w:uiPriority="64" w:unhideWhenUsed="0"/>
-    <w:lsdException w:name="Medium List 1" w:semiHidden="0" w:uiPriority="65" w:unhideWhenUsed="0"/>
-    <w:lsdException w:name="Medium List 2" w:semiHidden="0" w:uiPriority="66" w:unhideWhenUsed="0"/>
-    <w:lsdException w:name="Medium Grid 1" w:semiHidden="0" w:uiPriority="67" w:unhideWhenUsed="0"/>
-    <w:lsdException w:name="Medium Grid 2" w:semiHidden="0" w:uiPriority="68" w:unhideWhenUsed="0"/>
-    <w:lsdException w:name="Medium Grid 3" w:semiHidden="0" w:uiPriority="69" w:unhideWhenUsed="0"/>
-    <w:lsdException w:name="Dark List" w:semiHidden="0" w:uiPriority="70" w:unhideWhenUsed="0"/>
-    <w:lsdException w:name="Colorful Shading" w:semiHidden="0" w:uiPriority="71" w:unhideWhenUsed="0"/>
-    <w:lsdException w:name="Colorful List" w:semiHidden="0" w:uiPriority="72" w:unhideWhenUsed="0"/>
-    <w:lsdException w:name="Colorful Grid" w:semiHidden="0" w:uiPriority="73" w:unhideWhenUsed="0"/>
-    <w:lsdException w:name="Light Shading Accent 1" w:semiHidden="0" w:uiPriority="60" w:unhideWhenUsed="0"/>
-    <w:lsdException w:name="Light List Accent 1" w:semiHidden="0" w:uiPriority="61" w:unhideWhenUsed="0"/>
-    <w:lsdException w:name="Light Grid Accent 1" w:semiHidden="0" w:uiPriority="62" w:unhideWhenUsed="0"/>
-    <w:lsdException w:name="Medium Shading 1 Accent 1" w:semiHidden="0" w:uiPriority="63" w:unhideWhenUsed="0"/>
-    <w:lsdException w:name="Medium Shading 2 Accent 1" w:semiHidden="0" w:uiPriority="64" w:unhideWhenUsed="0"/>
-    <w:lsdException w:name="Medium List 1 Accent 1" w:semiHidden="0" w:uiPriority="65" w:unhideWhenUsed="0"/>
-    <w:lsdException w:name="Revision" w:unhideWhenUsed="0"/>
-    <w:lsdException w:name="List Paragraph" w:semiHidden="0" w:uiPriority="34" w:unhideWhenUsed="0" w:qFormat="1"/>
-    <w:lsdException w:name="Quote" w:semiHidden="0" w:uiPriority="29" w:unhideWhenUsed="0" w:qFormat="1"/>
-    <w:lsdException w:name="Intense Quote" w:semiHidden="0" w:uiPriority="30" w:unhideWhenUsed="0" w:qFormat="1"/>
-    <w:lsdException w:name="Medium List 2 Accent 1" w:semiHidden="0" w:uiPriority="66" w:unhideWhenUsed="0"/>
-    <w:lsdException w:name="Medium Grid 1 Accent 1" w:semiHidden="0" w:uiPriority="67" w:unhideWhenUsed="0"/>
-    <w:lsdException w:name="Medium Grid 2 Accent 1" w:semiHidden="0" w:uiPriority="68" w:unhideWhenUsed="0"/>
-    <w:lsdException w:name="Medium Grid 3 Accent 1" w:semiHidden="0" w:uiPriority="69" w:unhideWhenUsed="0"/>
-    <w:lsdException w:name="Dark List Accent 1" w:semiHidden="0" w:uiPriority="70" w:unhideWhenUsed="0"/>
-    <w:lsdException w:name="Colorful Shading Accent 1" w:semiHidden="0" w:uiPriority="71" w:unhideWhenUsed="0"/>
-    <w:lsdException w:name="Colorful List Accent 1" w:semiHidden="0" w:uiPriority="72" w:unhideWhenUsed="0"/>
-    <w:lsdException w:name="Colorful Grid Accent 1" w:semiHidden="0" w:uiPriority="73" w:unhideWhenUsed="0"/>
-    <w:lsdException w:name="Light Shading Accent 2" w:semiHidden="0" w:uiPriority="60" w:unhideWhenUsed="0"/>
-    <w:lsdException w:name="Light List Accent 2" w:semiHidden="0" w:uiPriority="61" w:unhideWhenUsed="0"/>
-    <w:lsdException w:name="Light Grid Accent 2" w:semiHidden="0" w:uiPriority="62" w:unhideWhenUsed="0"/>
-    <w:lsdException w:name="Medium Shading 1 Accent 2" w:semiHidden="0" w:uiPriority="63" w:unhideWhenUsed="0"/>
-    <w:lsdException w:name="Medium Shading 2 Accent 2" w:semiHidden="0" w:uiPriority="64" w:unhideWhenUsed="0"/>
-    <w:lsdException w:name="Medium List 1 Accent 2" w:semiHidden="0" w:uiPriority="65" w:unhideWhenUsed="0"/>
-    <w:lsdException w:name="Medium List 2 Accent 2" w:semiHidden="0" w:uiPriority="66" w:unhideWhenUsed="0"/>
-    <w:lsdException w:name="Medium Grid 1 Accent 2" w:semiHidden="0" w:uiPriority="67" w:unhideWhenUsed="0"/>
-    <w:lsdException w:name="Medium Grid 2 Accent 2" w:semiHidden="0" w:uiPriority="68" w:unhideWhenUsed="0"/>
-    <w:lsdException w:name="Medium Grid 3 Accent 2" w:semiHidden="0" w:uiPriority="69" w:unhideWhenUsed="0"/>
-    <w:lsdException w:name="Dark List Accent 2" w:semiHidden="0" w:uiPriority="70" w:unhideWhenUsed="0"/>
-    <w:lsdException w:name="Colorful Shading Accent 2" w:semiHidden="0" w:uiPriority="71" w:unhideWhenUsed="0"/>
-    <w:lsdException w:name="Colorful List Accent 2" w:semiHidden="0" w:uiPriority="72" w:unhideWhenUsed="0"/>
-    <w:lsdException w:name="Colorful Grid Accent 2" w:semiHidden="0" w:uiPriority="73" w:unhideWhenUsed="0"/>
-    <w:lsdException w:name="Light Shading Accent 3" w:semiHidden="0" w:uiPriority="60" w:unhideWhenUsed="0"/>
-    <w:lsdException w:name="Light List Accent 3" w:semiHidden="0" w:uiPriority="61" w:unhideWhenUsed="0"/>
-    <w:lsdException w:name="Light Grid Accent 3" w:semiHidden="0" w:uiPriority="62" w:unhideWhenUsed="0"/>
-    <w:lsdException w:name="Medium Shading 1 Accent 3" w:semiHidden="0" w:uiPriority="63" w:unhideWhenUsed="0"/>
-    <w:lsdException w:name="Medium Shading 2 Accent 3" w:semiHidden="0" w:uiPriority="64" w:unhideWhenUsed="0"/>
-    <w:lsdException w:name="Medium List 1 Accent 3" w:semiHidden="0" w:uiPriority="65" w:unhideWhenUsed="0"/>
-    <w:lsdException w:name="Medium List 2 Accent 3" w:semiHidden="0" w:uiPriority="66" w:unhideWhenUsed="0"/>
-    <w:lsdException w:name="Medium Grid 1 Accent 3" w:semiHidden="0" w:uiPriority="67" w:unhideWhenUsed="0"/>
-    <w:lsdException w:name="Medium Grid 2 Accent 3" w:semiHidden="0" w:uiPriority="68" w:unhideWhenUsed="0"/>
-    <w:lsdException w:name="Medium Grid 3 Accent 3" w:semiHidden="0" w:uiPriority="69" w:unhideWhenUsed="0"/>
-    <w:lsdException w:name="Dark List Accent 3" w:semiHidden="0" w:uiPriority="70" w:unhideWhenUsed="0"/>
-    <w:lsdException w:name="Colorful Shading Accent 3" w:semiHidden="0" w:uiPriority="71" w:unhideWhenUsed="0"/>
-    <w:lsdException w:name="Colorful List Accent 3" w:semiHidden="0" w:uiPriority="72" w:unhideWhenUsed="0"/>
-    <w:lsdException w:name="Colorful Grid Accent 3" w:semiHidden="0" w:uiPriority="73" w:unhideWhenUsed="0"/>
-    <w:lsdException w:name="Light Shading Accent 4" w:semiHidden="0" w:uiPriority="60" w:unhideWhenUsed="0"/>
-    <w:lsdException w:name="Light List Accent 4" w:semiHidden="0" w:uiPriority="61" w:unhideWhenUsed="0"/>
-    <w:lsdException w:name="Light Grid Accent 4" w:semiHidden="0" w:uiPriority="62" w:unhideWhenUsed="0"/>
-    <w:lsdException w:name="Medium Shading 1 Accent 4" w:semiHidden="0" w:uiPriority="63" w:unhideWhenUsed="0"/>
-    <w:lsdException w:name="Medium Shading 2 Accent 4" w:semiHidden="0" w:uiPriority="64" w:unhideWhenUsed="0"/>
-    <w:lsdException w:name="Medium List 1 Accent 4" w:semiHidden="0" w:uiPriority="65" w:unhideWhenUsed="0"/>
-    <w:lsdException w:name="Medium List 2 Accent 4" w:semiHidden="0" w:uiPriority="66" w:unhideWhenUsed="0"/>
-    <w:lsdException w:name="Medium Grid 1 Accent 4" w:semiHidden="0" w:uiPriority="67" w:unhideWhenUsed="0"/>
-    <w:lsdException w:name="Medium Grid 2 Accent 4" w:semiHidden="0" w:uiPriority="68" w:unhideWhenUsed="0"/>
-    <w:lsdException w:name="Medium Grid 3 Accent 4" w:semiHidden="0" w:uiPriority="69" w:unhideWhenUsed="0"/>
-    <w:lsdException w:name="Dark List Accent 4" w:semiHidden="0" w:uiPriority="70" w:unhideWhenUsed="0"/>
-    <w:lsdException w:name="Colorful Shading Accent 4" w:semiHidden="0" w:uiPriority="71" w:unhideWhenUsed="0"/>
-    <w:lsdException w:name="Colorful List Accent 4" w:semiHidden="0" w:uiPriority="72" w:unhideWhenUsed="0"/>
-    <w:lsdException w:name="Colorful Grid Accent 4" w:semiHidden="0" w:uiPriority="73" w:unhideWhenUsed="0"/>
-    <w:lsdException w:name="Light Shading Accent 5" w:semiHidden="0" w:uiPriority="60" w:unhideWhenUsed="0"/>
-    <w:lsdException w:name="Light List Accent 5" w:semiHidden="0" w:uiPriority="61" w:unhideWhenUsed="0"/>
-    <w:lsdException w:name="Light Grid Accent 5" w:semiHidden="0" w:uiPriority="62" w:unhideWhenUsed="0"/>
-    <w:lsdException w:name="Medium Shading 1 Accent 5" w:semiHidden="0" w:uiPriority="63" w:unhideWhenUsed="0"/>
-    <w:lsdException w:name="Medium Shading 2 Accent 5" w:semiHidden="0" w:uiPriority="64" w:unhideWhenUsed="0"/>
-    <w:lsdException w:name="Medium List 1 Accent 5" w:semiHidden="0" w:uiPriority="65" w:unhideWhenUsed="0"/>
-    <w:lsdException w:name="Medium List 2 Accent 5" w:semiHidden="0" w:uiPriority="66" w:unhideWhenUsed="0"/>
-    <w:lsdException w:name="Medium Grid 1 Accent 5" w:semiHidden="0" w:uiPriority="67" w:unhideWhenUsed="0"/>
-    <w:lsdException w:name="Medium Grid 2 Accent 5" w:semiHidden="0" w:uiPriority="68" w:unhideWhenUsed="0"/>
-    <w:lsdException w:name="Medium Grid 3 Accent 5" w:semiHidden="0" w:uiPriority="69" w:unhideWhenUsed="0"/>
-    <w:lsdException w:name="Dark List Accent 5" w:semiHidden="0" w:uiPriority="70" w:unhideWhenUsed="0"/>
-    <w:lsdException w:name="Colorful Shading Accent 5" w:semiHidden="0" w:uiPriority="71" w:unhideWhenUsed="0"/>
-    <w:lsdException w:name="Colorful List Accent 5" w:semiHidden="0" w:uiPriority="72" w:unhideWhenUsed="0"/>
-    <w:lsdException w:name="Colorful Grid Accent 5" w:semiHidden="0" w:uiPriority="73" w:unhideWhenUsed="0"/>
-    <w:lsdException w:name="Light Shading Accent 6" w:semiHidden="0" w:uiPriority="60" w:unhideWhenUsed="0"/>
-    <w:lsdException w:name="Light List Accent 6" w:semiHidden="0" w:uiPriority="61" w:unhideWhenUsed="0"/>
-    <w:lsdException w:name="Light Grid Accent 6" w:semiHidden="0" w:uiPriority="62" w:unhideWhenUsed="0"/>
-    <w:lsdException w:name="Medium Shading 1 Accent 6" w:semiHidden="0" w:uiPriority="63" w:unhideWhenUsed="0"/>
-    <w:lsdException w:name="Medium Shading 2 Accent 6" w:semiHidden="0" w:uiPriority="64" w:unhideWhenUsed="0"/>
-    <w:lsdException w:name="Medium List 1 Accent 6" w:semiHidden="0" w:uiPriority="65" w:unhideWhenUsed="0"/>
-    <w:lsdException w:name="Medium List 2 Accent 6" w:semiHidden="0" w:uiPriority="66" w:unhideWhenUsed="0"/>
-    <w:lsdException w:name="Medium Grid 1 Accent 6" w:semiHidden="0" w:uiPriority="67" w:unhideWhenUsed="0"/>
-    <w:lsdException w:name="Medium Grid 2 Accent 6" w:semiHidden="0" w:uiPriority="68" w:unhideWhenUsed="0"/>
-    <w:lsdException w:name="Medium Grid 3 Accent 6" w:semiHidden="0" w:uiPriority="69" w:unhideWhenUsed="0"/>
-    <w:lsdException w:name="Dark List Accent 6" w:semiHidden="0" w:uiPriority="70" w:unhideWhenUsed="0"/>
-    <w:lsdException w:name="Colorful Shading Accent 6" w:semiHidden="0" w:uiPriority="71" w:unhideWhenUsed="0"/>
-    <w:lsdException w:name="Colorful List Accent 6" w:semiHidden="0" w:uiPriority="72" w:unhideWhenUsed="0"/>
-    <w:lsdException w:name="Colorful Grid Accent 6" w:semiHidden="0" w:uiPriority="73" w:unhideWhenUsed="0"/>
-    <w:lsdException w:name="Subtle Emphasis" w:semiHidden="0" w:uiPriority="19" w:unhideWhenUsed="0" w:qFormat="1"/>
-    <w:lsdException w:name="Intense Emphasis" w:semiHidden="0" w:uiPriority="21" w:unhideWhenUsed="0" w:qFormat="1"/>
-    <w:lsdException w:name="Subtle Reference" w:semiHidden="0" w:uiPriority="31" w:unhideWhenUsed="0" w:qFormat="1"/>
-    <w:lsdException w:name="Intense Reference" w:semiHidden="0" w:uiPriority="32" w:unhideWhenUsed="0" w:qFormat="1"/>
-    <w:lsdException w:name="Book Title" w:semiHidden="0" w:uiPriority="33" w:unhideWhenUsed="0" w:qFormat="1"/>
-    <w:lsdException w:name="Bibliography" w:uiPriority="37"/>
-    <w:lsdException w:name="TOC Heading" w:uiPriority="39" w:qFormat="1"/>
+  <w:latentStyles w:defLockedState="0" w:defUIPriority="99" w:defSemiHidden="0" w:defUnhideWhenUsed="0" w:defQFormat="0" w:count="382">
+    <w:lsdException w:name="Normal" w:uiPriority="0" w:qFormat="1"/>
+    <w:lsdException w:name="heading 1" w:uiPriority="9" w:qFormat="1"/>
+    <w:lsdException w:name="heading 2" w:semiHidden="1" w:uiPriority="9" w:unhideWhenUsed="1" w:qFormat="1"/>
+    <w:lsdException w:name="heading 3" w:semiHidden="1" w:uiPriority="9" w:unhideWhenUsed="1" w:qFormat="1"/>
+    <w:lsdException w:name="heading 4" w:semiHidden="1" w:uiPriority="9" w:unhideWhenUsed="1" w:qFormat="1"/>
+    <w:lsdException w:name="heading 5" w:semiHidden="1" w:uiPriority="9" w:unhideWhenUsed="1" w:qFormat="1"/>
+    <w:lsdException w:name="heading 6" w:semiHidden="1" w:uiPriority="9" w:unhideWhenUsed="1" w:qFormat="1"/>
+    <w:lsdException w:name="heading 7" w:semiHidden="1" w:uiPriority="9" w:unhideWhenUsed="1" w:qFormat="1"/>
+    <w:lsdException w:name="heading 8" w:semiHidden="1" w:uiPriority="9" w:unhideWhenUsed="1" w:qFormat="1"/>
+    <w:lsdException w:name="heading 9" w:semiHidden="1" w:uiPriority="9" w:unhideWhenUsed="1" w:qFormat="1"/>
+    <w:lsdException w:name="index 1" w:semiHidden="1" w:unhideWhenUsed="1"/>
+    <w:lsdException w:name="index 2" w:semiHidden="1" w:unhideWhenUsed="1"/>
+    <w:lsdException w:name="index 3" w:semiHidden="1" w:unhideWhenUsed="1"/>
+    <w:lsdException w:name="index 4" w:semiHidden="1" w:unhideWhenUsed="1"/>
+    <w:lsdException w:name="index 5" w:semiHidden="1" w:unhideWhenUsed="1"/>
+    <w:lsdException w:name="index 6" w:semiHidden="1" w:unhideWhenUsed="1"/>
+    <w:lsdException w:name="index 7" w:semiHidden="1" w:unhideWhenUsed="1"/>
+    <w:lsdException w:name="index 8" w:semiHidden="1" w:unhideWhenUsed="1"/>
+    <w:lsdException w:name="index 9" w:semiHidden="1" w:unhideWhenUsed="1"/>
+    <w:lsdException w:name="toc 1" w:semiHidden="1" w:uiPriority="39" w:unhideWhenUsed="1"/>
+    <w:lsdException w:name="toc 2" w:semiHidden="1" w:uiPriority="39" w:unhideWhenUsed="1"/>
+    <w:lsdException w:name="toc 3" w:semiHidden="1" w:uiPriority="39" w:unhideWhenUsed="1"/>
+    <w:lsdException w:name="toc 4" w:semiHidden="1" w:uiPriority="39" w:unhideWhenUsed="1"/>
+    <w:lsdException w:name="toc 5" w:semiHidden="1" w:uiPriority="39" w:unhideWhenUsed="1"/>
+    <w:lsdException w:name="toc 6" w:semiHidden="1" w:uiPriority="39" w:unhideWhenUsed="1"/>
+    <w:lsdException w:name="toc 7" w:semiHidden="1" w:uiPriority="39" w:unhideWhenUsed="1"/>
+    <w:lsdException w:name="toc 8" w:semiHidden="1" w:uiPriority="39" w:unhideWhenUsed="1"/>
+    <w:lsdException w:name="toc 9" w:semiHidden="1" w:uiPriority="39" w:unhideWhenUsed="1"/>
+    <w:lsdException w:name="Normal Indent" w:semiHidden="1" w:unhideWhenUsed="1"/>
+    <w:lsdException w:name="footnote text" w:semiHidden="1" w:unhideWhenUsed="1"/>
+    <w:lsdException w:name="annotation text" w:semiHidden="1" w:unhideWhenUsed="1"/>
+    <w:lsdException w:name="header" w:semiHidden="1" w:unhideWhenUsed="1"/>
+    <w:lsdException w:name="footer" w:semiHidden="1" w:unhideWhenUsed="1"/>
+    <w:lsdException w:name="index heading" w:semiHidden="1" w:unhideWhenUsed="1"/>
+    <w:lsdException w:name="caption" w:semiHidden="1" w:uiPriority="35" w:unhideWhenUsed="1" w:qFormat="1"/>
+    <w:lsdException w:name="table of figures" w:semiHidden="1" w:unhideWhenUsed="1"/>
+    <w:lsdException w:name="envelope address" w:semiHidden="1" w:unhideWhenUsed="1"/>
+    <w:lsdException w:name="envelope return" w:semiHidden="1" w:unhideWhenUsed="1"/>
+    <w:lsdException w:name="footnote reference" w:semiHidden="1" w:unhideWhenUsed="1"/>
+    <w:lsdException w:name="annotation reference" w:semiHidden="1" w:unhideWhenUsed="1"/>
+    <w:lsdException w:name="line number" w:semiHidden="1" w:unhideWhenUsed="1"/>
+    <w:lsdException w:name="page number" w:semiHidden="1" w:unhideWhenUsed="1"/>
+    <w:lsdException w:name="endnote reference" w:semiHidden="1" w:unhideWhenUsed="1"/>
+    <w:lsdException w:name="endnote text" w:semiHidden="1" w:unhideWhenUsed="1"/>
+    <w:lsdException w:name="table of authorities" w:semiHidden="1" w:unhideWhenUsed="1"/>
+    <w:lsdException w:name="macro" w:semiHidden="1" w:unhideWhenUsed="1"/>
+    <w:lsdException w:name="toa heading" w:semiHidden="1" w:unhideWhenUsed="1"/>
+    <w:lsdException w:name="List" w:semiHidden="1" w:unhideWhenUsed="1"/>
+    <w:lsdException w:name="List Bullet" w:semiHidden="1" w:unhideWhenUsed="1"/>
+    <w:lsdException w:name="List Number" w:semiHidden="1" w:unhideWhenUsed="1"/>
+    <w:lsdException w:name="List 2" w:semiHidden="1" w:unhideWhenUsed="1"/>
+    <w:lsdException w:name="List 3" w:semiHidden="1" w:unhideWhenUsed="1"/>
+    <w:lsdException w:name="List 4" w:semiHidden="1" w:unhideWhenUsed="1"/>
+    <w:lsdException w:name="List 5" w:semiHidden="1" w:unhideWhenUsed="1"/>
+    <w:lsdException w:name="List Bullet 2" w:semiHidden="1" w:unhideWhenUsed="1"/>
+    <w:lsdException w:name="List Bullet 3" w:semiHidden="1" w:unhideWhenUsed="1"/>
+    <w:lsdException w:name="List Bullet 4" w:semiHidden="1" w:unhideWhenUsed="1"/>
+    <w:lsdException w:name="List Bullet 5" w:semiHidden="1" w:unhideWhenUsed="1"/>
+    <w:lsdException w:name="List Number 2" w:semiHidden="1" w:unhideWhenUsed="1"/>
+    <w:lsdException w:name="List Number 3" w:semiHidden="1" w:unhideWhenUsed="1"/>
+    <w:lsdException w:name="List Number 4" w:semiHidden="1" w:unhideWhenUsed="1"/>
+    <w:lsdException w:name="List Number 5" w:semiHidden="1" w:unhideWhenUsed="1"/>
+    <w:lsdException w:name="Title" w:uiPriority="10" w:qFormat="1"/>
+    <w:lsdException w:name="Closing" w:semiHidden="1" w:unhideWhenUsed="1"/>
+    <w:lsdException w:name="Signature" w:semiHidden="1" w:unhideWhenUsed="1"/>
+    <w:lsdException w:name="Default Paragraph Font" w:semiHidden="1" w:uiPriority="1" w:unhideWhenUsed="1"/>
+    <w:lsdException w:name="Body Text" w:semiHidden="1" w:unhideWhenUsed="1"/>
+    <w:lsdException w:name="Body Text Indent" w:semiHidden="1" w:unhideWhenUsed="1"/>
+    <w:lsdException w:name="List Continue" w:semiHidden="1" w:unhideWhenUsed="1"/>
+    <w:lsdException w:name="List Continue 2" w:semiHidden="1" w:unhideWhenUsed="1"/>
+    <w:lsdException w:name="List Continue 3" w:semiHidden="1" w:unhideWhenUsed="1"/>
+    <w:lsdException w:name="List Continue 4" w:semiHidden="1" w:unhideWhenUsed="1"/>
+    <w:lsdException w:name="List Continue 5" w:semiHidden="1" w:unhideWhenUsed="1"/>
+    <w:lsdException w:name="Message Header" w:semiHidden="1" w:unhideWhenUsed="1"/>
+    <w:lsdException w:name="Subtitle" w:uiPriority="11" w:qFormat="1"/>
+    <w:lsdException w:name="Salutation" w:semiHidden="1" w:unhideWhenUsed="1"/>
+    <w:lsdException w:name="Date" w:semiHidden="1" w:unhideWhenUsed="1"/>
+    <w:lsdException w:name="Body Text First Indent" w:semiHidden="1" w:unhideWhenUsed="1"/>
+    <w:lsdException w:name="Body Text First Indent 2" w:semiHidden="1" w:unhideWhenUsed="1"/>
+    <w:lsdException w:name="Note Heading" w:semiHidden="1" w:unhideWhenUsed="1"/>
+    <w:lsdException w:name="Body Text 2" w:semiHidden="1" w:unhideWhenUsed="1"/>
+    <w:lsdException w:name="Body Text 3" w:semiHidden="1" w:unhideWhenUsed="1"/>
+    <w:lsdException w:name="Body Text Indent 2" w:semiHidden="1" w:unhideWhenUsed="1"/>
+    <w:lsdException w:name="Body Text Indent 3" w:semiHidden="1" w:unhideWhenUsed="1"/>
+    <w:lsdException w:name="Block Text" w:semiHidden="1" w:unhideWhenUsed="1"/>
+    <w:lsdException w:name="Hyperlink" w:semiHidden="1" w:unhideWhenUsed="1"/>
+    <w:lsdException w:name="FollowedHyperlink" w:semiHidden="1" w:unhideWhenUsed="1"/>
+    <w:lsdException w:name="Strong" w:uiPriority="22" w:qFormat="1"/>
+    <w:lsdException w:name="Emphasis" w:uiPriority="20" w:qFormat="1"/>
+    <w:lsdException w:name="Document Map" w:semiHidden="1" w:unhideWhenUsed="1"/>
+    <w:lsdException w:name="Plain Text" w:semiHidden="1" w:unhideWhenUsed="1"/>
+    <w:lsdException w:name="E-mail Signature" w:semiHidden="1" w:unhideWhenUsed="1"/>
+    <w:lsdException w:name="HTML Top of Form" w:semiHidden="1" w:unhideWhenUsed="1"/>
+    <w:lsdException w:name="HTML Bottom of Form" w:semiHidden="1" w:unhideWhenUsed="1"/>
+    <w:lsdException w:name="Normal (Web)" w:semiHidden="1" w:unhideWhenUsed="1"/>
+    <w:lsdException w:name="HTML Acronym" w:semiHidden="1" w:unhideWhenUsed="1"/>
+    <w:lsdException w:name="HTML Address" w:semiHidden="1" w:unhideWhenUsed="1"/>
+    <w:lsdException w:name="HTML Cite" w:semiHidden="1" w:unhideWhenUsed="1"/>
+    <w:lsdException w:name="HTML Code" w:semiHidden="1" w:unhideWhenUsed="1"/>
+    <w:lsdException w:name="HTML Definition" w:semiHidden="1" w:unhideWhenUsed="1"/>
+    <w:lsdException w:name="HTML Keyboard" w:semiHidden="1" w:unhideWhenUsed="1"/>
+    <w:lsdException w:name="HTML Preformatted" w:semiHidden="1" w:unhideWhenUsed="1"/>
+    <w:lsdException w:name="HTML Sample" w:semiHidden="1" w:unhideWhenUsed="1"/>
+    <w:lsdException w:name="HTML Typewriter" w:semiHidden="1" w:unhideWhenUsed="1"/>
+    <w:lsdException w:name="HTML Variable" w:semiHidden="1" w:unhideWhenUsed="1"/>
+    <w:lsdException w:name="Normal Table" w:semiHidden="1" w:unhideWhenUsed="1"/>
+    <w:lsdException w:name="annotation subject" w:semiHidden="1" w:unhideWhenUsed="1"/>
+    <w:lsdException w:name="No List" w:semiHidden="1" w:unhideWhenUsed="1"/>
+    <w:lsdException w:name="Outline List 1" w:semiHidden="1" w:unhideWhenUsed="1"/>
+    <w:lsdException w:name="Outline List 2" w:semiHidden="1" w:unhideWhenUsed="1"/>
+    <w:lsdException w:name="Outline List 3" w:semiHidden="1" w:unhideWhenUsed="1"/>
+    <w:lsdException w:name="Table Simple 1" w:semiHidden="1" w:unhideWhenUsed="1"/>
+    <w:lsdException w:name="Table Simple 2" w:semiHidden="1" w:unhideWhenUsed="1"/>
+    <w:lsdException w:name="Table Simple 3" w:semiHidden="1" w:unhideWhenUsed="1"/>
+    <w:lsdException w:name="Table Classic 1" w:semiHidden="1" w:unhideWhenUsed="1"/>
+    <w:lsdException w:name="Table Classic 2" w:semiHidden="1" w:unhideWhenUsed="1"/>
+    <w:lsdException w:name="Table Classic 3" w:semiHidden="1" w:unhideWhenUsed="1"/>
+    <w:lsdException w:name="Table Classic 4" w:semiHidden="1" w:unhideWhenUsed="1"/>
+    <w:lsdException w:name="Table Colorful 1" w:semiHidden="1" w:unhideWhenUsed="1"/>
+    <w:lsdException w:name="Table Colorful 2" w:semiHidden="1" w:unhideWhenUsed="1"/>
+    <w:lsdException w:name="Table Colorful 3" w:semiHidden="1" w:unhideWhenUsed="1"/>
+    <w:lsdException w:name="Table Columns 1" w:semiHidden="1" w:unhideWhenUsed="1"/>
+    <w:lsdException w:name="Table Columns 2" w:semiHidden="1" w:unhideWhenUsed="1"/>
+    <w:lsdException w:name="Table Columns 3" w:semiHidden="1" w:unhideWhenUsed="1"/>
+    <w:lsdException w:name="Table Columns 4" w:semiHidden="1" w:unhideWhenUsed="1"/>
+    <w:lsdException w:name="Table Columns 5" w:semiHidden="1" w:unhideWhenUsed="1"/>
+    <w:lsdException w:name="Table Grid 1" w:semiHidden="1" w:unhideWhenUsed="1"/>
+    <w:lsdException w:name="Table Grid 2" w:semiHidden="1" w:unhideWhenUsed="1"/>
+    <w:lsdException w:name="Table Grid 3" w:semiHidden="1" w:unhideWhenUsed="1"/>
+    <w:lsdException w:name="Table Grid 4" w:semiHidden="1" w:unhideWhenUsed="1"/>
+    <w:lsdException w:name="Table Grid 5" w:semiHidden="1" w:unhideWhenUsed="1"/>
+    <w:lsdException w:name="Table Grid 6" w:semiHidden="1" w:unhideWhenUsed="1"/>
+    <w:lsdException w:name="Table Grid 7" w:semiHidden="1" w:unhideWhenUsed="1"/>
+    <w:lsdException w:name="Table Grid 8" w:semiHidden="1" w:unhideWhenUsed="1"/>
+    <w:lsdException w:name="Table List 1" w:semiHidden="1" w:unhideWhenUsed="1"/>
+    <w:lsdException w:name="Table List 2" w:semiHidden="1" w:unhideWhenUsed="1"/>
+    <w:lsdException w:name="Table List 3" w:semiHidden="1" w:unhideWhenUsed="1"/>
+    <w:lsdException w:name="Table List 4" w:semiHidden="1" w:unhideWhenUsed="1"/>
+    <w:lsdException w:name="Table List 5" w:semiHidden="1" w:unhideWhenUsed="1"/>
+    <w:lsdException w:name="Table List 6" w:semiHidden="1" w:unhideWhenUsed="1"/>
+    <w:lsdException w:name="Table List 7" w:semiHidden="1" w:unhideWhenUsed="1"/>
+    <w:lsdException w:name="Table List 8" w:semiHidden="1" w:unhideWhenUsed="1"/>
+    <w:lsdException w:name="Table 3D effects 1" w:semiHidden="1" w:unhideWhenUsed="1"/>
+    <w:lsdException w:name="Table 3D effects 2" w:semiHidden="1" w:unhideWhenUsed="1"/>
+    <w:lsdException w:name="Table 3D effects 3" w:semiHidden="1" w:unhideWhenUsed="1"/>
+    <w:lsdException w:name="Table Contemporary" w:semiHidden="1" w:unhideWhenUsed="1"/>
+    <w:lsdException w:name="Table Elegant" w:semiHidden="1" w:unhideWhenUsed="1"/>
+    <w:lsdException w:name="Table Professional" w:semiHidden="1" w:unhideWhenUsed="1"/>
+    <w:lsdException w:name="Table Subtle 1" w:semiHidden="1" w:unhideWhenUsed="1"/>
+    <w:lsdException w:name="Table Subtle 2" w:semiHidden="1" w:unhideWhenUsed="1"/>
+    <w:lsdException w:name="Table Web 1" w:semiHidden="1" w:unhideWhenUsed="1"/>
+    <w:lsdException w:name="Table Web 2" w:semiHidden="1" w:unhideWhenUsed="1"/>
+    <w:lsdException w:name="Table Web 3" w:semiHidden="1" w:unhideWhenUsed="1"/>
+    <w:lsdException w:name="Balloon Text" w:semiHidden="1" w:unhideWhenUsed="1"/>
+    <w:lsdException w:name="Table Grid" w:uiPriority="59"/>
+    <w:lsdException w:name="Table Theme" w:semiHidden="1" w:unhideWhenUsed="1"/>
+    <w:lsdException w:name="Note Level 1" w:semiHidden="1" w:unhideWhenUsed="1"/>
+    <w:lsdException w:name="Note Level 2" w:semiHidden="1" w:unhideWhenUsed="1"/>
+    <w:lsdException w:name="Note Level 3" w:semiHidden="1" w:unhideWhenUsed="1"/>
+    <w:lsdException w:name="Note Level 4" w:semiHidden="1" w:unhideWhenUsed="1"/>
+    <w:lsdException w:name="Note Level 5" w:semiHidden="1" w:unhideWhenUsed="1"/>
+    <w:lsdException w:name="Note Level 6" w:semiHidden="1" w:unhideWhenUsed="1"/>
+    <w:lsdException w:name="Note Level 7" w:semiHidden="1" w:unhideWhenUsed="1"/>
+    <w:lsdException w:name="Note Level 8" w:semiHidden="1" w:unhideWhenUsed="1"/>
+    <w:lsdException w:name="Note Level 9" w:semiHidden="1" w:unhideWhenUsed="1"/>
+    <w:lsdException w:name="Placeholder Text" w:semiHidden="1"/>
+    <w:lsdException w:name="No Spacing" w:uiPriority="1" w:qFormat="1"/>
+    <w:lsdException w:name="Light Shading" w:uiPriority="60"/>
+    <w:lsdException w:name="Light List" w:uiPriority="61"/>
+    <w:lsdException w:name="Light Grid" w:uiPriority="62"/>
+    <w:lsdException w:name="Medium Shading 1" w:uiPriority="63"/>
+    <w:lsdException w:name="Medium Shading 2" w:uiPriority="64"/>
+    <w:lsdException w:name="Medium List 1" w:uiPriority="65"/>
+    <w:lsdException w:name="Medium List 2" w:uiPriority="66"/>
+    <w:lsdException w:name="Medium Grid 1" w:uiPriority="67"/>
+    <w:lsdException w:name="Medium Grid 2" w:uiPriority="68"/>
+    <w:lsdException w:name="Medium Grid 3" w:uiPriority="69"/>
+    <w:lsdException w:name="Dark List" w:uiPriority="70"/>
+    <w:lsdException w:name="Colorful Shading" w:uiPriority="71"/>
+    <w:lsdException w:name="Colorful List" w:uiPriority="72"/>
+    <w:lsdException w:name="Colorful Grid" w:uiPriority="73"/>
+    <w:lsdException w:name="Light Shading Accent 1" w:uiPriority="60"/>
+    <w:lsdException w:name="Light List Accent 1" w:uiPriority="61"/>
+    <w:lsdException w:name="Light Grid Accent 1" w:uiPriority="62"/>
+    <w:lsdException w:name="Medium Shading 1 Accent 1" w:uiPriority="63"/>
+    <w:lsdException w:name="Medium Shading 2 Accent 1" w:uiPriority="64"/>
+    <w:lsdException w:name="Medium List 1 Accent 1" w:uiPriority="65"/>
+    <w:lsdException w:name="Revision" w:semiHidden="1"/>
+    <w:lsdException w:name="List Paragraph" w:uiPriority="34" w:qFormat="1"/>
+    <w:lsdException w:name="Quote" w:uiPriority="29" w:qFormat="1"/>
+    <w:lsdException w:name="Intense Quote" w:uiPriority="30" w:qFormat="1"/>
+    <w:lsdException w:name="Medium List 2 Accent 1" w:uiPriority="66"/>
+    <w:lsdException w:name="Medium Grid 1 Accent 1" w:uiPriority="67"/>
+    <w:lsdException w:name="Medium Grid 2 Accent 1" w:uiPriority="68"/>
+    <w:lsdException w:name="Medium Grid 3 Accent 1" w:uiPriority="69"/>
+    <w:lsdException w:name="Dark List Accent 1" w:uiPriority="70"/>
+    <w:lsdException w:name="Colorful Shading Accent 1" w:uiPriority="71"/>
+    <w:lsdException w:name="Colorful List Accent 1" w:uiPriority="72"/>
+    <w:lsdException w:name="Colorful Grid Accent 1" w:uiPriority="73"/>
+    <w:lsdException w:name="Light Shading Accent 2" w:uiPriority="60"/>
+    <w:lsdException w:name="Light List Accent 2" w:uiPriority="61"/>
+    <w:lsdException w:name="Light Grid Accent 2" w:uiPriority="62"/>
+    <w:lsdException w:name="Medium Shading 1 Accent 2" w:uiPriority="63"/>
+    <w:lsdException w:name="Medium Shading 2 Accent 2" w:uiPriority="64"/>
+    <w:lsdException w:name="Medium List 1 Accent 2" w:uiPriority="65"/>
+    <w:lsdException w:name="Medium List 2 Accent 2" w:uiPriority="66"/>
+    <w:lsdException w:name="Medium Grid 1 Accent 2" w:uiPriority="67"/>
+    <w:lsdException w:name="Medium Grid 2 Accent 2" w:uiPriority="68"/>
+    <w:lsdException w:name="Medium Grid 3 Accent 2" w:uiPriority="69"/>
+    <w:lsdException w:name="Dark List Accent 2" w:uiPriority="70"/>
+    <w:lsdException w:name="Colorful Shading Accent 2" w:uiPriority="71"/>
+    <w:lsdException w:name="Colorful List Accent 2" w:uiPriority="72"/>
+    <w:lsdException w:name="Colorful Grid Accent 2" w:uiPriority="73"/>
+    <w:lsdException w:name="Light Shading Accent 3" w:uiPriority="60"/>
+    <w:lsdException w:name="Light List Accent 3" w:uiPriority="61"/>
+    <w:lsdException w:name="Light Grid Accent 3" w:uiPriority="62"/>
+    <w:lsdException w:name="Medium Shading 1 Accent 3" w:uiPriority="63"/>
+    <w:lsdException w:name="Medium Shading 2 Accent 3" w:uiPriority="64"/>
+    <w:lsdException w:name="Medium List 1 Accent 3" w:uiPriority="65"/>
+    <w:lsdException w:name="Medium List 2 Accent 3" w:uiPriority="66"/>
+    <w:lsdException w:name="Medium Grid 1 Accent 3" w:uiPriority="67"/>
+    <w:lsdException w:name="Medium Grid 2 Accent 3" w:uiPriority="68"/>
+    <w:lsdException w:name="Medium Grid 3 Accent 3" w:uiPriority="69"/>
+    <w:lsdException w:name="Dark List Accent 3" w:uiPriority="70"/>
+    <w:lsdException w:name="Colorful Shading Accent 3" w:uiPriority="71"/>
+    <w:lsdException w:name="Colorful List Accent 3" w:uiPriority="72"/>
+    <w:lsdException w:name="Colorful Grid Accent 3" w:uiPriority="73"/>
+    <w:lsdException w:name="Light Shading Accent 4" w:uiPriority="60"/>
+    <w:lsdException w:name="Light List Accent 4" w:uiPriority="61"/>
+    <w:lsdException w:name="Light Grid Accent 4" w:uiPriority="62"/>
+    <w:lsdException w:name="Medium Shading 1 Accent 4" w:uiPriority="63"/>
+    <w:lsdException w:name="Medium Shading 2 Accent 4" w:uiPriority="64"/>
+    <w:lsdException w:name="Medium List 1 Accent 4" w:uiPriority="65"/>
+    <w:lsdException w:name="Medium List 2 Accent 4" w:uiPriority="66"/>
+    <w:lsdException w:name="Medium Grid 1 Accent 4" w:uiPriority="67"/>
+    <w:lsdException w:name="Medium Grid 2 Accent 4" w:uiPriority="68"/>
+    <w:lsdException w:name="Medium Grid 3 Accent 4" w:uiPriority="69"/>
+    <w:lsdException w:name="Dark List Accent 4" w:uiPriority="70"/>
+    <w:lsdException w:name="Colorful Shading Accent 4" w:uiPriority="71"/>
+    <w:lsdException w:name="Colorful List Accent 4" w:uiPriority="72"/>
+    <w:lsdException w:name="Colorful Grid Accent 4" w:uiPriority="73"/>
+    <w:lsdException w:name="Light Shading Accent 5" w:uiPriority="60"/>
+    <w:lsdException w:name="Light List Accent 5" w:uiPriority="61"/>
+    <w:lsdException w:name="Light Grid Accent 5" w:uiPriority="62"/>
+    <w:lsdException w:name="Medium Shading 1 Accent 5" w:uiPriority="63"/>
+    <w:lsdException w:name="Medium Shading 2 Accent 5" w:uiPriority="64"/>
+    <w:lsdException w:name="Medium List 1 Accent 5" w:uiPriority="65"/>
+    <w:lsdException w:name="Medium List 2 Accent 5" w:uiPriority="66"/>
+    <w:lsdException w:name="Medium Grid 1 Accent 5" w:uiPriority="67"/>
+    <w:lsdException w:name="Medium Grid 2 Accent 5" w:uiPriority="68"/>
+    <w:lsdException w:name="Medium Grid 3 Accent 5" w:uiPriority="69"/>
+    <w:lsdException w:name="Dark List Accent 5" w:uiPriority="70"/>
+    <w:lsdException w:name="Colorful Shading Accent 5" w:uiPriority="71"/>
+    <w:lsdException w:name="Colorful List Accent 5" w:uiPriority="72"/>
+    <w:lsdException w:name="Colorful Grid Accent 5" w:uiPriority="73"/>
+    <w:lsdException w:name="Light Shading Accent 6" w:uiPriority="60"/>
+    <w:lsdException w:name="Light List Accent 6" w:uiPriority="61"/>
+    <w:lsdException w:name="Light Grid Accent 6" w:uiPriority="62"/>
+    <w:lsdException w:name="Medium Shading 1 Accent 6" w:uiPriority="63"/>
+    <w:lsdException w:name="Medium Shading 2 Accent 6" w:uiPriority="64"/>
+    <w:lsdException w:name="Medium List 1 Accent 6" w:uiPriority="65"/>
+    <w:lsdException w:name="Medium List 2 Accent 6" w:uiPriority="66"/>
+    <w:lsdException w:name="Medium Grid 1 Accent 6" w:uiPriority="67"/>
+    <w:lsdException w:name="Medium Grid 2 Accent 6" w:uiPriority="68"/>
+    <w:lsdException w:name="Medium Grid 3 Accent 6" w:uiPriority="69"/>
+    <w:lsdException w:name="Dark List Accent 6" w:uiPriority="70"/>
+    <w:lsdException w:name="Colorful Shading Accent 6" w:uiPriority="71"/>
+    <w:lsdException w:name="Colorful List Accent 6" w:uiPriority="72"/>
+    <w:lsdException w:name="Colorful Grid Accent 6" w:uiPriority="73"/>
+    <w:lsdException w:name="Subtle Emphasis" w:uiPriority="19" w:qFormat="1"/>
+    <w:lsdException w:name="Intense Emphasis" w:uiPriority="21" w:qFormat="1"/>
+    <w:lsdException w:name="Subtle Reference" w:uiPriority="31" w:qFormat="1"/>
+    <w:lsdException w:name="Intense Reference" w:uiPriority="32" w:qFormat="1"/>
+    <w:lsdException w:name="Book Title" w:uiPriority="33" w:qFormat="1"/>
+    <w:lsdException w:name="Bibliography" w:semiHidden="1" w:uiPriority="37" w:unhideWhenUsed="1"/>
+    <w:lsdException w:name="TOC Heading" w:semiHidden="1" w:uiPriority="39" w:unhideWhenUsed="1" w:qFormat="1"/>
+    <w:lsdException w:name="Plain Table 1" w:uiPriority="41"/>
+    <w:lsdException w:name="Plain Table 2" w:uiPriority="42"/>
+    <w:lsdException w:name="Plain Table 3" w:uiPriority="43"/>
+    <w:lsdException w:name="Plain Table 4" w:uiPriority="44"/>
+    <w:lsdException w:name="Plain Table 5" w:uiPriority="45"/>
+    <w:lsdException w:name="Grid Table Light" w:uiPriority="40"/>
+    <w:lsdException w:name="Grid Table 1 Light" w:uiPriority="46"/>
+    <w:lsdException w:name="Grid Table 2" w:uiPriority="47"/>
+    <w:lsdException w:name="Grid Table 3" w:uiPriority="48"/>
+    <w:lsdException w:name="Grid Table 4" w:uiPriority="49"/>
+    <w:lsdException w:name="Grid Table 5 Dark" w:uiPriority="50"/>
+    <w:lsdException w:name="Grid Table 6 Colorful" w:uiPriority="51"/>
+    <w:lsdException w:name="Grid Table 7 Colorful" w:uiPriority="52"/>
+    <w:lsdException w:name="Grid Table 1 Light Accent 1" w:uiPriority="46"/>
+    <w:lsdException w:name="Grid Table 2 Accent 1" w:uiPriority="47"/>
+    <w:lsdException w:name="Grid Table 3 Accent 1" w:uiPriority="48"/>
+    <w:lsdException w:name="Grid Table 4 Accent 1" w:uiPriority="49"/>
+    <w:lsdException w:name="Grid Table 5 Dark Accent 1" w:uiPriority="50"/>
+    <w:lsdException w:name="Grid Table 6 Colorful Accent 1" w:uiPriority="51"/>
+    <w:lsdException w:name="Grid Table 7 Colorful Accent 1" w:uiPriority="52"/>
+    <w:lsdException w:name="Grid Table 1 Light Accent 2" w:uiPriority="46"/>
+    <w:lsdException w:name="Grid Table 2 Accent 2" w:uiPriority="47"/>
+    <w:lsdException w:name="Grid Table 3 Accent 2" w:uiPriority="48"/>
+    <w:lsdException w:name="Grid Table 4 Accent 2" w:uiPriority="49"/>
+    <w:lsdException w:name="Grid Table 5 Dark Accent 2" w:uiPriority="50"/>
+    <w:lsdException w:name="Grid Table 6 Colorful Accent 2" w:uiPriority="51"/>
+    <w:lsdException w:name="Grid Table 7 Colorful Accent 2" w:uiPriority="52"/>
+    <w:lsdException w:name="Grid Table 1 Light Accent 3" w:uiPriority="46"/>
+    <w:lsdException w:name="Grid Table 2 Accent 3" w:uiPriority="47"/>
+    <w:lsdException w:name="Grid Table 3 Accent 3" w:uiPriority="48"/>
+    <w:lsdException w:name="Grid Table 4 Accent 3" w:uiPriority="49"/>
+    <w:lsdException w:name="Grid Table 5 Dark Accent 3" w:uiPriority="50"/>
+    <w:lsdException w:name="Grid Table 6 Colorful Accent 3" w:uiPriority="51"/>
+    <w:lsdException w:name="Grid Table 7 Colorful Accent 3" w:uiPriority="52"/>
+    <w:lsdException w:name="Grid Table 1 Light Accent 4" w:uiPriority="46"/>
+    <w:lsdException w:name="Grid Table 2 Accent 4" w:uiPriority="47"/>
+    <w:lsdException w:name="Grid Table 3 Accent 4" w:uiPriority="48"/>
+    <w:lsdException w:name="Grid Table 4 Accent 4" w:uiPriority="49"/>
+    <w:lsdException w:name="Grid Table 5 Dark Accent 4" w:uiPriority="50"/>
+    <w:lsdException w:name="Grid Table 6 Colorful Accent 4" w:uiPriority="51"/>
+    <w:lsdException w:name="Grid Table 7 Colorful Accent 4" w:uiPriority="52"/>
+    <w:lsdException w:name="Grid Table 1 Light Accent 5" w:uiPriority="46"/>
+    <w:lsdException w:name="Grid Table 2 Accent 5" w:uiPriority="47"/>
+    <w:lsdException w:name="Grid Table 3 Accent 5" w:uiPriority="48"/>
+    <w:lsdException w:name="Grid Table 4 Accent 5" w:uiPriority="49"/>
+    <w:lsdException w:name="Grid Table 5 Dark Accent 5" w:uiPriority="50"/>
+    <w:lsdException w:name="Grid Table 6 Colorful Accent 5" w:uiPriority="51"/>
+    <w:lsdException w:name="Grid Table 7 Colorful Accent 5" w:uiPriority="52"/>
+    <w:lsdException w:name="Grid Table 1 Light Accent 6" w:uiPriority="46"/>
+    <w:lsdException w:name="Grid Table 2 Accent 6" w:uiPriority="47"/>
+    <w:lsdException w:name="Grid Table 3 Accent 6" w:uiPriority="48"/>
+    <w:lsdException w:name="Grid Table 4 Accent 6" w:uiPriority="49"/>
+    <w:lsdException w:name="Grid Table 5 Dark Accent 6" w:uiPriority="50"/>
+    <w:lsdException w:name="Grid Table 6 Colorful Accent 6" w:uiPriority="51"/>
+    <w:lsdException w:name="Grid Table 7 Colorful Accent 6" w:uiPriority="52"/>
+    <w:lsdException w:name="List Table 1 Light" w:uiPriority="46"/>
+    <w:lsdException w:name="List Table 2" w:uiPriority="47"/>
+    <w:lsdException w:name="List Table 3" w:uiPriority="48"/>
+    <w:lsdException w:name="List Table 4" w:uiPriority="49"/>
+    <w:lsdException w:name="List Table 5 Dark" w:uiPriority="50"/>
+    <w:lsdException w:name="List Table 6 Colorful" w:uiPriority="51"/>
+    <w:lsdException w:name="List Table 7 Colorful" w:uiPriority="52"/>
+    <w:lsdException w:name="List Table 1 Light Accent 1" w:uiPriority="46"/>
+    <w:lsdException w:name="List Table 2 Accent 1" w:uiPriority="47"/>
+    <w:lsdException w:name="List Table 3 Accent 1" w:uiPriority="48"/>
+    <w:lsdException w:name="List Table 4 Accent 1" w:uiPriority="49"/>
+    <w:lsdException w:name="List Table 5 Dark Accent 1" w:uiPriority="50"/>
+    <w:lsdException w:name="List Table 6 Colorful Accent 1" w:uiPriority="51"/>
+    <w:lsdException w:name="List Table 7 Colorful Accent 1" w:uiPriority="52"/>
+    <w:lsdException w:name="List Table 1 Light Accent 2" w:uiPriority="46"/>
+    <w:lsdException w:name="List Table 2 Accent 2" w:uiPriority="47"/>
+    <w:lsdException w:name="List Table 3 Accent 2" w:uiPriority="48"/>
+    <w:lsdException w:name="List Table 4 Accent 2" w:uiPriority="49"/>
+    <w:lsdException w:name="List Table 5 Dark Accent 2" w:uiPriority="50"/>
+    <w:lsdException w:name="List Table 6 Colorful Accent 2" w:uiPriority="51"/>
+    <w:lsdException w:name="List Table 7 Colorful Accent 2" w:uiPriority="52"/>
+    <w:lsdException w:name="List Table 1 Light Accent 3" w:uiPriority="46"/>
+    <w:lsdException w:name="List Table 2 Accent 3" w:uiPriority="47"/>
+    <w:lsdException w:name="List Table 3 Accent 3" w:uiPriority="48"/>
+    <w:lsdException w:name="List Table 4 Accent 3" w:uiPriority="49"/>
+    <w:lsdException w:name="List Table 5 Dark Accent 3" w:uiPriority="50"/>
+    <w:lsdException w:name="List Table 6 Colorful Accent 3" w:uiPriority="51"/>
+    <w:lsdException w:name="List Table 7 Colorful Accent 3" w:uiPriority="52"/>
+    <w:lsdException w:name="List Table 1 Light Accent 4" w:uiPriority="46"/>
+    <w:lsdException w:name="List Table 2 Accent 4" w:uiPriority="47"/>
+    <w:lsdException w:name="List Table 3 Accent 4" w:uiPriority="48"/>
+    <w:lsdException w:name="List Table 4 Accent 4" w:uiPriority="49"/>
+    <w:lsdException w:name="List Table 5 Dark Accent 4" w:uiPriority="50"/>
+    <w:lsdException w:name="List Table 6 Colorful Accent 4" w:uiPriority="51"/>
+    <w:lsdException w:name="List Table 7 Colorful Accent 4" w:uiPriority="52"/>
+    <w:lsdException w:name="List Table 1 Light Accent 5" w:uiPriority="46"/>
+    <w:lsdException w:name="List Table 2 Accent 5" w:uiPriority="47"/>
+    <w:lsdException w:name="List Table 3 Accent 5" w:uiPriority="48"/>
+    <w:lsdException w:name="List Table 4 Accent 5" w:uiPriority="49"/>
+    <w:lsdException w:name="List Table 5 Dark Accent 5" w:uiPriority="50"/>
+    <w:lsdException w:name="List Table 6 Colorful Accent 5" w:uiPriority="51"/>
+    <w:lsdException w:name="List Table 7 Colorful Accent 5" w:uiPriority="52"/>
+    <w:lsdException w:name="List Table 1 Light Accent 6" w:uiPriority="46"/>
+    <w:lsdException w:name="List Table 2 Accent 6" w:uiPriority="47"/>
+    <w:lsdException w:name="List Table 3 Accent 6" w:uiPriority="48"/>
+    <w:lsdException w:name="List Table 4 Accent 6" w:uiPriority="49"/>
+    <w:lsdException w:name="List Table 5 Dark Accent 6" w:uiPriority="50"/>
+    <w:lsdException w:name="List Table 6 Colorful Accent 6" w:uiPriority="51"/>
+    <w:lsdException w:name="List Table 7 Colorful Accent 6" w:uiPriority="52"/>
+    <w:lsdException w:name="Mention" w:semiHidden="1" w:unhideWhenUsed="1"/>
+    <w:lsdException w:name="Smart Hyperlink" w:semiHidden="1" w:unhideWhenUsed="1"/>
   </w:latentStyles>
   <w:style w:type="paragraph" w:default="1" w:styleId="Normal">
     <w:name w:val="Normal"/>
@@ -11957,986 +12287,8 @@
 </w:styles>
 </file>
 
-<file path=word/stylesWithEffects.xml><?xml version="1.0" encoding="utf-8"?>
-<w:styles xmlns:wpc="http://schemas.microsoft.com/office/word/2010/wordprocessingCanvas" xmlns:mo="http://schemas.microsoft.com/office/mac/office/2008/main" xmlns:mc="http://schemas.openxmlformats.org/markup-compatibility/2006" xmlns:mv="urn:schemas-microsoft-com:mac:vml" xmlns:o="urn:schemas-microsoft-com:office:office" xmlns:r="http://schemas.openxmlformats.org/officeDocument/2006/relationships" xmlns:m="http://schemas.openxmlformats.org/officeDocument/2006/math" xmlns:v="urn:schemas-microsoft-com:vml" xmlns:wp14="http://schemas.microsoft.com/office/word/2010/wordprocessingDrawing" xmlns:wp="http://schemas.openxmlformats.org/drawingml/2006/wordprocessingDrawing" xmlns:w10="urn:schemas-microsoft-com:office:word" xmlns:w="http://schemas.openxmlformats.org/wordprocessingml/2006/main" xmlns:w14="http://schemas.microsoft.com/office/word/2010/wordml" xmlns:wpg="http://schemas.microsoft.com/office/word/2010/wordprocessingGroup" xmlns:wpi="http://schemas.microsoft.com/office/word/2010/wordprocessingInk" xmlns:wne="http://schemas.microsoft.com/office/word/2006/wordml" xmlns:wps="http://schemas.microsoft.com/office/word/2010/wordprocessingShape" mc:Ignorable="w14 wp14">
-  <w:docDefaults>
-    <w:rPrDefault>
-      <w:rPr>
-        <w:rFonts w:asciiTheme="minorHAnsi" w:eastAsiaTheme="minorEastAsia" w:hAnsiTheme="minorHAnsi" w:cstheme="minorBidi"/>
-        <w:sz w:val="24"/>
-        <w:szCs w:val="24"/>
-        <w:lang w:val="en-US" w:eastAsia="en-US" w:bidi="ar-SA"/>
-      </w:rPr>
-    </w:rPrDefault>
-    <w:pPrDefault/>
-  </w:docDefaults>
-  <w:latentStyles w:defLockedState="0" w:defUIPriority="99" w:defSemiHidden="1" w:defUnhideWhenUsed="1" w:defQFormat="0" w:count="276">
-    <w:lsdException w:name="Normal" w:semiHidden="0" w:uiPriority="0" w:unhideWhenUsed="0" w:qFormat="1"/>
-    <w:lsdException w:name="heading 1" w:semiHidden="0" w:uiPriority="9" w:unhideWhenUsed="0" w:qFormat="1"/>
-    <w:lsdException w:name="heading 2" w:uiPriority="9" w:qFormat="1"/>
-    <w:lsdException w:name="heading 3" w:uiPriority="9" w:qFormat="1"/>
-    <w:lsdException w:name="heading 4" w:uiPriority="9" w:qFormat="1"/>
-    <w:lsdException w:name="heading 5" w:uiPriority="9" w:qFormat="1"/>
-    <w:lsdException w:name="heading 6" w:uiPriority="9" w:qFormat="1"/>
-    <w:lsdException w:name="heading 7" w:uiPriority="9" w:qFormat="1"/>
-    <w:lsdException w:name="heading 8" w:uiPriority="9" w:qFormat="1"/>
-    <w:lsdException w:name="heading 9" w:uiPriority="9" w:qFormat="1"/>
-    <w:lsdException w:name="toc 1" w:uiPriority="39"/>
-    <w:lsdException w:name="toc 2" w:uiPriority="39"/>
-    <w:lsdException w:name="toc 3" w:uiPriority="39"/>
-    <w:lsdException w:name="toc 4" w:uiPriority="39"/>
-    <w:lsdException w:name="toc 5" w:uiPriority="39"/>
-    <w:lsdException w:name="toc 6" w:uiPriority="39"/>
-    <w:lsdException w:name="toc 7" w:uiPriority="39"/>
-    <w:lsdException w:name="toc 8" w:uiPriority="39"/>
-    <w:lsdException w:name="toc 9" w:uiPriority="39"/>
-    <w:lsdException w:name="caption" w:uiPriority="35" w:qFormat="1"/>
-    <w:lsdException w:name="Title" w:semiHidden="0" w:uiPriority="10" w:unhideWhenUsed="0" w:qFormat="1"/>
-    <w:lsdException w:name="Default Paragraph Font" w:uiPriority="1"/>
-    <w:lsdException w:name="Subtitle" w:semiHidden="0" w:uiPriority="11" w:unhideWhenUsed="0" w:qFormat="1"/>
-    <w:lsdException w:name="Strong" w:semiHidden="0" w:uiPriority="22" w:unhideWhenUsed="0" w:qFormat="1"/>
-    <w:lsdException w:name="Emphasis" w:semiHidden="0" w:uiPriority="20" w:unhideWhenUsed="0" w:qFormat="1"/>
-    <w:lsdException w:name="Table Grid" w:semiHidden="0" w:uiPriority="59" w:unhideWhenUsed="0"/>
-    <w:lsdException w:name="Placeholder Text" w:unhideWhenUsed="0"/>
-    <w:lsdException w:name="No Spacing" w:semiHidden="0" w:uiPriority="1" w:unhideWhenUsed="0" w:qFormat="1"/>
-    <w:lsdException w:name="Light Shading" w:semiHidden="0" w:uiPriority="60" w:unhideWhenUsed="0"/>
-    <w:lsdException w:name="Light List" w:semiHidden="0" w:uiPriority="61" w:unhideWhenUsed="0"/>
-    <w:lsdException w:name="Light Grid" w:semiHidden="0" w:uiPriority="62" w:unhideWhenUsed="0"/>
-    <w:lsdException w:name="Medium Shading 1" w:semiHidden="0" w:uiPriority="63" w:unhideWhenUsed="0"/>
-    <w:lsdException w:name="Medium Shading 2" w:semiHidden="0" w:uiPriority="64" w:unhideWhenUsed="0"/>
-    <w:lsdException w:name="Medium List 1" w:semiHidden="0" w:uiPriority="65" w:unhideWhenUsed="0"/>
-    <w:lsdException w:name="Medium List 2" w:semiHidden="0" w:uiPriority="66" w:unhideWhenUsed="0"/>
-    <w:lsdException w:name="Medium Grid 1" w:semiHidden="0" w:uiPriority="67" w:unhideWhenUsed="0"/>
-    <w:lsdException w:name="Medium Grid 2" w:semiHidden="0" w:uiPriority="68" w:unhideWhenUsed="0"/>
-    <w:lsdException w:name="Medium Grid 3" w:semiHidden="0" w:uiPriority="69" w:unhideWhenUsed="0"/>
-    <w:lsdException w:name="Dark List" w:semiHidden="0" w:uiPriority="70" w:unhideWhenUsed="0"/>
-    <w:lsdException w:name="Colorful Shading" w:semiHidden="0" w:uiPriority="71" w:unhideWhenUsed="0"/>
-    <w:lsdException w:name="Colorful List" w:semiHidden="0" w:uiPriority="72" w:unhideWhenUsed="0"/>
-    <w:lsdException w:name="Colorful Grid" w:semiHidden="0" w:uiPriority="73" w:unhideWhenUsed="0"/>
-    <w:lsdException w:name="Light Shading Accent 1" w:semiHidden="0" w:uiPriority="60" w:unhideWhenUsed="0"/>
-    <w:lsdException w:name="Light List Accent 1" w:semiHidden="0" w:uiPriority="61" w:unhideWhenUsed="0"/>
-    <w:lsdException w:name="Light Grid Accent 1" w:semiHidden="0" w:uiPriority="62" w:unhideWhenUsed="0"/>
-    <w:lsdException w:name="Medium Shading 1 Accent 1" w:semiHidden="0" w:uiPriority="63" w:unhideWhenUsed="0"/>
-    <w:lsdException w:name="Medium Shading 2 Accent 1" w:semiHidden="0" w:uiPriority="64" w:unhideWhenUsed="0"/>
-    <w:lsdException w:name="Medium List 1 Accent 1" w:semiHidden="0" w:uiPriority="65" w:unhideWhenUsed="0"/>
-    <w:lsdException w:name="Revision" w:unhideWhenUsed="0"/>
-    <w:lsdException w:name="List Paragraph" w:semiHidden="0" w:uiPriority="34" w:unhideWhenUsed="0" w:qFormat="1"/>
-    <w:lsdException w:name="Quote" w:semiHidden="0" w:uiPriority="29" w:unhideWhenUsed="0" w:qFormat="1"/>
-    <w:lsdException w:name="Intense Quote" w:semiHidden="0" w:uiPriority="30" w:unhideWhenUsed="0" w:qFormat="1"/>
-    <w:lsdException w:name="Medium List 2 Accent 1" w:semiHidden="0" w:uiPriority="66" w:unhideWhenUsed="0"/>
-    <w:lsdException w:name="Medium Grid 1 Accent 1" w:semiHidden="0" w:uiPriority="67" w:unhideWhenUsed="0"/>
-    <w:lsdException w:name="Medium Grid 2 Accent 1" w:semiHidden="0" w:uiPriority="68" w:unhideWhenUsed="0"/>
-    <w:lsdException w:name="Medium Grid 3 Accent 1" w:semiHidden="0" w:uiPriority="69" w:unhideWhenUsed="0"/>
-    <w:lsdException w:name="Dark List Accent 1" w:semiHidden="0" w:uiPriority="70" w:unhideWhenUsed="0"/>
-    <w:lsdException w:name="Colorful Shading Accent 1" w:semiHidden="0" w:uiPriority="71" w:unhideWhenUsed="0"/>
-    <w:lsdException w:name="Colorful List Accent 1" w:semiHidden="0" w:uiPriority="72" w:unhideWhenUsed="0"/>
-    <w:lsdException w:name="Colorful Grid Accent 1" w:semiHidden="0" w:uiPriority="73" w:unhideWhenUsed="0"/>
-    <w:lsdException w:name="Light Shading Accent 2" w:semiHidden="0" w:uiPriority="60" w:unhideWhenUsed="0"/>
-    <w:lsdException w:name="Light List Accent 2" w:semiHidden="0" w:uiPriority="61" w:unhideWhenUsed="0"/>
-    <w:lsdException w:name="Light Grid Accent 2" w:semiHidden="0" w:uiPriority="62" w:unhideWhenUsed="0"/>
-    <w:lsdException w:name="Medium Shading 1 Accent 2" w:semiHidden="0" w:uiPriority="63" w:unhideWhenUsed="0"/>
-    <w:lsdException w:name="Medium Shading 2 Accent 2" w:semiHidden="0" w:uiPriority="64" w:unhideWhenUsed="0"/>
-    <w:lsdException w:name="Medium List 1 Accent 2" w:semiHidden="0" w:uiPriority="65" w:unhideWhenUsed="0"/>
-    <w:lsdException w:name="Medium List 2 Accent 2" w:semiHidden="0" w:uiPriority="66" w:unhideWhenUsed="0"/>
-    <w:lsdException w:name="Medium Grid 1 Accent 2" w:semiHidden="0" w:uiPriority="67" w:unhideWhenUsed="0"/>
-    <w:lsdException w:name="Medium Grid 2 Accent 2" w:semiHidden="0" w:uiPriority="68" w:unhideWhenUsed="0"/>
-    <w:lsdException w:name="Medium Grid 3 Accent 2" w:semiHidden="0" w:uiPriority="69" w:unhideWhenUsed="0"/>
-    <w:lsdException w:name="Dark List Accent 2" w:semiHidden="0" w:uiPriority="70" w:unhideWhenUsed="0"/>
-    <w:lsdException w:name="Colorful Shading Accent 2" w:semiHidden="0" w:uiPriority="71" w:unhideWhenUsed="0"/>
-    <w:lsdException w:name="Colorful List Accent 2" w:semiHidden="0" w:uiPriority="72" w:unhideWhenUsed="0"/>
-    <w:lsdException w:name="Colorful Grid Accent 2" w:semiHidden="0" w:uiPriority="73" w:unhideWhenUsed="0"/>
-    <w:lsdException w:name="Light Shading Accent 3" w:semiHidden="0" w:uiPriority="60" w:unhideWhenUsed="0"/>
-    <w:lsdException w:name="Light List Accent 3" w:semiHidden="0" w:uiPriority="61" w:unhideWhenUsed="0"/>
-    <w:lsdException w:name="Light Grid Accent 3" w:semiHidden="0" w:uiPriority="62" w:unhideWhenUsed="0"/>
-    <w:lsdException w:name="Medium Shading 1 Accent 3" w:semiHidden="0" w:uiPriority="63" w:unhideWhenUsed="0"/>
-    <w:lsdException w:name="Medium Shading 2 Accent 3" w:semiHidden="0" w:uiPriority="64" w:unhideWhenUsed="0"/>
-    <w:lsdException w:name="Medium List 1 Accent 3" w:semiHidden="0" w:uiPriority="65" w:unhideWhenUsed="0"/>
-    <w:lsdException w:name="Medium List 2 Accent 3" w:semiHidden="0" w:uiPriority="66" w:unhideWhenUsed="0"/>
-    <w:lsdException w:name="Medium Grid 1 Accent 3" w:semiHidden="0" w:uiPriority="67" w:unhideWhenUsed="0"/>
-    <w:lsdException w:name="Medium Grid 2 Accent 3" w:semiHidden="0" w:uiPriority="68" w:unhideWhenUsed="0"/>
-    <w:lsdException w:name="Medium Grid 3 Accent 3" w:semiHidden="0" w:uiPriority="69" w:unhideWhenUsed="0"/>
-    <w:lsdException w:name="Dark List Accent 3" w:semiHidden="0" w:uiPriority="70" w:unhideWhenUsed="0"/>
-    <w:lsdException w:name="Colorful Shading Accent 3" w:semiHidden="0" w:uiPriority="71" w:unhideWhenUsed="0"/>
-    <w:lsdException w:name="Colorful List Accent 3" w:semiHidden="0" w:uiPriority="72" w:unhideWhenUsed="0"/>
-    <w:lsdException w:name="Colorful Grid Accent 3" w:semiHidden="0" w:uiPriority="73" w:unhideWhenUsed="0"/>
-    <w:lsdException w:name="Light Shading Accent 4" w:semiHidden="0" w:uiPriority="60" w:unhideWhenUsed="0"/>
-    <w:lsdException w:name="Light List Accent 4" w:semiHidden="0" w:uiPriority="61" w:unhideWhenUsed="0"/>
-    <w:lsdException w:name="Light Grid Accent 4" w:semiHidden="0" w:uiPriority="62" w:unhideWhenUsed="0"/>
-    <w:lsdException w:name="Medium Shading 1 Accent 4" w:semiHidden="0" w:uiPriority="63" w:unhideWhenUsed="0"/>
-    <w:lsdException w:name="Medium Shading 2 Accent 4" w:semiHidden="0" w:uiPriority="64" w:unhideWhenUsed="0"/>
-    <w:lsdException w:name="Medium List 1 Accent 4" w:semiHidden="0" w:uiPriority="65" w:unhideWhenUsed="0"/>
-    <w:lsdException w:name="Medium List 2 Accent 4" w:semiHidden="0" w:uiPriority="66" w:unhideWhenUsed="0"/>
-    <w:lsdException w:name="Medium Grid 1 Accent 4" w:semiHidden="0" w:uiPriority="67" w:unhideWhenUsed="0"/>
-    <w:lsdException w:name="Medium Grid 2 Accent 4" w:semiHidden="0" w:uiPriority="68" w:unhideWhenUsed="0"/>
-    <w:lsdException w:name="Medium Grid 3 Accent 4" w:semiHidden="0" w:uiPriority="69" w:unhideWhenUsed="0"/>
-    <w:lsdException w:name="Dark List Accent 4" w:semiHidden="0" w:uiPriority="70" w:unhideWhenUsed="0"/>
-    <w:lsdException w:name="Colorful Shading Accent 4" w:semiHidden="0" w:uiPriority="71" w:unhideWhenUsed="0"/>
-    <w:lsdException w:name="Colorful List Accent 4" w:semiHidden="0" w:uiPriority="72" w:unhideWhenUsed="0"/>
-    <w:lsdException w:name="Colorful Grid Accent 4" w:semiHidden="0" w:uiPriority="73" w:unhideWhenUsed="0"/>
-    <w:lsdException w:name="Light Shading Accent 5" w:semiHidden="0" w:uiPriority="60" w:unhideWhenUsed="0"/>
-    <w:lsdException w:name="Light List Accent 5" w:semiHidden="0" w:uiPriority="61" w:unhideWhenUsed="0"/>
-    <w:lsdException w:name="Light Grid Accent 5" w:semiHidden="0" w:uiPriority="62" w:unhideWhenUsed="0"/>
-    <w:lsdException w:name="Medium Shading 1 Accent 5" w:semiHidden="0" w:uiPriority="63" w:unhideWhenUsed="0"/>
-    <w:lsdException w:name="Medium Shading 2 Accent 5" w:semiHidden="0" w:uiPriority="64" w:unhideWhenUsed="0"/>
-    <w:lsdException w:name="Medium List 1 Accent 5" w:semiHidden="0" w:uiPriority="65" w:unhideWhenUsed="0"/>
-    <w:lsdException w:name="Medium List 2 Accent 5" w:semiHidden="0" w:uiPriority="66" w:unhideWhenUsed="0"/>
-    <w:lsdException w:name="Medium Grid 1 Accent 5" w:semiHidden="0" w:uiPriority="67" w:unhideWhenUsed="0"/>
-    <w:lsdException w:name="Medium Grid 2 Accent 5" w:semiHidden="0" w:uiPriority="68" w:unhideWhenUsed="0"/>
-    <w:lsdException w:name="Medium Grid 3 Accent 5" w:semiHidden="0" w:uiPriority="69" w:unhideWhenUsed="0"/>
-    <w:lsdException w:name="Dark List Accent 5" w:semiHidden="0" w:uiPriority="70" w:unhideWhenUsed="0"/>
-    <w:lsdException w:name="Colorful Shading Accent 5" w:semiHidden="0" w:uiPriority="71" w:unhideWhenUsed="0"/>
-    <w:lsdException w:name="Colorful List Accent 5" w:semiHidden="0" w:uiPriority="72" w:unhideWhenUsed="0"/>
-    <w:lsdException w:name="Colorful Grid Accent 5" w:semiHidden="0" w:uiPriority="73" w:unhideWhenUsed="0"/>
-    <w:lsdException w:name="Light Shading Accent 6" w:semiHidden="0" w:uiPriority="60" w:unhideWhenUsed="0"/>
-    <w:lsdException w:name="Light List Accent 6" w:semiHidden="0" w:uiPriority="61" w:unhideWhenUsed="0"/>
-    <w:lsdException w:name="Light Grid Accent 6" w:semiHidden="0" w:uiPriority="62" w:unhideWhenUsed="0"/>
-    <w:lsdException w:name="Medium Shading 1 Accent 6" w:semiHidden="0" w:uiPriority="63" w:unhideWhenUsed="0"/>
-    <w:lsdException w:name="Medium Shading 2 Accent 6" w:semiHidden="0" w:uiPriority="64" w:unhideWhenUsed="0"/>
-    <w:lsdException w:name="Medium List 1 Accent 6" w:semiHidden="0" w:uiPriority="65" w:unhideWhenUsed="0"/>
-    <w:lsdException w:name="Medium List 2 Accent 6" w:semiHidden="0" w:uiPriority="66" w:unhideWhenUsed="0"/>
-    <w:lsdException w:name="Medium Grid 1 Accent 6" w:semiHidden="0" w:uiPriority="67" w:unhideWhenUsed="0"/>
-    <w:lsdException w:name="Medium Grid 2 Accent 6" w:semiHidden="0" w:uiPriority="68" w:unhideWhenUsed="0"/>
-    <w:lsdException w:name="Medium Grid 3 Accent 6" w:semiHidden="0" w:uiPriority="69" w:unhideWhenUsed="0"/>
-    <w:lsdException w:name="Dark List Accent 6" w:semiHidden="0" w:uiPriority="70" w:unhideWhenUsed="0"/>
-    <w:lsdException w:name="Colorful Shading Accent 6" w:semiHidden="0" w:uiPriority="71" w:unhideWhenUsed="0"/>
-    <w:lsdException w:name="Colorful List Accent 6" w:semiHidden="0" w:uiPriority="72" w:unhideWhenUsed="0"/>
-    <w:lsdException w:name="Colorful Grid Accent 6" w:semiHidden="0" w:uiPriority="73" w:unhideWhenUsed="0"/>
-    <w:lsdException w:name="Subtle Emphasis" w:semiHidden="0" w:uiPriority="19" w:unhideWhenUsed="0" w:qFormat="1"/>
-    <w:lsdException w:name="Intense Emphasis" w:semiHidden="0" w:uiPriority="21" w:unhideWhenUsed="0" w:qFormat="1"/>
-    <w:lsdException w:name="Subtle Reference" w:semiHidden="0" w:uiPriority="31" w:unhideWhenUsed="0" w:qFormat="1"/>
-    <w:lsdException w:name="Intense Reference" w:semiHidden="0" w:uiPriority="32" w:unhideWhenUsed="0" w:qFormat="1"/>
-    <w:lsdException w:name="Book Title" w:semiHidden="0" w:uiPriority="33" w:unhideWhenUsed="0" w:qFormat="1"/>
-    <w:lsdException w:name="Bibliography" w:uiPriority="37"/>
-    <w:lsdException w:name="TOC Heading" w:uiPriority="39" w:qFormat="1"/>
-  </w:latentStyles>
-  <w:style w:type="paragraph" w:default="1" w:styleId="Normal">
-    <w:name w:val="Normal"/>
-    <w:qFormat/>
-  </w:style>
-  <w:style w:type="paragraph" w:styleId="Heading1">
-    <w:name w:val="heading 1"/>
-    <w:basedOn w:val="Normal"/>
-    <w:next w:val="Normal"/>
-    <w:link w:val="Heading1Char"/>
-    <w:uiPriority w:val="9"/>
-    <w:qFormat/>
-    <w:rsid w:val="0091287F"/>
-    <w:pPr>
-      <w:keepNext/>
-      <w:keepLines/>
-      <w:spacing w:before="480"/>
-      <w:outlineLvl w:val="0"/>
-    </w:pPr>
-    <w:rPr>
-      <w:rFonts w:asciiTheme="majorHAnsi" w:eastAsiaTheme="majorEastAsia" w:hAnsiTheme="majorHAnsi" w:cstheme="majorBidi"/>
-      <w:b/>
-      <w:bCs/>
-      <w:color w:val="345A8A" w:themeColor="accent1" w:themeShade="B5"/>
-      <w:sz w:val="32"/>
-      <w:szCs w:val="32"/>
-    </w:rPr>
-  </w:style>
-  <w:style w:type="paragraph" w:styleId="Heading2">
-    <w:name w:val="heading 2"/>
-    <w:basedOn w:val="Normal"/>
-    <w:link w:val="Heading2Char"/>
-    <w:uiPriority w:val="9"/>
-    <w:qFormat/>
-    <w:rsid w:val="0091287F"/>
-    <w:pPr>
-      <w:spacing w:before="100" w:beforeAutospacing="1" w:after="100" w:afterAutospacing="1"/>
-      <w:outlineLvl w:val="1"/>
-    </w:pPr>
-    <w:rPr>
-      <w:rFonts w:ascii="Times" w:hAnsi="Times"/>
-      <w:b/>
-      <w:bCs/>
-      <w:sz w:val="36"/>
-      <w:szCs w:val="36"/>
-      <w:lang w:val="en-SG"/>
-    </w:rPr>
-  </w:style>
-  <w:style w:type="character" w:default="1" w:styleId="DefaultParagraphFont">
-    <w:name w:val="Default Paragraph Font"/>
-    <w:uiPriority w:val="1"/>
-    <w:semiHidden/>
-    <w:unhideWhenUsed/>
-  </w:style>
-  <w:style w:type="table" w:default="1" w:styleId="TableNormal">
-    <w:name w:val="Normal Table"/>
-    <w:uiPriority w:val="99"/>
-    <w:semiHidden/>
-    <w:unhideWhenUsed/>
-    <w:tblPr>
-      <w:tblInd w:w="0" w:type="dxa"/>
-      <w:tblCellMar>
-        <w:top w:w="0" w:type="dxa"/>
-        <w:left w:w="108" w:type="dxa"/>
-        <w:bottom w:w="0" w:type="dxa"/>
-        <w:right w:w="108" w:type="dxa"/>
-      </w:tblCellMar>
-    </w:tblPr>
-  </w:style>
-  <w:style w:type="numbering" w:default="1" w:styleId="NoList">
-    <w:name w:val="No List"/>
-    <w:uiPriority w:val="99"/>
-    <w:semiHidden/>
-    <w:unhideWhenUsed/>
-  </w:style>
-  <w:style w:type="paragraph" w:styleId="ListParagraph">
-    <w:name w:val="List Paragraph"/>
-    <w:basedOn w:val="Normal"/>
-    <w:uiPriority w:val="34"/>
-    <w:qFormat/>
-    <w:rsid w:val="0091287F"/>
-    <w:pPr>
-      <w:ind w:left="720"/>
-      <w:contextualSpacing/>
-    </w:pPr>
-  </w:style>
-  <w:style w:type="character" w:customStyle="1" w:styleId="Heading2Char">
-    <w:name w:val="Heading 2 Char"/>
-    <w:basedOn w:val="DefaultParagraphFont"/>
-    <w:link w:val="Heading2"/>
-    <w:uiPriority w:val="9"/>
-    <w:rsid w:val="0091287F"/>
-    <w:rPr>
-      <w:rFonts w:ascii="Times" w:hAnsi="Times"/>
-      <w:b/>
-      <w:bCs/>
-      <w:sz w:val="36"/>
-      <w:szCs w:val="36"/>
-      <w:lang w:val="en-SG"/>
-    </w:rPr>
-  </w:style>
-  <w:style w:type="paragraph" w:styleId="NormalWeb">
-    <w:name w:val="Normal (Web)"/>
-    <w:basedOn w:val="Normal"/>
-    <w:uiPriority w:val="99"/>
-    <w:semiHidden/>
-    <w:unhideWhenUsed/>
-    <w:rsid w:val="0091287F"/>
-    <w:pPr>
-      <w:spacing w:before="100" w:beforeAutospacing="1" w:after="100" w:afterAutospacing="1"/>
-    </w:pPr>
-    <w:rPr>
-      <w:rFonts w:ascii="Times" w:hAnsi="Times" w:cs="Times New Roman"/>
-      <w:sz w:val="20"/>
-      <w:szCs w:val="20"/>
-      <w:lang w:val="en-SG"/>
-    </w:rPr>
-  </w:style>
-  <w:style w:type="character" w:customStyle="1" w:styleId="Heading1Char">
-    <w:name w:val="Heading 1 Char"/>
-    <w:basedOn w:val="DefaultParagraphFont"/>
-    <w:link w:val="Heading1"/>
-    <w:uiPriority w:val="9"/>
-    <w:rsid w:val="0091287F"/>
-    <w:rPr>
-      <w:rFonts w:asciiTheme="majorHAnsi" w:eastAsiaTheme="majorEastAsia" w:hAnsiTheme="majorHAnsi" w:cstheme="majorBidi"/>
-      <w:b/>
-      <w:bCs/>
-      <w:color w:val="345A8A" w:themeColor="accent1" w:themeShade="B5"/>
-      <w:sz w:val="32"/>
-      <w:szCs w:val="32"/>
-    </w:rPr>
-  </w:style>
-  <w:style w:type="character" w:styleId="Hyperlink">
-    <w:name w:val="Hyperlink"/>
-    <w:basedOn w:val="DefaultParagraphFont"/>
-    <w:uiPriority w:val="99"/>
-    <w:semiHidden/>
-    <w:unhideWhenUsed/>
-    <w:rsid w:val="0091287F"/>
-    <w:rPr>
-      <w:color w:val="0000FF"/>
-      <w:u w:val="single"/>
-    </w:rPr>
-  </w:style>
-  <w:style w:type="character" w:customStyle="1" w:styleId="apple-converted-space">
-    <w:name w:val="apple-converted-space"/>
-    <w:basedOn w:val="DefaultParagraphFont"/>
-    <w:rsid w:val="0091287F"/>
-  </w:style>
-  <w:style w:type="paragraph" w:styleId="BalloonText">
-    <w:name w:val="Balloon Text"/>
-    <w:basedOn w:val="Normal"/>
-    <w:link w:val="BalloonTextChar"/>
-    <w:uiPriority w:val="99"/>
-    <w:semiHidden/>
-    <w:unhideWhenUsed/>
-    <w:rsid w:val="0091287F"/>
-    <w:rPr>
-      <w:rFonts w:ascii="Lucida Grande" w:hAnsi="Lucida Grande" w:cs="Lucida Grande"/>
-      <w:sz w:val="18"/>
-      <w:szCs w:val="18"/>
-    </w:rPr>
-  </w:style>
-  <w:style w:type="character" w:customStyle="1" w:styleId="BalloonTextChar">
-    <w:name w:val="Balloon Text Char"/>
-    <w:basedOn w:val="DefaultParagraphFont"/>
-    <w:link w:val="BalloonText"/>
-    <w:uiPriority w:val="99"/>
-    <w:semiHidden/>
-    <w:rsid w:val="0091287F"/>
-    <w:rPr>
-      <w:rFonts w:ascii="Lucida Grande" w:hAnsi="Lucida Grande" w:cs="Lucida Grande"/>
-      <w:sz w:val="18"/>
-      <w:szCs w:val="18"/>
-    </w:rPr>
-  </w:style>
-  <w:style w:type="character" w:styleId="FollowedHyperlink">
-    <w:name w:val="FollowedHyperlink"/>
-    <w:basedOn w:val="DefaultParagraphFont"/>
-    <w:uiPriority w:val="99"/>
-    <w:semiHidden/>
-    <w:unhideWhenUsed/>
-    <w:rsid w:val="0091287F"/>
-    <w:rPr>
-      <w:color w:val="800080" w:themeColor="followedHyperlink"/>
-      <w:u w:val="single"/>
-    </w:rPr>
-  </w:style>
-  <w:style w:type="character" w:styleId="HTMLCode">
-    <w:name w:val="HTML Code"/>
-    <w:basedOn w:val="DefaultParagraphFont"/>
-    <w:uiPriority w:val="99"/>
-    <w:semiHidden/>
-    <w:unhideWhenUsed/>
-    <w:rsid w:val="0007045A"/>
-    <w:rPr>
-      <w:rFonts w:ascii="Courier" w:eastAsiaTheme="minorEastAsia" w:hAnsi="Courier" w:cs="Courier"/>
-      <w:sz w:val="20"/>
-      <w:szCs w:val="20"/>
-    </w:rPr>
-  </w:style>
-  <w:style w:type="paragraph" w:styleId="Caption">
-    <w:name w:val="caption"/>
-    <w:basedOn w:val="Normal"/>
-    <w:next w:val="Normal"/>
-    <w:uiPriority w:val="35"/>
-    <w:unhideWhenUsed/>
-    <w:qFormat/>
-    <w:rsid w:val="003571E5"/>
-    <w:pPr>
-      <w:spacing w:after="200"/>
-    </w:pPr>
-    <w:rPr>
-      <w:b/>
-      <w:bCs/>
-      <w:color w:val="4F81BD" w:themeColor="accent1"/>
-      <w:sz w:val="18"/>
-      <w:szCs w:val="18"/>
-    </w:rPr>
-  </w:style>
-  <w:style w:type="paragraph" w:styleId="Header">
-    <w:name w:val="header"/>
-    <w:basedOn w:val="Normal"/>
-    <w:link w:val="HeaderChar"/>
-    <w:uiPriority w:val="99"/>
-    <w:unhideWhenUsed/>
-    <w:rsid w:val="0081216E"/>
-    <w:pPr>
-      <w:tabs>
-        <w:tab w:val="center" w:pos="4320"/>
-        <w:tab w:val="right" w:pos="8640"/>
-      </w:tabs>
-    </w:pPr>
-  </w:style>
-  <w:style w:type="character" w:customStyle="1" w:styleId="HeaderChar">
-    <w:name w:val="Header Char"/>
-    <w:basedOn w:val="DefaultParagraphFont"/>
-    <w:link w:val="Header"/>
-    <w:uiPriority w:val="99"/>
-    <w:rsid w:val="0081216E"/>
-  </w:style>
-  <w:style w:type="paragraph" w:styleId="Footer">
-    <w:name w:val="footer"/>
-    <w:basedOn w:val="Normal"/>
-    <w:link w:val="FooterChar"/>
-    <w:uiPriority w:val="99"/>
-    <w:unhideWhenUsed/>
-    <w:rsid w:val="0081216E"/>
-    <w:pPr>
-      <w:tabs>
-        <w:tab w:val="center" w:pos="4320"/>
-        <w:tab w:val="right" w:pos="8640"/>
-      </w:tabs>
-    </w:pPr>
-  </w:style>
-  <w:style w:type="character" w:customStyle="1" w:styleId="FooterChar">
-    <w:name w:val="Footer Char"/>
-    <w:basedOn w:val="DefaultParagraphFont"/>
-    <w:link w:val="Footer"/>
-    <w:uiPriority w:val="99"/>
-    <w:rsid w:val="0081216E"/>
-  </w:style>
-  <w:style w:type="character" w:styleId="PageNumber">
-    <w:name w:val="page number"/>
-    <w:basedOn w:val="DefaultParagraphFont"/>
-    <w:uiPriority w:val="99"/>
-    <w:semiHidden/>
-    <w:unhideWhenUsed/>
-    <w:rsid w:val="0081216E"/>
-  </w:style>
-  <w:style w:type="character" w:styleId="Strong">
-    <w:name w:val="Strong"/>
-    <w:basedOn w:val="DefaultParagraphFont"/>
-    <w:uiPriority w:val="22"/>
-    <w:qFormat/>
-    <w:rsid w:val="00033AED"/>
-    <w:rPr>
-      <w:b/>
-      <w:bCs/>
-    </w:rPr>
-  </w:style>
-  <w:style w:type="table" w:styleId="TableGrid">
-    <w:name w:val="Table Grid"/>
-    <w:basedOn w:val="TableNormal"/>
-    <w:uiPriority w:val="59"/>
-    <w:rsid w:val="00033AED"/>
-    <w:tblPr>
-      <w:tblInd w:w="0" w:type="dxa"/>
-      <w:tblBorders>
-        <w:top w:val="single" w:sz="4" w:space="0" w:color="auto"/>
-        <w:left w:val="single" w:sz="4" w:space="0" w:color="auto"/>
-        <w:bottom w:val="single" w:sz="4" w:space="0" w:color="auto"/>
-        <w:right w:val="single" w:sz="4" w:space="0" w:color="auto"/>
-        <w:insideH w:val="single" w:sz="4" w:space="0" w:color="auto"/>
-        <w:insideV w:val="single" w:sz="4" w:space="0" w:color="auto"/>
-      </w:tblBorders>
-      <w:tblCellMar>
-        <w:top w:w="0" w:type="dxa"/>
-        <w:left w:w="108" w:type="dxa"/>
-        <w:bottom w:w="0" w:type="dxa"/>
-        <w:right w:w="108" w:type="dxa"/>
-      </w:tblCellMar>
-    </w:tblPr>
-  </w:style>
-  <w:style w:type="table" w:styleId="LightList">
-    <w:name w:val="Light List"/>
-    <w:basedOn w:val="TableNormal"/>
-    <w:uiPriority w:val="61"/>
-    <w:rsid w:val="00033AED"/>
-    <w:tblPr>
-      <w:tblStyleRowBandSize w:val="1"/>
-      <w:tblStyleColBandSize w:val="1"/>
-      <w:tblInd w:w="0" w:type="dxa"/>
-      <w:tblBorders>
-        <w:top w:val="single" w:sz="8" w:space="0" w:color="000000" w:themeColor="text1"/>
-        <w:left w:val="single" w:sz="8" w:space="0" w:color="000000" w:themeColor="text1"/>
-        <w:bottom w:val="single" w:sz="8" w:space="0" w:color="000000" w:themeColor="text1"/>
-        <w:right w:val="single" w:sz="8" w:space="0" w:color="000000" w:themeColor="text1"/>
-      </w:tblBorders>
-      <w:tblCellMar>
-        <w:top w:w="0" w:type="dxa"/>
-        <w:left w:w="108" w:type="dxa"/>
-        <w:bottom w:w="0" w:type="dxa"/>
-        <w:right w:w="108" w:type="dxa"/>
-      </w:tblCellMar>
-    </w:tblPr>
-    <w:tblStylePr w:type="firstRow">
-      <w:pPr>
-        <w:spacing w:before="0" w:after="0" w:line="240" w:lineRule="auto"/>
-      </w:pPr>
-      <w:rPr>
-        <w:b/>
-        <w:bCs/>
-        <w:color w:val="FFFFFF" w:themeColor="background1"/>
-      </w:rPr>
-      <w:tblPr/>
-      <w:tcPr>
-        <w:shd w:val="clear" w:color="auto" w:fill="000000" w:themeFill="text1"/>
-      </w:tcPr>
-    </w:tblStylePr>
-    <w:tblStylePr w:type="lastRow">
-      <w:pPr>
-        <w:spacing w:before="0" w:after="0" w:line="240" w:lineRule="auto"/>
-      </w:pPr>
-      <w:rPr>
-        <w:b/>
-        <w:bCs/>
-      </w:rPr>
-      <w:tblPr/>
-      <w:tcPr>
-        <w:tcBorders>
-          <w:top w:val="double" w:sz="6" w:space="0" w:color="000000" w:themeColor="text1"/>
-          <w:left w:val="single" w:sz="8" w:space="0" w:color="000000" w:themeColor="text1"/>
-          <w:bottom w:val="single" w:sz="8" w:space="0" w:color="000000" w:themeColor="text1"/>
-          <w:right w:val="single" w:sz="8" w:space="0" w:color="000000" w:themeColor="text1"/>
-        </w:tcBorders>
-      </w:tcPr>
-    </w:tblStylePr>
-    <w:tblStylePr w:type="firstCol">
-      <w:rPr>
-        <w:b/>
-        <w:bCs/>
-      </w:rPr>
-    </w:tblStylePr>
-    <w:tblStylePr w:type="lastCol">
-      <w:rPr>
-        <w:b/>
-        <w:bCs/>
-      </w:rPr>
-    </w:tblStylePr>
-    <w:tblStylePr w:type="band1Vert">
-      <w:tblPr/>
-      <w:tcPr>
-        <w:tcBorders>
-          <w:top w:val="single" w:sz="8" w:space="0" w:color="000000" w:themeColor="text1"/>
-          <w:left w:val="single" w:sz="8" w:space="0" w:color="000000" w:themeColor="text1"/>
-          <w:bottom w:val="single" w:sz="8" w:space="0" w:color="000000" w:themeColor="text1"/>
-          <w:right w:val="single" w:sz="8" w:space="0" w:color="000000" w:themeColor="text1"/>
-        </w:tcBorders>
-      </w:tcPr>
-    </w:tblStylePr>
-    <w:tblStylePr w:type="band1Horz">
-      <w:tblPr/>
-      <w:tcPr>
-        <w:tcBorders>
-          <w:top w:val="single" w:sz="8" w:space="0" w:color="000000" w:themeColor="text1"/>
-          <w:left w:val="single" w:sz="8" w:space="0" w:color="000000" w:themeColor="text1"/>
-          <w:bottom w:val="single" w:sz="8" w:space="0" w:color="000000" w:themeColor="text1"/>
-          <w:right w:val="single" w:sz="8" w:space="0" w:color="000000" w:themeColor="text1"/>
-        </w:tcBorders>
-      </w:tcPr>
-    </w:tblStylePr>
-  </w:style>
-  <w:style w:type="table" w:styleId="MediumShading1">
-    <w:name w:val="Medium Shading 1"/>
-    <w:basedOn w:val="TableNormal"/>
-    <w:uiPriority w:val="63"/>
-    <w:rsid w:val="00033AED"/>
-    <w:tblPr>
-      <w:tblStyleRowBandSize w:val="1"/>
-      <w:tblStyleColBandSize w:val="1"/>
-      <w:tblInd w:w="0" w:type="dxa"/>
-      <w:tblBorders>
-        <w:top w:val="single" w:sz="8" w:space="0" w:color="404040" w:themeColor="text1" w:themeTint="BF"/>
-        <w:left w:val="single" w:sz="8" w:space="0" w:color="404040" w:themeColor="text1" w:themeTint="BF"/>
-        <w:bottom w:val="single" w:sz="8" w:space="0" w:color="404040" w:themeColor="text1" w:themeTint="BF"/>
-        <w:right w:val="single" w:sz="8" w:space="0" w:color="404040" w:themeColor="text1" w:themeTint="BF"/>
-        <w:insideH w:val="single" w:sz="8" w:space="0" w:color="404040" w:themeColor="text1" w:themeTint="BF"/>
-      </w:tblBorders>
-      <w:tblCellMar>
-        <w:top w:w="0" w:type="dxa"/>
-        <w:left w:w="108" w:type="dxa"/>
-        <w:bottom w:w="0" w:type="dxa"/>
-        <w:right w:w="108" w:type="dxa"/>
-      </w:tblCellMar>
-    </w:tblPr>
-    <w:tblStylePr w:type="firstRow">
-      <w:pPr>
-        <w:spacing w:before="0" w:after="0" w:line="240" w:lineRule="auto"/>
-      </w:pPr>
-      <w:rPr>
-        <w:b/>
-        <w:bCs/>
-        <w:color w:val="FFFFFF" w:themeColor="background1"/>
-      </w:rPr>
-      <w:tblPr/>
-      <w:tcPr>
-        <w:tcBorders>
-          <w:top w:val="single" w:sz="8" w:space="0" w:color="404040" w:themeColor="text1" w:themeTint="BF"/>
-          <w:left w:val="single" w:sz="8" w:space="0" w:color="404040" w:themeColor="text1" w:themeTint="BF"/>
-          <w:bottom w:val="single" w:sz="8" w:space="0" w:color="404040" w:themeColor="text1" w:themeTint="BF"/>
-          <w:right w:val="single" w:sz="8" w:space="0" w:color="404040" w:themeColor="text1" w:themeTint="BF"/>
-          <w:insideH w:val="nil"/>
-          <w:insideV w:val="nil"/>
-        </w:tcBorders>
-        <w:shd w:val="clear" w:color="auto" w:fill="000000" w:themeFill="text1"/>
-      </w:tcPr>
-    </w:tblStylePr>
-    <w:tblStylePr w:type="lastRow">
-      <w:pPr>
-        <w:spacing w:before="0" w:after="0" w:line="240" w:lineRule="auto"/>
-      </w:pPr>
-      <w:rPr>
-        <w:b/>
-        <w:bCs/>
-      </w:rPr>
-      <w:tblPr/>
-      <w:tcPr>
-        <w:tcBorders>
-          <w:top w:val="double" w:sz="6" w:space="0" w:color="404040" w:themeColor="text1" w:themeTint="BF"/>
-          <w:left w:val="single" w:sz="8" w:space="0" w:color="404040" w:themeColor="text1" w:themeTint="BF"/>
-          <w:bottom w:val="single" w:sz="8" w:space="0" w:color="404040" w:themeColor="text1" w:themeTint="BF"/>
-          <w:right w:val="single" w:sz="8" w:space="0" w:color="404040" w:themeColor="text1" w:themeTint="BF"/>
-          <w:insideH w:val="nil"/>
-          <w:insideV w:val="nil"/>
-        </w:tcBorders>
-      </w:tcPr>
-    </w:tblStylePr>
-    <w:tblStylePr w:type="firstCol">
-      <w:rPr>
-        <w:b/>
-        <w:bCs/>
-      </w:rPr>
-    </w:tblStylePr>
-    <w:tblStylePr w:type="lastCol">
-      <w:rPr>
-        <w:b/>
-        <w:bCs/>
-      </w:rPr>
-    </w:tblStylePr>
-    <w:tblStylePr w:type="band1Vert">
-      <w:tblPr/>
-      <w:tcPr>
-        <w:shd w:val="clear" w:color="auto" w:fill="C0C0C0" w:themeFill="text1" w:themeFillTint="3F"/>
-      </w:tcPr>
-    </w:tblStylePr>
-    <w:tblStylePr w:type="band1Horz">
-      <w:tblPr/>
-      <w:tcPr>
-        <w:tcBorders>
-          <w:insideH w:val="nil"/>
-          <w:insideV w:val="nil"/>
-        </w:tcBorders>
-        <w:shd w:val="clear" w:color="auto" w:fill="C0C0C0" w:themeFill="text1" w:themeFillTint="3F"/>
-      </w:tcPr>
-    </w:tblStylePr>
-    <w:tblStylePr w:type="band2Horz">
-      <w:tblPr/>
-      <w:tcPr>
-        <w:tcBorders>
-          <w:insideH w:val="nil"/>
-          <w:insideV w:val="nil"/>
-        </w:tcBorders>
-      </w:tcPr>
-    </w:tblStylePr>
-  </w:style>
-  <w:style w:type="table" w:styleId="LightGrid-Accent1">
-    <w:name w:val="Light Grid Accent 1"/>
-    <w:basedOn w:val="TableNormal"/>
-    <w:uiPriority w:val="62"/>
-    <w:rsid w:val="00033AED"/>
-    <w:tblPr>
-      <w:tblStyleRowBandSize w:val="1"/>
-      <w:tblStyleColBandSize w:val="1"/>
-      <w:tblInd w:w="0" w:type="dxa"/>
-      <w:tblBorders>
-        <w:top w:val="single" w:sz="8" w:space="0" w:color="4F81BD" w:themeColor="accent1"/>
-        <w:left w:val="single" w:sz="8" w:space="0" w:color="4F81BD" w:themeColor="accent1"/>
-        <w:bottom w:val="single" w:sz="8" w:space="0" w:color="4F81BD" w:themeColor="accent1"/>
-        <w:right w:val="single" w:sz="8" w:space="0" w:color="4F81BD" w:themeColor="accent1"/>
-        <w:insideH w:val="single" w:sz="8" w:space="0" w:color="4F81BD" w:themeColor="accent1"/>
-        <w:insideV w:val="single" w:sz="8" w:space="0" w:color="4F81BD" w:themeColor="accent1"/>
-      </w:tblBorders>
-      <w:tblCellMar>
-        <w:top w:w="0" w:type="dxa"/>
-        <w:left w:w="108" w:type="dxa"/>
-        <w:bottom w:w="0" w:type="dxa"/>
-        <w:right w:w="108" w:type="dxa"/>
-      </w:tblCellMar>
-    </w:tblPr>
-    <w:tblStylePr w:type="firstRow">
-      <w:pPr>
-        <w:spacing w:before="0" w:after="0" w:line="240" w:lineRule="auto"/>
-      </w:pPr>
-      <w:rPr>
-        <w:rFonts w:asciiTheme="majorHAnsi" w:eastAsiaTheme="majorEastAsia" w:hAnsiTheme="majorHAnsi" w:cstheme="majorBidi"/>
-        <w:b/>
-        <w:bCs/>
-      </w:rPr>
-      <w:tblPr/>
-      <w:tcPr>
-        <w:tcBorders>
-          <w:top w:val="single" w:sz="8" w:space="0" w:color="4F81BD" w:themeColor="accent1"/>
-          <w:left w:val="single" w:sz="8" w:space="0" w:color="4F81BD" w:themeColor="accent1"/>
-          <w:bottom w:val="single" w:sz="18" w:space="0" w:color="4F81BD" w:themeColor="accent1"/>
-          <w:right w:val="single" w:sz="8" w:space="0" w:color="4F81BD" w:themeColor="accent1"/>
-          <w:insideH w:val="nil"/>
-          <w:insideV w:val="single" w:sz="8" w:space="0" w:color="4F81BD" w:themeColor="accent1"/>
-        </w:tcBorders>
-      </w:tcPr>
-    </w:tblStylePr>
-    <w:tblStylePr w:type="lastRow">
-      <w:pPr>
-        <w:spacing w:before="0" w:after="0" w:line="240" w:lineRule="auto"/>
-      </w:pPr>
-      <w:rPr>
-        <w:rFonts w:asciiTheme="majorHAnsi" w:eastAsiaTheme="majorEastAsia" w:hAnsiTheme="majorHAnsi" w:cstheme="majorBidi"/>
-        <w:b/>
-        <w:bCs/>
-      </w:rPr>
-      <w:tblPr/>
-      <w:tcPr>
-        <w:tcBorders>
-          <w:top w:val="double" w:sz="6" w:space="0" w:color="4F81BD" w:themeColor="accent1"/>
-          <w:left w:val="single" w:sz="8" w:space="0" w:color="4F81BD" w:themeColor="accent1"/>
-          <w:bottom w:val="single" w:sz="8" w:space="0" w:color="4F81BD" w:themeColor="accent1"/>
-          <w:right w:val="single" w:sz="8" w:space="0" w:color="4F81BD" w:themeColor="accent1"/>
-          <w:insideH w:val="nil"/>
-          <w:insideV w:val="single" w:sz="8" w:space="0" w:color="4F81BD" w:themeColor="accent1"/>
-        </w:tcBorders>
-      </w:tcPr>
-    </w:tblStylePr>
-    <w:tblStylePr w:type="firstCol">
-      <w:rPr>
-        <w:rFonts w:asciiTheme="majorHAnsi" w:eastAsiaTheme="majorEastAsia" w:hAnsiTheme="majorHAnsi" w:cstheme="majorBidi"/>
-        <w:b/>
-        <w:bCs/>
-      </w:rPr>
-    </w:tblStylePr>
-    <w:tblStylePr w:type="lastCol">
-      <w:rPr>
-        <w:rFonts w:asciiTheme="majorHAnsi" w:eastAsiaTheme="majorEastAsia" w:hAnsiTheme="majorHAnsi" w:cstheme="majorBidi"/>
-        <w:b/>
-        <w:bCs/>
-      </w:rPr>
-      <w:tblPr/>
-      <w:tcPr>
-        <w:tcBorders>
-          <w:top w:val="single" w:sz="8" w:space="0" w:color="4F81BD" w:themeColor="accent1"/>
-          <w:left w:val="single" w:sz="8" w:space="0" w:color="4F81BD" w:themeColor="accent1"/>
-          <w:bottom w:val="single" w:sz="8" w:space="0" w:color="4F81BD" w:themeColor="accent1"/>
-          <w:right w:val="single" w:sz="8" w:space="0" w:color="4F81BD" w:themeColor="accent1"/>
-        </w:tcBorders>
-      </w:tcPr>
-    </w:tblStylePr>
-    <w:tblStylePr w:type="band1Vert">
-      <w:tblPr/>
-      <w:tcPr>
-        <w:tcBorders>
-          <w:top w:val="single" w:sz="8" w:space="0" w:color="4F81BD" w:themeColor="accent1"/>
-          <w:left w:val="single" w:sz="8" w:space="0" w:color="4F81BD" w:themeColor="accent1"/>
-          <w:bottom w:val="single" w:sz="8" w:space="0" w:color="4F81BD" w:themeColor="accent1"/>
-          <w:right w:val="single" w:sz="8" w:space="0" w:color="4F81BD" w:themeColor="accent1"/>
-        </w:tcBorders>
-        <w:shd w:val="clear" w:color="auto" w:fill="D3DFEE" w:themeFill="accent1" w:themeFillTint="3F"/>
-      </w:tcPr>
-    </w:tblStylePr>
-    <w:tblStylePr w:type="band1Horz">
-      <w:tblPr/>
-      <w:tcPr>
-        <w:tcBorders>
-          <w:top w:val="single" w:sz="8" w:space="0" w:color="4F81BD" w:themeColor="accent1"/>
-          <w:left w:val="single" w:sz="8" w:space="0" w:color="4F81BD" w:themeColor="accent1"/>
-          <w:bottom w:val="single" w:sz="8" w:space="0" w:color="4F81BD" w:themeColor="accent1"/>
-          <w:right w:val="single" w:sz="8" w:space="0" w:color="4F81BD" w:themeColor="accent1"/>
-          <w:insideV w:val="single" w:sz="8" w:space="0" w:color="4F81BD" w:themeColor="accent1"/>
-        </w:tcBorders>
-        <w:shd w:val="clear" w:color="auto" w:fill="D3DFEE" w:themeFill="accent1" w:themeFillTint="3F"/>
-      </w:tcPr>
-    </w:tblStylePr>
-    <w:tblStylePr w:type="band2Horz">
-      <w:tblPr/>
-      <w:tcPr>
-        <w:tcBorders>
-          <w:top w:val="single" w:sz="8" w:space="0" w:color="4F81BD" w:themeColor="accent1"/>
-          <w:left w:val="single" w:sz="8" w:space="0" w:color="4F81BD" w:themeColor="accent1"/>
-          <w:bottom w:val="single" w:sz="8" w:space="0" w:color="4F81BD" w:themeColor="accent1"/>
-          <w:right w:val="single" w:sz="8" w:space="0" w:color="4F81BD" w:themeColor="accent1"/>
-          <w:insideV w:val="single" w:sz="8" w:space="0" w:color="4F81BD" w:themeColor="accent1"/>
-        </w:tcBorders>
-      </w:tcPr>
-    </w:tblStylePr>
-  </w:style>
-  <w:style w:type="table" w:styleId="LightShading-Accent6">
-    <w:name w:val="Light Shading Accent 6"/>
-    <w:basedOn w:val="TableNormal"/>
-    <w:uiPriority w:val="60"/>
-    <w:rsid w:val="00033AED"/>
-    <w:rPr>
-      <w:color w:val="E36C0A" w:themeColor="accent6" w:themeShade="BF"/>
-    </w:rPr>
-    <w:tblPr>
-      <w:tblStyleRowBandSize w:val="1"/>
-      <w:tblStyleColBandSize w:val="1"/>
-      <w:tblInd w:w="0" w:type="dxa"/>
-      <w:tblBorders>
-        <w:top w:val="single" w:sz="8" w:space="0" w:color="F79646" w:themeColor="accent6"/>
-        <w:bottom w:val="single" w:sz="8" w:space="0" w:color="F79646" w:themeColor="accent6"/>
-      </w:tblBorders>
-      <w:tblCellMar>
-        <w:top w:w="0" w:type="dxa"/>
-        <w:left w:w="108" w:type="dxa"/>
-        <w:bottom w:w="0" w:type="dxa"/>
-        <w:right w:w="108" w:type="dxa"/>
-      </w:tblCellMar>
-    </w:tblPr>
-    <w:tblStylePr w:type="firstRow">
-      <w:pPr>
-        <w:spacing w:before="0" w:after="0" w:line="240" w:lineRule="auto"/>
-      </w:pPr>
-      <w:rPr>
-        <w:b/>
-        <w:bCs/>
-      </w:rPr>
-      <w:tblPr/>
-      <w:tcPr>
-        <w:tcBorders>
-          <w:top w:val="single" w:sz="8" w:space="0" w:color="F79646" w:themeColor="accent6"/>
-          <w:left w:val="nil"/>
-          <w:bottom w:val="single" w:sz="8" w:space="0" w:color="F79646" w:themeColor="accent6"/>
-          <w:right w:val="nil"/>
-          <w:insideH w:val="nil"/>
-          <w:insideV w:val="nil"/>
-        </w:tcBorders>
-      </w:tcPr>
-    </w:tblStylePr>
-    <w:tblStylePr w:type="lastRow">
-      <w:pPr>
-        <w:spacing w:before="0" w:after="0" w:line="240" w:lineRule="auto"/>
-      </w:pPr>
-      <w:rPr>
-        <w:b/>
-        <w:bCs/>
-      </w:rPr>
-      <w:tblPr/>
-      <w:tcPr>
-        <w:tcBorders>
-          <w:top w:val="single" w:sz="8" w:space="0" w:color="F79646" w:themeColor="accent6"/>
-          <w:left w:val="nil"/>
-          <w:bottom w:val="single" w:sz="8" w:space="0" w:color="F79646" w:themeColor="accent6"/>
-          <w:right w:val="nil"/>
-          <w:insideH w:val="nil"/>
-          <w:insideV w:val="nil"/>
-        </w:tcBorders>
-      </w:tcPr>
-    </w:tblStylePr>
-    <w:tblStylePr w:type="firstCol">
-      <w:rPr>
-        <w:b/>
-        <w:bCs/>
-      </w:rPr>
-    </w:tblStylePr>
-    <w:tblStylePr w:type="lastCol">
-      <w:rPr>
-        <w:b/>
-        <w:bCs/>
-      </w:rPr>
-    </w:tblStylePr>
-    <w:tblStylePr w:type="band1Vert">
-      <w:tblPr/>
-      <w:tcPr>
-        <w:tcBorders>
-          <w:left w:val="nil"/>
-          <w:right w:val="nil"/>
-          <w:insideH w:val="nil"/>
-          <w:insideV w:val="nil"/>
-        </w:tcBorders>
-        <w:shd w:val="clear" w:color="auto" w:fill="FDE4D0" w:themeFill="accent6" w:themeFillTint="3F"/>
-      </w:tcPr>
-    </w:tblStylePr>
-    <w:tblStylePr w:type="band1Horz">
-      <w:tblPr/>
-      <w:tcPr>
-        <w:tcBorders>
-          <w:left w:val="nil"/>
-          <w:right w:val="nil"/>
-          <w:insideH w:val="nil"/>
-          <w:insideV w:val="nil"/>
-        </w:tcBorders>
-        <w:shd w:val="clear" w:color="auto" w:fill="FDE4D0" w:themeFill="accent6" w:themeFillTint="3F"/>
-      </w:tcPr>
-    </w:tblStylePr>
-  </w:style>
-  <w:style w:type="table" w:styleId="LightShading">
-    <w:name w:val="Light Shading"/>
-    <w:basedOn w:val="TableNormal"/>
-    <w:uiPriority w:val="60"/>
-    <w:rsid w:val="00033AED"/>
-    <w:rPr>
-      <w:color w:val="000000" w:themeColor="text1" w:themeShade="BF"/>
-    </w:rPr>
-    <w:tblPr>
-      <w:tblStyleRowBandSize w:val="1"/>
-      <w:tblStyleColBandSize w:val="1"/>
-      <w:tblInd w:w="0" w:type="dxa"/>
-      <w:tblBorders>
-        <w:top w:val="single" w:sz="8" w:space="0" w:color="000000" w:themeColor="text1"/>
-        <w:bottom w:val="single" w:sz="8" w:space="0" w:color="000000" w:themeColor="text1"/>
-      </w:tblBorders>
-      <w:tblCellMar>
-        <w:top w:w="0" w:type="dxa"/>
-        <w:left w:w="108" w:type="dxa"/>
-        <w:bottom w:w="0" w:type="dxa"/>
-        <w:right w:w="108" w:type="dxa"/>
-      </w:tblCellMar>
-    </w:tblPr>
-    <w:tblStylePr w:type="firstRow">
-      <w:pPr>
-        <w:spacing w:before="0" w:after="0" w:line="240" w:lineRule="auto"/>
-      </w:pPr>
-      <w:rPr>
-        <w:b/>
-        <w:bCs/>
-      </w:rPr>
-      <w:tblPr/>
-      <w:tcPr>
-        <w:tcBorders>
-          <w:top w:val="single" w:sz="8" w:space="0" w:color="000000" w:themeColor="text1"/>
-          <w:left w:val="nil"/>
-          <w:bottom w:val="single" w:sz="8" w:space="0" w:color="000000" w:themeColor="text1"/>
-          <w:right w:val="nil"/>
-          <w:insideH w:val="nil"/>
-          <w:insideV w:val="nil"/>
-        </w:tcBorders>
-      </w:tcPr>
-    </w:tblStylePr>
-    <w:tblStylePr w:type="lastRow">
-      <w:pPr>
-        <w:spacing w:before="0" w:after="0" w:line="240" w:lineRule="auto"/>
-      </w:pPr>
-      <w:rPr>
-        <w:b/>
-        <w:bCs/>
-      </w:rPr>
-      <w:tblPr/>
-      <w:tcPr>
-        <w:tcBorders>
-          <w:top w:val="single" w:sz="8" w:space="0" w:color="000000" w:themeColor="text1"/>
-          <w:left w:val="nil"/>
-          <w:bottom w:val="single" w:sz="8" w:space="0" w:color="000000" w:themeColor="text1"/>
-          <w:right w:val="nil"/>
-          <w:insideH w:val="nil"/>
-          <w:insideV w:val="nil"/>
-        </w:tcBorders>
-      </w:tcPr>
-    </w:tblStylePr>
-    <w:tblStylePr w:type="firstCol">
-      <w:rPr>
-        <w:b/>
-        <w:bCs/>
-      </w:rPr>
-    </w:tblStylePr>
-    <w:tblStylePr w:type="lastCol">
-      <w:rPr>
-        <w:b/>
-        <w:bCs/>
-      </w:rPr>
-    </w:tblStylePr>
-    <w:tblStylePr w:type="band1Vert">
-      <w:tblPr/>
-      <w:tcPr>
-        <w:tcBorders>
-          <w:left w:val="nil"/>
-          <w:right w:val="nil"/>
-          <w:insideH w:val="nil"/>
-          <w:insideV w:val="nil"/>
-        </w:tcBorders>
-        <w:shd w:val="clear" w:color="auto" w:fill="C0C0C0" w:themeFill="text1" w:themeFillTint="3F"/>
-      </w:tcPr>
-    </w:tblStylePr>
-    <w:tblStylePr w:type="band1Horz">
-      <w:tblPr/>
-      <w:tcPr>
-        <w:tcBorders>
-          <w:left w:val="nil"/>
-          <w:right w:val="nil"/>
-          <w:insideH w:val="nil"/>
-          <w:insideV w:val="nil"/>
-        </w:tcBorders>
-        <w:shd w:val="clear" w:color="auto" w:fill="C0C0C0" w:themeFill="text1" w:themeFillTint="3F"/>
-      </w:tcPr>
-    </w:tblStylePr>
-  </w:style>
-</w:styles>
-</file>
-
 <file path=word/glossary/document.xml><?xml version="1.0" encoding="utf-8"?>
-<w:glossaryDocument xmlns:wpc="http://schemas.microsoft.com/office/word/2010/wordprocessingCanvas" xmlns:mo="http://schemas.microsoft.com/office/mac/office/2008/main" xmlns:mc="http://schemas.openxmlformats.org/markup-compatibility/2006" xmlns:mv="urn:schemas-microsoft-com:mac:vml" xmlns:o="urn:schemas-microsoft-com:office:office" xmlns:r="http://schemas.openxmlformats.org/officeDocument/2006/relationships" xmlns:m="http://schemas.openxmlformats.org/officeDocument/2006/math" xmlns:v="urn:schemas-microsoft-com:vml" xmlns:wp14="http://schemas.microsoft.com/office/word/2010/wordprocessingDrawing" xmlns:wp="http://schemas.openxmlformats.org/drawingml/2006/wordprocessingDrawing" xmlns:w10="urn:schemas-microsoft-com:office:word" xmlns:w="http://schemas.openxmlformats.org/wordprocessingml/2006/main" xmlns:w14="http://schemas.microsoft.com/office/word/2010/wordml" xmlns:wpg="http://schemas.microsoft.com/office/word/2010/wordprocessingGroup" xmlns:wpi="http://schemas.microsoft.com/office/word/2010/wordprocessingInk" xmlns:wne="http://schemas.microsoft.com/office/word/2006/wordml" xmlns:wps="http://schemas.microsoft.com/office/word/2010/wordprocessingShape" mc:Ignorable="w14 wp14">
+<w:glossaryDocument xmlns:wpc="http://schemas.microsoft.com/office/word/2010/wordprocessingCanvas" xmlns:mo="http://schemas.microsoft.com/office/mac/office/2008/main" xmlns:mc="http://schemas.openxmlformats.org/markup-compatibility/2006" xmlns:mv="urn:schemas-microsoft-com:mac:vml" xmlns:o="urn:schemas-microsoft-com:office:office" xmlns:r="http://schemas.openxmlformats.org/officeDocument/2006/relationships" xmlns:m="http://schemas.openxmlformats.org/officeDocument/2006/math" xmlns:v="urn:schemas-microsoft-com:vml" xmlns:wp14="http://schemas.microsoft.com/office/word/2010/wordprocessingDrawing" xmlns:wp="http://schemas.openxmlformats.org/drawingml/2006/wordprocessingDrawing" xmlns:w10="urn:schemas-microsoft-com:office:word" xmlns:w="http://schemas.openxmlformats.org/wordprocessingml/2006/main" xmlns:w14="http://schemas.microsoft.com/office/word/2010/wordml" xmlns:w15="http://schemas.microsoft.com/office/word/2012/wordml" xmlns:wpg="http://schemas.microsoft.com/office/word/2010/wordprocessingGroup" xmlns:wpi="http://schemas.microsoft.com/office/word/2010/wordprocessingInk" xmlns:wne="http://schemas.microsoft.com/office/word/2006/wordml" xmlns:wps="http://schemas.microsoft.com/office/word/2010/wordprocessingShape" mc:Ignorable="w14 w15 wp14">
   <w:docParts>
     <w:docPart>
       <w:docPartPr>
@@ -12974,16 +12326,16 @@
 </file>
 
 <file path=word/glossary/fontTable.xml><?xml version="1.0" encoding="utf-8"?>
-<w:fonts xmlns:mc="http://schemas.openxmlformats.org/markup-compatibility/2006" xmlns:r="http://schemas.openxmlformats.org/officeDocument/2006/relationships" xmlns:w="http://schemas.openxmlformats.org/wordprocessingml/2006/main" xmlns:w14="http://schemas.microsoft.com/office/word/2010/wordml" mc:Ignorable="w14">
+<w:fonts xmlns:mc="http://schemas.openxmlformats.org/markup-compatibility/2006" xmlns:r="http://schemas.openxmlformats.org/officeDocument/2006/relationships" xmlns:w="http://schemas.openxmlformats.org/wordprocessingml/2006/main" xmlns:w14="http://schemas.microsoft.com/office/word/2010/wordml" xmlns:w15="http://schemas.microsoft.com/office/word/2012/wordml" mc:Ignorable="w14 w15">
   <w:font w:name="Times New Roman">
     <w:panose1 w:val="02020603050405020304"/>
     <w:charset w:val="00"/>
     <w:family w:val="auto"/>
     <w:pitch w:val="variable"/>
-    <w:sig w:usb0="00000003" w:usb1="00000000" w:usb2="00000000" w:usb3="00000000" w:csb0="00000001" w:csb1="00000000"/>
+    <w:sig w:usb0="E0002AEF" w:usb1="C0007841" w:usb2="00000009" w:usb3="00000000" w:csb0="000001FF" w:csb1="00000000"/>
   </w:font>
   <w:font w:name="Symbol">
-    <w:panose1 w:val="00000000000000000000"/>
+    <w:panose1 w:val="05050102010706020507"/>
     <w:charset w:val="02"/>
     <w:family w:val="auto"/>
     <w:pitch w:val="variable"/>
@@ -12994,7 +12346,7 @@
     <w:charset w:val="00"/>
     <w:family w:val="auto"/>
     <w:pitch w:val="variable"/>
-    <w:sig w:usb0="00000003" w:usb1="00000000" w:usb2="00000000" w:usb3="00000000" w:csb0="00000001" w:csb1="00000000"/>
+    <w:sig w:usb0="E0002AFF" w:usb1="C0007843" w:usb2="00000009" w:usb3="00000000" w:csb0="000001FF" w:csb1="00000000"/>
   </w:font>
   <w:font w:name="Wingdings">
     <w:panose1 w:val="05000000000000000000"/>
@@ -13008,30 +12360,26 @@
     <w:charset w:val="00"/>
     <w:family w:val="auto"/>
     <w:pitch w:val="variable"/>
-    <w:sig w:usb0="00000003" w:usb1="00000000" w:usb2="00000000" w:usb3="00000000" w:csb0="00000001" w:csb1="00000000"/>
+    <w:sig w:usb0="E00002FF" w:usb1="400004FF" w:usb2="00000000" w:usb3="00000000" w:csb0="0000019F" w:csb1="00000000"/>
   </w:font>
   <w:font w:name="ＭＳ 明朝">
-    <w:panose1 w:val="00000000000000000000"/>
     <w:charset w:val="80"/>
-    <w:family w:val="roman"/>
-    <w:notTrueType/>
-    <w:pitch w:val="fixed"/>
-    <w:sig w:usb0="00000001" w:usb1="08070000" w:usb2="00000010" w:usb3="00000000" w:csb0="00020000" w:csb1="00000000"/>
+    <w:family w:val="auto"/>
+    <w:pitch w:val="variable"/>
+    <w:sig w:usb0="E00002FF" w:usb1="6AC7FDFB" w:usb2="08000012" w:usb3="00000000" w:csb0="0002009F" w:csb1="00000000"/>
   </w:font>
   <w:font w:name="Calibri">
     <w:panose1 w:val="020F0502020204030204"/>
     <w:charset w:val="00"/>
     <w:family w:val="auto"/>
     <w:pitch w:val="variable"/>
-    <w:sig w:usb0="00000003" w:usb1="00000000" w:usb2="00000000" w:usb3="00000000" w:csb0="00000001" w:csb1="00000000"/>
+    <w:sig w:usb0="E00002FF" w:usb1="4000ACFF" w:usb2="00000001" w:usb3="00000000" w:csb0="0000019F" w:csb1="00000000"/>
   </w:font>
   <w:font w:name="ＭＳ ゴシック">
-    <w:panose1 w:val="00000000000000000000"/>
     <w:charset w:val="80"/>
-    <w:family w:val="modern"/>
-    <w:notTrueType/>
-    <w:pitch w:val="fixed"/>
-    <w:sig w:usb0="00000001" w:usb1="08070000" w:usb2="00000010" w:usb3="00000000" w:csb0="00020000" w:csb1="00000000"/>
+    <w:family w:val="auto"/>
+    <w:pitch w:val="variable"/>
+    <w:sig w:usb0="E00002FF" w:usb1="6AC7FDFB" w:usb2="08000012" w:usb3="00000000" w:csb0="0002009F" w:csb1="00000000"/>
   </w:font>
   <w:font w:name="Times">
     <w:panose1 w:val="02000500000000000000"/>
@@ -13068,11 +12416,32 @@
     <w:pitch w:val="variable"/>
     <w:sig w:usb0="E0002AFF" w:usb1="C0007843" w:usb2="00000009" w:usb3="00000000" w:csb0="000001FF" w:csb1="00000000"/>
   </w:font>
+  <w:font w:name="Yu Mincho">
+    <w:panose1 w:val="02020400000000000000"/>
+    <w:charset w:val="80"/>
+    <w:family w:val="auto"/>
+    <w:pitch w:val="variable"/>
+    <w:sig w:usb0="800002E7" w:usb1="2AC7FCFF" w:usb2="00000012" w:usb3="00000000" w:csb0="0002009F" w:csb1="00000000"/>
+  </w:font>
+  <w:font w:name="Yu Gothic Light">
+    <w:panose1 w:val="020B0300000000000000"/>
+    <w:charset w:val="80"/>
+    <w:family w:val="auto"/>
+    <w:pitch w:val="variable"/>
+    <w:sig w:usb0="E00002FF" w:usb1="2AC7FDFF" w:usb2="00000016" w:usb3="00000000" w:csb0="0002009F" w:csb1="00000000"/>
+  </w:font>
+  <w:font w:name="Calibri Light">
+    <w:panose1 w:val="020F0302020204030204"/>
+    <w:charset w:val="00"/>
+    <w:family w:val="auto"/>
+    <w:pitch w:val="variable"/>
+    <w:sig w:usb0="A00002EF" w:usb1="4000207B" w:usb2="00000000" w:usb3="00000000" w:csb0="0000019F" w:csb1="00000000"/>
+  </w:font>
 </w:fonts>
 </file>
 
 <file path=word/glossary/settings.xml><?xml version="1.0" encoding="utf-8"?>
-<w:settings xmlns:mc="http://schemas.openxmlformats.org/markup-compatibility/2006" xmlns:o="urn:schemas-microsoft-com:office:office" xmlns:r="http://schemas.openxmlformats.org/officeDocument/2006/relationships" xmlns:m="http://schemas.openxmlformats.org/officeDocument/2006/math" xmlns:v="urn:schemas-microsoft-com:vml" xmlns:w10="urn:schemas-microsoft-com:office:word" xmlns:w="http://schemas.openxmlformats.org/wordprocessingml/2006/main" xmlns:w14="http://schemas.microsoft.com/office/word/2010/wordml" xmlns:sl="http://schemas.openxmlformats.org/schemaLibrary/2006/main" mc:Ignorable="w14">
+<w:settings xmlns:mc="http://schemas.openxmlformats.org/markup-compatibility/2006" xmlns:o="urn:schemas-microsoft-com:office:office" xmlns:r="http://schemas.openxmlformats.org/officeDocument/2006/relationships" xmlns:m="http://schemas.openxmlformats.org/officeDocument/2006/math" xmlns:v="urn:schemas-microsoft-com:vml" xmlns:w10="urn:schemas-microsoft-com:office:word" xmlns:w="http://schemas.openxmlformats.org/wordprocessingml/2006/main" xmlns:w14="http://schemas.microsoft.com/office/word/2010/wordml" xmlns:w15="http://schemas.microsoft.com/office/word/2012/wordml" xmlns:sl="http://schemas.openxmlformats.org/schemaLibrary/2006/main" mc:Ignorable="w14 w15">
   <w:view w:val="normal"/>
   <w:defaultTabStop w:val="720"/>
   <w:characterSpacingControl w:val="doNotCompress"/>
@@ -13085,6 +12454,7 @@
   </w:compat>
   <w:rsids>
     <w:rsidRoot w:val="00950AF8"/>
+    <w:rsid w:val="00745697"/>
     <w:rsid w:val="00950AF8"/>
   </w:rsids>
   <m:mathPr>
@@ -13110,7 +12480,7 @@
 </file>
 
 <file path=word/glossary/styles.xml><?xml version="1.0" encoding="utf-8"?>
-<w:styles xmlns:mc="http://schemas.openxmlformats.org/markup-compatibility/2006" xmlns:r="http://schemas.openxmlformats.org/officeDocument/2006/relationships" xmlns:w="http://schemas.openxmlformats.org/wordprocessingml/2006/main" xmlns:w14="http://schemas.microsoft.com/office/word/2010/wordml" mc:Ignorable="w14">
+<w:styles xmlns:mc="http://schemas.openxmlformats.org/markup-compatibility/2006" xmlns:r="http://schemas.openxmlformats.org/officeDocument/2006/relationships" xmlns:w="http://schemas.openxmlformats.org/wordprocessingml/2006/main" xmlns:w14="http://schemas.microsoft.com/office/word/2010/wordml" xmlns:w15="http://schemas.microsoft.com/office/word/2012/wordml" mc:Ignorable="w14 w15">
   <w:docDefaults>
     <w:rPrDefault>
       <w:rPr>
@@ -13122,334 +12492,389 @@
     </w:rPrDefault>
     <w:pPrDefault/>
   </w:docDefaults>
-  <w:latentStyles w:defLockedState="0" w:defUIPriority="99" w:defSemiHidden="1" w:defUnhideWhenUsed="1" w:defQFormat="0" w:count="276">
-    <w:lsdException w:name="Normal" w:semiHidden="0" w:uiPriority="0" w:unhideWhenUsed="0" w:qFormat="1"/>
-    <w:lsdException w:name="heading 1" w:semiHidden="0" w:uiPriority="9" w:unhideWhenUsed="0" w:qFormat="1"/>
-    <w:lsdException w:name="heading 2" w:uiPriority="9" w:qFormat="1"/>
-    <w:lsdException w:name="heading 3" w:uiPriority="9" w:qFormat="1"/>
-    <w:lsdException w:name="heading 4" w:uiPriority="9" w:qFormat="1"/>
-    <w:lsdException w:name="heading 5" w:uiPriority="9" w:qFormat="1"/>
-    <w:lsdException w:name="heading 6" w:uiPriority="9" w:qFormat="1"/>
-    <w:lsdException w:name="heading 7" w:uiPriority="9" w:qFormat="1"/>
-    <w:lsdException w:name="heading 8" w:uiPriority="9" w:qFormat="1"/>
-    <w:lsdException w:name="heading 9" w:uiPriority="9" w:qFormat="1"/>
-    <w:lsdException w:name="toc 1" w:uiPriority="39"/>
-    <w:lsdException w:name="toc 2" w:uiPriority="39"/>
-    <w:lsdException w:name="toc 3" w:uiPriority="39"/>
-    <w:lsdException w:name="toc 4" w:uiPriority="39"/>
-    <w:lsdException w:name="toc 5" w:uiPriority="39"/>
-    <w:lsdException w:name="toc 6" w:uiPriority="39"/>
-    <w:lsdException w:name="toc 7" w:uiPriority="39"/>
-    <w:lsdException w:name="toc 8" w:uiPriority="39"/>
-    <w:lsdException w:name="toc 9" w:uiPriority="39"/>
-    <w:lsdException w:name="caption" w:uiPriority="35" w:qFormat="1"/>
-    <w:lsdException w:name="Title" w:semiHidden="0" w:uiPriority="10" w:unhideWhenUsed="0" w:qFormat="1"/>
-    <w:lsdException w:name="Default Paragraph Font" w:uiPriority="1"/>
-    <w:lsdException w:name="Subtitle" w:semiHidden="0" w:uiPriority="11" w:unhideWhenUsed="0" w:qFormat="1"/>
-    <w:lsdException w:name="Strong" w:semiHidden="0" w:uiPriority="22" w:unhideWhenUsed="0" w:qFormat="1"/>
-    <w:lsdException w:name="Emphasis" w:semiHidden="0" w:uiPriority="20" w:unhideWhenUsed="0" w:qFormat="1"/>
-    <w:lsdException w:name="Table Grid" w:semiHidden="0" w:uiPriority="59" w:unhideWhenUsed="0"/>
-    <w:lsdException w:name="Placeholder Text" w:unhideWhenUsed="0"/>
-    <w:lsdException w:name="No Spacing" w:semiHidden="0" w:uiPriority="1" w:unhideWhenUsed="0" w:qFormat="1"/>
-    <w:lsdException w:name="Light Shading" w:semiHidden="0" w:uiPriority="60" w:unhideWhenUsed="0"/>
-    <w:lsdException w:name="Light List" w:semiHidden="0" w:uiPriority="61" w:unhideWhenUsed="0"/>
-    <w:lsdException w:name="Light Grid" w:semiHidden="0" w:uiPriority="62" w:unhideWhenUsed="0"/>
-    <w:lsdException w:name="Medium Shading 1" w:semiHidden="0" w:uiPriority="63" w:unhideWhenUsed="0"/>
-    <w:lsdException w:name="Medium Shading 2" w:semiHidden="0" w:uiPriority="64" w:unhideWhenUsed="0"/>
-    <w:lsdException w:name="Medium List 1" w:semiHidden="0" w:uiPriority="65" w:unhideWhenUsed="0"/>
-    <w:lsdException w:name="Medium List 2" w:semiHidden="0" w:uiPriority="66" w:unhideWhenUsed="0"/>
-    <w:lsdException w:name="Medium Grid 1" w:semiHidden="0" w:uiPriority="67" w:unhideWhenUsed="0"/>
-    <w:lsdException w:name="Medium Grid 2" w:semiHidden="0" w:uiPriority="68" w:unhideWhenUsed="0"/>
-    <w:lsdException w:name="Medium Grid 3" w:semiHidden="0" w:uiPriority="69" w:unhideWhenUsed="0"/>
-    <w:lsdException w:name="Dark List" w:semiHidden="0" w:uiPriority="70" w:unhideWhenUsed="0"/>
-    <w:lsdException w:name="Colorful Shading" w:semiHidden="0" w:uiPriority="71" w:unhideWhenUsed="0"/>
-    <w:lsdException w:name="Colorful List" w:semiHidden="0" w:uiPriority="72" w:unhideWhenUsed="0"/>
-    <w:lsdException w:name="Colorful Grid" w:semiHidden="0" w:uiPriority="73" w:unhideWhenUsed="0"/>
-    <w:lsdException w:name="Light Shading Accent 1" w:semiHidden="0" w:uiPriority="60" w:unhideWhenUsed="0"/>
-    <w:lsdException w:name="Light List Accent 1" w:semiHidden="0" w:uiPriority="61" w:unhideWhenUsed="0"/>
-    <w:lsdException w:name="Light Grid Accent 1" w:semiHidden="0" w:uiPriority="62" w:unhideWhenUsed="0"/>
-    <w:lsdException w:name="Medium Shading 1 Accent 1" w:semiHidden="0" w:uiPriority="63" w:unhideWhenUsed="0"/>
-    <w:lsdException w:name="Medium Shading 2 Accent 1" w:semiHidden="0" w:uiPriority="64" w:unhideWhenUsed="0"/>
-    <w:lsdException w:name="Medium List 1 Accent 1" w:semiHidden="0" w:uiPriority="65" w:unhideWhenUsed="0"/>
-    <w:lsdException w:name="Revision" w:unhideWhenUsed="0"/>
-    <w:lsdException w:name="List Paragraph" w:semiHidden="0" w:uiPriority="34" w:unhideWhenUsed="0" w:qFormat="1"/>
-    <w:lsdException w:name="Quote" w:semiHidden="0" w:uiPriority="29" w:unhideWhenUsed="0" w:qFormat="1"/>
-    <w:lsdException w:name="Intense Quote" w:semiHidden="0" w:uiPriority="30" w:unhideWhenUsed="0" w:qFormat="1"/>
-    <w:lsdException w:name="Medium List 2 Accent 1" w:semiHidden="0" w:uiPriority="66" w:unhideWhenUsed="0"/>
-    <w:lsdException w:name="Medium Grid 1 Accent 1" w:semiHidden="0" w:uiPriority="67" w:unhideWhenUsed="0"/>
-    <w:lsdException w:name="Medium Grid 2 Accent 1" w:semiHidden="0" w:uiPriority="68" w:unhideWhenUsed="0"/>
-    <w:lsdException w:name="Medium Grid 3 Accent 1" w:semiHidden="0" w:uiPriority="69" w:unhideWhenUsed="0"/>
-    <w:lsdException w:name="Dark List Accent 1" w:semiHidden="0" w:uiPriority="70" w:unhideWhenUsed="0"/>
-    <w:lsdException w:name="Colorful Shading Accent 1" w:semiHidden="0" w:uiPriority="71" w:unhideWhenUsed="0"/>
-    <w:lsdException w:name="Colorful List Accent 1" w:semiHidden="0" w:uiPriority="72" w:unhideWhenUsed="0"/>
-    <w:lsdException w:name="Colorful Grid Accent 1" w:semiHidden="0" w:uiPriority="73" w:unhideWhenUsed="0"/>
-    <w:lsdException w:name="Light Shading Accent 2" w:semiHidden="0" w:uiPriority="60" w:unhideWhenUsed="0"/>
-    <w:lsdException w:name="Light List Accent 2" w:semiHidden="0" w:uiPriority="61" w:unhideWhenUsed="0"/>
-    <w:lsdException w:name="Light Grid Accent 2" w:semiHidden="0" w:uiPriority="62" w:unhideWhenUsed="0"/>
-    <w:lsdException w:name="Medium Shading 1 Accent 2" w:semiHidden="0" w:uiPriority="63" w:unhideWhenUsed="0"/>
-    <w:lsdException w:name="Medium Shading 2 Accent 2" w:semiHidden="0" w:uiPriority="64" w:unhideWhenUsed="0"/>
-    <w:lsdException w:name="Medium List 1 Accent 2" w:semiHidden="0" w:uiPriority="65" w:unhideWhenUsed="0"/>
-    <w:lsdException w:name="Medium List 2 Accent 2" w:semiHidden="0" w:uiPriority="66" w:unhideWhenUsed="0"/>
-    <w:lsdException w:name="Medium Grid 1 Accent 2" w:semiHidden="0" w:uiPriority="67" w:unhideWhenUsed="0"/>
-    <w:lsdException w:name="Medium Grid 2 Accent 2" w:semiHidden="0" w:uiPriority="68" w:unhideWhenUsed="0"/>
-    <w:lsdException w:name="Medium Grid 3 Accent 2" w:semiHidden="0" w:uiPriority="69" w:unhideWhenUsed="0"/>
-    <w:lsdException w:name="Dark List Accent 2" w:semiHidden="0" w:uiPriority="70" w:unhideWhenUsed="0"/>
-    <w:lsdException w:name="Colorful Shading Accent 2" w:semiHidden="0" w:uiPriority="71" w:unhideWhenUsed="0"/>
-    <w:lsdException w:name="Colorful List Accent 2" w:semiHidden="0" w:uiPriority="72" w:unhideWhenUsed="0"/>
-    <w:lsdException w:name="Colorful Grid Accent 2" w:semiHidden="0" w:uiPriority="73" w:unhideWhenUsed="0"/>
-    <w:lsdException w:name="Light Shading Accent 3" w:semiHidden="0" w:uiPriority="60" w:unhideWhenUsed="0"/>
-    <w:lsdException w:name="Light List Accent 3" w:semiHidden="0" w:uiPriority="61" w:unhideWhenUsed="0"/>
-    <w:lsdException w:name="Light Grid Accent 3" w:semiHidden="0" w:uiPriority="62" w:unhideWhenUsed="0"/>
-    <w:lsdException w:name="Medium Shading 1 Accent 3" w:semiHidden="0" w:uiPriority="63" w:unhideWhenUsed="0"/>
-    <w:lsdException w:name="Medium Shading 2 Accent 3" w:semiHidden="0" w:uiPriority="64" w:unhideWhenUsed="0"/>
-    <w:lsdException w:name="Medium List 1 Accent 3" w:semiHidden="0" w:uiPriority="65" w:unhideWhenUsed="0"/>
-    <w:lsdException w:name="Medium List 2 Accent 3" w:semiHidden="0" w:uiPriority="66" w:unhideWhenUsed="0"/>
-    <w:lsdException w:name="Medium Grid 1 Accent 3" w:semiHidden="0" w:uiPriority="67" w:unhideWhenUsed="0"/>
-    <w:lsdException w:name="Medium Grid 2 Accent 3" w:semiHidden="0" w:uiPriority="68" w:unhideWhenUsed="0"/>
-    <w:lsdException w:name="Medium Grid 3 Accent 3" w:semiHidden="0" w:uiPriority="69" w:unhideWhenUsed="0"/>
-    <w:lsdException w:name="Dark List Accent 3" w:semiHidden="0" w:uiPriority="70" w:unhideWhenUsed="0"/>
-    <w:lsdException w:name="Colorful Shading Accent 3" w:semiHidden="0" w:uiPriority="71" w:unhideWhenUsed="0"/>
-    <w:lsdException w:name="Colorful List Accent 3" w:semiHidden="0" w:uiPriority="72" w:unhideWhenUsed="0"/>
-    <w:lsdException w:name="Colorful Grid Accent 3" w:semiHidden="0" w:uiPriority="73" w:unhideWhenUsed="0"/>
-    <w:lsdException w:name="Light Shading Accent 4" w:semiHidden="0" w:uiPriority="60" w:unhideWhenUsed="0"/>
-    <w:lsdException w:name="Light List Accent 4" w:semiHidden="0" w:uiPriority="61" w:unhideWhenUsed="0"/>
-    <w:lsdException w:name="Light Grid Accent 4" w:semiHidden="0" w:uiPriority="62" w:unhideWhenUsed="0"/>
-    <w:lsdException w:name="Medium Shading 1 Accent 4" w:semiHidden="0" w:uiPriority="63" w:unhideWhenUsed="0"/>
-    <w:lsdException w:name="Medium Shading 2 Accent 4" w:semiHidden="0" w:uiPriority="64" w:unhideWhenUsed="0"/>
-    <w:lsdException w:name="Medium List 1 Accent 4" w:semiHidden="0" w:uiPriority="65" w:unhideWhenUsed="0"/>
-    <w:lsdException w:name="Medium List 2 Accent 4" w:semiHidden="0" w:uiPriority="66" w:unhideWhenUsed="0"/>
-    <w:lsdException w:name="Medium Grid 1 Accent 4" w:semiHidden="0" w:uiPriority="67" w:unhideWhenUsed="0"/>
-    <w:lsdException w:name="Medium Grid 2 Accent 4" w:semiHidden="0" w:uiPriority="68" w:unhideWhenUsed="0"/>
-    <w:lsdException w:name="Medium Grid 3 Accent 4" w:semiHidden="0" w:uiPriority="69" w:unhideWhenUsed="0"/>
-    <w:lsdException w:name="Dark List Accent 4" w:semiHidden="0" w:uiPriority="70" w:unhideWhenUsed="0"/>
-    <w:lsdException w:name="Colorful Shading Accent 4" w:semiHidden="0" w:uiPriority="71" w:unhideWhenUsed="0"/>
-    <w:lsdException w:name="Colorful List Accent 4" w:semiHidden="0" w:uiPriority="72" w:unhideWhenUsed="0"/>
-    <w:lsdException w:name="Colorful Grid Accent 4" w:semiHidden="0" w:uiPriority="73" w:unhideWhenUsed="0"/>
-    <w:lsdException w:name="Light Shading Accent 5" w:semiHidden="0" w:uiPriority="60" w:unhideWhenUsed="0"/>
-    <w:lsdException w:name="Light List Accent 5" w:semiHidden="0" w:uiPriority="61" w:unhideWhenUsed="0"/>
-    <w:lsdException w:name="Light Grid Accent 5" w:semiHidden="0" w:uiPriority="62" w:unhideWhenUsed="0"/>
-    <w:lsdException w:name="Medium Shading 1 Accent 5" w:semiHidden="0" w:uiPriority="63" w:unhideWhenUsed="0"/>
-    <w:lsdException w:name="Medium Shading 2 Accent 5" w:semiHidden="0" w:uiPriority="64" w:unhideWhenUsed="0"/>
-    <w:lsdException w:name="Medium List 1 Accent 5" w:semiHidden="0" w:uiPriority="65" w:unhideWhenUsed="0"/>
-    <w:lsdException w:name="Medium List 2 Accent 5" w:semiHidden="0" w:uiPriority="66" w:unhideWhenUsed="0"/>
-    <w:lsdException w:name="Medium Grid 1 Accent 5" w:semiHidden="0" w:uiPriority="67" w:unhideWhenUsed="0"/>
-    <w:lsdException w:name="Medium Grid 2 Accent 5" w:semiHidden="0" w:uiPriority="68" w:unhideWhenUsed="0"/>
-    <w:lsdException w:name="Medium Grid 3 Accent 5" w:semiHidden="0" w:uiPriority="69" w:unhideWhenUsed="0"/>
-    <w:lsdException w:name="Dark List Accent 5" w:semiHidden="0" w:uiPriority="70" w:unhideWhenUsed="0"/>
-    <w:lsdException w:name="Colorful Shading Accent 5" w:semiHidden="0" w:uiPriority="71" w:unhideWhenUsed="0"/>
-    <w:lsdException w:name="Colorful List Accent 5" w:semiHidden="0" w:uiPriority="72" w:unhideWhenUsed="0"/>
-    <w:lsdException w:name="Colorful Grid Accent 5" w:semiHidden="0" w:uiPriority="73" w:unhideWhenUsed="0"/>
-    <w:lsdException w:name="Light Shading Accent 6" w:semiHidden="0" w:uiPriority="60" w:unhideWhenUsed="0"/>
-    <w:lsdException w:name="Light List Accent 6" w:semiHidden="0" w:uiPriority="61" w:unhideWhenUsed="0"/>
-    <w:lsdException w:name="Light Grid Accent 6" w:semiHidden="0" w:uiPriority="62" w:unhideWhenUsed="0"/>
-    <w:lsdException w:name="Medium Shading 1 Accent 6" w:semiHidden="0" w:uiPriority="63" w:unhideWhenUsed="0"/>
-    <w:lsdException w:name="Medium Shading 2 Accent 6" w:semiHidden="0" w:uiPriority="64" w:unhideWhenUsed="0"/>
-    <w:lsdException w:name="Medium List 1 Accent 6" w:semiHidden="0" w:uiPriority="65" w:unhideWhenUsed="0"/>
-    <w:lsdException w:name="Medium List 2 Accent 6" w:semiHidden="0" w:uiPriority="66" w:unhideWhenUsed="0"/>
-    <w:lsdException w:name="Medium Grid 1 Accent 6" w:semiHidden="0" w:uiPriority="67" w:unhideWhenUsed="0"/>
-    <w:lsdException w:name="Medium Grid 2 Accent 6" w:semiHidden="0" w:uiPriority="68" w:unhideWhenUsed="0"/>
-    <w:lsdException w:name="Medium Grid 3 Accent 6" w:semiHidden="0" w:uiPriority="69" w:unhideWhenUsed="0"/>
-    <w:lsdException w:name="Dark List Accent 6" w:semiHidden="0" w:uiPriority="70" w:unhideWhenUsed="0"/>
-    <w:lsdException w:name="Colorful Shading Accent 6" w:semiHidden="0" w:uiPriority="71" w:unhideWhenUsed="0"/>
-    <w:lsdException w:name="Colorful List Accent 6" w:semiHidden="0" w:uiPriority="72" w:unhideWhenUsed="0"/>
-    <w:lsdException w:name="Colorful Grid Accent 6" w:semiHidden="0" w:uiPriority="73" w:unhideWhenUsed="0"/>
-    <w:lsdException w:name="Subtle Emphasis" w:semiHidden="0" w:uiPriority="19" w:unhideWhenUsed="0" w:qFormat="1"/>
-    <w:lsdException w:name="Intense Emphasis" w:semiHidden="0" w:uiPriority="21" w:unhideWhenUsed="0" w:qFormat="1"/>
-    <w:lsdException w:name="Subtle Reference" w:semiHidden="0" w:uiPriority="31" w:unhideWhenUsed="0" w:qFormat="1"/>
-    <w:lsdException w:name="Intense Reference" w:semiHidden="0" w:uiPriority="32" w:unhideWhenUsed="0" w:qFormat="1"/>
-    <w:lsdException w:name="Book Title" w:semiHidden="0" w:uiPriority="33" w:unhideWhenUsed="0" w:qFormat="1"/>
-    <w:lsdException w:name="Bibliography" w:uiPriority="37"/>
-    <w:lsdException w:name="TOC Heading" w:uiPriority="39" w:qFormat="1"/>
-  </w:latentStyles>
-  <w:style w:type="paragraph" w:default="1" w:styleId="Normal">
-    <w:name w:val="Normal"/>
-    <w:qFormat/>
-  </w:style>
-  <w:style w:type="character" w:default="1" w:styleId="DefaultParagraphFont">
-    <w:name w:val="Default Paragraph Font"/>
-    <w:uiPriority w:val="1"/>
-    <w:semiHidden/>
-    <w:unhideWhenUsed/>
-  </w:style>
-  <w:style w:type="table" w:default="1" w:styleId="TableNormal">
-    <w:name w:val="Normal Table"/>
-    <w:uiPriority w:val="99"/>
-    <w:semiHidden/>
-    <w:unhideWhenUsed/>
-    <w:tblPr>
-      <w:tblInd w:w="0" w:type="dxa"/>
-      <w:tblCellMar>
-        <w:top w:w="0" w:type="dxa"/>
-        <w:left w:w="108" w:type="dxa"/>
-        <w:bottom w:w="0" w:type="dxa"/>
-        <w:right w:w="108" w:type="dxa"/>
-      </w:tblCellMar>
-    </w:tblPr>
-  </w:style>
-  <w:style w:type="numbering" w:default="1" w:styleId="NoList">
-    <w:name w:val="No List"/>
-    <w:uiPriority w:val="99"/>
-    <w:semiHidden/>
-    <w:unhideWhenUsed/>
-  </w:style>
-  <w:style w:type="paragraph" w:customStyle="1" w:styleId="6A72561F21108C46BAE4ED21CFB5F2B0">
-    <w:name w:val="6A72561F21108C46BAE4ED21CFB5F2B0"/>
-    <w:rsid w:val="00950AF8"/>
-  </w:style>
-</w:styles>
-</file>
-
-<file path=word/glossary/stylesWithEffects.xml><?xml version="1.0" encoding="utf-8"?>
-<w:styles xmlns:wpc="http://schemas.microsoft.com/office/word/2010/wordprocessingCanvas" xmlns:mo="http://schemas.microsoft.com/office/mac/office/2008/main" xmlns:mc="http://schemas.openxmlformats.org/markup-compatibility/2006" xmlns:mv="urn:schemas-microsoft-com:mac:vml" xmlns:o="urn:schemas-microsoft-com:office:office" xmlns:r="http://schemas.openxmlformats.org/officeDocument/2006/relationships" xmlns:m="http://schemas.openxmlformats.org/officeDocument/2006/math" xmlns:v="urn:schemas-microsoft-com:vml" xmlns:wp14="http://schemas.microsoft.com/office/word/2010/wordprocessingDrawing" xmlns:wp="http://schemas.openxmlformats.org/drawingml/2006/wordprocessingDrawing" xmlns:w10="urn:schemas-microsoft-com:office:word" xmlns:w="http://schemas.openxmlformats.org/wordprocessingml/2006/main" xmlns:w14="http://schemas.microsoft.com/office/word/2010/wordml" xmlns:wpg="http://schemas.microsoft.com/office/word/2010/wordprocessingGroup" xmlns:wpi="http://schemas.microsoft.com/office/word/2010/wordprocessingInk" xmlns:wne="http://schemas.microsoft.com/office/word/2006/wordml" xmlns:wps="http://schemas.microsoft.com/office/word/2010/wordprocessingShape" mc:Ignorable="w14 wp14">
-  <w:docDefaults>
-    <w:rPrDefault>
-      <w:rPr>
-        <w:rFonts w:asciiTheme="minorHAnsi" w:eastAsiaTheme="minorEastAsia" w:hAnsiTheme="minorHAnsi" w:cstheme="minorBidi"/>
-        <w:sz w:val="24"/>
-        <w:szCs w:val="24"/>
-        <w:lang w:val="en-SG" w:eastAsia="ja-JP" w:bidi="ar-SA"/>
-      </w:rPr>
-    </w:rPrDefault>
-    <w:pPrDefault/>
-  </w:docDefaults>
-  <w:latentStyles w:defLockedState="0" w:defUIPriority="99" w:defSemiHidden="1" w:defUnhideWhenUsed="1" w:defQFormat="0" w:count="276">
-    <w:lsdException w:name="Normal" w:semiHidden="0" w:uiPriority="0" w:unhideWhenUsed="0" w:qFormat="1"/>
-    <w:lsdException w:name="heading 1" w:semiHidden="0" w:uiPriority="9" w:unhideWhenUsed="0" w:qFormat="1"/>
-    <w:lsdException w:name="heading 2" w:uiPriority="9" w:qFormat="1"/>
-    <w:lsdException w:name="heading 3" w:uiPriority="9" w:qFormat="1"/>
-    <w:lsdException w:name="heading 4" w:uiPriority="9" w:qFormat="1"/>
-    <w:lsdException w:name="heading 5" w:uiPriority="9" w:qFormat="1"/>
-    <w:lsdException w:name="heading 6" w:uiPriority="9" w:qFormat="1"/>
-    <w:lsdException w:name="heading 7" w:uiPriority="9" w:qFormat="1"/>
-    <w:lsdException w:name="heading 8" w:uiPriority="9" w:qFormat="1"/>
-    <w:lsdException w:name="heading 9" w:uiPriority="9" w:qFormat="1"/>
-    <w:lsdException w:name="toc 1" w:uiPriority="39"/>
-    <w:lsdException w:name="toc 2" w:uiPriority="39"/>
-    <w:lsdException w:name="toc 3" w:uiPriority="39"/>
-    <w:lsdException w:name="toc 4" w:uiPriority="39"/>
-    <w:lsdException w:name="toc 5" w:uiPriority="39"/>
-    <w:lsdException w:name="toc 6" w:uiPriority="39"/>
-    <w:lsdException w:name="toc 7" w:uiPriority="39"/>
-    <w:lsdException w:name="toc 8" w:uiPriority="39"/>
-    <w:lsdException w:name="toc 9" w:uiPriority="39"/>
-    <w:lsdException w:name="caption" w:uiPriority="35" w:qFormat="1"/>
-    <w:lsdException w:name="Title" w:semiHidden="0" w:uiPriority="10" w:unhideWhenUsed="0" w:qFormat="1"/>
-    <w:lsdException w:name="Default Paragraph Font" w:uiPriority="1"/>
-    <w:lsdException w:name="Subtitle" w:semiHidden="0" w:uiPriority="11" w:unhideWhenUsed="0" w:qFormat="1"/>
-    <w:lsdException w:name="Strong" w:semiHidden="0" w:uiPriority="22" w:unhideWhenUsed="0" w:qFormat="1"/>
-    <w:lsdException w:name="Emphasis" w:semiHidden="0" w:uiPriority="20" w:unhideWhenUsed="0" w:qFormat="1"/>
-    <w:lsdException w:name="Table Grid" w:semiHidden="0" w:uiPriority="59" w:unhideWhenUsed="0"/>
-    <w:lsdException w:name="Placeholder Text" w:unhideWhenUsed="0"/>
-    <w:lsdException w:name="No Spacing" w:semiHidden="0" w:uiPriority="1" w:unhideWhenUsed="0" w:qFormat="1"/>
-    <w:lsdException w:name="Light Shading" w:semiHidden="0" w:uiPriority="60" w:unhideWhenUsed="0"/>
-    <w:lsdException w:name="Light List" w:semiHidden="0" w:uiPriority="61" w:unhideWhenUsed="0"/>
-    <w:lsdException w:name="Light Grid" w:semiHidden="0" w:uiPriority="62" w:unhideWhenUsed="0"/>
-    <w:lsdException w:name="Medium Shading 1" w:semiHidden="0" w:uiPriority="63" w:unhideWhenUsed="0"/>
-    <w:lsdException w:name="Medium Shading 2" w:semiHidden="0" w:uiPriority="64" w:unhideWhenUsed="0"/>
-    <w:lsdException w:name="Medium List 1" w:semiHidden="0" w:uiPriority="65" w:unhideWhenUsed="0"/>
-    <w:lsdException w:name="Medium List 2" w:semiHidden="0" w:uiPriority="66" w:unhideWhenUsed="0"/>
-    <w:lsdException w:name="Medium Grid 1" w:semiHidden="0" w:uiPriority="67" w:unhideWhenUsed="0"/>
-    <w:lsdException w:name="Medium Grid 2" w:semiHidden="0" w:uiPriority="68" w:unhideWhenUsed="0"/>
-    <w:lsdException w:name="Medium Grid 3" w:semiHidden="0" w:uiPriority="69" w:unhideWhenUsed="0"/>
-    <w:lsdException w:name="Dark List" w:semiHidden="0" w:uiPriority="70" w:unhideWhenUsed="0"/>
-    <w:lsdException w:name="Colorful Shading" w:semiHidden="0" w:uiPriority="71" w:unhideWhenUsed="0"/>
-    <w:lsdException w:name="Colorful List" w:semiHidden="0" w:uiPriority="72" w:unhideWhenUsed="0"/>
-    <w:lsdException w:name="Colorful Grid" w:semiHidden="0" w:uiPriority="73" w:unhideWhenUsed="0"/>
-    <w:lsdException w:name="Light Shading Accent 1" w:semiHidden="0" w:uiPriority="60" w:unhideWhenUsed="0"/>
-    <w:lsdException w:name="Light List Accent 1" w:semiHidden="0" w:uiPriority="61" w:unhideWhenUsed="0"/>
-    <w:lsdException w:name="Light Grid Accent 1" w:semiHidden="0" w:uiPriority="62" w:unhideWhenUsed="0"/>
-    <w:lsdException w:name="Medium Shading 1 Accent 1" w:semiHidden="0" w:uiPriority="63" w:unhideWhenUsed="0"/>
-    <w:lsdException w:name="Medium Shading 2 Accent 1" w:semiHidden="0" w:uiPriority="64" w:unhideWhenUsed="0"/>
-    <w:lsdException w:name="Medium List 1 Accent 1" w:semiHidden="0" w:uiPriority="65" w:unhideWhenUsed="0"/>
-    <w:lsdException w:name="Revision" w:unhideWhenUsed="0"/>
-    <w:lsdException w:name="List Paragraph" w:semiHidden="0" w:uiPriority="34" w:unhideWhenUsed="0" w:qFormat="1"/>
-    <w:lsdException w:name="Quote" w:semiHidden="0" w:uiPriority="29" w:unhideWhenUsed="0" w:qFormat="1"/>
-    <w:lsdException w:name="Intense Quote" w:semiHidden="0" w:uiPriority="30" w:unhideWhenUsed="0" w:qFormat="1"/>
-    <w:lsdException w:name="Medium List 2 Accent 1" w:semiHidden="0" w:uiPriority="66" w:unhideWhenUsed="0"/>
-    <w:lsdException w:name="Medium Grid 1 Accent 1" w:semiHidden="0" w:uiPriority="67" w:unhideWhenUsed="0"/>
-    <w:lsdException w:name="Medium Grid 2 Accent 1" w:semiHidden="0" w:uiPriority="68" w:unhideWhenUsed="0"/>
-    <w:lsdException w:name="Medium Grid 3 Accent 1" w:semiHidden="0" w:uiPriority="69" w:unhideWhenUsed="0"/>
-    <w:lsdException w:name="Dark List Accent 1" w:semiHidden="0" w:uiPriority="70" w:unhideWhenUsed="0"/>
-    <w:lsdException w:name="Colorful Shading Accent 1" w:semiHidden="0" w:uiPriority="71" w:unhideWhenUsed="0"/>
-    <w:lsdException w:name="Colorful List Accent 1" w:semiHidden="0" w:uiPriority="72" w:unhideWhenUsed="0"/>
-    <w:lsdException w:name="Colorful Grid Accent 1" w:semiHidden="0" w:uiPriority="73" w:unhideWhenUsed="0"/>
-    <w:lsdException w:name="Light Shading Accent 2" w:semiHidden="0" w:uiPriority="60" w:unhideWhenUsed="0"/>
-    <w:lsdException w:name="Light List Accent 2" w:semiHidden="0" w:uiPriority="61" w:unhideWhenUsed="0"/>
-    <w:lsdException w:name="Light Grid Accent 2" w:semiHidden="0" w:uiPriority="62" w:unhideWhenUsed="0"/>
-    <w:lsdException w:name="Medium Shading 1 Accent 2" w:semiHidden="0" w:uiPriority="63" w:unhideWhenUsed="0"/>
-    <w:lsdException w:name="Medium Shading 2 Accent 2" w:semiHidden="0" w:uiPriority="64" w:unhideWhenUsed="0"/>
-    <w:lsdException w:name="Medium List 1 Accent 2" w:semiHidden="0" w:uiPriority="65" w:unhideWhenUsed="0"/>
-    <w:lsdException w:name="Medium List 2 Accent 2" w:semiHidden="0" w:uiPriority="66" w:unhideWhenUsed="0"/>
-    <w:lsdException w:name="Medium Grid 1 Accent 2" w:semiHidden="0" w:uiPriority="67" w:unhideWhenUsed="0"/>
-    <w:lsdException w:name="Medium Grid 2 Accent 2" w:semiHidden="0" w:uiPriority="68" w:unhideWhenUsed="0"/>
-    <w:lsdException w:name="Medium Grid 3 Accent 2" w:semiHidden="0" w:uiPriority="69" w:unhideWhenUsed="0"/>
-    <w:lsdException w:name="Dark List Accent 2" w:semiHidden="0" w:uiPriority="70" w:unhideWhenUsed="0"/>
-    <w:lsdException w:name="Colorful Shading Accent 2" w:semiHidden="0" w:uiPriority="71" w:unhideWhenUsed="0"/>
-    <w:lsdException w:name="Colorful List Accent 2" w:semiHidden="0" w:uiPriority="72" w:unhideWhenUsed="0"/>
-    <w:lsdException w:name="Colorful Grid Accent 2" w:semiHidden="0" w:uiPriority="73" w:unhideWhenUsed="0"/>
-    <w:lsdException w:name="Light Shading Accent 3" w:semiHidden="0" w:uiPriority="60" w:unhideWhenUsed="0"/>
-    <w:lsdException w:name="Light List Accent 3" w:semiHidden="0" w:uiPriority="61" w:unhideWhenUsed="0"/>
-    <w:lsdException w:name="Light Grid Accent 3" w:semiHidden="0" w:uiPriority="62" w:unhideWhenUsed="0"/>
-    <w:lsdException w:name="Medium Shading 1 Accent 3" w:semiHidden="0" w:uiPriority="63" w:unhideWhenUsed="0"/>
-    <w:lsdException w:name="Medium Shading 2 Accent 3" w:semiHidden="0" w:uiPriority="64" w:unhideWhenUsed="0"/>
-    <w:lsdException w:name="Medium List 1 Accent 3" w:semiHidden="0" w:uiPriority="65" w:unhideWhenUsed="0"/>
-    <w:lsdException w:name="Medium List 2 Accent 3" w:semiHidden="0" w:uiPriority="66" w:unhideWhenUsed="0"/>
-    <w:lsdException w:name="Medium Grid 1 Accent 3" w:semiHidden="0" w:uiPriority="67" w:unhideWhenUsed="0"/>
-    <w:lsdException w:name="Medium Grid 2 Accent 3" w:semiHidden="0" w:uiPriority="68" w:unhideWhenUsed="0"/>
-    <w:lsdException w:name="Medium Grid 3 Accent 3" w:semiHidden="0" w:uiPriority="69" w:unhideWhenUsed="0"/>
-    <w:lsdException w:name="Dark List Accent 3" w:semiHidden="0" w:uiPriority="70" w:unhideWhenUsed="0"/>
-    <w:lsdException w:name="Colorful Shading Accent 3" w:semiHidden="0" w:uiPriority="71" w:unhideWhenUsed="0"/>
-    <w:lsdException w:name="Colorful List Accent 3" w:semiHidden="0" w:uiPriority="72" w:unhideWhenUsed="0"/>
-    <w:lsdException w:name="Colorful Grid Accent 3" w:semiHidden="0" w:uiPriority="73" w:unhideWhenUsed="0"/>
-    <w:lsdException w:name="Light Shading Accent 4" w:semiHidden="0" w:uiPriority="60" w:unhideWhenUsed="0"/>
-    <w:lsdException w:name="Light List Accent 4" w:semiHidden="0" w:uiPriority="61" w:unhideWhenUsed="0"/>
-    <w:lsdException w:name="Light Grid Accent 4" w:semiHidden="0" w:uiPriority="62" w:unhideWhenUsed="0"/>
-    <w:lsdException w:name="Medium Shading 1 Accent 4" w:semiHidden="0" w:uiPriority="63" w:unhideWhenUsed="0"/>
-    <w:lsdException w:name="Medium Shading 2 Accent 4" w:semiHidden="0" w:uiPriority="64" w:unhideWhenUsed="0"/>
-    <w:lsdException w:name="Medium List 1 Accent 4" w:semiHidden="0" w:uiPriority="65" w:unhideWhenUsed="0"/>
-    <w:lsdException w:name="Medium List 2 Accent 4" w:semiHidden="0" w:uiPriority="66" w:unhideWhenUsed="0"/>
-    <w:lsdException w:name="Medium Grid 1 Accent 4" w:semiHidden="0" w:uiPriority="67" w:unhideWhenUsed="0"/>
-    <w:lsdException w:name="Medium Grid 2 Accent 4" w:semiHidden="0" w:uiPriority="68" w:unhideWhenUsed="0"/>
-    <w:lsdException w:name="Medium Grid 3 Accent 4" w:semiHidden="0" w:uiPriority="69" w:unhideWhenUsed="0"/>
-    <w:lsdException w:name="Dark List Accent 4" w:semiHidden="0" w:uiPriority="70" w:unhideWhenUsed="0"/>
-    <w:lsdException w:name="Colorful Shading Accent 4" w:semiHidden="0" w:uiPriority="71" w:unhideWhenUsed="0"/>
-    <w:lsdException w:name="Colorful List Accent 4" w:semiHidden="0" w:uiPriority="72" w:unhideWhenUsed="0"/>
-    <w:lsdException w:name="Colorful Grid Accent 4" w:semiHidden="0" w:uiPriority="73" w:unhideWhenUsed="0"/>
-    <w:lsdException w:name="Light Shading Accent 5" w:semiHidden="0" w:uiPriority="60" w:unhideWhenUsed="0"/>
-    <w:lsdException w:name="Light List Accent 5" w:semiHidden="0" w:uiPriority="61" w:unhideWhenUsed="0"/>
-    <w:lsdException w:name="Light Grid Accent 5" w:semiHidden="0" w:uiPriority="62" w:unhideWhenUsed="0"/>
-    <w:lsdException w:name="Medium Shading 1 Accent 5" w:semiHidden="0" w:uiPriority="63" w:unhideWhenUsed="0"/>
-    <w:lsdException w:name="Medium Shading 2 Accent 5" w:semiHidden="0" w:uiPriority="64" w:unhideWhenUsed="0"/>
-    <w:lsdException w:name="Medium List 1 Accent 5" w:semiHidden="0" w:uiPriority="65" w:unhideWhenUsed="0"/>
-    <w:lsdException w:name="Medium List 2 Accent 5" w:semiHidden="0" w:uiPriority="66" w:unhideWhenUsed="0"/>
-    <w:lsdException w:name="Medium Grid 1 Accent 5" w:semiHidden="0" w:uiPriority="67" w:unhideWhenUsed="0"/>
-    <w:lsdException w:name="Medium Grid 2 Accent 5" w:semiHidden="0" w:uiPriority="68" w:unhideWhenUsed="0"/>
-    <w:lsdException w:name="Medium Grid 3 Accent 5" w:semiHidden="0" w:uiPriority="69" w:unhideWhenUsed="0"/>
-    <w:lsdException w:name="Dark List Accent 5" w:semiHidden="0" w:uiPriority="70" w:unhideWhenUsed="0"/>
-    <w:lsdException w:name="Colorful Shading Accent 5" w:semiHidden="0" w:uiPriority="71" w:unhideWhenUsed="0"/>
-    <w:lsdException w:name="Colorful List Accent 5" w:semiHidden="0" w:uiPriority="72" w:unhideWhenUsed="0"/>
-    <w:lsdException w:name="Colorful Grid Accent 5" w:semiHidden="0" w:uiPriority="73" w:unhideWhenUsed="0"/>
-    <w:lsdException w:name="Light Shading Accent 6" w:semiHidden="0" w:uiPriority="60" w:unhideWhenUsed="0"/>
-    <w:lsdException w:name="Light List Accent 6" w:semiHidden="0" w:uiPriority="61" w:unhideWhenUsed="0"/>
-    <w:lsdException w:name="Light Grid Accent 6" w:semiHidden="0" w:uiPriority="62" w:unhideWhenUsed="0"/>
-    <w:lsdException w:name="Medium Shading 1 Accent 6" w:semiHidden="0" w:uiPriority="63" w:unhideWhenUsed="0"/>
-    <w:lsdException w:name="Medium Shading 2 Accent 6" w:semiHidden="0" w:uiPriority="64" w:unhideWhenUsed="0"/>
-    <w:lsdException w:name="Medium List 1 Accent 6" w:semiHidden="0" w:uiPriority="65" w:unhideWhenUsed="0"/>
-    <w:lsdException w:name="Medium List 2 Accent 6" w:semiHidden="0" w:uiPriority="66" w:unhideWhenUsed="0"/>
-    <w:lsdException w:name="Medium Grid 1 Accent 6" w:semiHidden="0" w:uiPriority="67" w:unhideWhenUsed="0"/>
-    <w:lsdException w:name="Medium Grid 2 Accent 6" w:semiHidden="0" w:uiPriority="68" w:unhideWhenUsed="0"/>
-    <w:lsdException w:name="Medium Grid 3 Accent 6" w:semiHidden="0" w:uiPriority="69" w:unhideWhenUsed="0"/>
-    <w:lsdException w:name="Dark List Accent 6" w:semiHidden="0" w:uiPriority="70" w:unhideWhenUsed="0"/>
-    <w:lsdException w:name="Colorful Shading Accent 6" w:semiHidden="0" w:uiPriority="71" w:unhideWhenUsed="0"/>
-    <w:lsdException w:name="Colorful List Accent 6" w:semiHidden="0" w:uiPriority="72" w:unhideWhenUsed="0"/>
-    <w:lsdException w:name="Colorful Grid Accent 6" w:semiHidden="0" w:uiPriority="73" w:unhideWhenUsed="0"/>
-    <w:lsdException w:name="Subtle Emphasis" w:semiHidden="0" w:uiPriority="19" w:unhideWhenUsed="0" w:qFormat="1"/>
-    <w:lsdException w:name="Intense Emphasis" w:semiHidden="0" w:uiPriority="21" w:unhideWhenUsed="0" w:qFormat="1"/>
-    <w:lsdException w:name="Subtle Reference" w:semiHidden="0" w:uiPriority="31" w:unhideWhenUsed="0" w:qFormat="1"/>
-    <w:lsdException w:name="Intense Reference" w:semiHidden="0" w:uiPriority="32" w:unhideWhenUsed="0" w:qFormat="1"/>
-    <w:lsdException w:name="Book Title" w:semiHidden="0" w:uiPriority="33" w:unhideWhenUsed="0" w:qFormat="1"/>
-    <w:lsdException w:name="Bibliography" w:uiPriority="37"/>
-    <w:lsdException w:name="TOC Heading" w:uiPriority="39" w:qFormat="1"/>
+  <w:latentStyles w:defLockedState="0" w:defUIPriority="99" w:defSemiHidden="0" w:defUnhideWhenUsed="0" w:defQFormat="0" w:count="382">
+    <w:lsdException w:name="Normal" w:uiPriority="0" w:qFormat="1"/>
+    <w:lsdException w:name="heading 1" w:uiPriority="9" w:qFormat="1"/>
+    <w:lsdException w:name="heading 2" w:semiHidden="1" w:uiPriority="9" w:unhideWhenUsed="1" w:qFormat="1"/>
+    <w:lsdException w:name="heading 3" w:semiHidden="1" w:uiPriority="9" w:unhideWhenUsed="1" w:qFormat="1"/>
+    <w:lsdException w:name="heading 4" w:semiHidden="1" w:uiPriority="9" w:unhideWhenUsed="1" w:qFormat="1"/>
+    <w:lsdException w:name="heading 5" w:semiHidden="1" w:uiPriority="9" w:unhideWhenUsed="1" w:qFormat="1"/>
+    <w:lsdException w:name="heading 6" w:semiHidden="1" w:uiPriority="9" w:unhideWhenUsed="1" w:qFormat="1"/>
+    <w:lsdException w:name="heading 7" w:semiHidden="1" w:uiPriority="9" w:unhideWhenUsed="1" w:qFormat="1"/>
+    <w:lsdException w:name="heading 8" w:semiHidden="1" w:uiPriority="9" w:unhideWhenUsed="1" w:qFormat="1"/>
+    <w:lsdException w:name="heading 9" w:semiHidden="1" w:uiPriority="9" w:unhideWhenUsed="1" w:qFormat="1"/>
+    <w:lsdException w:name="index 1" w:semiHidden="1" w:unhideWhenUsed="1"/>
+    <w:lsdException w:name="index 2" w:semiHidden="1" w:unhideWhenUsed="1"/>
+    <w:lsdException w:name="index 3" w:semiHidden="1" w:unhideWhenUsed="1"/>
+    <w:lsdException w:name="index 4" w:semiHidden="1" w:unhideWhenUsed="1"/>
+    <w:lsdException w:name="index 5" w:semiHidden="1" w:unhideWhenUsed="1"/>
+    <w:lsdException w:name="index 6" w:semiHidden="1" w:unhideWhenUsed="1"/>
+    <w:lsdException w:name="index 7" w:semiHidden="1" w:unhideWhenUsed="1"/>
+    <w:lsdException w:name="index 8" w:semiHidden="1" w:unhideWhenUsed="1"/>
+    <w:lsdException w:name="index 9" w:semiHidden="1" w:unhideWhenUsed="1"/>
+    <w:lsdException w:name="toc 1" w:semiHidden="1" w:uiPriority="39" w:unhideWhenUsed="1"/>
+    <w:lsdException w:name="toc 2" w:semiHidden="1" w:uiPriority="39" w:unhideWhenUsed="1"/>
+    <w:lsdException w:name="toc 3" w:semiHidden="1" w:uiPriority="39" w:unhideWhenUsed="1"/>
+    <w:lsdException w:name="toc 4" w:semiHidden="1" w:uiPriority="39" w:unhideWhenUsed="1"/>
+    <w:lsdException w:name="toc 5" w:semiHidden="1" w:uiPriority="39" w:unhideWhenUsed="1"/>
+    <w:lsdException w:name="toc 6" w:semiHidden="1" w:uiPriority="39" w:unhideWhenUsed="1"/>
+    <w:lsdException w:name="toc 7" w:semiHidden="1" w:uiPriority="39" w:unhideWhenUsed="1"/>
+    <w:lsdException w:name="toc 8" w:semiHidden="1" w:uiPriority="39" w:unhideWhenUsed="1"/>
+    <w:lsdException w:name="toc 9" w:semiHidden="1" w:uiPriority="39" w:unhideWhenUsed="1"/>
+    <w:lsdException w:name="Normal Indent" w:semiHidden="1" w:unhideWhenUsed="1"/>
+    <w:lsdException w:name="footnote text" w:semiHidden="1" w:unhideWhenUsed="1"/>
+    <w:lsdException w:name="annotation text" w:semiHidden="1" w:unhideWhenUsed="1"/>
+    <w:lsdException w:name="header" w:semiHidden="1" w:unhideWhenUsed="1"/>
+    <w:lsdException w:name="footer" w:semiHidden="1" w:unhideWhenUsed="1"/>
+    <w:lsdException w:name="index heading" w:semiHidden="1" w:unhideWhenUsed="1"/>
+    <w:lsdException w:name="caption" w:semiHidden="1" w:uiPriority="35" w:unhideWhenUsed="1" w:qFormat="1"/>
+    <w:lsdException w:name="table of figures" w:semiHidden="1" w:unhideWhenUsed="1"/>
+    <w:lsdException w:name="envelope address" w:semiHidden="1" w:unhideWhenUsed="1"/>
+    <w:lsdException w:name="envelope return" w:semiHidden="1" w:unhideWhenUsed="1"/>
+    <w:lsdException w:name="footnote reference" w:semiHidden="1" w:unhideWhenUsed="1"/>
+    <w:lsdException w:name="annotation reference" w:semiHidden="1" w:unhideWhenUsed="1"/>
+    <w:lsdException w:name="line number" w:semiHidden="1" w:unhideWhenUsed="1"/>
+    <w:lsdException w:name="page number" w:semiHidden="1" w:unhideWhenUsed="1"/>
+    <w:lsdException w:name="endnote reference" w:semiHidden="1" w:unhideWhenUsed="1"/>
+    <w:lsdException w:name="endnote text" w:semiHidden="1" w:unhideWhenUsed="1"/>
+    <w:lsdException w:name="table of authorities" w:semiHidden="1" w:unhideWhenUsed="1"/>
+    <w:lsdException w:name="macro" w:semiHidden="1" w:unhideWhenUsed="1"/>
+    <w:lsdException w:name="toa heading" w:semiHidden="1" w:unhideWhenUsed="1"/>
+    <w:lsdException w:name="List" w:semiHidden="1" w:unhideWhenUsed="1"/>
+    <w:lsdException w:name="List Bullet" w:semiHidden="1" w:unhideWhenUsed="1"/>
+    <w:lsdException w:name="List Number" w:semiHidden="1" w:unhideWhenUsed="1"/>
+    <w:lsdException w:name="List 2" w:semiHidden="1" w:unhideWhenUsed="1"/>
+    <w:lsdException w:name="List 3" w:semiHidden="1" w:unhideWhenUsed="1"/>
+    <w:lsdException w:name="List 4" w:semiHidden="1" w:unhideWhenUsed="1"/>
+    <w:lsdException w:name="List 5" w:semiHidden="1" w:unhideWhenUsed="1"/>
+    <w:lsdException w:name="List Bullet 2" w:semiHidden="1" w:unhideWhenUsed="1"/>
+    <w:lsdException w:name="List Bullet 3" w:semiHidden="1" w:unhideWhenUsed="1"/>
+    <w:lsdException w:name="List Bullet 4" w:semiHidden="1" w:unhideWhenUsed="1"/>
+    <w:lsdException w:name="List Bullet 5" w:semiHidden="1" w:unhideWhenUsed="1"/>
+    <w:lsdException w:name="List Number 2" w:semiHidden="1" w:unhideWhenUsed="1"/>
+    <w:lsdException w:name="List Number 3" w:semiHidden="1" w:unhideWhenUsed="1"/>
+    <w:lsdException w:name="List Number 4" w:semiHidden="1" w:unhideWhenUsed="1"/>
+    <w:lsdException w:name="List Number 5" w:semiHidden="1" w:unhideWhenUsed="1"/>
+    <w:lsdException w:name="Title" w:uiPriority="10" w:qFormat="1"/>
+    <w:lsdException w:name="Closing" w:semiHidden="1" w:unhideWhenUsed="1"/>
+    <w:lsdException w:name="Signature" w:semiHidden="1" w:unhideWhenUsed="1"/>
+    <w:lsdException w:name="Default Paragraph Font" w:semiHidden="1" w:uiPriority="1" w:unhideWhenUsed="1"/>
+    <w:lsdException w:name="Body Text" w:semiHidden="1" w:unhideWhenUsed="1"/>
+    <w:lsdException w:name="Body Text Indent" w:semiHidden="1" w:unhideWhenUsed="1"/>
+    <w:lsdException w:name="List Continue" w:semiHidden="1" w:unhideWhenUsed="1"/>
+    <w:lsdException w:name="List Continue 2" w:semiHidden="1" w:unhideWhenUsed="1"/>
+    <w:lsdException w:name="List Continue 3" w:semiHidden="1" w:unhideWhenUsed="1"/>
+    <w:lsdException w:name="List Continue 4" w:semiHidden="1" w:unhideWhenUsed="1"/>
+    <w:lsdException w:name="List Continue 5" w:semiHidden="1" w:unhideWhenUsed="1"/>
+    <w:lsdException w:name="Message Header" w:semiHidden="1" w:unhideWhenUsed="1"/>
+    <w:lsdException w:name="Subtitle" w:uiPriority="11" w:qFormat="1"/>
+    <w:lsdException w:name="Salutation" w:semiHidden="1" w:unhideWhenUsed="1"/>
+    <w:lsdException w:name="Date" w:semiHidden="1" w:unhideWhenUsed="1"/>
+    <w:lsdException w:name="Body Text First Indent" w:semiHidden="1" w:unhideWhenUsed="1"/>
+    <w:lsdException w:name="Body Text First Indent 2" w:semiHidden="1" w:unhideWhenUsed="1"/>
+    <w:lsdException w:name="Note Heading" w:semiHidden="1" w:unhideWhenUsed="1"/>
+    <w:lsdException w:name="Body Text 2" w:semiHidden="1" w:unhideWhenUsed="1"/>
+    <w:lsdException w:name="Body Text 3" w:semiHidden="1" w:unhideWhenUsed="1"/>
+    <w:lsdException w:name="Body Text Indent 2" w:semiHidden="1" w:unhideWhenUsed="1"/>
+    <w:lsdException w:name="Body Text Indent 3" w:semiHidden="1" w:unhideWhenUsed="1"/>
+    <w:lsdException w:name="Block Text" w:semiHidden="1" w:unhideWhenUsed="1"/>
+    <w:lsdException w:name="Hyperlink" w:semiHidden="1" w:unhideWhenUsed="1"/>
+    <w:lsdException w:name="FollowedHyperlink" w:semiHidden="1" w:unhideWhenUsed="1"/>
+    <w:lsdException w:name="Strong" w:uiPriority="22" w:qFormat="1"/>
+    <w:lsdException w:name="Emphasis" w:uiPriority="20" w:qFormat="1"/>
+    <w:lsdException w:name="Document Map" w:semiHidden="1" w:unhideWhenUsed="1"/>
+    <w:lsdException w:name="Plain Text" w:semiHidden="1" w:unhideWhenUsed="1"/>
+    <w:lsdException w:name="E-mail Signature" w:semiHidden="1" w:unhideWhenUsed="1"/>
+    <w:lsdException w:name="HTML Top of Form" w:semiHidden="1" w:unhideWhenUsed="1"/>
+    <w:lsdException w:name="HTML Bottom of Form" w:semiHidden="1" w:unhideWhenUsed="1"/>
+    <w:lsdException w:name="Normal (Web)" w:semiHidden="1" w:unhideWhenUsed="1"/>
+    <w:lsdException w:name="HTML Acronym" w:semiHidden="1" w:unhideWhenUsed="1"/>
+    <w:lsdException w:name="HTML Address" w:semiHidden="1" w:unhideWhenUsed="1"/>
+    <w:lsdException w:name="HTML Cite" w:semiHidden="1" w:unhideWhenUsed="1"/>
+    <w:lsdException w:name="HTML Code" w:semiHidden="1" w:unhideWhenUsed="1"/>
+    <w:lsdException w:name="HTML Definition" w:semiHidden="1" w:unhideWhenUsed="1"/>
+    <w:lsdException w:name="HTML Keyboard" w:semiHidden="1" w:unhideWhenUsed="1"/>
+    <w:lsdException w:name="HTML Preformatted" w:semiHidden="1" w:unhideWhenUsed="1"/>
+    <w:lsdException w:name="HTML Sample" w:semiHidden="1" w:unhideWhenUsed="1"/>
+    <w:lsdException w:name="HTML Typewriter" w:semiHidden="1" w:unhideWhenUsed="1"/>
+    <w:lsdException w:name="HTML Variable" w:semiHidden="1" w:unhideWhenUsed="1"/>
+    <w:lsdException w:name="Normal Table" w:semiHidden="1" w:unhideWhenUsed="1"/>
+    <w:lsdException w:name="annotation subject" w:semiHidden="1" w:unhideWhenUsed="1"/>
+    <w:lsdException w:name="No List" w:semiHidden="1" w:unhideWhenUsed="1"/>
+    <w:lsdException w:name="Outline List 1" w:semiHidden="1" w:unhideWhenUsed="1"/>
+    <w:lsdException w:name="Outline List 2" w:semiHidden="1" w:unhideWhenUsed="1"/>
+    <w:lsdException w:name="Outline List 3" w:semiHidden="1" w:unhideWhenUsed="1"/>
+    <w:lsdException w:name="Table Simple 1" w:semiHidden="1" w:unhideWhenUsed="1"/>
+    <w:lsdException w:name="Table Simple 2" w:semiHidden="1" w:unhideWhenUsed="1"/>
+    <w:lsdException w:name="Table Simple 3" w:semiHidden="1" w:unhideWhenUsed="1"/>
+    <w:lsdException w:name="Table Classic 1" w:semiHidden="1" w:unhideWhenUsed="1"/>
+    <w:lsdException w:name="Table Classic 2" w:semiHidden="1" w:unhideWhenUsed="1"/>
+    <w:lsdException w:name="Table Classic 3" w:semiHidden="1" w:unhideWhenUsed="1"/>
+    <w:lsdException w:name="Table Classic 4" w:semiHidden="1" w:unhideWhenUsed="1"/>
+    <w:lsdException w:name="Table Colorful 1" w:semiHidden="1" w:unhideWhenUsed="1"/>
+    <w:lsdException w:name="Table Colorful 2" w:semiHidden="1" w:unhideWhenUsed="1"/>
+    <w:lsdException w:name="Table Colorful 3" w:semiHidden="1" w:unhideWhenUsed="1"/>
+    <w:lsdException w:name="Table Columns 1" w:semiHidden="1" w:unhideWhenUsed="1"/>
+    <w:lsdException w:name="Table Columns 2" w:semiHidden="1" w:unhideWhenUsed="1"/>
+    <w:lsdException w:name="Table Columns 3" w:semiHidden="1" w:unhideWhenUsed="1"/>
+    <w:lsdException w:name="Table Columns 4" w:semiHidden="1" w:unhideWhenUsed="1"/>
+    <w:lsdException w:name="Table Columns 5" w:semiHidden="1" w:unhideWhenUsed="1"/>
+    <w:lsdException w:name="Table Grid 1" w:semiHidden="1" w:unhideWhenUsed="1"/>
+    <w:lsdException w:name="Table Grid 2" w:semiHidden="1" w:unhideWhenUsed="1"/>
+    <w:lsdException w:name="Table Grid 3" w:semiHidden="1" w:unhideWhenUsed="1"/>
+    <w:lsdException w:name="Table Grid 4" w:semiHidden="1" w:unhideWhenUsed="1"/>
+    <w:lsdException w:name="Table Grid 5" w:semiHidden="1" w:unhideWhenUsed="1"/>
+    <w:lsdException w:name="Table Grid 6" w:semiHidden="1" w:unhideWhenUsed="1"/>
+    <w:lsdException w:name="Table Grid 7" w:semiHidden="1" w:unhideWhenUsed="1"/>
+    <w:lsdException w:name="Table Grid 8" w:semiHidden="1" w:unhideWhenUsed="1"/>
+    <w:lsdException w:name="Table List 1" w:semiHidden="1" w:unhideWhenUsed="1"/>
+    <w:lsdException w:name="Table List 2" w:semiHidden="1" w:unhideWhenUsed="1"/>
+    <w:lsdException w:name="Table List 3" w:semiHidden="1" w:unhideWhenUsed="1"/>
+    <w:lsdException w:name="Table List 4" w:semiHidden="1" w:unhideWhenUsed="1"/>
+    <w:lsdException w:name="Table List 5" w:semiHidden="1" w:unhideWhenUsed="1"/>
+    <w:lsdException w:name="Table List 6" w:semiHidden="1" w:unhideWhenUsed="1"/>
+    <w:lsdException w:name="Table List 7" w:semiHidden="1" w:unhideWhenUsed="1"/>
+    <w:lsdException w:name="Table List 8" w:semiHidden="1" w:unhideWhenUsed="1"/>
+    <w:lsdException w:name="Table 3D effects 1" w:semiHidden="1" w:unhideWhenUsed="1"/>
+    <w:lsdException w:name="Table 3D effects 2" w:semiHidden="1" w:unhideWhenUsed="1"/>
+    <w:lsdException w:name="Table 3D effects 3" w:semiHidden="1" w:unhideWhenUsed="1"/>
+    <w:lsdException w:name="Table Contemporary" w:semiHidden="1" w:unhideWhenUsed="1"/>
+    <w:lsdException w:name="Table Elegant" w:semiHidden="1" w:unhideWhenUsed="1"/>
+    <w:lsdException w:name="Table Professional" w:semiHidden="1" w:unhideWhenUsed="1"/>
+    <w:lsdException w:name="Table Subtle 1" w:semiHidden="1" w:unhideWhenUsed="1"/>
+    <w:lsdException w:name="Table Subtle 2" w:semiHidden="1" w:unhideWhenUsed="1"/>
+    <w:lsdException w:name="Table Web 1" w:semiHidden="1" w:unhideWhenUsed="1"/>
+    <w:lsdException w:name="Table Web 2" w:semiHidden="1" w:unhideWhenUsed="1"/>
+    <w:lsdException w:name="Table Web 3" w:semiHidden="1" w:unhideWhenUsed="1"/>
+    <w:lsdException w:name="Balloon Text" w:semiHidden="1" w:unhideWhenUsed="1"/>
+    <w:lsdException w:name="Table Grid" w:uiPriority="59"/>
+    <w:lsdException w:name="Table Theme" w:semiHidden="1" w:unhideWhenUsed="1"/>
+    <w:lsdException w:name="Note Level 1" w:semiHidden="1" w:unhideWhenUsed="1"/>
+    <w:lsdException w:name="Note Level 2" w:semiHidden="1" w:unhideWhenUsed="1"/>
+    <w:lsdException w:name="Note Level 3" w:semiHidden="1" w:unhideWhenUsed="1"/>
+    <w:lsdException w:name="Note Level 4" w:semiHidden="1" w:unhideWhenUsed="1"/>
+    <w:lsdException w:name="Note Level 5" w:semiHidden="1" w:unhideWhenUsed="1"/>
+    <w:lsdException w:name="Note Level 6" w:semiHidden="1" w:unhideWhenUsed="1"/>
+    <w:lsdException w:name="Note Level 7" w:semiHidden="1" w:unhideWhenUsed="1"/>
+    <w:lsdException w:name="Note Level 8" w:semiHidden="1" w:unhideWhenUsed="1"/>
+    <w:lsdException w:name="Note Level 9" w:semiHidden="1" w:unhideWhenUsed="1"/>
+    <w:lsdException w:name="Placeholder Text" w:semiHidden="1"/>
+    <w:lsdException w:name="No Spacing" w:uiPriority="1" w:qFormat="1"/>
+    <w:lsdException w:name="Light Shading" w:uiPriority="60"/>
+    <w:lsdException w:name="Light List" w:uiPriority="61"/>
+    <w:lsdException w:name="Light Grid" w:uiPriority="62"/>
+    <w:lsdException w:name="Medium Shading 1" w:uiPriority="63"/>
+    <w:lsdException w:name="Medium Shading 2" w:uiPriority="64"/>
+    <w:lsdException w:name="Medium List 1" w:uiPriority="65"/>
+    <w:lsdException w:name="Medium List 2" w:uiPriority="66"/>
+    <w:lsdException w:name="Medium Grid 1" w:uiPriority="67"/>
+    <w:lsdException w:name="Medium Grid 2" w:uiPriority="68"/>
+    <w:lsdException w:name="Medium Grid 3" w:uiPriority="69"/>
+    <w:lsdException w:name="Dark List" w:uiPriority="70"/>
+    <w:lsdException w:name="Colorful Shading" w:uiPriority="71"/>
+    <w:lsdException w:name="Colorful List" w:uiPriority="72"/>
+    <w:lsdException w:name="Colorful Grid" w:uiPriority="73"/>
+    <w:lsdException w:name="Light Shading Accent 1" w:uiPriority="60"/>
+    <w:lsdException w:name="Light List Accent 1" w:uiPriority="61"/>
+    <w:lsdException w:name="Light Grid Accent 1" w:uiPriority="62"/>
+    <w:lsdException w:name="Medium Shading 1 Accent 1" w:uiPriority="63"/>
+    <w:lsdException w:name="Medium Shading 2 Accent 1" w:uiPriority="64"/>
+    <w:lsdException w:name="Medium List 1 Accent 1" w:uiPriority="65"/>
+    <w:lsdException w:name="Revision" w:semiHidden="1"/>
+    <w:lsdException w:name="List Paragraph" w:uiPriority="34" w:qFormat="1"/>
+    <w:lsdException w:name="Quote" w:uiPriority="29" w:qFormat="1"/>
+    <w:lsdException w:name="Intense Quote" w:uiPriority="30" w:qFormat="1"/>
+    <w:lsdException w:name="Medium List 2 Accent 1" w:uiPriority="66"/>
+    <w:lsdException w:name="Medium Grid 1 Accent 1" w:uiPriority="67"/>
+    <w:lsdException w:name="Medium Grid 2 Accent 1" w:uiPriority="68"/>
+    <w:lsdException w:name="Medium Grid 3 Accent 1" w:uiPriority="69"/>
+    <w:lsdException w:name="Dark List Accent 1" w:uiPriority="70"/>
+    <w:lsdException w:name="Colorful Shading Accent 1" w:uiPriority="71"/>
+    <w:lsdException w:name="Colorful List Accent 1" w:uiPriority="72"/>
+    <w:lsdException w:name="Colorful Grid Accent 1" w:uiPriority="73"/>
+    <w:lsdException w:name="Light Shading Accent 2" w:uiPriority="60"/>
+    <w:lsdException w:name="Light List Accent 2" w:uiPriority="61"/>
+    <w:lsdException w:name="Light Grid Accent 2" w:uiPriority="62"/>
+    <w:lsdException w:name="Medium Shading 1 Accent 2" w:uiPriority="63"/>
+    <w:lsdException w:name="Medium Shading 2 Accent 2" w:uiPriority="64"/>
+    <w:lsdException w:name="Medium List 1 Accent 2" w:uiPriority="65"/>
+    <w:lsdException w:name="Medium List 2 Accent 2" w:uiPriority="66"/>
+    <w:lsdException w:name="Medium Grid 1 Accent 2" w:uiPriority="67"/>
+    <w:lsdException w:name="Medium Grid 2 Accent 2" w:uiPriority="68"/>
+    <w:lsdException w:name="Medium Grid 3 Accent 2" w:uiPriority="69"/>
+    <w:lsdException w:name="Dark List Accent 2" w:uiPriority="70"/>
+    <w:lsdException w:name="Colorful Shading Accent 2" w:uiPriority="71"/>
+    <w:lsdException w:name="Colorful List Accent 2" w:uiPriority="72"/>
+    <w:lsdException w:name="Colorful Grid Accent 2" w:uiPriority="73"/>
+    <w:lsdException w:name="Light Shading Accent 3" w:uiPriority="60"/>
+    <w:lsdException w:name="Light List Accent 3" w:uiPriority="61"/>
+    <w:lsdException w:name="Light Grid Accent 3" w:uiPriority="62"/>
+    <w:lsdException w:name="Medium Shading 1 Accent 3" w:uiPriority="63"/>
+    <w:lsdException w:name="Medium Shading 2 Accent 3" w:uiPriority="64"/>
+    <w:lsdException w:name="Medium List 1 Accent 3" w:uiPriority="65"/>
+    <w:lsdException w:name="Medium List 2 Accent 3" w:uiPriority="66"/>
+    <w:lsdException w:name="Medium Grid 1 Accent 3" w:uiPriority="67"/>
+    <w:lsdException w:name="Medium Grid 2 Accent 3" w:uiPriority="68"/>
+    <w:lsdException w:name="Medium Grid 3 Accent 3" w:uiPriority="69"/>
+    <w:lsdException w:name="Dark List Accent 3" w:uiPriority="70"/>
+    <w:lsdException w:name="Colorful Shading Accent 3" w:uiPriority="71"/>
+    <w:lsdException w:name="Colorful List Accent 3" w:uiPriority="72"/>
+    <w:lsdException w:name="Colorful Grid Accent 3" w:uiPriority="73"/>
+    <w:lsdException w:name="Light Shading Accent 4" w:uiPriority="60"/>
+    <w:lsdException w:name="Light List Accent 4" w:uiPriority="61"/>
+    <w:lsdException w:name="Light Grid Accent 4" w:uiPriority="62"/>
+    <w:lsdException w:name="Medium Shading 1 Accent 4" w:uiPriority="63"/>
+    <w:lsdException w:name="Medium Shading 2 Accent 4" w:uiPriority="64"/>
+    <w:lsdException w:name="Medium List 1 Accent 4" w:uiPriority="65"/>
+    <w:lsdException w:name="Medium List 2 Accent 4" w:uiPriority="66"/>
+    <w:lsdException w:name="Medium Grid 1 Accent 4" w:uiPriority="67"/>
+    <w:lsdException w:name="Medium Grid 2 Accent 4" w:uiPriority="68"/>
+    <w:lsdException w:name="Medium Grid 3 Accent 4" w:uiPriority="69"/>
+    <w:lsdException w:name="Dark List Accent 4" w:uiPriority="70"/>
+    <w:lsdException w:name="Colorful Shading Accent 4" w:uiPriority="71"/>
+    <w:lsdException w:name="Colorful List Accent 4" w:uiPriority="72"/>
+    <w:lsdException w:name="Colorful Grid Accent 4" w:uiPriority="73"/>
+    <w:lsdException w:name="Light Shading Accent 5" w:uiPriority="60"/>
+    <w:lsdException w:name="Light List Accent 5" w:uiPriority="61"/>
+    <w:lsdException w:name="Light Grid Accent 5" w:uiPriority="62"/>
+    <w:lsdException w:name="Medium Shading 1 Accent 5" w:uiPriority="63"/>
+    <w:lsdException w:name="Medium Shading 2 Accent 5" w:uiPriority="64"/>
+    <w:lsdException w:name="Medium List 1 Accent 5" w:uiPriority="65"/>
+    <w:lsdException w:name="Medium List 2 Accent 5" w:uiPriority="66"/>
+    <w:lsdException w:name="Medium Grid 1 Accent 5" w:uiPriority="67"/>
+    <w:lsdException w:name="Medium Grid 2 Accent 5" w:uiPriority="68"/>
+    <w:lsdException w:name="Medium Grid 3 Accent 5" w:uiPriority="69"/>
+    <w:lsdException w:name="Dark List Accent 5" w:uiPriority="70"/>
+    <w:lsdException w:name="Colorful Shading Accent 5" w:uiPriority="71"/>
+    <w:lsdException w:name="Colorful List Accent 5" w:uiPriority="72"/>
+    <w:lsdException w:name="Colorful Grid Accent 5" w:uiPriority="73"/>
+    <w:lsdException w:name="Light Shading Accent 6" w:uiPriority="60"/>
+    <w:lsdException w:name="Light List Accent 6" w:uiPriority="61"/>
+    <w:lsdException w:name="Light Grid Accent 6" w:uiPriority="62"/>
+    <w:lsdException w:name="Medium Shading 1 Accent 6" w:uiPriority="63"/>
+    <w:lsdException w:name="Medium Shading 2 Accent 6" w:uiPriority="64"/>
+    <w:lsdException w:name="Medium List 1 Accent 6" w:uiPriority="65"/>
+    <w:lsdException w:name="Medium List 2 Accent 6" w:uiPriority="66"/>
+    <w:lsdException w:name="Medium Grid 1 Accent 6" w:uiPriority="67"/>
+    <w:lsdException w:name="Medium Grid 2 Accent 6" w:uiPriority="68"/>
+    <w:lsdException w:name="Medium Grid 3 Accent 6" w:uiPriority="69"/>
+    <w:lsdException w:name="Dark List Accent 6" w:uiPriority="70"/>
+    <w:lsdException w:name="Colorful Shading Accent 6" w:uiPriority="71"/>
+    <w:lsdException w:name="Colorful List Accent 6" w:uiPriority="72"/>
+    <w:lsdException w:name="Colorful Grid Accent 6" w:uiPriority="73"/>
+    <w:lsdException w:name="Subtle Emphasis" w:uiPriority="19" w:qFormat="1"/>
+    <w:lsdException w:name="Intense Emphasis" w:uiPriority="21" w:qFormat="1"/>
+    <w:lsdException w:name="Subtle Reference" w:uiPriority="31" w:qFormat="1"/>
+    <w:lsdException w:name="Intense Reference" w:uiPriority="32" w:qFormat="1"/>
+    <w:lsdException w:name="Book Title" w:uiPriority="33" w:qFormat="1"/>
+    <w:lsdException w:name="Bibliography" w:semiHidden="1" w:uiPriority="37" w:unhideWhenUsed="1"/>
+    <w:lsdException w:name="TOC Heading" w:semiHidden="1" w:uiPriority="39" w:unhideWhenUsed="1" w:qFormat="1"/>
+    <w:lsdException w:name="Plain Table 1" w:uiPriority="41"/>
+    <w:lsdException w:name="Plain Table 2" w:uiPriority="42"/>
+    <w:lsdException w:name="Plain Table 3" w:uiPriority="43"/>
+    <w:lsdException w:name="Plain Table 4" w:uiPriority="44"/>
+    <w:lsdException w:name="Plain Table 5" w:uiPriority="45"/>
+    <w:lsdException w:name="Grid Table Light" w:uiPriority="40"/>
+    <w:lsdException w:name="Grid Table 1 Light" w:uiPriority="46"/>
+    <w:lsdException w:name="Grid Table 2" w:uiPriority="47"/>
+    <w:lsdException w:name="Grid Table 3" w:uiPriority="48"/>
+    <w:lsdException w:name="Grid Table 4" w:uiPriority="49"/>
+    <w:lsdException w:name="Grid Table 5 Dark" w:uiPriority="50"/>
+    <w:lsdException w:name="Grid Table 6 Colorful" w:uiPriority="51"/>
+    <w:lsdException w:name="Grid Table 7 Colorful" w:uiPriority="52"/>
+    <w:lsdException w:name="Grid Table 1 Light Accent 1" w:uiPriority="46"/>
+    <w:lsdException w:name="Grid Table 2 Accent 1" w:uiPriority="47"/>
+    <w:lsdException w:name="Grid Table 3 Accent 1" w:uiPriority="48"/>
+    <w:lsdException w:name="Grid Table 4 Accent 1" w:uiPriority="49"/>
+    <w:lsdException w:name="Grid Table 5 Dark Accent 1" w:uiPriority="50"/>
+    <w:lsdException w:name="Grid Table 6 Colorful Accent 1" w:uiPriority="51"/>
+    <w:lsdException w:name="Grid Table 7 Colorful Accent 1" w:uiPriority="52"/>
+    <w:lsdException w:name="Grid Table 1 Light Accent 2" w:uiPriority="46"/>
+    <w:lsdException w:name="Grid Table 2 Accent 2" w:uiPriority="47"/>
+    <w:lsdException w:name="Grid Table 3 Accent 2" w:uiPriority="48"/>
+    <w:lsdException w:name="Grid Table 4 Accent 2" w:uiPriority="49"/>
+    <w:lsdException w:name="Grid Table 5 Dark Accent 2" w:uiPriority="50"/>
+    <w:lsdException w:name="Grid Table 6 Colorful Accent 2" w:uiPriority="51"/>
+    <w:lsdException w:name="Grid Table 7 Colorful Accent 2" w:uiPriority="52"/>
+    <w:lsdException w:name="Grid Table 1 Light Accent 3" w:uiPriority="46"/>
+    <w:lsdException w:name="Grid Table 2 Accent 3" w:uiPriority="47"/>
+    <w:lsdException w:name="Grid Table 3 Accent 3" w:uiPriority="48"/>
+    <w:lsdException w:name="Grid Table 4 Accent 3" w:uiPriority="49"/>
+    <w:lsdException w:name="Grid Table 5 Dark Accent 3" w:uiPriority="50"/>
+    <w:lsdException w:name="Grid Table 6 Colorful Accent 3" w:uiPriority="51"/>
+    <w:lsdException w:name="Grid Table 7 Colorful Accent 3" w:uiPriority="52"/>
+    <w:lsdException w:name="Grid Table 1 Light Accent 4" w:uiPriority="46"/>
+    <w:lsdException w:name="Grid Table 2 Accent 4" w:uiPriority="47"/>
+    <w:lsdException w:name="Grid Table 3 Accent 4" w:uiPriority="48"/>
+    <w:lsdException w:name="Grid Table 4 Accent 4" w:uiPriority="49"/>
+    <w:lsdException w:name="Grid Table 5 Dark Accent 4" w:uiPriority="50"/>
+    <w:lsdException w:name="Grid Table 6 Colorful Accent 4" w:uiPriority="51"/>
+    <w:lsdException w:name="Grid Table 7 Colorful Accent 4" w:uiPriority="52"/>
+    <w:lsdException w:name="Grid Table 1 Light Accent 5" w:uiPriority="46"/>
+    <w:lsdException w:name="Grid Table 2 Accent 5" w:uiPriority="47"/>
+    <w:lsdException w:name="Grid Table 3 Accent 5" w:uiPriority="48"/>
+    <w:lsdException w:name="Grid Table 4 Accent 5" w:uiPriority="49"/>
+    <w:lsdException w:name="Grid Table 5 Dark Accent 5" w:uiPriority="50"/>
+    <w:lsdException w:name="Grid Table 6 Colorful Accent 5" w:uiPriority="51"/>
+    <w:lsdException w:name="Grid Table 7 Colorful Accent 5" w:uiPriority="52"/>
+    <w:lsdException w:name="Grid Table 1 Light Accent 6" w:uiPriority="46"/>
+    <w:lsdException w:name="Grid Table 2 Accent 6" w:uiPriority="47"/>
+    <w:lsdException w:name="Grid Table 3 Accent 6" w:uiPriority="48"/>
+    <w:lsdException w:name="Grid Table 4 Accent 6" w:uiPriority="49"/>
+    <w:lsdException w:name="Grid Table 5 Dark Accent 6" w:uiPriority="50"/>
+    <w:lsdException w:name="Grid Table 6 Colorful Accent 6" w:uiPriority="51"/>
+    <w:lsdException w:name="Grid Table 7 Colorful Accent 6" w:uiPriority="52"/>
+    <w:lsdException w:name="List Table 1 Light" w:uiPriority="46"/>
+    <w:lsdException w:name="List Table 2" w:uiPriority="47"/>
+    <w:lsdException w:name="List Table 3" w:uiPriority="48"/>
+    <w:lsdException w:name="List Table 4" w:uiPriority="49"/>
+    <w:lsdException w:name="List Table 5 Dark" w:uiPriority="50"/>
+    <w:lsdException w:name="List Table 6 Colorful" w:uiPriority="51"/>
+    <w:lsdException w:name="List Table 7 Colorful" w:uiPriority="52"/>
+    <w:lsdException w:name="List Table 1 Light Accent 1" w:uiPriority="46"/>
+    <w:lsdException w:name="List Table 2 Accent 1" w:uiPriority="47"/>
+    <w:lsdException w:name="List Table 3 Accent 1" w:uiPriority="48"/>
+    <w:lsdException w:name="List Table 4 Accent 1" w:uiPriority="49"/>
+    <w:lsdException w:name="List Table 5 Dark Accent 1" w:uiPriority="50"/>
+    <w:lsdException w:name="List Table 6 Colorful Accent 1" w:uiPriority="51"/>
+    <w:lsdException w:name="List Table 7 Colorful Accent 1" w:uiPriority="52"/>
+    <w:lsdException w:name="List Table 1 Light Accent 2" w:uiPriority="46"/>
+    <w:lsdException w:name="List Table 2 Accent 2" w:uiPriority="47"/>
+    <w:lsdException w:name="List Table 3 Accent 2" w:uiPriority="48"/>
+    <w:lsdException w:name="List Table 4 Accent 2" w:uiPriority="49"/>
+    <w:lsdException w:name="List Table 5 Dark Accent 2" w:uiPriority="50"/>
+    <w:lsdException w:name="List Table 6 Colorful Accent 2" w:uiPriority="51"/>
+    <w:lsdException w:name="List Table 7 Colorful Accent 2" w:uiPriority="52"/>
+    <w:lsdException w:name="List Table 1 Light Accent 3" w:uiPriority="46"/>
+    <w:lsdException w:name="List Table 2 Accent 3" w:uiPriority="47"/>
+    <w:lsdException w:name="List Table 3 Accent 3" w:uiPriority="48"/>
+    <w:lsdException w:name="List Table 4 Accent 3" w:uiPriority="49"/>
+    <w:lsdException w:name="List Table 5 Dark Accent 3" w:uiPriority="50"/>
+    <w:lsdException w:name="List Table 6 Colorful Accent 3" w:uiPriority="51"/>
+    <w:lsdException w:name="List Table 7 Colorful Accent 3" w:uiPriority="52"/>
+    <w:lsdException w:name="List Table 1 Light Accent 4" w:uiPriority="46"/>
+    <w:lsdException w:name="List Table 2 Accent 4" w:uiPriority="47"/>
+    <w:lsdException w:name="List Table 3 Accent 4" w:uiPriority="48"/>
+    <w:lsdException w:name="List Table 4 Accent 4" w:uiPriority="49"/>
+    <w:lsdException w:name="List Table 5 Dark Accent 4" w:uiPriority="50"/>
+    <w:lsdException w:name="List Table 6 Colorful Accent 4" w:uiPriority="51"/>
+    <w:lsdException w:name="List Table 7 Colorful Accent 4" w:uiPriority="52"/>
+    <w:lsdException w:name="List Table 1 Light Accent 5" w:uiPriority="46"/>
+    <w:lsdException w:name="List Table 2 Accent 5" w:uiPriority="47"/>
+    <w:lsdException w:name="List Table 3 Accent 5" w:uiPriority="48"/>
+    <w:lsdException w:name="List Table 4 Accent 5" w:uiPriority="49"/>
+    <w:lsdException w:name="List Table 5 Dark Accent 5" w:uiPriority="50"/>
+    <w:lsdException w:name="List Table 6 Colorful Accent 5" w:uiPriority="51"/>
+    <w:lsdException w:name="List Table 7 Colorful Accent 5" w:uiPriority="52"/>
+    <w:lsdException w:name="List Table 1 Light Accent 6" w:uiPriority="46"/>
+    <w:lsdException w:name="List Table 2 Accent 6" w:uiPriority="47"/>
+    <w:lsdException w:name="List Table 3 Accent 6" w:uiPriority="48"/>
+    <w:lsdException w:name="List Table 4 Accent 6" w:uiPriority="49"/>
+    <w:lsdException w:name="List Table 5 Dark Accent 6" w:uiPriority="50"/>
+    <w:lsdException w:name="List Table 6 Colorful Accent 6" w:uiPriority="51"/>
+    <w:lsdException w:name="List Table 7 Colorful Accent 6" w:uiPriority="52"/>
+    <w:lsdException w:name="Mention" w:semiHidden="1" w:unhideWhenUsed="1"/>
+    <w:lsdException w:name="Smart Hyperlink" w:semiHidden="1" w:unhideWhenUsed="1"/>
   </w:latentStyles>
   <w:style w:type="paragraph" w:default="1" w:styleId="Normal">
     <w:name w:val="Normal"/>
@@ -13490,7 +12915,7 @@
 </file>
 
 <file path=word/glossary/webSettings.xml><?xml version="1.0" encoding="utf-8"?>
-<w:webSettings xmlns:mc="http://schemas.openxmlformats.org/markup-compatibility/2006" xmlns:r="http://schemas.openxmlformats.org/officeDocument/2006/relationships" xmlns:w="http://schemas.openxmlformats.org/wordprocessingml/2006/main" xmlns:w14="http://schemas.microsoft.com/office/word/2010/wordml" mc:Ignorable="w14">
+<w:webSettings xmlns:mc="http://schemas.openxmlformats.org/markup-compatibility/2006" xmlns:r="http://schemas.openxmlformats.org/officeDocument/2006/relationships" xmlns:w="http://schemas.openxmlformats.org/wordprocessingml/2006/main" xmlns:w14="http://schemas.microsoft.com/office/word/2010/wordml" xmlns:w15="http://schemas.microsoft.com/office/word/2012/wordml" mc:Ignorable="w14 w15">
   <w:allowPNG/>
   <w:doNotSaveAsSingleFile/>
 </w:webSettings>
@@ -13821,7 +13246,7 @@
 </file>
 
 <file path=customXml/itemProps1.xml><?xml version="1.0" encoding="utf-8"?>
-<ds:datastoreItem xmlns:ds="http://schemas.openxmlformats.org/officeDocument/2006/customXml" ds:itemID="{98FB3BC9-6D47-4E44-8A67-F6CBA4AD448F}">
+<ds:datastoreItem xmlns:ds="http://schemas.openxmlformats.org/officeDocument/2006/customXml" ds:itemID="{6B8ACD5B-8735-7345-A4EE-08C63C595BB0}">
   <ds:schemaRefs>
     <ds:schemaRef ds:uri="http://schemas.openxmlformats.org/officeDocument/2006/bibliography"/>
   </ds:schemaRefs>

</xml_diff>